<commit_message>
miner fixes. write about common packaje
</commit_message>
<xml_diff>
--- a/project file.docx
+++ b/project file.docx
@@ -5,6 +5,7 @@
     <w:p>
       <w:pPr>
         <w:bidi/>
+        <w:spacing w:line="360" w:lineRule="auto"/>
         <w:jc w:val="center"/>
         <w:rPr>
           <w:sz w:val="72"/>
@@ -25,6 +26,7 @@
     <w:p>
       <w:pPr>
         <w:bidi/>
+        <w:spacing w:line="360" w:lineRule="auto"/>
         <w:jc w:val="center"/>
         <w:rPr>
           <w:sz w:val="72"/>
@@ -44,6 +46,7 @@
     </w:p>
     <w:p>
       <w:pPr>
+        <w:spacing w:line="360" w:lineRule="auto"/>
         <w:rPr>
           <w:sz w:val="72"/>
           <w:szCs w:val="72"/>
@@ -67,6 +70,7 @@
           <w:numId w:val="3"/>
         </w:numPr>
         <w:bidi/>
+        <w:spacing w:line="360" w:lineRule="auto"/>
         <w:rPr>
           <w:rtl/>
         </w:rPr>
@@ -82,6 +86,7 @@
     </w:p>
     <w:p>
       <w:pPr>
+        <w:spacing w:line="360" w:lineRule="auto"/>
         <w:rPr>
           <w:rtl/>
         </w:rPr>
@@ -101,6 +106,7 @@
           <w:numId w:val="3"/>
         </w:numPr>
         <w:bidi/>
+        <w:spacing w:line="360" w:lineRule="auto"/>
         <w:rPr>
           <w:rtl/>
         </w:rPr>
@@ -117,15 +123,14 @@
     <w:p>
       <w:pPr>
         <w:bidi/>
-        <w:rPr>
-          <w:rtl/>
-        </w:rPr>
-      </w:pPr>
-      <w:proofErr w:type="spellStart"/>
+        <w:spacing w:line="360" w:lineRule="auto"/>
+        <w:rPr>
+          <w:rtl/>
+        </w:rPr>
+      </w:pPr>
       <w:r>
         <w:t>Syncalong</w:t>
       </w:r>
-      <w:proofErr w:type="spellEnd"/>
       <w:r>
         <w:rPr>
           <w:rFonts w:hint="cs"/>
@@ -168,11 +173,9 @@
         </w:rPr>
         <w:t xml:space="preserve">קבצי מוזיקה בו-זמנית בכל התחנות. באופן זה, מאפשרת </w:t>
       </w:r>
-      <w:proofErr w:type="spellStart"/>
       <w:r>
         <w:t>syncalong</w:t>
       </w:r>
-      <w:proofErr w:type="spellEnd"/>
       <w:r>
         <w:rPr>
           <w:rFonts w:hint="cs"/>
@@ -184,6 +187,7 @@
     <w:p>
       <w:pPr>
         <w:bidi/>
+        <w:spacing w:line="360" w:lineRule="auto"/>
         <w:rPr>
           <w:rtl/>
         </w:rPr>
@@ -346,6 +350,7 @@
     <w:p>
       <w:pPr>
         <w:bidi/>
+        <w:spacing w:line="360" w:lineRule="auto"/>
         <w:rPr>
           <w:rtl/>
         </w:rPr>
@@ -366,6 +371,7 @@
           <w:numId w:val="2"/>
         </w:numPr>
         <w:bidi/>
+        <w:spacing w:line="360" w:lineRule="auto"/>
       </w:pPr>
       <w:r>
         <w:rPr>
@@ -390,6 +396,7 @@
           <w:numId w:val="2"/>
         </w:numPr>
         <w:bidi/>
+        <w:spacing w:line="360" w:lineRule="auto"/>
       </w:pPr>
       <w:r>
         <w:rPr>
@@ -407,6 +414,7 @@
           <w:numId w:val="2"/>
         </w:numPr>
         <w:bidi/>
+        <w:spacing w:line="360" w:lineRule="auto"/>
       </w:pPr>
       <w:r>
         <w:rPr>
@@ -438,6 +446,7 @@
           <w:numId w:val="3"/>
         </w:numPr>
         <w:bidi/>
+        <w:spacing w:line="360" w:lineRule="auto"/>
         <w:rPr>
           <w:rtl/>
         </w:rPr>
@@ -453,6 +462,7 @@
     <w:p>
       <w:pPr>
         <w:bidi/>
+        <w:spacing w:line="360" w:lineRule="auto"/>
         <w:rPr>
           <w:rtl/>
         </w:rPr>
@@ -543,6 +553,7 @@
     <w:p>
       <w:pPr>
         <w:bidi/>
+        <w:spacing w:line="360" w:lineRule="auto"/>
         <w:rPr>
           <w:rtl/>
         </w:rPr>
@@ -587,6 +598,7 @@
           <w:numId w:val="3"/>
         </w:numPr>
         <w:bidi/>
+        <w:spacing w:line="360" w:lineRule="auto"/>
         <w:rPr>
           <w:rtl/>
         </w:rPr>
@@ -602,6 +614,7 @@
     <w:p>
       <w:pPr>
         <w:bidi/>
+        <w:spacing w:line="360" w:lineRule="auto"/>
         <w:rPr>
           <w:rtl/>
         </w:rPr>
@@ -627,11 +640,9 @@
         </w:rPr>
         <w:t>להיכנס לתיקייה הראשית (</w:t>
       </w:r>
-      <w:proofErr w:type="spellStart"/>
       <w:r>
         <w:t>syncalong</w:t>
       </w:r>
-      <w:proofErr w:type="spellEnd"/>
       <w:r>
         <w:rPr>
           <w:rFonts w:hint="cs"/>
@@ -695,6 +706,7 @@
     <w:p>
       <w:pPr>
         <w:bidi/>
+        <w:spacing w:line="360" w:lineRule="auto"/>
         <w:rPr>
           <w:rtl/>
         </w:rPr>
@@ -722,6 +734,7 @@
           <w:numId w:val="3"/>
         </w:numPr>
         <w:bidi/>
+        <w:spacing w:line="360" w:lineRule="auto"/>
         <w:rPr>
           <w:rtl/>
         </w:rPr>
@@ -737,42 +750,18 @@
     <w:p>
       <w:pPr>
         <w:bidi/>
-        <w:rPr>
-          <w:rtl/>
-        </w:rPr>
-      </w:pPr>
-      <w:r>
-        <w:rPr>
-          <w:rFonts w:hint="cs"/>
-          <w:rtl/>
-        </w:rPr>
-        <w:t xml:space="preserve">בלה </w:t>
-      </w:r>
-      <w:proofErr w:type="spellStart"/>
-      <w:r>
-        <w:rPr>
-          <w:rFonts w:hint="cs"/>
-          <w:rtl/>
-        </w:rPr>
-        <w:t>בלה</w:t>
-      </w:r>
-      <w:proofErr w:type="spellEnd"/>
-      <w:r>
-        <w:rPr>
-          <w:rFonts w:hint="cs"/>
-          <w:rtl/>
-        </w:rPr>
-        <w:t xml:space="preserve"> </w:t>
-      </w:r>
-      <w:proofErr w:type="spellStart"/>
-      <w:r>
-        <w:rPr>
-          <w:rFonts w:hint="cs"/>
-          <w:rtl/>
-        </w:rPr>
-        <w:t>בלה</w:t>
-      </w:r>
-      <w:proofErr w:type="spellEnd"/>
+        <w:spacing w:line="360" w:lineRule="auto"/>
+        <w:rPr>
+          <w:rtl/>
+        </w:rPr>
+      </w:pPr>
+      <w:r>
+        <w:rPr>
+          <w:rFonts w:hint="cs"/>
+          <w:rtl/>
+        </w:rPr>
+        <w:t>בלה בלה בלה</w:t>
+      </w:r>
     </w:p>
     <w:p>
       <w:pPr>
@@ -782,6 +771,7 @@
           <w:numId w:val="3"/>
         </w:numPr>
         <w:bidi/>
+        <w:spacing w:line="360" w:lineRule="auto"/>
         <w:rPr>
           <w:rtl/>
         </w:rPr>
@@ -809,6 +799,7 @@
           <w:numId w:val="3"/>
         </w:numPr>
         <w:bidi/>
+        <w:spacing w:line="360" w:lineRule="auto"/>
         <w:ind w:left="476" w:hanging="476"/>
         <w:rPr>
           <w:rtl/>
@@ -825,6 +816,7 @@
     <w:p>
       <w:pPr>
         <w:bidi/>
+        <w:spacing w:line="360" w:lineRule="auto"/>
         <w:rPr>
           <w:rtl/>
         </w:rPr>
@@ -943,12 +935,14 @@
           <w:numId w:val="4"/>
         </w:numPr>
         <w:bidi/>
-      </w:pPr>
-      <w:r>
-        <w:rPr>
-          <w:rFonts w:hint="cs"/>
-          <w:rtl/>
-        </w:rPr>
+        <w:spacing w:line="360" w:lineRule="auto"/>
+      </w:pPr>
+      <w:r>
+        <w:rPr>
+          <w:rFonts w:hint="cs"/>
+          <w:rtl/>
+        </w:rPr>
+        <w:lastRenderedPageBreak/>
         <w:t xml:space="preserve">התקשורת </w:t>
       </w:r>
       <w:r>
@@ -1029,23 +1023,115 @@
           <w:numId w:val="4"/>
         </w:numPr>
         <w:bidi/>
-      </w:pPr>
-      <w:r>
-        <w:rPr>
-          <w:rFonts w:hint="cs"/>
-          <w:rtl/>
-        </w:rPr>
-        <w:t xml:space="preserve">לבניית </w:t>
-      </w:r>
-      <w:proofErr w:type="spellStart"/>
-      <w:r>
-        <w:rPr>
-          <w:rFonts w:hint="cs"/>
-          <w:rtl/>
-        </w:rPr>
-        <w:t>ופרסור</w:t>
-      </w:r>
-      <w:proofErr w:type="spellEnd"/>
+        <w:spacing w:line="360" w:lineRule="auto"/>
+      </w:pPr>
+      <w:r>
+        <w:rPr>
+          <w:rFonts w:hint="cs"/>
+          <w:rtl/>
+        </w:rPr>
+        <w:t xml:space="preserve">לבניית ופרסור </w:t>
+      </w:r>
+      <w:r>
+        <w:rPr>
+          <w:rFonts w:hint="cs"/>
+          <w:rtl/>
+        </w:rPr>
+        <w:t xml:space="preserve">פקטות השתמשנו בספרייה </w:t>
+      </w:r>
+      <w:r>
+        <w:t>scapy</w:t>
+      </w:r>
+      <w:r>
+        <w:rPr>
+          <w:rFonts w:hint="cs"/>
+          <w:rtl/>
+        </w:rPr>
+        <w:t xml:space="preserve">, </w:t>
+      </w:r>
+      <w:r>
+        <w:rPr>
+          <w:rFonts w:hint="cs"/>
+          <w:rtl/>
+        </w:rPr>
+        <w:t xml:space="preserve">המאפשרת </w:t>
+      </w:r>
+      <w:r>
+        <w:rPr>
+          <w:rFonts w:hint="cs"/>
+          <w:rtl/>
+        </w:rPr>
+        <w:t xml:space="preserve">להגדיר </w:t>
+      </w:r>
+      <w:r>
+        <w:rPr>
+          <w:rFonts w:hint="cs"/>
+          <w:rtl/>
+        </w:rPr>
+        <w:t xml:space="preserve">פרוטוקול ייחודי </w:t>
+      </w:r>
+      <w:r>
+        <w:rPr>
+          <w:rFonts w:hint="cs"/>
+          <w:rtl/>
+        </w:rPr>
+        <w:t>ל</w:t>
+      </w:r>
+      <w:r>
+        <w:rPr>
+          <w:rFonts w:hint="cs"/>
+          <w:rtl/>
+        </w:rPr>
+        <w:t>הגדרת המתכנת.</w:t>
+      </w:r>
+      <w:r>
+        <w:rPr>
+          <w:rFonts w:hint="cs"/>
+          <w:rtl/>
+        </w:rPr>
+        <w:t xml:space="preserve"> הספרייה מאפשרת </w:t>
+      </w:r>
+      <w:r>
+        <w:rPr>
+          <w:rFonts w:hint="cs"/>
+          <w:rtl/>
+        </w:rPr>
+        <w:t xml:space="preserve">לייצר </w:t>
+      </w:r>
+      <w:r>
+        <w:rPr>
+          <w:rFonts w:hint="cs"/>
+          <w:rtl/>
+        </w:rPr>
+        <w:t xml:space="preserve">אובייקטים </w:t>
+      </w:r>
+      <w:r>
+        <w:rPr>
+          <w:rFonts w:hint="cs"/>
+          <w:rtl/>
+        </w:rPr>
+        <w:t xml:space="preserve">לפי </w:t>
+      </w:r>
+      <w:r>
+        <w:rPr>
+          <w:rFonts w:hint="cs"/>
+          <w:rtl/>
+        </w:rPr>
+        <w:t xml:space="preserve">מבנה ההודעה הרצוי, לבצע </w:t>
+      </w:r>
+      <w:r>
+        <w:t>dispatch</w:t>
+      </w:r>
+      <w:r>
+        <w:rPr>
+          <w:rFonts w:hint="cs"/>
+          <w:rtl/>
+        </w:rPr>
+        <w:t xml:space="preserve"> למידע הגולמי המתקבל מה-</w:t>
+      </w:r>
+      <w:r>
+        <w:t>socket</w:t>
+      </w:r>
       <w:r>
         <w:rPr>
           <w:rFonts w:hint="cs"/>
@@ -1053,68 +1139,64 @@
         </w:rPr>
         <w:t xml:space="preserve"> </w:t>
       </w:r>
-      <w:proofErr w:type="spellStart"/>
-      <w:r>
-        <w:rPr>
-          <w:rFonts w:hint="cs"/>
-          <w:rtl/>
-        </w:rPr>
-        <w:t>פקטות</w:t>
-      </w:r>
-      <w:proofErr w:type="spellEnd"/>
-      <w:r>
-        <w:rPr>
-          <w:rFonts w:hint="cs"/>
-          <w:rtl/>
-        </w:rPr>
-        <w:t xml:space="preserve"> השתמשנו בספרייה </w:t>
-      </w:r>
-      <w:proofErr w:type="spellStart"/>
-      <w:r>
-        <w:t>scapy</w:t>
-      </w:r>
-      <w:proofErr w:type="spellEnd"/>
-      <w:r>
-        <w:rPr>
-          <w:rFonts w:hint="cs"/>
-          <w:rtl/>
-        </w:rPr>
-        <w:t xml:space="preserve">, </w:t>
-      </w:r>
-      <w:r>
-        <w:rPr>
-          <w:rFonts w:hint="cs"/>
-          <w:rtl/>
-        </w:rPr>
-        <w:t xml:space="preserve">המאפשרת </w:t>
-      </w:r>
-      <w:r>
-        <w:rPr>
-          <w:rFonts w:hint="cs"/>
-          <w:rtl/>
-        </w:rPr>
-        <w:t xml:space="preserve">להגדיר </w:t>
-      </w:r>
-      <w:r>
-        <w:rPr>
-          <w:rFonts w:hint="cs"/>
-          <w:rtl/>
-        </w:rPr>
-        <w:t xml:space="preserve">פרוטוקול ייחודי </w:t>
-      </w:r>
-      <w:r>
-        <w:rPr>
-          <w:rFonts w:hint="cs"/>
-          <w:rtl/>
-        </w:rPr>
-        <w:t>ל</w:t>
-      </w:r>
-      <w:r>
-        <w:rPr>
-          <w:rFonts w:hint="cs"/>
-          <w:rtl/>
-        </w:rPr>
-        <w:t>הגדרת המתכנת.</w:t>
+      <w:r>
+        <w:rPr>
+          <w:rFonts w:hint="cs"/>
+          <w:rtl/>
+        </w:rPr>
+        <w:t>ולהכניסו לתוך אותם אובייקטים וכן</w:t>
+      </w:r>
+      <w:r>
+        <w:rPr>
+          <w:rFonts w:hint="cs"/>
+          <w:rtl/>
+        </w:rPr>
+        <w:t xml:space="preserve"> </w:t>
+      </w:r>
+      <w:r>
+        <w:rPr>
+          <w:rFonts w:hint="cs"/>
+          <w:rtl/>
+        </w:rPr>
+        <w:t xml:space="preserve">לבצע סריאליזציה של האובייטקים הללו </w:t>
+      </w:r>
+      <w:r>
+        <w:rPr>
+          <w:rFonts w:hint="cs"/>
+          <w:rtl/>
+        </w:rPr>
+        <w:t xml:space="preserve">לבתים, </w:t>
+      </w:r>
+      <w:r>
+        <w:rPr>
+          <w:rFonts w:hint="cs"/>
+          <w:rtl/>
+        </w:rPr>
+        <w:t>כך שיוכלו להישלח</w:t>
+      </w:r>
+      <w:r>
+        <w:rPr>
+          <w:rFonts w:hint="cs"/>
+          <w:rtl/>
+        </w:rPr>
+        <w:t xml:space="preserve"> מעל ל-</w:t>
+      </w:r>
+      <w:r>
+        <w:t>socket</w:t>
+      </w:r>
+      <w:r>
+        <w:rPr>
+          <w:rFonts w:hint="cs"/>
+          <w:rtl/>
+        </w:rPr>
+        <w:t>.</w:t>
+      </w:r>
+      <w:r>
+        <w:rPr>
+          <w:rFonts w:hint="cs"/>
+          <w:rtl/>
+        </w:rPr>
+        <w:t xml:space="preserve"> </w:t>
       </w:r>
     </w:p>
     <w:p>
@@ -1125,6 +1207,7 @@
           <w:numId w:val="4"/>
         </w:numPr>
         <w:bidi/>
+        <w:spacing w:line="360" w:lineRule="auto"/>
       </w:pPr>
       <w:r>
         <w:rPr>
@@ -1168,6 +1251,7 @@
           <w:numId w:val="4"/>
         </w:numPr>
         <w:bidi/>
+        <w:spacing w:line="360" w:lineRule="auto"/>
       </w:pPr>
       <w:r>
         <w:rPr>
@@ -1190,16 +1274,16 @@
     <w:p>
       <w:pPr>
         <w:bidi/>
-        <w:rPr>
-          <w:rtl/>
-        </w:rPr>
-      </w:pPr>
-      <w:r>
-        <w:rPr>
-          <w:rFonts w:hint="cs"/>
-          <w:rtl/>
-        </w:rPr>
-        <w:lastRenderedPageBreak/>
+        <w:spacing w:line="360" w:lineRule="auto"/>
+        <w:rPr>
+          <w:rtl/>
+        </w:rPr>
+      </w:pPr>
+      <w:r>
+        <w:rPr>
+          <w:rFonts w:hint="cs"/>
+          <w:rtl/>
+        </w:rPr>
         <w:t>השימוש ב-</w:t>
       </w:r>
       <w:r>
@@ -1328,6 +1412,7 @@
           <w:numId w:val="4"/>
         </w:numPr>
         <w:bidi/>
+        <w:spacing w:line="360" w:lineRule="auto"/>
       </w:pPr>
       <w:r>
         <w:rPr>
@@ -1499,6 +1584,7 @@
           <w:numId w:val="4"/>
         </w:numPr>
         <w:bidi/>
+        <w:spacing w:line="360" w:lineRule="auto"/>
       </w:pPr>
       <w:r>
         <w:rPr>
@@ -1544,6 +1630,7 @@
           <w:numId w:val="4"/>
         </w:numPr>
         <w:bidi/>
+        <w:spacing w:line="360" w:lineRule="auto"/>
       </w:pPr>
       <w:r>
         <w:rPr>
@@ -1587,21 +1674,12 @@
         </w:rPr>
         <w:t xml:space="preserve"> </w:t>
       </w:r>
-      <w:proofErr w:type="spellStart"/>
-      <w:r>
-        <w:rPr>
-          <w:rFonts w:hint="cs"/>
-          <w:rtl/>
-        </w:rPr>
-        <w:t>מסתנכרנים</w:t>
-      </w:r>
-      <w:proofErr w:type="spellEnd"/>
-      <w:r>
-        <w:rPr>
-          <w:rFonts w:hint="cs"/>
-          <w:rtl/>
-        </w:rPr>
-        <w:t xml:space="preserve"> מול שרת ה-</w:t>
+      <w:r>
+        <w:rPr>
+          <w:rFonts w:hint="cs"/>
+          <w:rtl/>
+        </w:rPr>
+        <w:t>מסתנכרנים מול שרת ה-</w:t>
       </w:r>
       <w:r>
         <w:rPr>
@@ -1716,6 +1794,7 @@
           <w:numId w:val="3"/>
         </w:numPr>
         <w:bidi/>
+        <w:spacing w:line="360" w:lineRule="auto"/>
         <w:rPr>
           <w:rtl/>
         </w:rPr>
@@ -1731,6 +1810,7 @@
     <w:p>
       <w:pPr>
         <w:bidi/>
+        <w:spacing w:line="360" w:lineRule="auto"/>
         <w:rPr>
           <w:rtl/>
         </w:rPr>
@@ -1742,26 +1822,46 @@
         </w:rPr>
         <w:t xml:space="preserve">להלן תרשים של מבנה המחלקות </w:t>
       </w:r>
-      <w:proofErr w:type="spellStart"/>
-      <w:r>
-        <w:rPr>
-          <w:rFonts w:hint="cs"/>
-          <w:rtl/>
-        </w:rPr>
-        <w:t>בתכנית</w:t>
-      </w:r>
-      <w:proofErr w:type="spellEnd"/>
-      <w:r>
-        <w:rPr>
-          <w:rFonts w:hint="cs"/>
-          <w:rtl/>
-        </w:rPr>
-        <w:t xml:space="preserve"> היחסים ביניהן:</w:t>
-      </w:r>
-    </w:p>
-    <w:p>
-      <w:pPr>
-        <w:bidi/>
+      <w:r>
+        <w:rPr>
+          <w:rFonts w:hint="cs"/>
+          <w:rtl/>
+        </w:rPr>
+        <w:t>בת</w:t>
+      </w:r>
+      <w:r>
+        <w:rPr>
+          <w:rFonts w:hint="cs"/>
+          <w:rtl/>
+        </w:rPr>
+        <w:t>ו</w:t>
+      </w:r>
+      <w:r>
+        <w:rPr>
+          <w:rFonts w:hint="cs"/>
+          <w:rtl/>
+        </w:rPr>
+        <w:t xml:space="preserve">כנית </w:t>
+      </w:r>
+      <w:r>
+        <w:rPr>
+          <w:rFonts w:hint="cs"/>
+          <w:rtl/>
+        </w:rPr>
+        <w:t>ו</w:t>
+      </w:r>
+      <w:r>
+        <w:rPr>
+          <w:rFonts w:hint="cs"/>
+          <w:rtl/>
+        </w:rPr>
+        <w:t>היחסים ביניהן:</w:t>
+      </w:r>
+    </w:p>
+    <w:p>
+      <w:pPr>
+        <w:bidi/>
+        <w:spacing w:line="360" w:lineRule="auto"/>
         <w:rPr>
           <w:rtl/>
         </w:rPr>
@@ -1782,15 +1882,17 @@
           <w:numId w:val="3"/>
         </w:numPr>
         <w:bidi/>
-        <w:rPr>
-          <w:rtl/>
-        </w:rPr>
-      </w:pPr>
-      <w:r>
-        <w:rPr>
-          <w:rFonts w:hint="cs"/>
-          <w:rtl/>
-        </w:rPr>
+        <w:spacing w:line="360" w:lineRule="auto"/>
+        <w:rPr>
+          <w:rtl/>
+        </w:rPr>
+      </w:pPr>
+      <w:r>
+        <w:rPr>
+          <w:rFonts w:hint="cs"/>
+          <w:rtl/>
+        </w:rPr>
+        <w:lastRenderedPageBreak/>
         <w:t>תיאור המחלקות</w:t>
       </w:r>
     </w:p>
@@ -1802,6 +1904,7 @@
           <w:numId w:val="3"/>
         </w:numPr>
         <w:bidi/>
+        <w:spacing w:line="360" w:lineRule="auto"/>
         <w:rPr>
           <w:rtl/>
         </w:rPr>
@@ -1820,13 +1923,24 @@
     <w:p>
       <w:pPr>
         <w:pStyle w:val="Heading4"/>
-        <w:bidi/>
-        <w:rPr>
-          <w:rFonts w:hint="cs"/>
-          <w:rtl/>
-        </w:rPr>
-      </w:pPr>
-      <w:proofErr w:type="spellStart"/>
+        <w:numPr>
+          <w:ilvl w:val="3"/>
+          <w:numId w:val="3"/>
+        </w:numPr>
+        <w:bidi/>
+        <w:spacing w:line="360" w:lineRule="auto"/>
+        <w:ind w:left="836" w:hanging="836"/>
+        <w:rPr>
+          <w:rtl/>
+        </w:rPr>
+      </w:pPr>
+      <w:r>
+        <w:rPr>
+          <w:rFonts w:hint="cs"/>
+          <w:rtl/>
+        </w:rPr>
+        <w:t xml:space="preserve">המחלקה </w:t>
+      </w:r>
       <w:r>
         <w:rPr>
           <w:rFonts w:hint="cs"/>
@@ -1834,26 +1948,24 @@
         <w:t>L</w:t>
       </w:r>
       <w:r>
-        <w:t>engthSocket</w:t>
-      </w:r>
-      <w:proofErr w:type="spellEnd"/>
-      <w:r>
-        <w:t>(</w:t>
-      </w:r>
-      <w:proofErr w:type="spellStart"/>
-      <w:r>
-        <w:t>socket.socket</w:t>
-      </w:r>
-      <w:proofErr w:type="spellEnd"/>
-      <w:r>
-        <w:t>)</w:t>
-      </w:r>
-    </w:p>
-    <w:p>
-      <w:pPr>
-        <w:bidi/>
-        <w:rPr>
-          <w:rFonts w:hint="cs"/>
+        <w:t>engthSocket(socket.socket)</w:t>
+      </w:r>
+      <w:r>
+        <w:rPr>
+          <w:rFonts w:hint="cs"/>
+          <w:rtl/>
+        </w:rPr>
+        <w:t xml:space="preserve"> והמודול </w:t>
+      </w:r>
+      <w:r>
+        <w:t>length_socket.py</w:t>
+      </w:r>
+    </w:p>
+    <w:p>
+      <w:pPr>
+        <w:bidi/>
+        <w:spacing w:line="360" w:lineRule="auto"/>
+        <w:rPr>
           <w:rtl/>
         </w:rPr>
       </w:pPr>
@@ -1864,11 +1976,9 @@
         </w:rPr>
         <w:t xml:space="preserve">המחלקה </w:t>
       </w:r>
-      <w:proofErr w:type="spellStart"/>
       <w:r>
         <w:t>LengthSocket</w:t>
       </w:r>
-      <w:proofErr w:type="spellEnd"/>
       <w:r>
         <w:rPr>
           <w:rFonts w:hint="cs"/>
@@ -1915,17 +2025,132 @@
           <w:rFonts w:hint="cs"/>
           <w:rtl/>
         </w:rPr>
+        <w:t xml:space="preserve"> הפייתוני, </w:t>
+      </w:r>
+      <w:r>
+        <w:rPr>
+          <w:rFonts w:hint="cs"/>
+          <w:rtl/>
+        </w:rPr>
+        <w:t>ו</w:t>
+      </w:r>
+      <w:r>
+        <w:rPr>
+          <w:rFonts w:hint="cs"/>
+          <w:rtl/>
+        </w:rPr>
+        <w:t xml:space="preserve">משמשת לשליחה נוחה של </w:t>
+      </w:r>
+      <w:r>
+        <w:rPr>
+          <w:rFonts w:hint="cs"/>
+          <w:rtl/>
+        </w:rPr>
+        <w:t xml:space="preserve">הפרוטוקול </w:t>
+      </w:r>
+      <w:r>
+        <w:rPr>
+          <w:rFonts w:hint="cs"/>
+          <w:rtl/>
+        </w:rPr>
+        <w:t>שבשימוש המערכת</w:t>
+      </w:r>
+      <w:r>
+        <w:rPr>
+          <w:rFonts w:hint="cs"/>
+          <w:rtl/>
+        </w:rPr>
+        <w:t xml:space="preserve">. </w:t>
+      </w:r>
+      <w:r>
+        <w:rPr>
+          <w:rFonts w:hint="cs"/>
+          <w:rtl/>
+        </w:rPr>
+        <w:t xml:space="preserve">כל הודעה שנשלחת באמצעות </w:t>
+      </w:r>
+      <w:r>
+        <w:t>LengthSocket</w:t>
+      </w:r>
+      <w:r>
+        <w:rPr>
+          <w:rFonts w:hint="cs"/>
+          <w:rtl/>
+        </w:rPr>
         <w:t xml:space="preserve"> </w:t>
       </w:r>
-      <w:proofErr w:type="spellStart"/>
-      <w:r>
-        <w:rPr>
-          <w:rFonts w:hint="cs"/>
-          <w:rtl/>
-        </w:rPr>
-        <w:t>הפייתוני</w:t>
-      </w:r>
-      <w:proofErr w:type="spellEnd"/>
+      <w:r>
+        <w:rPr>
+          <w:rFonts w:hint="cs"/>
+          <w:rtl/>
+        </w:rPr>
+        <w:t>נעטפת ב-</w:t>
+      </w:r>
+      <w:r>
+        <w:t>header</w:t>
+      </w:r>
+      <w:r>
+        <w:rPr>
+          <w:rFonts w:hint="cs"/>
+          <w:rtl/>
+        </w:rPr>
+        <w:t xml:space="preserve"> המתאים (ראו </w:t>
+      </w:r>
+      <w:r>
+        <w:t>GeneralPacket</w:t>
+      </w:r>
+      <w:r>
+        <w:rPr>
+          <w:rFonts w:hint="cs"/>
+          <w:rtl/>
+        </w:rPr>
+        <w:t xml:space="preserve">), </w:t>
+      </w:r>
+      <w:r>
+        <w:rPr>
+          <w:rFonts w:hint="cs"/>
+          <w:rtl/>
+        </w:rPr>
+        <w:t xml:space="preserve">ולפניו </w:t>
+      </w:r>
+      <w:r>
+        <w:rPr>
+          <w:rFonts w:hint="cs"/>
+          <w:rtl/>
+        </w:rPr>
+        <w:t xml:space="preserve">נשלח גודל </w:t>
+      </w:r>
+      <w:r>
+        <w:rPr>
+          <w:rFonts w:hint="cs"/>
+          <w:rtl/>
+        </w:rPr>
+        <w:t>ההודעה</w:t>
+      </w:r>
+      <w:r>
+        <w:rPr>
+          <w:rFonts w:hint="cs"/>
+          <w:rtl/>
+        </w:rPr>
+        <w:t xml:space="preserve">; </w:t>
+      </w:r>
+      <w:r>
+        <w:rPr>
+          <w:rFonts w:hint="cs"/>
+          <w:rtl/>
+        </w:rPr>
+        <w:t>בכל קבלה המתבצעת על ידי</w:t>
+      </w:r>
+      <w:r>
+        <w:rPr>
+          <w:rFonts w:hint="cs"/>
+          <w:rtl/>
+        </w:rPr>
+        <w:t xml:space="preserve"> </w:t>
+      </w:r>
+      <w:r>
+        <w:t>LengthSocket</w:t>
+      </w:r>
       <w:r>
         <w:rPr>
           <w:rFonts w:hint="cs"/>
@@ -1938,28 +2163,45 @@
           <w:rFonts w:hint="cs"/>
           <w:rtl/>
         </w:rPr>
-        <w:t>ו</w:t>
-      </w:r>
-      <w:r>
-        <w:rPr>
-          <w:rFonts w:hint="cs"/>
-          <w:rtl/>
-        </w:rPr>
-        <w:t xml:space="preserve">משמשת לשליחה נוחה של </w:t>
-      </w:r>
-      <w:r>
-        <w:rPr>
-          <w:rFonts w:hint="cs"/>
-          <w:rtl/>
-        </w:rPr>
-        <w:t xml:space="preserve">הפרוטוקול </w:t>
-      </w:r>
-      <w:r>
-        <w:rPr>
-          <w:rFonts w:hint="cs"/>
-          <w:rtl/>
-        </w:rPr>
-        <w:t>שבשימוש המערכת</w:t>
+        <w:t>נקרא מה-</w:t>
+      </w:r>
+      <w:r>
+        <w:t>socket</w:t>
+      </w:r>
+      <w:r>
+        <w:rPr>
+          <w:rFonts w:hint="cs"/>
+          <w:rtl/>
+        </w:rPr>
+        <w:t xml:space="preserve"> גודל ההודעה ול</w:t>
+      </w:r>
+      <w:r>
+        <w:rPr>
+          <w:rFonts w:hint="cs"/>
+          <w:rtl/>
+        </w:rPr>
+        <w:t>פיו</w:t>
+      </w:r>
+      <w:r>
+        <w:rPr>
+          <w:rFonts w:hint="cs"/>
+          <w:rtl/>
+        </w:rPr>
+        <w:t>,</w:t>
+      </w:r>
+      <w:r>
+        <w:rPr>
+          <w:rFonts w:hint="cs"/>
+          <w:rtl/>
+        </w:rPr>
+        <w:t xml:space="preserve"> </w:t>
+      </w:r>
+      <w:r>
+        <w:rPr>
+          <w:rFonts w:hint="cs"/>
+          <w:rtl/>
+        </w:rPr>
+        <w:t>ההודעה עצמה</w:t>
       </w:r>
       <w:r>
         <w:rPr>
@@ -1968,18 +2210,192 @@
         </w:rPr>
         <w:t xml:space="preserve">. </w:t>
       </w:r>
-      <w:r>
-        <w:rPr>
-          <w:rFonts w:hint="cs"/>
-          <w:rtl/>
-        </w:rPr>
-        <w:t xml:space="preserve">כל הודעה שנשלחת באמצעות </w:t>
-      </w:r>
-      <w:proofErr w:type="spellStart"/>
+    </w:p>
+    <w:p>
+      <w:pPr>
+        <w:bidi/>
+        <w:spacing w:line="360" w:lineRule="auto"/>
+        <w:rPr>
+          <w:rtl/>
+        </w:rPr>
+      </w:pPr>
+      <w:r>
+        <w:rPr>
+          <w:rFonts w:hint="cs"/>
+          <w:rtl/>
+        </w:rPr>
+        <w:t xml:space="preserve">המחלקה חושפת שלוש פונקציות: </w:t>
+      </w:r>
+      <w:r>
+        <w:t>send, recv</w:t>
+      </w:r>
+      <w:r>
+        <w:rPr>
+          <w:rFonts w:hint="cs"/>
+          <w:rtl/>
+        </w:rPr>
+        <w:t xml:space="preserve"> ו-</w:t>
+      </w:r>
+      <w:r>
+        <w:t>accept</w:t>
+      </w:r>
+      <w:r>
+        <w:rPr>
+          <w:rFonts w:hint="cs"/>
+          <w:rtl/>
+        </w:rPr>
+        <w:t xml:space="preserve">. </w:t>
+      </w:r>
+      <w:r>
+        <w:rPr>
+          <w:rFonts w:hint="cs"/>
+          <w:rtl/>
+        </w:rPr>
+        <w:t xml:space="preserve">פונקציות אלו דורסות את המימוש </w:t>
+      </w:r>
+      <w:r>
+        <w:rPr>
+          <w:rFonts w:hint="cs"/>
+          <w:rtl/>
+        </w:rPr>
+        <w:t xml:space="preserve">של </w:t>
+      </w:r>
+      <w:r>
+        <w:t>socket</w:t>
+      </w:r>
+      <w:r>
+        <w:rPr>
+          <w:rFonts w:hint="cs"/>
+          <w:rtl/>
+        </w:rPr>
+        <w:t xml:space="preserve"> הפייתוני</w:t>
+      </w:r>
+      <w:r>
+        <w:rPr>
+          <w:rFonts w:hint="cs"/>
+          <w:rtl/>
+        </w:rPr>
+        <w:t xml:space="preserve">, </w:t>
+      </w:r>
+      <w:r>
+        <w:rPr>
+          <w:rFonts w:hint="cs"/>
+          <w:rtl/>
+        </w:rPr>
+        <w:t>כך שיפעלו כמתואר לעיל</w:t>
+      </w:r>
+      <w:r>
+        <w:rPr>
+          <w:rFonts w:hint="cs"/>
+          <w:rtl/>
+        </w:rPr>
+        <w:t xml:space="preserve"> (כמובן שפנימית, נעשה שימוש בפונקציות המקוריות על מנת לבצע פעולות למול ה-</w:t>
+      </w:r>
+      <w:r>
+        <w:t>socket</w:t>
+      </w:r>
+      <w:r>
+        <w:rPr>
+          <w:rFonts w:hint="cs"/>
+          <w:rtl/>
+        </w:rPr>
+        <w:t xml:space="preserve"> עצמו).</w:t>
+      </w:r>
+    </w:p>
+    <w:p>
+      <w:pPr>
+        <w:bidi/>
+        <w:spacing w:line="360" w:lineRule="auto"/>
+        <w:rPr>
+          <w:rtl/>
+        </w:rPr>
+      </w:pPr>
+      <w:r>
+        <w:rPr>
+          <w:rFonts w:hint="cs"/>
+          <w:rtl/>
+        </w:rPr>
+        <w:t xml:space="preserve">בנוסף, </w:t>
+      </w:r>
+      <w:r>
+        <w:rPr>
+          <w:rFonts w:hint="cs"/>
+          <w:rtl/>
+        </w:rPr>
+        <w:t>ב</w:t>
+      </w:r>
+      <w:r>
+        <w:rPr>
+          <w:rFonts w:hint="cs"/>
+          <w:rtl/>
+        </w:rPr>
+        <w:t>מודול</w:t>
+      </w:r>
+      <w:r>
+        <w:rPr>
+          <w:rFonts w:hint="cs"/>
+          <w:rtl/>
+        </w:rPr>
+        <w:t xml:space="preserve"> </w:t>
+      </w:r>
+      <w:r>
+        <w:rPr>
+          <w:rFonts w:hint="cs"/>
+          <w:rtl/>
+        </w:rPr>
+        <w:t xml:space="preserve">בו מתוארת </w:t>
+      </w:r>
+      <w:r>
+        <w:rPr>
+          <w:rFonts w:hint="cs"/>
+          <w:rtl/>
+        </w:rPr>
+        <w:t>המחלקה (</w:t>
+      </w:r>
+      <w:r>
+        <w:t>length_socket.py</w:t>
+      </w:r>
+      <w:r>
+        <w:rPr>
+          <w:rFonts w:hint="cs"/>
+          <w:rtl/>
+        </w:rPr>
+        <w:t xml:space="preserve">) </w:t>
+      </w:r>
+      <w:r>
+        <w:rPr>
+          <w:rFonts w:hint="cs"/>
+          <w:rtl/>
+        </w:rPr>
+        <w:t>קיימת פונקציית עזר חופשית בשם "</w:t>
+      </w:r>
+      <w:r>
+        <w:t>send_to_all</w:t>
+      </w:r>
+      <w:r>
+        <w:rPr>
+          <w:rFonts w:hint="cs"/>
+          <w:rtl/>
+        </w:rPr>
+        <w:t xml:space="preserve">", </w:t>
+      </w:r>
+      <w:r>
+        <w:rPr>
+          <w:rFonts w:hint="cs"/>
+          <w:rtl/>
+        </w:rPr>
+        <w:t xml:space="preserve">המקבלת רשימה של </w:t>
+      </w:r>
+      <w:r>
+        <w:rPr>
+          <w:rFonts w:hint="cs"/>
+          <w:rtl/>
+        </w:rPr>
+        <w:t xml:space="preserve">אובייקטים מסוג </w:t>
+      </w:r>
       <w:r>
         <w:t>LengthSocket</w:t>
       </w:r>
-      <w:proofErr w:type="spellEnd"/>
       <w:r>
         <w:rPr>
           <w:rFonts w:hint="cs"/>
@@ -1992,46 +2408,1020 @@
           <w:rFonts w:hint="cs"/>
           <w:rtl/>
         </w:rPr>
-        <w:t>נעטפת ב-</w:t>
-      </w:r>
-      <w:r>
-        <w:t>header</w:t>
-      </w:r>
-      <w:r>
-        <w:rPr>
-          <w:rFonts w:hint="cs"/>
-          <w:rtl/>
-        </w:rPr>
-        <w:t xml:space="preserve"> המתאים (ראו </w:t>
-      </w:r>
-      <w:proofErr w:type="spellStart"/>
+        <w:t xml:space="preserve">ורשימה של הודעות לשליחה. </w:t>
+      </w:r>
+      <w:r>
+        <w:rPr>
+          <w:rFonts w:hint="cs"/>
+          <w:rtl/>
+        </w:rPr>
+        <w:t>הפונקציה שולחת את כל ההודעות לכל ה-</w:t>
+      </w:r>
+      <w:r>
+        <w:t>socket</w:t>
+      </w:r>
+      <w:r>
+        <w:rPr>
+          <w:rFonts w:hint="cs"/>
+          <w:rtl/>
+        </w:rPr>
+        <w:t xml:space="preserve">-ים, </w:t>
+      </w:r>
+      <w:r>
+        <w:rPr>
+          <w:rFonts w:hint="cs"/>
+          <w:rtl/>
+        </w:rPr>
+        <w:t xml:space="preserve">ומדווחת </w:t>
+      </w:r>
+      <w:r>
+        <w:rPr>
+          <w:rFonts w:hint="cs"/>
+          <w:rtl/>
+        </w:rPr>
+        <w:t>על שגיאות במידה וקרו.</w:t>
+      </w:r>
+    </w:p>
+    <w:p>
+      <w:pPr>
+        <w:pStyle w:val="Heading4"/>
+        <w:numPr>
+          <w:ilvl w:val="3"/>
+          <w:numId w:val="3"/>
+        </w:numPr>
+        <w:bidi/>
+        <w:spacing w:line="360" w:lineRule="auto"/>
+        <w:ind w:left="836" w:hanging="836"/>
+        <w:rPr>
+          <w:rtl/>
+        </w:rPr>
+      </w:pPr>
+      <w:r>
+        <w:rPr>
+          <w:rFonts w:hint="cs"/>
+          <w:rtl/>
+        </w:rPr>
+        <w:t xml:space="preserve">המחלקה </w:t>
+      </w:r>
+      <w:r>
+        <w:rPr>
+          <w:rFonts w:hint="cs"/>
+        </w:rPr>
+        <w:t>F</w:t>
+      </w:r>
+      <w:r>
+        <w:t>ileSyncPacket(scapy.packet.Packet)</w:t>
+      </w:r>
+      <w:r>
+        <w:rPr>
+          <w:rFonts w:hint="cs"/>
+          <w:rtl/>
+        </w:rPr>
+        <w:t xml:space="preserve"> והמודול </w:t>
+      </w:r>
+      <w:r>
+        <w:t>file_sync_packet.py</w:t>
+      </w:r>
+    </w:p>
+    <w:p>
+      <w:pPr>
+        <w:bidi/>
+        <w:spacing w:line="360" w:lineRule="auto"/>
+        <w:rPr>
+          <w:rtl/>
+        </w:rPr>
+      </w:pPr>
+      <w:r>
+        <w:rPr>
+          <w:rFonts w:hint="cs"/>
+          <w:rtl/>
+        </w:rPr>
+        <w:t xml:space="preserve">המחלקה </w:t>
+      </w:r>
+      <w:r>
+        <w:t>FileSyncPacket</w:t>
+      </w:r>
+      <w:r>
+        <w:rPr>
+          <w:rFonts w:hint="cs"/>
+          <w:rtl/>
+        </w:rPr>
+        <w:t xml:space="preserve"> </w:t>
+      </w:r>
+      <w:r>
+        <w:rPr>
+          <w:rFonts w:hint="cs"/>
+          <w:rtl/>
+        </w:rPr>
+        <w:t xml:space="preserve">יורשת מהמחלקה </w:t>
+      </w:r>
+      <w:r>
+        <w:t>Packet</w:t>
+      </w:r>
+      <w:r>
+        <w:rPr>
+          <w:rFonts w:hint="cs"/>
+          <w:rtl/>
+        </w:rPr>
+        <w:t xml:space="preserve"> הכללית של </w:t>
+      </w:r>
+      <w:r>
+        <w:t>scapy</w:t>
+      </w:r>
+      <w:r>
+        <w:rPr>
+          <w:rFonts w:hint="cs"/>
+          <w:rtl/>
+        </w:rPr>
+        <w:t xml:space="preserve">, </w:t>
+      </w:r>
+      <w:r>
+        <w:rPr>
+          <w:rFonts w:hint="cs"/>
+          <w:rtl/>
+        </w:rPr>
+        <w:t xml:space="preserve">ומשמשת להעברת הודעות </w:t>
+      </w:r>
+      <w:r>
+        <w:rPr>
+          <w:rFonts w:hint="cs"/>
+          <w:rtl/>
+        </w:rPr>
+        <w:t xml:space="preserve">לסנכרון קבצי מוזיקה מהשרת ללקוחות. </w:t>
+      </w:r>
+      <w:r>
+        <w:rPr>
+          <w:rFonts w:hint="cs"/>
+          <w:rtl/>
+        </w:rPr>
+        <w:t>המחלקה מגדירה את מבנה ההודעה הבסיסי לסוג הודעות זה</w:t>
+      </w:r>
+      <w:r>
+        <w:rPr>
+          <w:rFonts w:hint="cs"/>
+          <w:rtl/>
+        </w:rPr>
+        <w:t xml:space="preserve"> (ראו בהמשך). </w:t>
+      </w:r>
+    </w:p>
+    <w:p>
+      <w:pPr>
+        <w:bidi/>
+        <w:spacing w:line="360" w:lineRule="auto"/>
+        <w:rPr>
+          <w:rtl/>
+        </w:rPr>
+      </w:pPr>
+      <w:r>
+        <w:rPr>
+          <w:rFonts w:hint="cs"/>
+          <w:rtl/>
+        </w:rPr>
+        <w:t xml:space="preserve">במודול </w:t>
+      </w:r>
+      <w:r>
+        <w:t>file_sync_packet.py</w:t>
+      </w:r>
+      <w:r>
+        <w:rPr>
+          <w:rFonts w:hint="cs"/>
+          <w:rtl/>
+        </w:rPr>
+        <w:t xml:space="preserve"> </w:t>
+      </w:r>
+      <w:r>
+        <w:rPr>
+          <w:rFonts w:hint="cs"/>
+          <w:rtl/>
+        </w:rPr>
+        <w:t xml:space="preserve">מיוצאות מספר פונקציות </w:t>
+      </w:r>
+      <w:r>
+        <w:rPr>
+          <w:rFonts w:hint="cs"/>
+          <w:rtl/>
+        </w:rPr>
+        <w:t xml:space="preserve">המשמשות לבנייה נוחה של הודעות מסוג </w:t>
+      </w:r>
+      <w:r>
+        <w:t>FileSyncPacket</w:t>
+      </w:r>
+      <w:r>
+        <w:rPr>
+          <w:rFonts w:hint="cs"/>
+          <w:rtl/>
+        </w:rPr>
+        <w:t>:</w:t>
+      </w:r>
+    </w:p>
+    <w:p>
+      <w:pPr>
+        <w:pStyle w:val="ListParagraph"/>
+        <w:numPr>
+          <w:ilvl w:val="0"/>
+          <w:numId w:val="5"/>
+        </w:numPr>
+        <w:bidi/>
+        <w:spacing w:line="360" w:lineRule="auto"/>
+      </w:pPr>
+      <w:r>
+        <w:rPr>
+          <w:rFonts w:hint="cs"/>
+          <w:rtl/>
+        </w:rPr>
+        <w:t xml:space="preserve">הפונקציות </w:t>
+      </w:r>
+      <w:r>
+        <w:t>who_has_packet</w:t>
+      </w:r>
+      <w:r>
+        <w:rPr>
+          <w:rFonts w:hint="cs"/>
+          <w:rtl/>
+        </w:rPr>
+        <w:t xml:space="preserve"> </w:t>
+      </w:r>
+      <w:r>
+        <w:rPr>
+          <w:rFonts w:hint="cs"/>
+          <w:rtl/>
+        </w:rPr>
+        <w:t>ו-</w:t>
+      </w:r>
+      <w:r>
+        <w:t>who_has_answer_packet</w:t>
+      </w:r>
+      <w:r>
+        <w:rPr>
+          <w:rFonts w:hint="cs"/>
+          <w:rtl/>
+        </w:rPr>
+        <w:t xml:space="preserve"> </w:t>
+      </w:r>
+      <w:r>
+        <w:rPr>
+          <w:rtl/>
+        </w:rPr>
+        <w:t>–</w:t>
+      </w:r>
+      <w:r>
+        <w:rPr>
+          <w:rFonts w:hint="cs"/>
+          <w:rtl/>
+        </w:rPr>
+        <w:t xml:space="preserve"> </w:t>
+      </w:r>
+      <w:r>
+        <w:rPr>
+          <w:rFonts w:hint="cs"/>
+          <w:rtl/>
+        </w:rPr>
+        <w:t xml:space="preserve">פונקציות לבניית </w:t>
+      </w:r>
+      <w:r>
+        <w:rPr>
+          <w:rFonts w:hint="cs"/>
+          <w:rtl/>
+        </w:rPr>
+        <w:t xml:space="preserve">הודעות </w:t>
+      </w:r>
+      <w:r>
+        <w:rPr>
+          <w:rFonts w:hint="cs"/>
+          <w:rtl/>
+        </w:rPr>
+        <w:t>שאלה / תשובה</w:t>
+      </w:r>
+      <w:r>
+        <w:rPr>
+          <w:rFonts w:hint="cs"/>
+          <w:rtl/>
+        </w:rPr>
+        <w:t xml:space="preserve"> מהשרת / מהלקוח (בהתאמה)</w:t>
+      </w:r>
+      <w:r>
+        <w:rPr>
+          <w:rFonts w:hint="cs"/>
+          <w:rtl/>
+        </w:rPr>
+        <w:t xml:space="preserve">, </w:t>
+      </w:r>
+      <w:r>
+        <w:rPr>
+          <w:rFonts w:hint="cs"/>
+          <w:rtl/>
+        </w:rPr>
+        <w:t xml:space="preserve">לבדיקה אצל מי מהלקוחות </w:t>
+      </w:r>
+      <w:r>
+        <w:rPr>
+          <w:rFonts w:hint="cs"/>
+          <w:rtl/>
+        </w:rPr>
+        <w:t xml:space="preserve">חסר קובץ מסוים </w:t>
+      </w:r>
+      <w:r>
+        <w:rPr>
+          <w:rFonts w:hint="cs"/>
+          <w:rtl/>
+        </w:rPr>
+        <w:t>ויש צורך בשליחתו מהשרת</w:t>
+      </w:r>
+      <w:r>
+        <w:rPr>
+          <w:rFonts w:hint="cs"/>
+          <w:rtl/>
+        </w:rPr>
+        <w:t>.</w:t>
+      </w:r>
+    </w:p>
+    <w:p>
+      <w:pPr>
+        <w:pStyle w:val="ListParagraph"/>
+        <w:numPr>
+          <w:ilvl w:val="0"/>
+          <w:numId w:val="5"/>
+        </w:numPr>
+        <w:bidi/>
+        <w:spacing w:line="360" w:lineRule="auto"/>
+      </w:pPr>
+      <w:r>
+        <w:rPr>
+          <w:rFonts w:hint="cs"/>
+          <w:rtl/>
+        </w:rPr>
+        <w:t xml:space="preserve">הפונקציה </w:t>
+      </w:r>
+      <w:r>
+        <w:t>send_file_packet</w:t>
+      </w:r>
+      <w:r>
+        <w:rPr>
+          <w:rFonts w:hint="cs"/>
+          <w:rtl/>
+        </w:rPr>
+        <w:t xml:space="preserve">, </w:t>
+      </w:r>
+      <w:r>
+        <w:rPr>
+          <w:rFonts w:hint="cs"/>
+          <w:rtl/>
+        </w:rPr>
+        <w:t xml:space="preserve">הבונה </w:t>
+      </w:r>
+      <w:r>
+        <w:rPr>
+          <w:rFonts w:hint="cs"/>
+          <w:rtl/>
+        </w:rPr>
+        <w:t>הודע</w:t>
+      </w:r>
+      <w:r>
+        <w:rPr>
+          <w:rFonts w:hint="cs"/>
+          <w:rtl/>
+        </w:rPr>
+        <w:t xml:space="preserve">ת </w:t>
+      </w:r>
+      <w:r>
+        <w:t>FileSyncPacket</w:t>
+      </w:r>
+      <w:r>
+        <w:rPr>
+          <w:rFonts w:hint="cs"/>
+          <w:rtl/>
+        </w:rPr>
+        <w:t xml:space="preserve"> המכילה תוכל של קובץ לסנכרון, </w:t>
+      </w:r>
+      <w:r>
+        <w:rPr>
+          <w:rFonts w:hint="cs"/>
+          <w:rtl/>
+        </w:rPr>
+        <w:t>תוך קריאת הקובץ מהדיסק.</w:t>
+      </w:r>
+    </w:p>
+    <w:p>
+      <w:pPr>
+        <w:pStyle w:val="Heading4"/>
+        <w:numPr>
+          <w:ilvl w:val="3"/>
+          <w:numId w:val="3"/>
+        </w:numPr>
+        <w:tabs>
+          <w:tab w:val="right" w:pos="836"/>
+        </w:tabs>
+        <w:bidi/>
+        <w:spacing w:line="360" w:lineRule="auto"/>
+        <w:rPr>
+          <w:rtl/>
+        </w:rPr>
+      </w:pPr>
+      <w:r>
+        <w:rPr>
+          <w:rFonts w:hint="cs"/>
+          <w:rtl/>
+        </w:rPr>
+        <w:t xml:space="preserve">המחלקה </w:t>
+      </w:r>
+      <w:r>
+        <w:rPr>
+          <w:rFonts w:hint="cs"/>
+        </w:rPr>
+        <w:t>S</w:t>
+      </w:r>
+      <w:r>
+        <w:t>ignalPacket(scapy.packet.Packet)</w:t>
+      </w:r>
+    </w:p>
+    <w:p>
+      <w:pPr>
+        <w:bidi/>
+        <w:spacing w:line="360" w:lineRule="auto"/>
+        <w:rPr>
+          <w:rtl/>
+        </w:rPr>
+      </w:pPr>
+      <w:r>
+        <w:rPr>
+          <w:rFonts w:hint="cs"/>
+          <w:rtl/>
+        </w:rPr>
+        <w:t xml:space="preserve">מחלקה זו, </w:t>
+      </w:r>
+      <w:r>
+        <w:rPr>
+          <w:rFonts w:hint="cs"/>
+          <w:rtl/>
+        </w:rPr>
+        <w:t xml:space="preserve">הנמצאת במודול </w:t>
+      </w:r>
+      <w:r>
+        <w:t>signal_packet.py</w:t>
+      </w:r>
+      <w:r>
+        <w:rPr>
+          <w:rFonts w:hint="cs"/>
+          <w:rtl/>
+        </w:rPr>
+        <w:t xml:space="preserve">, </w:t>
+      </w:r>
+      <w:r>
+        <w:rPr>
+          <w:rFonts w:hint="cs"/>
+          <w:rtl/>
+        </w:rPr>
+        <w:t xml:space="preserve">יורשת אף היא ממחקלת </w:t>
+      </w:r>
+      <w:r>
+        <w:t>Packet</w:t>
+      </w:r>
+      <w:r>
+        <w:rPr>
+          <w:rFonts w:hint="cs"/>
+          <w:rtl/>
+        </w:rPr>
+        <w:t xml:space="preserve"> ב-</w:t>
+      </w:r>
+      <w:r>
+        <w:t>scapy</w:t>
+      </w:r>
+      <w:r>
+        <w:rPr>
+          <w:rFonts w:hint="cs"/>
+          <w:rtl/>
+        </w:rPr>
+        <w:t xml:space="preserve">, ותפקידה להגדיר את מבנה </w:t>
+      </w:r>
+      <w:r>
+        <w:rPr>
+          <w:rFonts w:hint="cs"/>
+          <w:rtl/>
+        </w:rPr>
+        <w:t xml:space="preserve">ההודעות לשליחת איתותים בין השרת ללקוחות. </w:t>
+      </w:r>
+      <w:r>
+        <w:rPr>
+          <w:rFonts w:hint="cs"/>
+          <w:rtl/>
+        </w:rPr>
+        <w:t>ארבעת סוגי האיתותים האפשריים</w:t>
+      </w:r>
+      <w:r>
+        <w:rPr>
+          <w:rFonts w:hint="cs"/>
+          <w:rtl/>
+        </w:rPr>
+        <w:t xml:space="preserve"> הם: </w:t>
+      </w:r>
+      <w:r>
+        <w:t>play, stop, pause, unpause</w:t>
+      </w:r>
+      <w:r>
+        <w:rPr>
+          <w:rFonts w:hint="cs"/>
+          <w:rtl/>
+        </w:rPr>
+        <w:t>, ו</w:t>
+      </w:r>
+      <w:r>
+        <w:rPr>
+          <w:rFonts w:hint="cs"/>
+          <w:rtl/>
+        </w:rPr>
+        <w:t xml:space="preserve">מתוארים </w:t>
+      </w:r>
+      <w:r>
+        <w:rPr>
+          <w:rFonts w:hint="cs"/>
+          <w:rtl/>
+        </w:rPr>
+        <w:t xml:space="preserve">בפירוט </w:t>
+      </w:r>
+      <w:r>
+        <w:rPr>
+          <w:rFonts w:hint="cs"/>
+          <w:rtl/>
+        </w:rPr>
+        <w:t xml:space="preserve">בהמשך העבודה, </w:t>
+      </w:r>
+      <w:r>
+        <w:rPr>
+          <w:rFonts w:hint="cs"/>
+          <w:rtl/>
+        </w:rPr>
+        <w:t>עם תיאור הפרוטוקול</w:t>
+      </w:r>
+      <w:r>
+        <w:rPr>
+          <w:rFonts w:hint="cs"/>
+          <w:rtl/>
+        </w:rPr>
+        <w:t>.</w:t>
+      </w:r>
+      <w:r>
+        <w:rPr>
+          <w:rFonts w:hint="cs"/>
+          <w:rtl/>
+        </w:rPr>
+        <w:t xml:space="preserve"> לכמה מן האיתותים</w:t>
+      </w:r>
+      <w:r>
+        <w:rPr>
+          <w:rFonts w:hint="cs"/>
+          <w:rtl/>
+        </w:rPr>
+        <w:t xml:space="preserve"> נדרשים פרמטרים נוספים</w:t>
+      </w:r>
+      <w:r>
+        <w:rPr>
+          <w:rFonts w:hint="cs"/>
+          <w:rtl/>
+        </w:rPr>
+        <w:t xml:space="preserve">. </w:t>
+      </w:r>
+      <w:r>
+        <w:rPr>
+          <w:rFonts w:hint="cs"/>
+          <w:rtl/>
+        </w:rPr>
+        <w:t xml:space="preserve">פרמטרים אלו מוגדרים </w:t>
+      </w:r>
+      <w:r>
+        <w:rPr>
+          <w:rFonts w:hint="cs"/>
+          <w:rtl/>
+        </w:rPr>
+        <w:t xml:space="preserve">גם הם במחלקה, </w:t>
+      </w:r>
+      <w:r>
+        <w:rPr>
+          <w:rFonts w:hint="cs"/>
+          <w:rtl/>
+        </w:rPr>
+        <w:t>וכן ערכיהם הדיפולטיים.</w:t>
+      </w:r>
+    </w:p>
+    <w:p>
+      <w:pPr>
+        <w:pStyle w:val="Heading4"/>
+        <w:numPr>
+          <w:ilvl w:val="3"/>
+          <w:numId w:val="3"/>
+        </w:numPr>
+        <w:tabs>
+          <w:tab w:val="right" w:pos="836"/>
+        </w:tabs>
+        <w:bidi/>
+        <w:spacing w:line="360" w:lineRule="auto"/>
+        <w:rPr>
+          <w:rtl/>
+        </w:rPr>
+      </w:pPr>
+      <w:r>
+        <w:rPr>
+          <w:rFonts w:hint="cs"/>
+          <w:rtl/>
+        </w:rPr>
+        <w:lastRenderedPageBreak/>
+        <w:t xml:space="preserve">המחלקה </w:t>
+      </w:r>
+      <w:r>
+        <w:t>GeneralPacket(scapy.packet.Packet)</w:t>
+      </w:r>
+      <w:r>
+        <w:rPr>
+          <w:rFonts w:hint="cs"/>
+          <w:rtl/>
+        </w:rPr>
+        <w:t xml:space="preserve"> והמודול </w:t>
+      </w:r>
+      <w:r>
+        <w:t>general_packet.py</w:t>
+      </w:r>
+    </w:p>
+    <w:p>
+      <w:pPr>
+        <w:bidi/>
+        <w:spacing w:line="360" w:lineRule="auto"/>
+        <w:rPr>
+          <w:rtl/>
+        </w:rPr>
+      </w:pPr>
+      <w:r>
+        <w:rPr>
+          <w:rFonts w:hint="cs"/>
+          <w:rtl/>
+        </w:rPr>
+        <w:t xml:space="preserve">המחלקה </w:t>
+      </w:r>
       <w:r>
         <w:t>GeneralPacket</w:t>
       </w:r>
-      <w:proofErr w:type="spellEnd"/>
-      <w:r>
-        <w:rPr>
-          <w:rFonts w:hint="cs"/>
-          <w:rtl/>
-        </w:rPr>
-        <w:t xml:space="preserve">), </w:t>
-      </w:r>
-      <w:r>
-        <w:rPr>
-          <w:rFonts w:hint="cs"/>
-          <w:rtl/>
-        </w:rPr>
-        <w:t xml:space="preserve">ולפניו </w:t>
-      </w:r>
-      <w:r>
-        <w:rPr>
-          <w:rFonts w:hint="cs"/>
-          <w:rtl/>
-        </w:rPr>
-        <w:t xml:space="preserve">נשלח גם גודל </w:t>
+      <w:r>
+        <w:rPr>
+          <w:rFonts w:hint="cs"/>
+          <w:rtl/>
+        </w:rPr>
+        <w:t xml:space="preserve"> הינה מחלקת מעטפת עבור שתי מחלקות ההודעות המפורטות בסעיפים הקודמים.</w:t>
+      </w:r>
+      <w:r>
+        <w:rPr>
+          <w:rFonts w:hint="cs"/>
+          <w:rtl/>
+        </w:rPr>
+        <w:t xml:space="preserve"> </w:t>
+      </w:r>
+      <w:r>
+        <w:rPr>
+          <w:rFonts w:hint="cs"/>
+          <w:rtl/>
+        </w:rPr>
+        <w:t>כל הודעה הנשלחת מה-</w:t>
+      </w:r>
+      <w:r>
+        <w:t>socket</w:t>
+      </w:r>
+      <w:r>
+        <w:rPr>
+          <w:rFonts w:hint="cs"/>
+          <w:rtl/>
+        </w:rPr>
+        <w:t xml:space="preserve"> נעטפת על ידי אובייקט זה</w:t>
+      </w:r>
+      <w:r>
+        <w:rPr>
+          <w:rFonts w:hint="cs"/>
+          <w:rtl/>
+        </w:rPr>
+        <w:t xml:space="preserve">. </w:t>
+      </w:r>
+      <w:r>
+        <w:rPr>
+          <w:rFonts w:hint="cs"/>
+          <w:rtl/>
+        </w:rPr>
+        <w:t xml:space="preserve">באמצעות הפרמטרים </w:t>
+      </w:r>
+      <w:r>
+        <w:rPr>
+          <w:rFonts w:hint="cs"/>
+          <w:rtl/>
+        </w:rPr>
+        <w:t>המוגדרים ב-</w:t>
+      </w:r>
+      <w:r>
+        <w:t>GeneralPacket</w:t>
+      </w:r>
+      <w:r>
+        <w:rPr>
+          <w:rFonts w:hint="cs"/>
+          <w:rtl/>
+        </w:rPr>
+        <w:t xml:space="preserve"> </w:t>
+      </w:r>
+      <w:r>
+        <w:rPr>
+          <w:rFonts w:hint="cs"/>
+          <w:rtl/>
+        </w:rPr>
+        <w:t>ניתן ל</w:t>
+      </w:r>
+      <w:r>
+        <w:rPr>
+          <w:rFonts w:hint="cs"/>
+          <w:rtl/>
+        </w:rPr>
+        <w:t>חלץ את המידע הרצוי מתוך ההודעה, על פי סוגה (</w:t>
+      </w:r>
+      <w:r>
+        <w:rPr>
+          <w:rFonts w:hint="cs"/>
+          <w:rtl/>
+        </w:rPr>
+        <w:t xml:space="preserve">במקרה שלנו קיימים שני סוגי הודעות: </w:t>
+      </w:r>
+      <w:r>
+        <w:t>FileSyncPacket</w:t>
+      </w:r>
+      <w:r>
+        <w:t>,</w:t>
+      </w:r>
+      <w:r>
+        <w:t xml:space="preserve"> SignalPacket</w:t>
+      </w:r>
+      <w:r>
+        <w:rPr>
+          <w:rFonts w:hint="cs"/>
+          <w:rtl/>
+        </w:rPr>
+        <w:t>, אולם המחלקה כתובה כך שניתן להרחיבה לסוגי הודעות נוספים</w:t>
+      </w:r>
+      <w:r>
+        <w:rPr>
+          <w:rFonts w:hint="cs"/>
+          <w:rtl/>
+        </w:rPr>
+        <w:t xml:space="preserve">). </w:t>
+      </w:r>
+      <w:r>
+        <w:rPr>
+          <w:rFonts w:hint="cs"/>
+          <w:rtl/>
+        </w:rPr>
+        <w:t xml:space="preserve">חילוץ זה נעשה באופן אוטומטי על ידי </w:t>
+      </w:r>
+      <w:r>
+        <w:t>scapy</w:t>
+      </w:r>
+      <w:r>
+        <w:rPr>
+          <w:rFonts w:hint="cs"/>
+          <w:rtl/>
+        </w:rPr>
+        <w:t>.</w:t>
+      </w:r>
+    </w:p>
+    <w:p>
+      <w:pPr>
+        <w:bidi/>
+        <w:spacing w:line="360" w:lineRule="auto"/>
+        <w:rPr>
+          <w:rtl/>
+        </w:rPr>
+      </w:pPr>
+      <w:r>
+        <w:rPr>
+          <w:rFonts w:hint="cs"/>
+          <w:rtl/>
+        </w:rPr>
+        <w:t>הפונקצי</w:t>
+      </w:r>
+      <w:r>
+        <w:rPr>
+          <w:rFonts w:hint="cs"/>
+          <w:rtl/>
+        </w:rPr>
+        <w:t xml:space="preserve">ה </w:t>
+      </w:r>
+      <w:r>
+        <w:t>generate_packet</w:t>
+      </w:r>
+      <w:r>
+        <w:rPr>
+          <w:rFonts w:hint="cs"/>
+          <w:rtl/>
+        </w:rPr>
+        <w:t xml:space="preserve"> </w:t>
+      </w:r>
+      <w:r>
+        <w:rPr>
+          <w:rFonts w:hint="cs"/>
+          <w:rtl/>
+        </w:rPr>
+        <w:t xml:space="preserve">במודול </w:t>
+      </w:r>
+      <w:r>
+        <w:rPr>
+          <w:rFonts w:hint="cs"/>
+          <w:rtl/>
+        </w:rPr>
+        <w:t xml:space="preserve">משמשת לבנייה נוחה של הודעה מסוג </w:t>
+      </w:r>
+      <w:r>
+        <w:t>GeneralPacket</w:t>
+      </w:r>
+      <w:r>
+        <w:rPr>
+          <w:rFonts w:hint="cs"/>
+          <w:rtl/>
+        </w:rPr>
+        <w:t xml:space="preserve"> העוטפת </w:t>
+      </w:r>
+      <w:r>
+        <w:rPr>
+          <w:rFonts w:hint="cs"/>
+          <w:rtl/>
+        </w:rPr>
+        <w:t xml:space="preserve">הודעה </w:t>
+      </w:r>
+      <w:r>
+        <w:rPr>
+          <w:rFonts w:hint="cs"/>
+          <w:rtl/>
+        </w:rPr>
+        <w:t>מסוג אחר.</w:t>
+      </w:r>
+    </w:p>
+    <w:p>
+      <w:pPr>
+        <w:bidi/>
+        <w:spacing w:line="360" w:lineRule="auto"/>
+        <w:rPr>
+          <w:rFonts w:hint="cs"/>
+          <w:rtl/>
+        </w:rPr>
+      </w:pPr>
+      <w:r>
+        <w:rPr>
+          <w:rFonts w:hint="cs"/>
+          <w:rtl/>
+        </w:rPr>
+        <w:t xml:space="preserve">הפונקציה </w:t>
+      </w:r>
+      <w:r>
+        <w:t>handle_packet</w:t>
+      </w:r>
+      <w:r>
+        <w:rPr>
+          <w:rFonts w:hint="cs"/>
+          <w:rtl/>
+        </w:rPr>
+        <w:t xml:space="preserve"> </w:t>
+      </w:r>
+      <w:r>
+        <w:rPr>
+          <w:rFonts w:hint="cs"/>
+          <w:rtl/>
+        </w:rPr>
+        <w:t xml:space="preserve">משמשת לעבודה </w:t>
+      </w:r>
+      <w:r>
+        <w:rPr>
+          <w:rFonts w:hint="cs"/>
+          <w:rtl/>
+        </w:rPr>
+        <w:t xml:space="preserve">נוחה מול הודעות המתקבלות </w:t>
+      </w:r>
+      <w:r>
+        <w:rPr>
+          <w:rFonts w:hint="cs"/>
+          <w:rtl/>
+        </w:rPr>
+        <w:t>ב-</w:t>
+      </w:r>
+      <w:r>
+        <w:t>socket</w:t>
+      </w:r>
+      <w:r>
+        <w:rPr>
+          <w:rFonts w:hint="cs"/>
+          <w:rtl/>
+        </w:rPr>
+        <w:t xml:space="preserve"> מסוים</w:t>
+      </w:r>
+      <w:r>
+        <w:rPr>
+          <w:rFonts w:hint="cs"/>
+          <w:rtl/>
+        </w:rPr>
+        <w:t xml:space="preserve">. </w:t>
+      </w:r>
+      <w:r>
+        <w:rPr>
+          <w:rFonts w:hint="cs"/>
+          <w:rtl/>
+        </w:rPr>
+        <w:t xml:space="preserve">הפונקציה מקבלת אובייקט מסוג </w:t>
+      </w:r>
+      <w:r>
+        <w:t>GeneralPacket</w:t>
+      </w:r>
+      <w:r>
+        <w:rPr>
+          <w:rFonts w:hint="cs"/>
+          <w:rtl/>
+        </w:rPr>
+        <w:t xml:space="preserve">, </w:t>
+      </w:r>
+      <w:r>
+        <w:rPr>
+          <w:rFonts w:hint="cs"/>
+          <w:rtl/>
+        </w:rPr>
+        <w:t xml:space="preserve">ומילון </w:t>
+      </w:r>
+      <w:r>
+        <w:rPr>
+          <w:rFonts w:hint="cs"/>
+          <w:rtl/>
+        </w:rPr>
+        <w:t xml:space="preserve">הממפה בין סוג הודעה לבין פונקציה </w:t>
+      </w:r>
+      <w:r>
+        <w:rPr>
+          <w:rFonts w:hint="cs"/>
+          <w:rtl/>
+        </w:rPr>
+        <w:t xml:space="preserve">המטפלת בהודעה זו. </w:t>
+      </w:r>
+      <w:r>
+        <w:rPr>
+          <w:rFonts w:hint="cs"/>
+          <w:rtl/>
+        </w:rPr>
+        <w:t>הפונקציה</w:t>
+      </w:r>
+      <w:r>
+        <w:rPr>
+          <w:rFonts w:hint="cs"/>
+          <w:rtl/>
+        </w:rPr>
+        <w:t xml:space="preserve"> דואגת להרצת לוגיקת הטיפול המתאימה לסוג ההודעה העטופה ב-</w:t>
+      </w:r>
+      <w:r>
+        <w:t>GeneralPacket</w:t>
+      </w:r>
+      <w:r>
+        <w:rPr>
+          <w:rFonts w:hint="cs"/>
+          <w:rtl/>
+        </w:rPr>
+        <w:t>.</w:t>
       </w:r>
       <w:bookmarkStart w:id="0" w:name="_GoBack"/>
       <w:bookmarkEnd w:id="0"/>
+      <w:r>
+        <w:rPr>
+          <w:rFonts w:hint="cs"/>
+          <w:rtl/>
+        </w:rPr>
+        <w:t xml:space="preserve"> </w:t>
+      </w:r>
+      <w:r>
+        <w:rPr>
+          <w:rFonts w:hint="cs"/>
+          <w:rtl/>
+        </w:rPr>
+        <w:t xml:space="preserve">דוגמת שימוש בפונקציה קיימת במחלה </w:t>
+      </w:r>
+      <w:r>
+        <w:t>Client</w:t>
+      </w:r>
+      <w:r>
+        <w:rPr>
+          <w:rFonts w:hint="cs"/>
+          <w:rtl/>
+        </w:rPr>
+        <w:t xml:space="preserve">, </w:t>
+      </w:r>
+      <w:r>
+        <w:rPr>
+          <w:rFonts w:hint="cs"/>
+          <w:rtl/>
+        </w:rPr>
+        <w:t xml:space="preserve">בפונקציה </w:t>
+      </w:r>
+      <w:r>
+        <w:t>start</w:t>
+      </w:r>
+      <w:r>
+        <w:rPr>
+          <w:rFonts w:hint="cs"/>
+          <w:rtl/>
+        </w:rPr>
+        <w:t>.</w:t>
+      </w:r>
     </w:p>
     <w:p>
       <w:pPr>
@@ -2041,6 +3431,7 @@
           <w:numId w:val="3"/>
         </w:numPr>
         <w:bidi/>
+        <w:spacing w:line="360" w:lineRule="auto"/>
         <w:rPr>
           <w:rtl/>
         </w:rPr>
@@ -2059,8 +3450,38 @@
     <w:p>
       <w:pPr>
         <w:bidi/>
-        <w:rPr>
-          <w:rFonts w:hint="cs"/>
+        <w:spacing w:line="360" w:lineRule="auto"/>
+        <w:rPr>
+          <w:rtl/>
+        </w:rPr>
+      </w:pPr>
+    </w:p>
+    <w:p>
+      <w:pPr>
+        <w:pStyle w:val="Heading2"/>
+        <w:numPr>
+          <w:ilvl w:val="1"/>
+          <w:numId w:val="3"/>
+        </w:numPr>
+        <w:bidi/>
+        <w:spacing w:line="360" w:lineRule="auto"/>
+        <w:rPr>
+          <w:rtl/>
+        </w:rPr>
+      </w:pPr>
+      <w:r>
+        <w:rPr>
+          <w:rFonts w:hint="cs"/>
+          <w:rtl/>
+        </w:rPr>
+        <w:t>פרוטוקול התקשרות</w:t>
+      </w:r>
+    </w:p>
+    <w:p>
+      <w:pPr>
+        <w:bidi/>
+        <w:spacing w:line="360" w:lineRule="auto"/>
+        <w:rPr>
           <w:rtl/>
         </w:rPr>
       </w:pPr>
@@ -2425,16 +3846,16 @@
     </w:lvl>
   </w:abstractNum>
   <w:abstractNum w:abstractNumId="3" w15:restartNumberingAfterBreak="0">
-    <w:nsid w:val="797E3333"/>
+    <w:nsid w:val="45C97916"/>
     <w:multiLevelType w:val="hybridMultilevel"/>
-    <w:tmpl w:val="798ECE9E"/>
-    <w:lvl w:ilvl="0" w:tplc="84F8AFFA">
+    <w:tmpl w:val="81BCA162"/>
+    <w:lvl w:ilvl="0" w:tplc="0409000F">
       <w:start w:val="1"/>
       <w:numFmt w:val="decimal"/>
       <w:lvlText w:val="%1."/>
       <w:lvlJc w:val="left"/>
       <w:pPr>
-        <w:ind w:left="1080" w:hanging="720"/>
+        <w:ind w:left="720" w:hanging="360"/>
       </w:pPr>
       <w:rPr>
         <w:rFonts w:hint="default"/>
@@ -2513,8 +3934,97 @@
       </w:pPr>
     </w:lvl>
   </w:abstractNum>
+  <w:abstractNum w:abstractNumId="4" w15:restartNumberingAfterBreak="0">
+    <w:nsid w:val="797E3333"/>
+    <w:multiLevelType w:val="hybridMultilevel"/>
+    <w:tmpl w:val="798ECE9E"/>
+    <w:lvl w:ilvl="0" w:tplc="84F8AFFA">
+      <w:start w:val="1"/>
+      <w:numFmt w:val="decimal"/>
+      <w:lvlText w:val="%1."/>
+      <w:lvlJc w:val="left"/>
+      <w:pPr>
+        <w:ind w:left="1080" w:hanging="720"/>
+      </w:pPr>
+      <w:rPr>
+        <w:rFonts w:hint="default"/>
+      </w:rPr>
+    </w:lvl>
+    <w:lvl w:ilvl="1" w:tplc="04090019" w:tentative="1">
+      <w:start w:val="1"/>
+      <w:numFmt w:val="lowerLetter"/>
+      <w:lvlText w:val="%2."/>
+      <w:lvlJc w:val="left"/>
+      <w:pPr>
+        <w:ind w:left="1440" w:hanging="360"/>
+      </w:pPr>
+    </w:lvl>
+    <w:lvl w:ilvl="2" w:tplc="0409001B" w:tentative="1">
+      <w:start w:val="1"/>
+      <w:numFmt w:val="lowerRoman"/>
+      <w:lvlText w:val="%3."/>
+      <w:lvlJc w:val="right"/>
+      <w:pPr>
+        <w:ind w:left="2160" w:hanging="180"/>
+      </w:pPr>
+    </w:lvl>
+    <w:lvl w:ilvl="3" w:tplc="0409000F" w:tentative="1">
+      <w:start w:val="1"/>
+      <w:numFmt w:val="decimal"/>
+      <w:lvlText w:val="%4."/>
+      <w:lvlJc w:val="left"/>
+      <w:pPr>
+        <w:ind w:left="2880" w:hanging="360"/>
+      </w:pPr>
+    </w:lvl>
+    <w:lvl w:ilvl="4" w:tplc="04090019" w:tentative="1">
+      <w:start w:val="1"/>
+      <w:numFmt w:val="lowerLetter"/>
+      <w:lvlText w:val="%5."/>
+      <w:lvlJc w:val="left"/>
+      <w:pPr>
+        <w:ind w:left="3600" w:hanging="360"/>
+      </w:pPr>
+    </w:lvl>
+    <w:lvl w:ilvl="5" w:tplc="0409001B" w:tentative="1">
+      <w:start w:val="1"/>
+      <w:numFmt w:val="lowerRoman"/>
+      <w:lvlText w:val="%6."/>
+      <w:lvlJc w:val="right"/>
+      <w:pPr>
+        <w:ind w:left="4320" w:hanging="180"/>
+      </w:pPr>
+    </w:lvl>
+    <w:lvl w:ilvl="6" w:tplc="0409000F" w:tentative="1">
+      <w:start w:val="1"/>
+      <w:numFmt w:val="decimal"/>
+      <w:lvlText w:val="%7."/>
+      <w:lvlJc w:val="left"/>
+      <w:pPr>
+        <w:ind w:left="5040" w:hanging="360"/>
+      </w:pPr>
+    </w:lvl>
+    <w:lvl w:ilvl="7" w:tplc="04090019" w:tentative="1">
+      <w:start w:val="1"/>
+      <w:numFmt w:val="lowerLetter"/>
+      <w:lvlText w:val="%8."/>
+      <w:lvlJc w:val="left"/>
+      <w:pPr>
+        <w:ind w:left="5760" w:hanging="360"/>
+      </w:pPr>
+    </w:lvl>
+    <w:lvl w:ilvl="8" w:tplc="0409001B" w:tentative="1">
+      <w:start w:val="1"/>
+      <w:numFmt w:val="lowerRoman"/>
+      <w:lvlText w:val="%9."/>
+      <w:lvlJc w:val="right"/>
+      <w:pPr>
+        <w:ind w:left="6480" w:hanging="180"/>
+      </w:pPr>
+    </w:lvl>
+  </w:abstractNum>
   <w:num w:numId="1">
-    <w:abstractNumId w:val="3"/>
+    <w:abstractNumId w:val="4"/>
   </w:num>
   <w:num w:numId="2">
     <w:abstractNumId w:val="1"/>
@@ -2524,6 +4034,9 @@
   </w:num>
   <w:num w:numId="4">
     <w:abstractNumId w:val="2"/>
+  </w:num>
+  <w:num w:numId="5">
+    <w:abstractNumId w:val="3"/>
   </w:num>
 </w:numbering>
 </file>

</xml_diff>

<commit_message>
add json config change scales add digging about the gui
</commit_message>
<xml_diff>
--- a/project file.docx
+++ b/project file.docx
@@ -760,7 +760,1522 @@
           <w:rFonts w:hint="cs"/>
           <w:rtl/>
         </w:rPr>
-        <w:t>בלה בלה בלה</w:t>
+        <w:t xml:space="preserve">בחלק זה נדבר על הממש הגרפי של התוכנה שנכתב בעזרת </w:t>
+      </w:r>
+      <w:r>
+        <w:t>wx-python</w:t>
+      </w:r>
+      <w:r>
+        <w:rPr>
+          <w:rFonts w:hint="cs"/>
+          <w:rtl/>
+        </w:rPr>
+        <w:t>.</w:t>
+      </w:r>
+    </w:p>
+    <w:p>
+      <w:pPr>
+        <w:pStyle w:val="Heading2"/>
+        <w:bidi/>
+      </w:pPr>
+      <w:r>
+        <w:t>5.1</w:t>
+      </w:r>
+      <w:r>
+        <w:rPr>
+          <w:rFonts w:hint="cs"/>
+          <w:rtl/>
+        </w:rPr>
+        <w:t xml:space="preserve"> </w:t>
+      </w:r>
+      <w:r>
+        <w:rPr>
+          <w:rFonts w:hint="cs"/>
+          <w:rtl/>
+        </w:rPr>
+        <w:t>צד שרת:</w:t>
+      </w:r>
+    </w:p>
+    <w:p>
+      <w:pPr>
+        <w:bidi/>
+        <w:rPr>
+          <w:rtl/>
+        </w:rPr>
+      </w:pPr>
+      <w:r>
+        <w:rPr>
+          <w:rFonts w:hint="cs"/>
+          <w:rtl/>
+        </w:rPr>
+        <w:t xml:space="preserve">זהו החלון שנפתח כשמריצים את </w:t>
+      </w:r>
+      <w:r>
+        <w:t>server.pyw</w:t>
+      </w:r>
+      <w:r>
+        <w:rPr>
+          <w:rFonts w:hint="cs"/>
+          <w:rtl/>
+        </w:rPr>
+        <w:t xml:space="preserve"> (אפשר להריץ גם את </w:t>
+      </w:r>
+      <w:r>
+        <w:t>server.py</w:t>
+      </w:r>
+      <w:r>
+        <w:rPr>
+          <w:rFonts w:hint="cs"/>
+          <w:rtl/>
+        </w:rPr>
+        <w:t xml:space="preserve"> ואז לראות גם בחלון </w:t>
+      </w:r>
+      <w:r>
+        <w:t>cmd</w:t>
+      </w:r>
+      <w:r>
+        <w:rPr>
+          <w:rFonts w:hint="cs"/>
+          <w:rtl/>
+        </w:rPr>
+        <w:t xml:space="preserve"> את ה</w:t>
+      </w:r>
+      <w:r>
+        <w:t>debug prints</w:t>
+      </w:r>
+      <w:r>
+        <w:rPr>
+          <w:rFonts w:hint="cs"/>
+          <w:rtl/>
+        </w:rPr>
+        <w:t xml:space="preserve"> של התוכנה)</w:t>
+      </w:r>
+    </w:p>
+    <w:p>
+      <w:pPr>
+        <w:bidi/>
+        <w:rPr>
+          <w:rtl/>
+        </w:rPr>
+      </w:pPr>
+      <w:r>
+        <w:rPr>
+          <w:rStyle w:val="Heading3Char"/>
+        </w:rPr>
+        <w:t>5.1.1</w:t>
+      </w:r>
+      <w:r>
+        <w:rPr>
+          <w:rStyle w:val="Heading3Char"/>
+          <w:rFonts w:hint="cs"/>
+          <w:rtl/>
+        </w:rPr>
+        <w:t xml:space="preserve"> </w:t>
+      </w:r>
+      <w:r>
+        <w:rPr>
+          <w:rStyle w:val="Heading3Char"/>
+          <w:rFonts w:hint="cs"/>
+          <w:rtl/>
+        </w:rPr>
+        <w:t>הסבר על הלחצנים</w:t>
+      </w:r>
+      <w:r>
+        <w:rPr>
+          <w:rFonts w:hint="cs"/>
+          <w:rtl/>
+        </w:rPr>
+        <w:t>:</w:t>
+      </w:r>
+    </w:p>
+    <w:p>
+      <w:pPr>
+        <w:bidi/>
+      </w:pPr>
+      <w:r>
+        <w:rPr>
+          <w:rFonts w:cs="Arial"/>
+          <w:rtl/>
+        </w:rPr>
+        <w:lastRenderedPageBreak/>
+        <w:drawing>
+          <wp:inline distT="0" distB="0" distL="0" distR="0" wp14:anchorId="27B0D5D0" wp14:editId="460753F8">
+            <wp:extent cx="4640982" cy="2606266"/>
+            <wp:effectExtent l="0" t="0" r="7620" b="3810"/>
+            <wp:docPr id="15" name="Picture 15"/>
+            <wp:cNvGraphicFramePr>
+              <a:graphicFrameLocks xmlns:a="http://schemas.openxmlformats.org/drawingml/2006/main" noChangeAspect="1"/>
+            </wp:cNvGraphicFramePr>
+            <a:graphic xmlns:a="http://schemas.openxmlformats.org/drawingml/2006/main">
+              <a:graphicData uri="http://schemas.openxmlformats.org/drawingml/2006/picture">
+                <pic:pic xmlns:pic="http://schemas.openxmlformats.org/drawingml/2006/picture">
+                  <pic:nvPicPr>
+                    <pic:cNvPr id="1" name=""/>
+                    <pic:cNvPicPr/>
+                  </pic:nvPicPr>
+                  <pic:blipFill>
+                    <a:blip r:embed="rId5"/>
+                    <a:stretch>
+                      <a:fillRect/>
+                    </a:stretch>
+                  </pic:blipFill>
+                  <pic:spPr>
+                    <a:xfrm>
+                      <a:off x="0" y="0"/>
+                      <a:ext cx="4640982" cy="2606266"/>
+                    </a:xfrm>
+                    <a:prstGeom prst="rect">
+                      <a:avLst/>
+                    </a:prstGeom>
+                  </pic:spPr>
+                </pic:pic>
+              </a:graphicData>
+            </a:graphic>
+          </wp:inline>
+        </w:drawing>
+      </w:r>
+      <w:bookmarkStart w:id="0" w:name="_GoBack"/>
+      <w:bookmarkEnd w:id="0"/>
+    </w:p>
+    <w:p>
+      <w:pPr>
+        <w:bidi/>
+        <w:rPr>
+          <w:rFonts w:hint="cs"/>
+          <w:rtl/>
+        </w:rPr>
+      </w:pPr>
+      <w:r>
+        <w:t>Main</w:t>
+      </w:r>
+      <w:r>
+        <w:rPr>
+          <w:rFonts w:hint="cs"/>
+          <w:rtl/>
+        </w:rPr>
+        <w:t>:</w:t>
+      </w:r>
+    </w:p>
+    <w:p>
+      <w:pPr>
+        <w:bidi/>
+        <w:ind w:left="720"/>
+        <w:rPr>
+          <w:rtl/>
+        </w:rPr>
+      </w:pPr>
+      <w:r>
+        <w:t>Start</w:t>
+      </w:r>
+      <w:r>
+        <w:rPr>
+          <w:rFonts w:hint="cs"/>
+          <w:rtl/>
+        </w:rPr>
+        <w:t xml:space="preserve"> </w:t>
+      </w:r>
+      <w:r>
+        <w:rPr>
+          <w:rtl/>
+        </w:rPr>
+        <w:t>–</w:t>
+      </w:r>
+      <w:r>
+        <w:rPr>
+          <w:rFonts w:hint="cs"/>
+          <w:rtl/>
+        </w:rPr>
+        <w:t xml:space="preserve"> מריץ את השרת ואת שרת ה</w:t>
+      </w:r>
+      <w:r>
+        <w:t>ntp</w:t>
+      </w:r>
+      <w:r>
+        <w:rPr>
+          <w:rFonts w:hint="cs"/>
+          <w:rtl/>
+        </w:rPr>
+        <w:t xml:space="preserve">. עד שלא לוחצים על </w:t>
+      </w:r>
+      <w:r>
+        <w:t>start</w:t>
+      </w:r>
+      <w:r>
+        <w:rPr>
+          <w:rFonts w:hint="cs"/>
+          <w:rtl/>
+        </w:rPr>
+        <w:t xml:space="preserve"> השרת לא מחכה לחיבורים.</w:t>
+      </w:r>
+    </w:p>
+    <w:p>
+      <w:pPr>
+        <w:bidi/>
+        <w:ind w:firstLine="720"/>
+        <w:rPr>
+          <w:rtl/>
+        </w:rPr>
+      </w:pPr>
+      <w:r>
+        <w:t>Stop</w:t>
+      </w:r>
+      <w:r>
+        <w:rPr>
+          <w:rFonts w:hint="cs"/>
+          <w:rtl/>
+        </w:rPr>
+        <w:t xml:space="preserve"> </w:t>
+      </w:r>
+      <w:r>
+        <w:rPr>
+          <w:rtl/>
+        </w:rPr>
+        <w:t>–</w:t>
+      </w:r>
+      <w:r>
+        <w:rPr>
+          <w:rFonts w:hint="cs"/>
+          <w:rtl/>
+        </w:rPr>
+        <w:t xml:space="preserve"> שולח הודעת עצירה לכל המשתמשים המחוברים ומכבה את השרתים.</w:t>
+      </w:r>
+    </w:p>
+    <w:p>
+      <w:pPr>
+        <w:bidi/>
+        <w:ind w:firstLine="720"/>
+        <w:rPr>
+          <w:rtl/>
+        </w:rPr>
+      </w:pPr>
+      <w:r>
+        <w:t>Pause/Unpause</w:t>
+      </w:r>
+      <w:r>
+        <w:rPr>
+          <w:rFonts w:hint="cs"/>
+          <w:rtl/>
+        </w:rPr>
+        <w:t xml:space="preserve"> </w:t>
+      </w:r>
+      <w:r>
+        <w:rPr>
+          <w:rtl/>
+        </w:rPr>
+        <w:t>–</w:t>
+      </w:r>
+      <w:r>
+        <w:rPr>
+          <w:rFonts w:hint="cs"/>
+          <w:rtl/>
+        </w:rPr>
+        <w:t xml:space="preserve"> כיוצא מהשם, שולח הודעת הפסקה/המשך ניגון לכל המשתמשים.</w:t>
+      </w:r>
+    </w:p>
+    <w:p>
+      <w:pPr>
+        <w:bidi/>
+        <w:ind w:firstLine="720"/>
+        <w:rPr>
+          <w:rFonts w:hint="cs"/>
+          <w:rtl/>
+        </w:rPr>
+      </w:pPr>
+      <w:r>
+        <w:t>Play next</w:t>
+      </w:r>
+      <w:r>
+        <w:rPr>
+          <w:rFonts w:hint="cs"/>
+          <w:rtl/>
+        </w:rPr>
+        <w:t xml:space="preserve"> </w:t>
+      </w:r>
+      <w:r>
+        <w:rPr>
+          <w:rtl/>
+        </w:rPr>
+        <w:t>–</w:t>
+      </w:r>
+      <w:r>
+        <w:rPr>
+          <w:rFonts w:hint="cs"/>
+          <w:rtl/>
+        </w:rPr>
+        <w:t xml:space="preserve"> ממשיך לשיר הבא</w:t>
+      </w:r>
+      <w:r>
+        <w:rPr>
+          <w:rFonts w:hint="cs"/>
+          <w:rtl/>
+        </w:rPr>
+        <w:t>.</w:t>
+      </w:r>
+    </w:p>
+    <w:p>
+      <w:pPr>
+        <w:bidi/>
+        <w:rPr>
+          <w:rtl/>
+        </w:rPr>
+      </w:pPr>
+      <w:r>
+        <w:rPr>
+          <w:rFonts w:cs="Arial"/>
+          <w:rtl/>
+        </w:rPr>
+        <w:drawing>
+          <wp:inline distT="0" distB="0" distL="0" distR="0" wp14:anchorId="6D321D30" wp14:editId="3696995F">
+            <wp:extent cx="3703641" cy="1600339"/>
+            <wp:effectExtent l="0" t="0" r="0" b="0"/>
+            <wp:docPr id="12" name="Picture 12"/>
+            <wp:cNvGraphicFramePr>
+              <a:graphicFrameLocks xmlns:a="http://schemas.openxmlformats.org/drawingml/2006/main" noChangeAspect="1"/>
+            </wp:cNvGraphicFramePr>
+            <a:graphic xmlns:a="http://schemas.openxmlformats.org/drawingml/2006/main">
+              <a:graphicData uri="http://schemas.openxmlformats.org/drawingml/2006/picture">
+                <pic:pic xmlns:pic="http://schemas.openxmlformats.org/drawingml/2006/picture">
+                  <pic:nvPicPr>
+                    <pic:cNvPr id="1" name=""/>
+                    <pic:cNvPicPr/>
+                  </pic:nvPicPr>
+                  <pic:blipFill>
+                    <a:blip r:embed="rId6"/>
+                    <a:stretch>
+                      <a:fillRect/>
+                    </a:stretch>
+                  </pic:blipFill>
+                  <pic:spPr>
+                    <a:xfrm>
+                      <a:off x="0" y="0"/>
+                      <a:ext cx="3703641" cy="1600339"/>
+                    </a:xfrm>
+                    <a:prstGeom prst="rect">
+                      <a:avLst/>
+                    </a:prstGeom>
+                  </pic:spPr>
+                </pic:pic>
+              </a:graphicData>
+            </a:graphic>
+          </wp:inline>
+        </w:drawing>
+      </w:r>
+    </w:p>
+    <w:p>
+      <w:pPr>
+        <w:bidi/>
+        <w:rPr>
+          <w:rFonts w:hint="cs"/>
+          <w:rtl/>
+        </w:rPr>
+      </w:pPr>
+      <w:r>
+        <w:rPr>
+          <w:rFonts w:hint="cs"/>
+        </w:rPr>
+        <w:t>S</w:t>
+      </w:r>
+      <w:r>
+        <w:t>e</w:t>
+      </w:r>
+      <w:r>
+        <w:t>ttings</w:t>
+      </w:r>
+      <w:r>
+        <w:rPr>
+          <w:rFonts w:hint="cs"/>
+          <w:rtl/>
+        </w:rPr>
+        <w:t>:</w:t>
+      </w:r>
+    </w:p>
+    <w:p>
+      <w:pPr>
+        <w:bidi/>
+        <w:rPr>
+          <w:rtl/>
+        </w:rPr>
+      </w:pPr>
+      <w:r>
+        <w:rPr>
+          <w:rtl/>
+        </w:rPr>
+        <w:tab/>
+      </w:r>
+      <w:r>
+        <w:t>Server port</w:t>
+      </w:r>
+      <w:r>
+        <w:rPr>
+          <w:rFonts w:hint="cs"/>
+          <w:rtl/>
+        </w:rPr>
+        <w:t xml:space="preserve"> </w:t>
+      </w:r>
+      <w:r>
+        <w:rPr>
+          <w:rtl/>
+        </w:rPr>
+        <w:t>–</w:t>
+      </w:r>
+      <w:r>
+        <w:rPr>
+          <w:rFonts w:hint="cs"/>
+          <w:rtl/>
+        </w:rPr>
+        <w:t xml:space="preserve"> אפשר להגדיר על איזה פורט יאזין השרת, דיפולטית הוא 22222.</w:t>
+      </w:r>
+    </w:p>
+    <w:p>
+      <w:pPr>
+        <w:bidi/>
+      </w:pPr>
+      <w:r>
+        <w:rPr>
+          <w:rtl/>
+        </w:rPr>
+        <w:tab/>
+      </w:r>
+      <w:r>
+        <w:rPr>
+          <w:rtl/>
+        </w:rPr>
+        <w:tab/>
+      </w:r>
+      <w:r>
+        <w:rPr>
+          <w:rFonts w:hint="cs"/>
+          <w:rtl/>
+        </w:rPr>
+        <w:t>את הפורט של שרת ה</w:t>
+      </w:r>
+      <w:r>
+        <w:t>ntp</w:t>
+      </w:r>
+      <w:r>
+        <w:rPr>
+          <w:rFonts w:hint="cs"/>
+          <w:rtl/>
+        </w:rPr>
+        <w:t xml:space="preserve"> לא איפשרנו להגדיר והוא קבוע ל123.</w:t>
+      </w:r>
+    </w:p>
+    <w:p>
+      <w:pPr>
+        <w:bidi/>
+        <w:ind w:left="720"/>
+      </w:pPr>
+      <w:r>
+        <w:t>Local songs path</w:t>
+      </w:r>
+      <w:r>
+        <w:rPr>
+          <w:rFonts w:hint="cs"/>
+          <w:rtl/>
+        </w:rPr>
+        <w:t xml:space="preserve"> </w:t>
+      </w:r>
+      <w:r>
+        <w:rPr>
+          <w:rtl/>
+        </w:rPr>
+        <w:t>–</w:t>
+      </w:r>
+      <w:r>
+        <w:rPr>
+          <w:rFonts w:hint="cs"/>
+          <w:rtl/>
+        </w:rPr>
+        <w:t xml:space="preserve"> השרת תומך בקריאת כל השירים מתיקייה קבוע מראש ככה שלא צריך בכל תחילת ריצה להכניס אליו את כל השירים, אפשר רק לדאוג שהם יהיו בתיקייה הרלוונטית, וגם היא קונפיגורבילית. דיפולטית היא מוגדרת לתיקייה </w:t>
+      </w:r>
+      <w:r>
+        <w:t>songs_folder</w:t>
+      </w:r>
+      <w:r>
+        <w:rPr>
+          <w:rFonts w:hint="cs"/>
+          <w:rtl/>
+        </w:rPr>
+        <w:t xml:space="preserve"> שנמצאת בתוך </w:t>
+      </w:r>
+      <w:r>
+        <w:t>syncalong</w:t>
+      </w:r>
+      <w:r>
+        <w:rPr>
+          <w:rFonts w:hint="cs"/>
+          <w:rtl/>
+        </w:rPr>
+        <w:t>.</w:t>
+      </w:r>
+    </w:p>
+    <w:p>
+      <w:pPr>
+        <w:bidi/>
+        <w:ind w:left="720"/>
+        <w:rPr>
+          <w:rFonts w:hint="cs"/>
+          <w:rtl/>
+        </w:rPr>
+      </w:pPr>
+      <w:r>
+        <w:t>Save Config</w:t>
+      </w:r>
+      <w:r>
+        <w:rPr>
+          <w:rFonts w:hint="cs"/>
+          <w:rtl/>
+        </w:rPr>
+        <w:t xml:space="preserve"> </w:t>
+      </w:r>
+      <w:r>
+        <w:rPr>
+          <w:rtl/>
+        </w:rPr>
+        <w:t>–</w:t>
+      </w:r>
+      <w:r>
+        <w:rPr>
+          <w:rFonts w:hint="cs"/>
+          <w:rtl/>
+        </w:rPr>
+        <w:t xml:space="preserve"> שומר את ההגדרות הנתונות לקובץ הקונפיגורציה כדי שהם ישמרו בין שימושים שונים בתוכנה.</w:t>
+      </w:r>
+    </w:p>
+    <w:p>
+      <w:pPr>
+        <w:bidi/>
+        <w:rPr>
+          <w:rtl/>
+        </w:rPr>
+      </w:pPr>
+      <w:r>
+        <w:rPr>
+          <w:rFonts w:hint="cs"/>
+          <w:rtl/>
+        </w:rPr>
+        <w:t>פעולות על רשימת השירים:</w:t>
+      </w:r>
+    </w:p>
+    <w:p>
+      <w:pPr>
+        <w:bidi/>
+        <w:rPr>
+          <w:rtl/>
+        </w:rPr>
+      </w:pPr>
+      <w:r>
+        <w:rPr>
+          <w:rFonts w:cs="Arial"/>
+          <w:rtl/>
+        </w:rPr>
+        <w:lastRenderedPageBreak/>
+        <w:drawing>
+          <wp:inline distT="0" distB="0" distL="0" distR="0" wp14:anchorId="282E2AD8" wp14:editId="0E2E6661">
+            <wp:extent cx="1379340" cy="914479"/>
+            <wp:effectExtent l="0" t="0" r="0" b="0"/>
+            <wp:docPr id="5" name="Picture 5"/>
+            <wp:cNvGraphicFramePr>
+              <a:graphicFrameLocks xmlns:a="http://schemas.openxmlformats.org/drawingml/2006/main" noChangeAspect="1"/>
+            </wp:cNvGraphicFramePr>
+            <a:graphic xmlns:a="http://schemas.openxmlformats.org/drawingml/2006/main">
+              <a:graphicData uri="http://schemas.openxmlformats.org/drawingml/2006/picture">
+                <pic:pic xmlns:pic="http://schemas.openxmlformats.org/drawingml/2006/picture">
+                  <pic:nvPicPr>
+                    <pic:cNvPr id="1" name=""/>
+                    <pic:cNvPicPr/>
+                  </pic:nvPicPr>
+                  <pic:blipFill>
+                    <a:blip r:embed="rId7"/>
+                    <a:stretch>
+                      <a:fillRect/>
+                    </a:stretch>
+                  </pic:blipFill>
+                  <pic:spPr>
+                    <a:xfrm>
+                      <a:off x="0" y="0"/>
+                      <a:ext cx="1379340" cy="914479"/>
+                    </a:xfrm>
+                    <a:prstGeom prst="rect">
+                      <a:avLst/>
+                    </a:prstGeom>
+                  </pic:spPr>
+                </pic:pic>
+              </a:graphicData>
+            </a:graphic>
+          </wp:inline>
+        </w:drawing>
+      </w:r>
+    </w:p>
+    <w:p>
+      <w:pPr>
+        <w:bidi/>
+        <w:rPr>
+          <w:rtl/>
+        </w:rPr>
+      </w:pPr>
+      <w:r>
+        <w:rPr>
+          <w:rtl/>
+        </w:rPr>
+        <w:tab/>
+      </w:r>
+      <w:r>
+        <w:t>Remove from list</w:t>
+      </w:r>
+      <w:r>
+        <w:rPr>
+          <w:rFonts w:hint="cs"/>
+          <w:rtl/>
+        </w:rPr>
+        <w:t xml:space="preserve"> </w:t>
+      </w:r>
+      <w:r>
+        <w:rPr>
+          <w:rtl/>
+        </w:rPr>
+        <w:t>–</w:t>
+      </w:r>
+      <w:r>
+        <w:rPr>
+          <w:rFonts w:hint="cs"/>
+          <w:rtl/>
+        </w:rPr>
+        <w:t xml:space="preserve"> מסיר את השיר מהרשימה.</w:t>
+      </w:r>
+    </w:p>
+    <w:p>
+      <w:pPr>
+        <w:bidi/>
+        <w:rPr>
+          <w:rtl/>
+        </w:rPr>
+      </w:pPr>
+      <w:r>
+        <w:rPr>
+          <w:rtl/>
+        </w:rPr>
+        <w:tab/>
+      </w:r>
+      <w:r>
+        <w:t>Move down</w:t>
+      </w:r>
+      <w:r>
+        <w:rPr>
+          <w:rFonts w:hint="cs"/>
+          <w:rtl/>
+        </w:rPr>
+        <w:t xml:space="preserve"> </w:t>
+      </w:r>
+      <w:r>
+        <w:rPr>
+          <w:rtl/>
+        </w:rPr>
+        <w:t>–</w:t>
+      </w:r>
+      <w:r>
+        <w:rPr>
+          <w:rFonts w:hint="cs"/>
+          <w:rtl/>
+        </w:rPr>
+        <w:t xml:space="preserve"> מוריד את השיר מקום אחד ברשימה.</w:t>
+      </w:r>
+    </w:p>
+    <w:p>
+      <w:pPr>
+        <w:bidi/>
+      </w:pPr>
+      <w:r>
+        <w:rPr>
+          <w:rtl/>
+        </w:rPr>
+        <w:tab/>
+      </w:r>
+      <w:r>
+        <w:t>Move up</w:t>
+      </w:r>
+      <w:r>
+        <w:rPr>
+          <w:rFonts w:hint="cs"/>
+          <w:rtl/>
+        </w:rPr>
+        <w:t xml:space="preserve"> </w:t>
+      </w:r>
+      <w:r>
+        <w:rPr>
+          <w:rtl/>
+        </w:rPr>
+        <w:t>–</w:t>
+      </w:r>
+      <w:r>
+        <w:rPr>
+          <w:rFonts w:hint="cs"/>
+          <w:rtl/>
+        </w:rPr>
+        <w:t xml:space="preserve"> מעלה את השיר מקום אחד ברשימה.</w:t>
+      </w:r>
+    </w:p>
+    <w:p>
+      <w:pPr>
+        <w:bidi/>
+      </w:pPr>
+      <w:r>
+        <w:tab/>
+        <w:t>Move to start</w:t>
+      </w:r>
+      <w:r>
+        <w:rPr>
+          <w:rFonts w:hint="cs"/>
+          <w:rtl/>
+        </w:rPr>
+        <w:t xml:space="preserve"> </w:t>
+      </w:r>
+      <w:r>
+        <w:rPr>
+          <w:rtl/>
+        </w:rPr>
+        <w:t>–</w:t>
+      </w:r>
+      <w:r>
+        <w:rPr>
+          <w:rFonts w:hint="cs"/>
+          <w:rtl/>
+        </w:rPr>
+        <w:t xml:space="preserve"> מעביר את השיר להיות ראשון ברשימה.</w:t>
+      </w:r>
+    </w:p>
+    <w:p>
+      <w:pPr>
+        <w:bidi/>
+        <w:rPr>
+          <w:rtl/>
+        </w:rPr>
+      </w:pPr>
+      <w:r>
+        <w:tab/>
+        <w:t>Move to end</w:t>
+      </w:r>
+      <w:r>
+        <w:rPr>
+          <w:rFonts w:hint="cs"/>
+          <w:rtl/>
+        </w:rPr>
+        <w:t xml:space="preserve"> </w:t>
+      </w:r>
+      <w:r>
+        <w:rPr>
+          <w:rtl/>
+        </w:rPr>
+        <w:t>–</w:t>
+      </w:r>
+      <w:r>
+        <w:rPr>
+          <w:rFonts w:hint="cs"/>
+          <w:rtl/>
+        </w:rPr>
+        <w:t xml:space="preserve"> מעביר את השיר להיות האחרון ברשימה.</w:t>
+      </w:r>
+    </w:p>
+    <w:p>
+      <w:pPr>
+        <w:bidi/>
+        <w:rPr>
+          <w:rFonts w:hint="cs"/>
+          <w:rtl/>
+        </w:rPr>
+      </w:pPr>
+      <w:r>
+        <w:rPr>
+          <w:rFonts w:hint="cs"/>
+          <w:rtl/>
+        </w:rPr>
+        <w:t>בנוסף לכל החלונות הקיימים בשרת הוא גם תומך בגרירה של שירים לתוך הרשימה, פעולה שמוכרת כ</w:t>
+      </w:r>
+      <w:r>
+        <w:t>drag&amp;drop</w:t>
+      </w:r>
+      <w:r>
+        <w:rPr>
+          <w:rFonts w:hint="cs"/>
+          <w:rtl/>
+        </w:rPr>
+        <w:t>.</w:t>
+      </w:r>
+    </w:p>
+    <w:p>
+      <w:pPr>
+        <w:pStyle w:val="Heading2"/>
+        <w:bidi/>
+        <w:rPr>
+          <w:rtl/>
+        </w:rPr>
+      </w:pPr>
+      <w:r>
+        <w:t>5.</w:t>
+      </w:r>
+      <w:r>
+        <w:t>2</w:t>
+      </w:r>
+      <w:r>
+        <w:rPr>
+          <w:rFonts w:hint="cs"/>
+          <w:rtl/>
+        </w:rPr>
+        <w:t xml:space="preserve"> </w:t>
+      </w:r>
+      <w:r>
+        <w:rPr>
+          <w:rFonts w:hint="cs"/>
+          <w:rtl/>
+        </w:rPr>
+        <w:t>צד לקוח:</w:t>
+      </w:r>
+    </w:p>
+    <w:p>
+      <w:pPr>
+        <w:bidi/>
+      </w:pPr>
+      <w:r>
+        <w:rPr>
+          <w:rFonts w:hint="cs"/>
+          <w:rtl/>
+        </w:rPr>
+        <w:t xml:space="preserve">זהו החלון שנפתח כשמריצים את </w:t>
+      </w:r>
+      <w:r>
+        <w:rPr>
+          <w:rFonts w:hint="cs"/>
+          <w:rtl/>
+        </w:rPr>
+        <w:t>ב</w:t>
+      </w:r>
+      <w:r>
+        <w:t>client</w:t>
+      </w:r>
+      <w:r>
+        <w:t>.pyw</w:t>
+      </w:r>
+      <w:r>
+        <w:rPr>
+          <w:rFonts w:hint="cs"/>
+          <w:rtl/>
+        </w:rPr>
+        <w:t xml:space="preserve"> (אפשר להריץ גם את </w:t>
+      </w:r>
+      <w:r>
+        <w:t>client</w:t>
+      </w:r>
+      <w:r>
+        <w:t>.py</w:t>
+      </w:r>
+      <w:r>
+        <w:rPr>
+          <w:rFonts w:hint="cs"/>
+          <w:rtl/>
+        </w:rPr>
+        <w:t xml:space="preserve"> ואז לראות גם בחלון </w:t>
+      </w:r>
+      <w:r>
+        <w:t>cmd</w:t>
+      </w:r>
+      <w:r>
+        <w:rPr>
+          <w:rFonts w:hint="cs"/>
+          <w:rtl/>
+        </w:rPr>
+        <w:t xml:space="preserve"> את ה</w:t>
+      </w:r>
+      <w:r>
+        <w:t>debug prints</w:t>
+      </w:r>
+      <w:r>
+        <w:rPr>
+          <w:rFonts w:hint="cs"/>
+          <w:rtl/>
+        </w:rPr>
+        <w:t xml:space="preserve"> של התוכנה)</w:t>
+      </w:r>
+    </w:p>
+    <w:p>
+      <w:pPr>
+        <w:tabs>
+          <w:tab w:val="left" w:pos="2246"/>
+        </w:tabs>
+        <w:bidi/>
+        <w:rPr>
+          <w:rtl/>
+        </w:rPr>
+      </w:pPr>
+      <w:r>
+        <w:rPr>
+          <w:rStyle w:val="Heading3Char"/>
+        </w:rPr>
+        <w:t>5.</w:t>
+      </w:r>
+      <w:r>
+        <w:rPr>
+          <w:rStyle w:val="Heading3Char"/>
+        </w:rPr>
+        <w:t>2</w:t>
+      </w:r>
+      <w:r>
+        <w:rPr>
+          <w:rStyle w:val="Heading3Char"/>
+        </w:rPr>
+        <w:t>.1</w:t>
+      </w:r>
+      <w:r>
+        <w:rPr>
+          <w:rStyle w:val="Heading3Char"/>
+          <w:rFonts w:hint="cs"/>
+          <w:rtl/>
+        </w:rPr>
+        <w:t xml:space="preserve"> </w:t>
+      </w:r>
+      <w:r>
+        <w:rPr>
+          <w:rStyle w:val="Heading3Char"/>
+          <w:rFonts w:hint="cs"/>
+          <w:rtl/>
+        </w:rPr>
+        <w:t>הסבר על הלחצנים</w:t>
+      </w:r>
+      <w:r>
+        <w:rPr>
+          <w:rFonts w:hint="cs"/>
+          <w:rtl/>
+        </w:rPr>
+        <w:t>:</w:t>
+      </w:r>
+      <w:r>
+        <w:rPr>
+          <w:rtl/>
+        </w:rPr>
+        <w:tab/>
+      </w:r>
+    </w:p>
+    <w:p>
+      <w:pPr>
+        <w:tabs>
+          <w:tab w:val="left" w:pos="2246"/>
+        </w:tabs>
+        <w:bidi/>
+      </w:pPr>
+      <w:r>
+        <w:rPr>
+          <w:rFonts w:cs="Arial"/>
+          <w:rtl/>
+        </w:rPr>
+        <w:drawing>
+          <wp:inline distT="0" distB="0" distL="0" distR="0" wp14:anchorId="5D13C95A" wp14:editId="5B2068F2">
+            <wp:extent cx="2933954" cy="1844200"/>
+            <wp:effectExtent l="0" t="0" r="0" b="3810"/>
+            <wp:docPr id="10" name="Picture 10"/>
+            <wp:cNvGraphicFramePr>
+              <a:graphicFrameLocks xmlns:a="http://schemas.openxmlformats.org/drawingml/2006/main" noChangeAspect="1"/>
+            </wp:cNvGraphicFramePr>
+            <a:graphic xmlns:a="http://schemas.openxmlformats.org/drawingml/2006/main">
+              <a:graphicData uri="http://schemas.openxmlformats.org/drawingml/2006/picture">
+                <pic:pic xmlns:pic="http://schemas.openxmlformats.org/drawingml/2006/picture">
+                  <pic:nvPicPr>
+                    <pic:cNvPr id="1" name=""/>
+                    <pic:cNvPicPr/>
+                  </pic:nvPicPr>
+                  <pic:blipFill>
+                    <a:blip r:embed="rId8"/>
+                    <a:stretch>
+                      <a:fillRect/>
+                    </a:stretch>
+                  </pic:blipFill>
+                  <pic:spPr>
+                    <a:xfrm>
+                      <a:off x="0" y="0"/>
+                      <a:ext cx="2933954" cy="1844200"/>
+                    </a:xfrm>
+                    <a:prstGeom prst="rect">
+                      <a:avLst/>
+                    </a:prstGeom>
+                  </pic:spPr>
+                </pic:pic>
+              </a:graphicData>
+            </a:graphic>
+          </wp:inline>
+        </w:drawing>
+      </w:r>
+    </w:p>
+    <w:p>
+      <w:pPr>
+        <w:bidi/>
+        <w:rPr>
+          <w:rtl/>
+        </w:rPr>
+      </w:pPr>
+      <w:r>
+        <w:t>Main</w:t>
+      </w:r>
+      <w:r>
+        <w:rPr>
+          <w:rFonts w:hint="cs"/>
+          <w:rtl/>
+        </w:rPr>
+        <w:t>:</w:t>
+      </w:r>
+    </w:p>
+    <w:p>
+      <w:pPr>
+        <w:bidi/>
+        <w:rPr>
+          <w:rtl/>
+        </w:rPr>
+      </w:pPr>
+      <w:r>
+        <w:tab/>
+        <w:t>Connect</w:t>
+      </w:r>
+      <w:r>
+        <w:t>/DisConnnect</w:t>
+      </w:r>
+      <w:r>
+        <w:rPr>
+          <w:rFonts w:hint="cs"/>
+          <w:rtl/>
+        </w:rPr>
+        <w:t xml:space="preserve"> </w:t>
+      </w:r>
+      <w:r>
+        <w:rPr>
+          <w:rtl/>
+        </w:rPr>
+        <w:t>–</w:t>
+      </w:r>
+      <w:r>
+        <w:rPr>
+          <w:rFonts w:hint="cs"/>
+          <w:rtl/>
+        </w:rPr>
+        <w:t xml:space="preserve"> </w:t>
+      </w:r>
+      <w:r>
+        <w:rPr>
+          <w:rFonts w:hint="cs"/>
+          <w:rtl/>
+        </w:rPr>
+        <w:t xml:space="preserve">מתחבר/מתנתק מהשרת, תלוי מצב </w:t>
+      </w:r>
+      <w:r>
+        <w:rPr>
+          <w:rtl/>
+        </w:rPr>
+        <w:t>–</w:t>
+      </w:r>
+      <w:r>
+        <w:rPr>
+          <w:rFonts w:hint="cs"/>
+          <w:rtl/>
+        </w:rPr>
+        <w:t xml:space="preserve"> מחובר/מנותק.</w:t>
+      </w:r>
+    </w:p>
+    <w:p>
+      <w:pPr>
+        <w:bidi/>
+        <w:rPr>
+          <w:rtl/>
+        </w:rPr>
+      </w:pPr>
+      <w:r>
+        <w:t>Settings</w:t>
+      </w:r>
+      <w:r>
+        <w:rPr>
+          <w:rFonts w:hint="cs"/>
+          <w:rtl/>
+        </w:rPr>
+        <w:t>:</w:t>
+      </w:r>
+    </w:p>
+    <w:p>
+      <w:pPr>
+        <w:bidi/>
+        <w:rPr>
+          <w:rtl/>
+        </w:rPr>
+      </w:pPr>
+      <w:r>
+        <w:rPr>
+          <w:rFonts w:hint="cs"/>
+        </w:rPr>
+        <w:t>D</w:t>
+      </w:r>
+      <w:r>
+        <w:rPr>
+          <w:noProof/>
+        </w:rPr>
+        <w:t xml:space="preserve"> </w:t>
+      </w:r>
+      <w:r>
+        <w:rPr>
+          <w:rFonts w:cs="Arial"/>
+          <w:rtl/>
+        </w:rPr>
+        <w:drawing>
+          <wp:inline distT="0" distB="0" distL="0" distR="0" wp14:anchorId="0D997941" wp14:editId="53CD7539">
+            <wp:extent cx="3109229" cy="1402202"/>
+            <wp:effectExtent l="0" t="0" r="0" b="7620"/>
+            <wp:docPr id="13" name="Picture 13"/>
+            <wp:cNvGraphicFramePr>
+              <a:graphicFrameLocks xmlns:a="http://schemas.openxmlformats.org/drawingml/2006/main" noChangeAspect="1"/>
+            </wp:cNvGraphicFramePr>
+            <a:graphic xmlns:a="http://schemas.openxmlformats.org/drawingml/2006/main">
+              <a:graphicData uri="http://schemas.openxmlformats.org/drawingml/2006/picture">
+                <pic:pic xmlns:pic="http://schemas.openxmlformats.org/drawingml/2006/picture">
+                  <pic:nvPicPr>
+                    <pic:cNvPr id="1" name=""/>
+                    <pic:cNvPicPr/>
+                  </pic:nvPicPr>
+                  <pic:blipFill>
+                    <a:blip r:embed="rId9"/>
+                    <a:stretch>
+                      <a:fillRect/>
+                    </a:stretch>
+                  </pic:blipFill>
+                  <pic:spPr>
+                    <a:xfrm>
+                      <a:off x="0" y="0"/>
+                      <a:ext cx="3109229" cy="1402202"/>
+                    </a:xfrm>
+                    <a:prstGeom prst="rect">
+                      <a:avLst/>
+                    </a:prstGeom>
+                  </pic:spPr>
+                </pic:pic>
+              </a:graphicData>
+            </a:graphic>
+          </wp:inline>
+        </w:drawing>
+      </w:r>
+    </w:p>
+    <w:p>
+      <w:pPr>
+        <w:bidi/>
+      </w:pPr>
+      <w:r>
+        <w:rPr>
+          <w:rtl/>
+        </w:rPr>
+        <w:tab/>
+      </w:r>
+      <w:r>
+        <w:t>Server ip</w:t>
+      </w:r>
+      <w:r>
+        <w:rPr>
+          <w:rFonts w:hint="cs"/>
+          <w:rtl/>
+        </w:rPr>
+        <w:t xml:space="preserve"> </w:t>
+      </w:r>
+      <w:r>
+        <w:rPr>
+          <w:rtl/>
+        </w:rPr>
+        <w:t>–</w:t>
+      </w:r>
+      <w:r>
+        <w:rPr>
+          <w:rFonts w:hint="cs"/>
+          <w:rtl/>
+        </w:rPr>
+        <w:t xml:space="preserve"> ה</w:t>
+      </w:r>
+      <w:r>
+        <w:t>ip</w:t>
+      </w:r>
+      <w:r>
+        <w:rPr>
+          <w:rFonts w:hint="cs"/>
+          <w:rtl/>
+        </w:rPr>
+        <w:t xml:space="preserve"> של השרת</w:t>
+      </w:r>
+      <w:r>
+        <w:rPr>
+          <w:rFonts w:hint="cs"/>
+          <w:rtl/>
+        </w:rPr>
+        <w:t>, אין הגדרה דיפולטית.</w:t>
+      </w:r>
+    </w:p>
+    <w:p>
+      <w:pPr>
+        <w:bidi/>
+        <w:rPr>
+          <w:rtl/>
+        </w:rPr>
+      </w:pPr>
+      <w:r>
+        <w:rPr>
+          <w:rtl/>
+        </w:rPr>
+        <w:tab/>
+      </w:r>
+      <w:r>
+        <w:t>Server port</w:t>
+      </w:r>
+      <w:r>
+        <w:rPr>
+          <w:rFonts w:hint="cs"/>
+          <w:rtl/>
+        </w:rPr>
+        <w:t xml:space="preserve"> </w:t>
+      </w:r>
+      <w:r>
+        <w:rPr>
+          <w:rtl/>
+        </w:rPr>
+        <w:t>–</w:t>
+      </w:r>
+      <w:r>
+        <w:rPr>
+          <w:rFonts w:hint="cs"/>
+          <w:rtl/>
+        </w:rPr>
+        <w:t xml:space="preserve"> הפורט של השרת, דיפולטית 22222.</w:t>
+      </w:r>
+    </w:p>
+    <w:p>
+      <w:pPr>
+        <w:bidi/>
+        <w:ind w:left="720"/>
+        <w:rPr>
+          <w:rtl/>
+        </w:rPr>
+      </w:pPr>
+      <w:r>
+        <w:lastRenderedPageBreak/>
+        <w:t>Local songs path</w:t>
+      </w:r>
+      <w:r>
+        <w:rPr>
+          <w:rFonts w:hint="cs"/>
+          <w:rtl/>
+        </w:rPr>
+        <w:t xml:space="preserve"> </w:t>
+      </w:r>
+      <w:r>
+        <w:rPr>
+          <w:rtl/>
+        </w:rPr>
+        <w:t>–</w:t>
+      </w:r>
+      <w:r>
+        <w:rPr>
+          <w:rFonts w:hint="cs"/>
+          <w:rtl/>
+        </w:rPr>
+        <w:t xml:space="preserve"> התיקייה בה ישמרו השירים לניגון, דיפולטית ב</w:t>
+      </w:r>
+      <w:r>
+        <w:t xml:space="preserve"> </w:t>
+      </w:r>
+      <w:r>
+        <w:t>songs_folder</w:t>
+      </w:r>
+      <w:r>
+        <w:rPr>
+          <w:rFonts w:hint="cs"/>
+          <w:rtl/>
+        </w:rPr>
+        <w:t xml:space="preserve">בתיקייה </w:t>
+      </w:r>
+      <w:r>
+        <w:t>syncalong</w:t>
+      </w:r>
+      <w:r>
+        <w:rPr>
+          <w:rFonts w:hint="cs"/>
+          <w:rtl/>
+        </w:rPr>
+        <w:t>.</w:t>
+      </w:r>
+    </w:p>
+    <w:p>
+      <w:pPr>
+        <w:bidi/>
+        <w:ind w:left="720"/>
+        <w:rPr>
+          <w:rFonts w:hint="cs"/>
+          <w:rtl/>
+        </w:rPr>
+      </w:pPr>
+      <w:r>
+        <w:t>Save Config</w:t>
+      </w:r>
+      <w:r>
+        <w:rPr>
+          <w:rFonts w:hint="cs"/>
+          <w:rtl/>
+        </w:rPr>
+        <w:t xml:space="preserve"> </w:t>
+      </w:r>
+      <w:r>
+        <w:rPr>
+          <w:rtl/>
+        </w:rPr>
+        <w:t>–</w:t>
+      </w:r>
+      <w:r>
+        <w:rPr>
+          <w:rFonts w:hint="cs"/>
+          <w:rtl/>
+        </w:rPr>
+        <w:t xml:space="preserve"> שומר את ההגדרות הנתונות לקובץ הקונפיגורציה כדי שהם ישמרו בין שימושים שונים בתוכנה.</w:t>
+      </w:r>
+    </w:p>
+    <w:p>
+      <w:pPr>
+        <w:bidi/>
+        <w:rPr>
+          <w:rFonts w:hint="cs"/>
+        </w:rPr>
+      </w:pPr>
+      <w:r>
+        <w:rPr>
+          <w:rFonts w:hint="cs"/>
+          <w:rtl/>
+        </w:rPr>
+        <w:t>חלונות נוספים:</w:t>
+      </w:r>
+    </w:p>
+    <w:p>
+      <w:pPr>
+        <w:bidi/>
+      </w:pPr>
+      <w:r>
+        <w:rPr>
+          <w:rtl/>
+        </w:rPr>
+        <w:tab/>
+      </w:r>
+      <w:r>
+        <w:rPr>
+          <w:rFonts w:hint="cs"/>
+          <w:rtl/>
+        </w:rPr>
+        <w:t>במקרה ולא הצלחנו להתחבר לשרת, יקפוץ החלון הבא:</w:t>
+      </w:r>
+    </w:p>
+    <w:p>
+      <w:pPr>
+        <w:bidi/>
+        <w:ind w:firstLine="720"/>
+        <w:rPr>
+          <w:rtl/>
+        </w:rPr>
+      </w:pPr>
+      <w:r>
+        <w:rPr>
+          <w:rFonts w:cs="Arial"/>
+          <w:rtl/>
+        </w:rPr>
+        <w:drawing>
+          <wp:inline distT="0" distB="0" distL="0" distR="0" wp14:anchorId="0C9AC69C" wp14:editId="28C211F6">
+            <wp:extent cx="3071126" cy="952583"/>
+            <wp:effectExtent l="0" t="0" r="0" b="0"/>
+            <wp:docPr id="7" name="Picture 7"/>
+            <wp:cNvGraphicFramePr>
+              <a:graphicFrameLocks xmlns:a="http://schemas.openxmlformats.org/drawingml/2006/main" noChangeAspect="1"/>
+            </wp:cNvGraphicFramePr>
+            <a:graphic xmlns:a="http://schemas.openxmlformats.org/drawingml/2006/main">
+              <a:graphicData uri="http://schemas.openxmlformats.org/drawingml/2006/picture">
+                <pic:pic xmlns:pic="http://schemas.openxmlformats.org/drawingml/2006/picture">
+                  <pic:nvPicPr>
+                    <pic:cNvPr id="1" name=""/>
+                    <pic:cNvPicPr/>
+                  </pic:nvPicPr>
+                  <pic:blipFill>
+                    <a:blip r:embed="rId10"/>
+                    <a:stretch>
+                      <a:fillRect/>
+                    </a:stretch>
+                  </pic:blipFill>
+                  <pic:spPr>
+                    <a:xfrm>
+                      <a:off x="0" y="0"/>
+                      <a:ext cx="3071126" cy="952583"/>
+                    </a:xfrm>
+                    <a:prstGeom prst="rect">
+                      <a:avLst/>
+                    </a:prstGeom>
+                  </pic:spPr>
+                </pic:pic>
+              </a:graphicData>
+            </a:graphic>
+          </wp:inline>
+        </w:drawing>
+      </w:r>
+    </w:p>
+    <w:p>
+      <w:pPr>
+        <w:bidi/>
+        <w:ind w:firstLine="720"/>
+      </w:pPr>
+      <w:r>
+        <w:rPr>
+          <w:rFonts w:hint="cs"/>
+          <w:rtl/>
+        </w:rPr>
+        <w:t>במקרה ולא הוגדרו כל הנתונים כדי להתחבר לשרת יקפוץ החלון הבא:</w:t>
+      </w:r>
+    </w:p>
+    <w:p>
+      <w:pPr>
+        <w:bidi/>
+        <w:ind w:firstLine="720"/>
+        <w:rPr>
+          <w:rtl/>
+        </w:rPr>
+      </w:pPr>
+      <w:r>
+        <w:rPr>
+          <w:rFonts w:cs="Arial"/>
+          <w:rtl/>
+        </w:rPr>
+        <w:drawing>
+          <wp:inline distT="0" distB="0" distL="0" distR="0" wp14:anchorId="5E4E6E21" wp14:editId="01E3CBCC">
+            <wp:extent cx="2743438" cy="960203"/>
+            <wp:effectExtent l="0" t="0" r="0" b="0"/>
+            <wp:docPr id="14" name="Picture 14"/>
+            <wp:cNvGraphicFramePr>
+              <a:graphicFrameLocks xmlns:a="http://schemas.openxmlformats.org/drawingml/2006/main" noChangeAspect="1"/>
+            </wp:cNvGraphicFramePr>
+            <a:graphic xmlns:a="http://schemas.openxmlformats.org/drawingml/2006/main">
+              <a:graphicData uri="http://schemas.openxmlformats.org/drawingml/2006/picture">
+                <pic:pic xmlns:pic="http://schemas.openxmlformats.org/drawingml/2006/picture">
+                  <pic:nvPicPr>
+                    <pic:cNvPr id="1" name=""/>
+                    <pic:cNvPicPr/>
+                  </pic:nvPicPr>
+                  <pic:blipFill>
+                    <a:blip r:embed="rId11"/>
+                    <a:stretch>
+                      <a:fillRect/>
+                    </a:stretch>
+                  </pic:blipFill>
+                  <pic:spPr>
+                    <a:xfrm>
+                      <a:off x="0" y="0"/>
+                      <a:ext cx="2743438" cy="960203"/>
+                    </a:xfrm>
+                    <a:prstGeom prst="rect">
+                      <a:avLst/>
+                    </a:prstGeom>
+                  </pic:spPr>
+                </pic:pic>
+              </a:graphicData>
+            </a:graphic>
+          </wp:inline>
+        </w:drawing>
       </w:r>
     </w:p>
     <w:p>
@@ -942,7 +2457,6 @@
           <w:rFonts w:hint="cs"/>
           <w:rtl/>
         </w:rPr>
-        <w:lastRenderedPageBreak/>
         <w:t xml:space="preserve">התקשורת </w:t>
       </w:r>
       <w:r>
@@ -1284,6 +2798,7 @@
           <w:rFonts w:hint="cs"/>
           <w:rtl/>
         </w:rPr>
+        <w:lastRenderedPageBreak/>
         <w:t>השימוש ב-</w:t>
       </w:r>
       <w:r>
@@ -1468,7 +2983,14 @@
           <w:rFonts w:hint="cs"/>
           <w:rtl/>
         </w:rPr>
-        <w:t>תומכת בנגינת כל הפורמטים</w:t>
+        <w:t>בנויה לתמיכה ב</w:t>
+      </w:r>
+      <w:r>
+        <w:rPr>
+          <w:rFonts w:hint="cs"/>
+          <w:rtl/>
+        </w:rPr>
+        <w:t>נגינת כל הפורמטים</w:t>
       </w:r>
       <w:r>
         <w:rPr>
@@ -1482,7 +3004,31 @@
           <w:rFonts w:hint="cs"/>
           <w:rtl/>
         </w:rPr>
-        <w:t xml:space="preserve">לקבצי מוזיקה, </w:t>
+        <w:t>לקבצי מוזיקה</w:t>
+      </w:r>
+      <w:r>
+        <w:rPr>
+          <w:rFonts w:hint="cs"/>
+          <w:rtl/>
+        </w:rPr>
+        <w:t xml:space="preserve"> (כרגע תומכת רק ב</w:t>
+      </w:r>
+      <w:r>
+        <w:t>mp3</w:t>
+      </w:r>
+      <w:r>
+        <w:rPr>
+          <w:rFonts w:hint="cs"/>
+          <w:rtl/>
+        </w:rPr>
+        <w:t>)</w:t>
+      </w:r>
+      <w:r>
+        <w:rPr>
+          <w:rFonts w:hint="cs"/>
+          <w:rtl/>
+        </w:rPr>
+        <w:t xml:space="preserve">, </w:t>
       </w:r>
       <w:r>
         <w:rPr>
@@ -1612,14 +3158,14 @@
           <w:rFonts w:hint="cs"/>
           <w:rtl/>
         </w:rPr>
-        <w:t xml:space="preserve">הלקוח יעבור לנגן את השיר הבא </w:t>
-      </w:r>
-      <w:r>
-        <w:rPr>
-          <w:rFonts w:hint="cs"/>
-          <w:rtl/>
-        </w:rPr>
-        <w:t>לפני הלקוחות האחרים, וייצא מסנכרון.</w:t>
+        <w:t>ה</w:t>
+      </w:r>
+      <w:r>
+        <w:rPr>
+          <w:rFonts w:hint="cs"/>
+          <w:rtl/>
+        </w:rPr>
+        <w:t>לקוח יחווה שקט ולא יועבר ישירות לשיר הבא.</w:t>
       </w:r>
     </w:p>
     <w:p>
@@ -1892,7 +3438,6 @@
           <w:rFonts w:hint="cs"/>
           <w:rtl/>
         </w:rPr>
-        <w:lastRenderedPageBreak/>
         <w:t>תיאור המחלקות</w:t>
       </w:r>
     </w:p>
@@ -2461,6 +4006,7 @@
           <w:rFonts w:hint="cs"/>
           <w:rtl/>
         </w:rPr>
+        <w:lastRenderedPageBreak/>
         <w:t xml:space="preserve">המחלקה </w:t>
       </w:r>
       <w:r>
@@ -3023,7 +4569,6 @@
           <w:rFonts w:hint="cs"/>
           <w:rtl/>
         </w:rPr>
-        <w:lastRenderedPageBreak/>
         <w:t xml:space="preserve">המחלקה </w:t>
       </w:r>
       <w:r>
@@ -3258,7 +4803,6 @@
         <w:bidi/>
         <w:spacing w:line="360" w:lineRule="auto"/>
         <w:rPr>
-          <w:rFonts w:hint="cs"/>
           <w:rtl/>
         </w:rPr>
       </w:pPr>
@@ -3472,6 +5016,7 @@
           <w:rFonts w:hint="cs"/>
           <w:rtl/>
         </w:rPr>
+        <w:lastRenderedPageBreak/>
         <w:t>פרוטוקול התקשרות</w:t>
       </w:r>
     </w:p>
@@ -3575,7 +5120,7 @@
                     </pic:cNvPicPr>
                   </pic:nvPicPr>
                   <pic:blipFill>
-                    <a:blip r:embed="rId5">
+                    <a:blip r:embed="rId12">
                       <a:duotone>
                         <a:prstClr val="black"/>
                         <a:schemeClr val="accent5">
@@ -3706,7 +5251,6 @@
         <w:bidi/>
         <w:spacing w:line="360" w:lineRule="auto"/>
         <w:rPr>
-          <w:rFonts w:hint="cs"/>
           <w:rtl/>
         </w:rPr>
       </w:pPr>
@@ -3842,7 +5386,6 @@
               <w:spacing w:line="360" w:lineRule="auto"/>
               <w:jc w:val="center"/>
               <w:rPr>
-                <w:rFonts w:hint="cs"/>
                 <w:rtl/>
               </w:rPr>
             </w:pPr>
@@ -3886,12 +5429,10 @@
               <w:spacing w:line="360" w:lineRule="auto"/>
               <w:jc w:val="center"/>
               <w:rPr>
-                <w:rFonts w:hint="cs"/>
                 <w:rtl/>
               </w:rPr>
             </w:pPr>
             <w:r>
-              <w:lastRenderedPageBreak/>
               <w:t>type</w:t>
             </w:r>
           </w:p>
@@ -3906,7 +5447,6 @@
               <w:spacing w:line="360" w:lineRule="auto"/>
               <w:jc w:val="center"/>
               <w:rPr>
-                <w:rFonts w:hint="cs"/>
                 <w:rtl/>
               </w:rPr>
             </w:pPr>
@@ -3936,7 +5476,6 @@
               <w:spacing w:line="360" w:lineRule="auto"/>
               <w:jc w:val="center"/>
               <w:rPr>
-                <w:rFonts w:hint="cs"/>
                 <w:rtl/>
               </w:rPr>
             </w:pPr>
@@ -4144,7 +5683,6 @@
               <w:spacing w:line="360" w:lineRule="auto"/>
               <w:jc w:val="center"/>
               <w:rPr>
-                <w:rFonts w:hint="cs"/>
                 <w:rtl/>
               </w:rPr>
             </w:pPr>
@@ -4202,7 +5740,6 @@
               <w:spacing w:line="360" w:lineRule="auto"/>
               <w:jc w:val="center"/>
               <w:rPr>
-                <w:rFonts w:hint="cs"/>
                 <w:rtl/>
               </w:rPr>
             </w:pPr>
@@ -4221,7 +5758,6 @@
               <w:spacing w:line="360" w:lineRule="auto"/>
               <w:jc w:val="center"/>
               <w:rPr>
-                <w:rFonts w:hint="cs"/>
                 <w:rtl/>
               </w:rPr>
             </w:pPr>
@@ -4496,6 +6032,7 @@
           <w:rFonts w:hint="cs"/>
           <w:rtl/>
         </w:rPr>
+        <w:lastRenderedPageBreak/>
         <w:t xml:space="preserve">הודעת תשובה להודעת </w:t>
       </w:r>
       <w:r>
@@ -4769,8 +6306,6 @@
         </w:rPr>
         <w:t>עבור יתר הלקוחות אשר התחברו לשרת.</w:t>
       </w:r>
-      <w:bookmarkStart w:id="0" w:name="_GoBack"/>
-      <w:bookmarkEnd w:id="0"/>
     </w:p>
     <w:p>
       <w:pPr>
@@ -4783,7 +6318,6 @@
         <w:rPr>
           <w:noProof/>
         </w:rPr>
-        <w:lastRenderedPageBreak/>
         <w:drawing>
           <wp:inline distT="0" distB="0" distL="0" distR="0" wp14:anchorId="6EB49D1A" wp14:editId="3959B6DD">
             <wp:extent cx="2726987" cy="2209800"/>
@@ -4802,7 +6336,7 @@
                     </pic:cNvPicPr>
                   </pic:nvPicPr>
                   <pic:blipFill>
-                    <a:blip r:embed="rId6">
+                    <a:blip r:embed="rId13">
                       <a:extLst>
                         <a:ext uri="{28A0092B-C50C-407E-A947-70E740481C1C}">
                           <a14:useLocalDpi xmlns:a14="http://schemas.microsoft.com/office/drawing/2010/main" val="0"/>
@@ -4935,7 +6469,6 @@
         <w:bidi/>
         <w:spacing w:line="360" w:lineRule="auto"/>
         <w:rPr>
-          <w:rFonts w:hint="cs"/>
           <w:rtl/>
         </w:rPr>
       </w:pPr>
@@ -4946,7 +6479,6 @@
         <w:bidi/>
         <w:spacing w:line="360" w:lineRule="auto"/>
         <w:rPr>
-          <w:rFonts w:hint="cs"/>
           <w:rtl/>
         </w:rPr>
       </w:pPr>
@@ -5996,7 +7528,7 @@
   <w:style w:type="paragraph" w:default="1" w:styleId="Normal">
     <w:name w:val="Normal"/>
     <w:qFormat/>
-    <w:rsid w:val="00FB574B"/>
+    <w:rsid w:val="00FB1191"/>
     <w:pPr>
       <w:jc w:val="both"/>
     </w:pPr>

</xml_diff>

<commit_message>
protocol done - no ntp
</commit_message>
<xml_diff>
--- a/project file.docx
+++ b/project file.docx
@@ -128,11 +128,9 @@
           <w:rtl/>
         </w:rPr>
       </w:pPr>
-      <w:proofErr w:type="spellStart"/>
       <w:r>
         <w:t>Syncalong</w:t>
       </w:r>
-      <w:proofErr w:type="spellEnd"/>
       <w:r>
         <w:rPr>
           <w:rFonts w:hint="cs"/>
@@ -175,11 +173,9 @@
         </w:rPr>
         <w:t xml:space="preserve">קבצי מוזיקה בו-זמנית בכל התחנות. באופן זה, מאפשרת </w:t>
       </w:r>
-      <w:proofErr w:type="spellStart"/>
       <w:r>
         <w:t>syncalong</w:t>
       </w:r>
-      <w:proofErr w:type="spellEnd"/>
       <w:r>
         <w:rPr>
           <w:rFonts w:hint="cs"/>
@@ -644,11 +640,9 @@
         </w:rPr>
         <w:t>להיכנס לתיקייה הראשית (</w:t>
       </w:r>
-      <w:proofErr w:type="spellStart"/>
       <w:r>
         <w:t>syncalong</w:t>
       </w:r>
-      <w:proofErr w:type="spellEnd"/>
       <w:r>
         <w:rPr>
           <w:rFonts w:hint="cs"/>
@@ -766,15 +760,24 @@
           <w:rFonts w:hint="cs"/>
           <w:rtl/>
         </w:rPr>
-        <w:t xml:space="preserve">בחלק זה נדבר על הממש הגרפי של התוכנה שנכתב בעזרת </w:t>
-      </w:r>
-      <w:proofErr w:type="spellStart"/>
-      <w:r>
-        <w:t>wx</w:t>
-      </w:r>
-      <w:proofErr w:type="spellEnd"/>
-      <w:r>
-        <w:t>-python</w:t>
+        <w:t>בחלק זה נדבר על הממש</w:t>
+      </w:r>
+      <w:r>
+        <w:rPr>
+          <w:rFonts w:hint="cs"/>
+          <w:rtl/>
+        </w:rPr>
+        <w:t xml:space="preserve">ק </w:t>
+      </w:r>
+      <w:r>
+        <w:rPr>
+          <w:rFonts w:hint="cs"/>
+          <w:rtl/>
+        </w:rPr>
+        <w:t xml:space="preserve">הגרפי של התוכנה שנכתב בעזרת </w:t>
+      </w:r>
+      <w:r>
+        <w:t>wx-python</w:t>
       </w:r>
       <w:r>
         <w:rPr>
@@ -788,6 +791,7 @@
       <w:pPr>
         <w:pStyle w:val="Heading2"/>
         <w:bidi/>
+        <w:spacing w:line="360" w:lineRule="auto"/>
       </w:pPr>
       <w:r>
         <w:t>5.1</w:t>
@@ -810,6 +814,7 @@
     <w:p>
       <w:pPr>
         <w:bidi/>
+        <w:spacing w:line="360" w:lineRule="auto"/>
         <w:rPr>
           <w:rtl/>
         </w:rPr>
@@ -821,11 +826,9 @@
         </w:rPr>
         <w:t xml:space="preserve">זהו החלון שנפתח כשמריצים את </w:t>
       </w:r>
-      <w:proofErr w:type="spellStart"/>
       <w:r>
         <w:t>server.pyw</w:t>
       </w:r>
-      <w:proofErr w:type="spellEnd"/>
       <w:r>
         <w:rPr>
           <w:rFonts w:hint="cs"/>
@@ -843,11 +846,9 @@
         </w:rPr>
         <w:t xml:space="preserve"> ואז לראות גם בחלון </w:t>
       </w:r>
-      <w:proofErr w:type="spellStart"/>
       <w:r>
         <w:t>cmd</w:t>
       </w:r>
-      <w:proofErr w:type="spellEnd"/>
       <w:r>
         <w:rPr>
           <w:rFonts w:hint="cs"/>
@@ -869,6 +870,7 @@
     <w:p>
       <w:pPr>
         <w:bidi/>
+        <w:spacing w:line="360" w:lineRule="auto"/>
         <w:rPr>
           <w:rtl/>
         </w:rPr>
@@ -906,6 +908,7 @@
     <w:p>
       <w:pPr>
         <w:bidi/>
+        <w:spacing w:line="360" w:lineRule="auto"/>
       </w:pPr>
       <w:r>
         <w:rPr>
@@ -954,6 +957,7 @@
     <w:p>
       <w:pPr>
         <w:bidi/>
+        <w:spacing w:line="360" w:lineRule="auto"/>
         <w:rPr>
           <w:rtl/>
         </w:rPr>
@@ -972,6 +976,7 @@
     <w:p>
       <w:pPr>
         <w:bidi/>
+        <w:spacing w:line="360" w:lineRule="auto"/>
         <w:ind w:left="720"/>
         <w:rPr>
           <w:rtl/>
@@ -989,21 +994,13 @@
           <w:rFonts w:hint="cs"/>
           <w:rtl/>
         </w:rPr>
-        <w:t xml:space="preserve">, נתאר בהמשך פעולות שאפשר לבצע על </w:t>
-      </w:r>
-      <w:bookmarkStart w:id="0" w:name="_GoBack"/>
-      <w:bookmarkEnd w:id="0"/>
-      <w:r>
-        <w:rPr>
-          <w:rFonts w:hint="cs"/>
-          <w:rtl/>
-        </w:rPr>
-        <w:t>רשימה זו.</w:t>
-      </w:r>
-    </w:p>
-    <w:p>
-      <w:pPr>
-        <w:bidi/>
+        <w:t>, נתאר בהמשך פעולות שאפשר לבצע על רשימה זו.</w:t>
+      </w:r>
+    </w:p>
+    <w:p>
+      <w:pPr>
+        <w:bidi/>
+        <w:spacing w:line="360" w:lineRule="auto"/>
         <w:ind w:left="720"/>
         <w:rPr>
           <w:rtl/>
@@ -1032,11 +1029,9 @@
         </w:rPr>
         <w:t xml:space="preserve"> מריץ את השרת ואת שרת ה</w:t>
       </w:r>
-      <w:proofErr w:type="spellStart"/>
       <w:r>
         <w:t>ntp</w:t>
       </w:r>
-      <w:proofErr w:type="spellEnd"/>
       <w:r>
         <w:rPr>
           <w:rFonts w:hint="cs"/>
@@ -1058,6 +1053,7 @@
     <w:p>
       <w:pPr>
         <w:bidi/>
+        <w:spacing w:line="360" w:lineRule="auto"/>
         <w:ind w:firstLine="720"/>
         <w:rPr>
           <w:rtl/>
@@ -1090,19 +1086,15 @@
     <w:p>
       <w:pPr>
         <w:bidi/>
+        <w:spacing w:line="360" w:lineRule="auto"/>
         <w:ind w:firstLine="720"/>
         <w:rPr>
           <w:rtl/>
         </w:rPr>
       </w:pPr>
       <w:r>
-        <w:t>Pause/</w:t>
-      </w:r>
-      <w:proofErr w:type="spellStart"/>
-      <w:r>
-        <w:t>Unpause</w:t>
-      </w:r>
-      <w:proofErr w:type="spellEnd"/>
+        <w:t>Pause/Unpause</w:t>
+      </w:r>
       <w:r>
         <w:rPr>
           <w:rFonts w:hint="cs"/>
@@ -1127,6 +1119,7 @@
     <w:p>
       <w:pPr>
         <w:bidi/>
+        <w:spacing w:line="360" w:lineRule="auto"/>
         <w:ind w:firstLine="720"/>
         <w:rPr>
           <w:rtl/>
@@ -1166,6 +1159,7 @@
     <w:p>
       <w:pPr>
         <w:bidi/>
+        <w:spacing w:line="360" w:lineRule="auto"/>
         <w:rPr>
           <w:rtl/>
         </w:rPr>
@@ -1216,6 +1210,7 @@
     <w:p>
       <w:pPr>
         <w:bidi/>
+        <w:spacing w:line="360" w:lineRule="auto"/>
         <w:rPr>
           <w:rtl/>
         </w:rPr>
@@ -1243,6 +1238,7 @@
     <w:p>
       <w:pPr>
         <w:bidi/>
+        <w:spacing w:line="360" w:lineRule="auto"/>
         <w:rPr>
           <w:rtl/>
         </w:rPr>
@@ -1280,6 +1276,7 @@
     <w:p>
       <w:pPr>
         <w:bidi/>
+        <w:spacing w:line="360" w:lineRule="auto"/>
       </w:pPr>
       <w:r>
         <w:rPr>
@@ -1300,11 +1297,9 @@
         </w:rPr>
         <w:t>את הפורט של שרת ה</w:t>
       </w:r>
-      <w:proofErr w:type="spellStart"/>
       <w:r>
         <w:t>ntp</w:t>
       </w:r>
-      <w:proofErr w:type="spellEnd"/>
       <w:r>
         <w:rPr>
           <w:rFonts w:hint="cs"/>
@@ -1316,6 +1311,7 @@
     <w:p>
       <w:pPr>
         <w:bidi/>
+        <w:spacing w:line="360" w:lineRule="auto"/>
         <w:ind w:left="720"/>
       </w:pPr>
       <w:r>
@@ -1339,13 +1335,19 @@
           <w:rFonts w:hint="cs"/>
           <w:rtl/>
         </w:rPr>
-        <w:t xml:space="preserve"> השרת תומך בקריאת כל השירים מתיקייה קבוע מראש ככה שלא צריך בכל תחילת ריצה להכניס אליו את כל השירים, אפשר רק לדאוג שהם יהיו בתיקייה הרלוונטית, וגם היא קונפיגורבילית. דיפולטית היא מוגדרת לתיקייה </w:t>
-      </w:r>
-      <w:proofErr w:type="spellStart"/>
+        <w:t xml:space="preserve"> השרת תומך בקריאת כל השירים מתיקייה קבוע מראש ככה שלא צריך בכל תחילת ריצה להכניס אליו את כל השירים, אפשר רק לדאוג שהם יהיו בתיקייה הרלוונטית, </w:t>
+      </w:r>
+      <w:r>
+        <w:rPr>
+          <w:rFonts w:hint="cs"/>
+          <w:rtl/>
+        </w:rPr>
+        <w:lastRenderedPageBreak/>
+        <w:t xml:space="preserve">וגם היא קונפיגורבילית. דיפולטית היא מוגדרת לתיקייה </w:t>
+      </w:r>
       <w:r>
         <w:t>songs_folder</w:t>
       </w:r>
-      <w:proofErr w:type="spellEnd"/>
       <w:r>
         <w:rPr>
           <w:rFonts w:hint="cs"/>
@@ -1353,11 +1355,9 @@
         </w:rPr>
         <w:t xml:space="preserve"> שנמצאת בתוך </w:t>
       </w:r>
-      <w:proofErr w:type="spellStart"/>
       <w:r>
         <w:t>syncalong</w:t>
       </w:r>
-      <w:proofErr w:type="spellEnd"/>
       <w:r>
         <w:rPr>
           <w:rFonts w:hint="cs"/>
@@ -1369,6 +1369,7 @@
     <w:p>
       <w:pPr>
         <w:bidi/>
+        <w:spacing w:line="360" w:lineRule="auto"/>
         <w:ind w:left="720"/>
         <w:rPr>
           <w:rtl/>
@@ -1401,6 +1402,7 @@
     <w:p>
       <w:pPr>
         <w:bidi/>
+        <w:spacing w:line="360" w:lineRule="auto"/>
         <w:rPr>
           <w:rtl/>
         </w:rPr>
@@ -1416,6 +1418,7 @@
     <w:p>
       <w:pPr>
         <w:bidi/>
+        <w:spacing w:line="360" w:lineRule="auto"/>
         <w:rPr>
           <w:rtl/>
         </w:rPr>
@@ -1426,7 +1429,6 @@
           <w:noProof/>
           <w:rtl/>
         </w:rPr>
-        <w:lastRenderedPageBreak/>
         <w:drawing>
           <wp:inline distT="0" distB="0" distL="0" distR="0" wp14:anchorId="282E2AD8" wp14:editId="0E2E6661">
             <wp:extent cx="1379340" cy="914479"/>
@@ -1467,6 +1469,7 @@
     <w:p>
       <w:pPr>
         <w:bidi/>
+        <w:spacing w:line="360" w:lineRule="auto"/>
         <w:rPr>
           <w:rtl/>
         </w:rPr>
@@ -1504,6 +1507,7 @@
     <w:p>
       <w:pPr>
         <w:bidi/>
+        <w:spacing w:line="360" w:lineRule="auto"/>
         <w:rPr>
           <w:rtl/>
         </w:rPr>
@@ -1541,6 +1545,7 @@
     <w:p>
       <w:pPr>
         <w:bidi/>
+        <w:spacing w:line="360" w:lineRule="auto"/>
       </w:pPr>
       <w:r>
         <w:rPr>
@@ -1575,6 +1580,7 @@
     <w:p>
       <w:pPr>
         <w:bidi/>
+        <w:spacing w:line="360" w:lineRule="auto"/>
       </w:pPr>
       <w:r>
         <w:tab/>
@@ -1604,6 +1610,7 @@
     <w:p>
       <w:pPr>
         <w:bidi/>
+        <w:spacing w:line="360" w:lineRule="auto"/>
         <w:rPr>
           <w:rtl/>
         </w:rPr>
@@ -1636,6 +1643,7 @@
     <w:p>
       <w:pPr>
         <w:bidi/>
+        <w:spacing w:line="360" w:lineRule="auto"/>
         <w:rPr>
           <w:rtl/>
         </w:rPr>
@@ -1647,11 +1655,9 @@
         </w:rPr>
         <w:t>בנוסף לכל החלונות הקיימים בשרת הוא גם תומך בגרירה של שירים לתוך הרשימה, פעולה שמוכרת כ</w:t>
       </w:r>
-      <w:proofErr w:type="spellStart"/>
       <w:r>
         <w:t>drag&amp;drop</w:t>
       </w:r>
-      <w:proofErr w:type="spellEnd"/>
       <w:r>
         <w:rPr>
           <w:rFonts w:hint="cs"/>
@@ -1664,6 +1670,7 @@
       <w:pPr>
         <w:pStyle w:val="Heading2"/>
         <w:bidi/>
+        <w:spacing w:line="360" w:lineRule="auto"/>
         <w:rPr>
           <w:rtl/>
         </w:rPr>
@@ -1692,6 +1699,7 @@
     <w:p>
       <w:pPr>
         <w:bidi/>
+        <w:spacing w:line="360" w:lineRule="auto"/>
       </w:pPr>
       <w:r>
         <w:rPr>
@@ -1700,11 +1708,9 @@
         </w:rPr>
         <w:t>זהו החלון שנפתח כשמריצים את ב</w:t>
       </w:r>
-      <w:proofErr w:type="spellStart"/>
       <w:r>
         <w:t>client.pyw</w:t>
       </w:r>
-      <w:proofErr w:type="spellEnd"/>
       <w:r>
         <w:rPr>
           <w:rFonts w:hint="cs"/>
@@ -1722,11 +1728,9 @@
         </w:rPr>
         <w:t xml:space="preserve"> ואז לראות גם בחלון </w:t>
       </w:r>
-      <w:proofErr w:type="spellStart"/>
       <w:r>
         <w:t>cmd</w:t>
       </w:r>
-      <w:proofErr w:type="spellEnd"/>
       <w:r>
         <w:rPr>
           <w:rFonts w:hint="cs"/>
@@ -1751,6 +1755,7 @@
           <w:tab w:val="left" w:pos="2246"/>
         </w:tabs>
         <w:bidi/>
+        <w:spacing w:line="360" w:lineRule="auto"/>
         <w:rPr>
           <w:rtl/>
         </w:rPr>
@@ -1809,6 +1814,7 @@
           <w:tab w:val="left" w:pos="2246"/>
         </w:tabs>
         <w:bidi/>
+        <w:spacing w:line="360" w:lineRule="auto"/>
       </w:pPr>
       <w:r>
         <w:rPr>
@@ -1856,6 +1862,7 @@
     <w:p>
       <w:pPr>
         <w:bidi/>
+        <w:spacing w:line="360" w:lineRule="auto"/>
       </w:pPr>
       <w:r>
         <w:t>Main</w:t>
@@ -1871,12 +1878,13 @@
     <w:p>
       <w:pPr>
         <w:bidi/>
-        <w:rPr>
-          <w:rFonts w:hint="cs"/>
-          <w:rtl/>
-        </w:rPr>
-      </w:pPr>
-      <w:r>
+        <w:spacing w:line="360" w:lineRule="auto"/>
+        <w:rPr>
+          <w:rtl/>
+        </w:rPr>
+      </w:pPr>
+      <w:r>
+        <w:lastRenderedPageBreak/>
         <w:tab/>
         <w:t xml:space="preserve"> </w:t>
       </w:r>
@@ -1891,6 +1899,7 @@
     <w:p>
       <w:pPr>
         <w:bidi/>
+        <w:spacing w:line="360" w:lineRule="auto"/>
         <w:rPr>
           <w:rtl/>
         </w:rPr>
@@ -1900,13 +1909,8 @@
         <w:t>Connect</w:t>
       </w:r>
       <w:r>
-        <w:t>/</w:t>
-      </w:r>
-      <w:proofErr w:type="spellStart"/>
-      <w:r>
-        <w:t>DisConnnect</w:t>
-      </w:r>
-      <w:proofErr w:type="spellEnd"/>
+        <w:t>/DisConnnect</w:t>
+      </w:r>
       <w:r>
         <w:rPr>
           <w:rFonts w:hint="cs"/>
@@ -1951,6 +1955,7 @@
     <w:p>
       <w:pPr>
         <w:bidi/>
+        <w:spacing w:line="360" w:lineRule="auto"/>
         <w:rPr>
           <w:rtl/>
         </w:rPr>
@@ -1969,6 +1974,7 @@
     <w:p>
       <w:pPr>
         <w:bidi/>
+        <w:spacing w:line="360" w:lineRule="auto"/>
         <w:rPr>
           <w:rtl/>
         </w:rPr>
@@ -2031,6 +2037,7 @@
     <w:p>
       <w:pPr>
         <w:bidi/>
+        <w:spacing w:line="360" w:lineRule="auto"/>
       </w:pPr>
       <w:r>
         <w:rPr>
@@ -2039,13 +2046,63 @@
         <w:tab/>
       </w:r>
       <w:r>
-        <w:t xml:space="preserve">Server </w:t>
-      </w:r>
-      <w:proofErr w:type="spellStart"/>
+        <w:t>Server ip</w:t>
+      </w:r>
+      <w:r>
+        <w:rPr>
+          <w:rFonts w:hint="cs"/>
+          <w:rtl/>
+        </w:rPr>
+        <w:t xml:space="preserve"> </w:t>
+      </w:r>
+      <w:r>
+        <w:rPr>
+          <w:rtl/>
+        </w:rPr>
+        <w:t>–</w:t>
+      </w:r>
+      <w:r>
+        <w:rPr>
+          <w:rFonts w:hint="cs"/>
+          <w:rtl/>
+        </w:rPr>
+        <w:t xml:space="preserve"> ה</w:t>
+      </w:r>
       <w:r>
         <w:t>ip</w:t>
       </w:r>
-      <w:proofErr w:type="spellEnd"/>
+      <w:r>
+        <w:rPr>
+          <w:rFonts w:hint="cs"/>
+          <w:rtl/>
+        </w:rPr>
+        <w:t xml:space="preserve"> של השרת</w:t>
+      </w:r>
+      <w:r>
+        <w:rPr>
+          <w:rFonts w:hint="cs"/>
+          <w:rtl/>
+        </w:rPr>
+        <w:t>, אין הגדרה דיפולטית.</w:t>
+      </w:r>
+    </w:p>
+    <w:p>
+      <w:pPr>
+        <w:bidi/>
+        <w:spacing w:line="360" w:lineRule="auto"/>
+        <w:rPr>
+          <w:rtl/>
+        </w:rPr>
+      </w:pPr>
+      <w:r>
+        <w:rPr>
+          <w:rtl/>
+        </w:rPr>
+        <w:tab/>
+      </w:r>
+      <w:r>
+        <w:t>Server port</w:t>
+      </w:r>
       <w:r>
         <w:rPr>
           <w:rFonts w:hint="cs"/>
@@ -2064,180 +2121,120 @@
           <w:rFonts w:hint="cs"/>
           <w:rtl/>
         </w:rPr>
-        <w:t xml:space="preserve"> ה</w:t>
-      </w:r>
-      <w:proofErr w:type="spellStart"/>
-      <w:r>
-        <w:t>ip</w:t>
-      </w:r>
-      <w:proofErr w:type="spellEnd"/>
-      <w:r>
-        <w:rPr>
-          <w:rFonts w:hint="cs"/>
-          <w:rtl/>
-        </w:rPr>
-        <w:t xml:space="preserve"> של השרת</w:t>
-      </w:r>
-      <w:r>
-        <w:rPr>
-          <w:rFonts w:hint="cs"/>
-          <w:rtl/>
-        </w:rPr>
-        <w:t>, אין הגדרה דיפולטית.</w:t>
-      </w:r>
-    </w:p>
-    <w:p>
-      <w:pPr>
-        <w:bidi/>
-        <w:rPr>
-          <w:rtl/>
-        </w:rPr>
-      </w:pPr>
-      <w:r>
-        <w:rPr>
-          <w:rtl/>
-        </w:rPr>
-        <w:lastRenderedPageBreak/>
+        <w:t xml:space="preserve"> הפורט של השרת, דיפולטית 22222.</w:t>
+      </w:r>
+    </w:p>
+    <w:p>
+      <w:pPr>
+        <w:bidi/>
+        <w:spacing w:line="360" w:lineRule="auto"/>
+        <w:ind w:left="720"/>
+        <w:rPr>
+          <w:rtl/>
+        </w:rPr>
+      </w:pPr>
+      <w:r>
+        <w:t>Local songs path</w:t>
+      </w:r>
+      <w:r>
+        <w:rPr>
+          <w:rFonts w:hint="cs"/>
+          <w:rtl/>
+        </w:rPr>
+        <w:t xml:space="preserve"> </w:t>
+      </w:r>
+      <w:r>
+        <w:rPr>
+          <w:rtl/>
+        </w:rPr>
+        <w:t>–</w:t>
+      </w:r>
+      <w:r>
+        <w:rPr>
+          <w:rFonts w:hint="cs"/>
+          <w:rtl/>
+        </w:rPr>
+        <w:t xml:space="preserve"> התיקייה בה ישמרו השירים לניגון, דיפולטית ב</w:t>
+      </w:r>
+      <w:r>
+        <w:t xml:space="preserve"> songs_folder</w:t>
+      </w:r>
+      <w:r>
+        <w:rPr>
+          <w:rFonts w:hint="cs"/>
+          <w:rtl/>
+        </w:rPr>
+        <w:t xml:space="preserve">בתיקייה </w:t>
+      </w:r>
+      <w:r>
+        <w:t>syncalong</w:t>
+      </w:r>
+      <w:r>
+        <w:rPr>
+          <w:rFonts w:hint="cs"/>
+          <w:rtl/>
+        </w:rPr>
+        <w:t>.</w:t>
+      </w:r>
+    </w:p>
+    <w:p>
+      <w:pPr>
+        <w:bidi/>
+        <w:spacing w:line="360" w:lineRule="auto"/>
+        <w:ind w:left="720"/>
+        <w:rPr>
+          <w:rtl/>
+        </w:rPr>
+      </w:pPr>
+      <w:r>
+        <w:t>Save Config</w:t>
+      </w:r>
+      <w:r>
+        <w:rPr>
+          <w:rFonts w:hint="cs"/>
+          <w:rtl/>
+        </w:rPr>
+        <w:t xml:space="preserve"> </w:t>
+      </w:r>
+      <w:r>
+        <w:rPr>
+          <w:rtl/>
+        </w:rPr>
+        <w:t>–</w:t>
+      </w:r>
+      <w:r>
+        <w:rPr>
+          <w:rFonts w:hint="cs"/>
+          <w:rtl/>
+        </w:rPr>
+        <w:t xml:space="preserve"> שומר את ההגדרות הנתונות לקובץ הקונפיגורציה כדי שהם ישמרו בין שימושים שונים בתוכנה.</w:t>
+      </w:r>
+    </w:p>
+    <w:p>
+      <w:pPr>
+        <w:bidi/>
+        <w:spacing w:line="360" w:lineRule="auto"/>
+      </w:pPr>
+      <w:r>
+        <w:rPr>
+          <w:rFonts w:hint="cs"/>
+          <w:rtl/>
+        </w:rPr>
+        <w:t>חלונות נוספים:</w:t>
+      </w:r>
+    </w:p>
+    <w:p>
+      <w:pPr>
+        <w:bidi/>
+        <w:spacing w:line="360" w:lineRule="auto"/>
+      </w:pPr>
+      <w:r>
+        <w:rPr>
+          <w:rtl/>
+        </w:rPr>
         <w:tab/>
       </w:r>
       <w:r>
-        <w:t>Server port</w:t>
-      </w:r>
-      <w:r>
-        <w:rPr>
-          <w:rFonts w:hint="cs"/>
-          <w:rtl/>
-        </w:rPr>
-        <w:t xml:space="preserve"> </w:t>
-      </w:r>
-      <w:r>
-        <w:rPr>
-          <w:rtl/>
-        </w:rPr>
-        <w:t>–</w:t>
-      </w:r>
-      <w:r>
-        <w:rPr>
-          <w:rFonts w:hint="cs"/>
-          <w:rtl/>
-        </w:rPr>
-        <w:t xml:space="preserve"> הפורט של השרת, דיפולטית 22222.</w:t>
-      </w:r>
-    </w:p>
-    <w:p>
-      <w:pPr>
-        <w:bidi/>
-        <w:ind w:left="720"/>
-        <w:rPr>
-          <w:rtl/>
-        </w:rPr>
-      </w:pPr>
-      <w:r>
-        <w:t>Local songs path</w:t>
-      </w:r>
-      <w:r>
-        <w:rPr>
-          <w:rFonts w:hint="cs"/>
-          <w:rtl/>
-        </w:rPr>
-        <w:t xml:space="preserve"> </w:t>
-      </w:r>
-      <w:r>
-        <w:rPr>
-          <w:rtl/>
-        </w:rPr>
-        <w:t>–</w:t>
-      </w:r>
-      <w:r>
-        <w:rPr>
-          <w:rFonts w:hint="cs"/>
-          <w:rtl/>
-        </w:rPr>
-        <w:t xml:space="preserve"> התיקייה בה ישמרו השירים לניגון, דיפולטית ב</w:t>
-      </w:r>
-      <w:r>
-        <w:t xml:space="preserve"> </w:t>
-      </w:r>
-      <w:proofErr w:type="spellStart"/>
-      <w:r>
-        <w:t>songs_folder</w:t>
-      </w:r>
-      <w:proofErr w:type="spellEnd"/>
-      <w:r>
-        <w:rPr>
-          <w:rFonts w:hint="cs"/>
-          <w:rtl/>
-        </w:rPr>
-        <w:t xml:space="preserve">בתיקייה </w:t>
-      </w:r>
-      <w:proofErr w:type="spellStart"/>
-      <w:r>
-        <w:t>syncalong</w:t>
-      </w:r>
-      <w:proofErr w:type="spellEnd"/>
-      <w:r>
-        <w:rPr>
-          <w:rFonts w:hint="cs"/>
-          <w:rtl/>
-        </w:rPr>
-        <w:t>.</w:t>
-      </w:r>
-    </w:p>
-    <w:p>
-      <w:pPr>
-        <w:bidi/>
-        <w:ind w:left="720"/>
-        <w:rPr>
-          <w:rtl/>
-        </w:rPr>
-      </w:pPr>
-      <w:r>
-        <w:t>Save Config</w:t>
-      </w:r>
-      <w:r>
-        <w:rPr>
-          <w:rFonts w:hint="cs"/>
-          <w:rtl/>
-        </w:rPr>
-        <w:t xml:space="preserve"> </w:t>
-      </w:r>
-      <w:r>
-        <w:rPr>
-          <w:rtl/>
-        </w:rPr>
-        <w:t>–</w:t>
-      </w:r>
-      <w:r>
-        <w:rPr>
-          <w:rFonts w:hint="cs"/>
-          <w:rtl/>
-        </w:rPr>
-        <w:t xml:space="preserve"> שומר את ההגדרות הנתונות לקובץ הקונפיגורציה כדי שהם ישמרו בין שימושים שונים בתוכנה.</w:t>
-      </w:r>
-    </w:p>
-    <w:p>
-      <w:pPr>
-        <w:bidi/>
-      </w:pPr>
-      <w:r>
-        <w:rPr>
-          <w:rFonts w:hint="cs"/>
-          <w:rtl/>
-        </w:rPr>
-        <w:t>חלונות נוספים:</w:t>
-      </w:r>
-    </w:p>
-    <w:p>
-      <w:pPr>
-        <w:bidi/>
-      </w:pPr>
-      <w:r>
-        <w:rPr>
-          <w:rtl/>
-        </w:rPr>
-        <w:tab/>
-      </w:r>
-      <w:r>
         <w:rPr>
           <w:rFonts w:hint="cs"/>
           <w:rtl/>
@@ -2262,6 +2259,7 @@
     <w:p>
       <w:pPr>
         <w:bidi/>
+        <w:spacing w:line="360" w:lineRule="auto"/>
         <w:ind w:firstLine="720"/>
         <w:rPr>
           <w:rtl/>
@@ -2313,6 +2311,7 @@
     <w:p>
       <w:pPr>
         <w:bidi/>
+        <w:spacing w:line="360" w:lineRule="auto"/>
         <w:ind w:firstLine="720"/>
       </w:pPr>
       <w:r>
@@ -2340,6 +2339,7 @@
     <w:p>
       <w:pPr>
         <w:bidi/>
+        <w:spacing w:line="360" w:lineRule="auto"/>
         <w:ind w:firstLine="720"/>
         <w:rPr>
           <w:rtl/>
@@ -2406,6 +2406,7 @@
           <w:rFonts w:hint="cs"/>
           <w:rtl/>
         </w:rPr>
+        <w:lastRenderedPageBreak/>
         <w:t xml:space="preserve">ארכיטקטורת </w:t>
       </w:r>
       <w:r>
@@ -2663,11 +2664,9 @@
         </w:rPr>
         <w:t xml:space="preserve">פקטות השתמשנו בספרייה </w:t>
       </w:r>
-      <w:proofErr w:type="spellStart"/>
       <w:r>
         <w:t>scapy</w:t>
       </w:r>
-      <w:proofErr w:type="spellEnd"/>
       <w:r>
         <w:rPr>
           <w:rFonts w:hint="cs"/>
@@ -2853,7 +2852,21 @@
           <w:rFonts w:hint="cs"/>
           <w:rtl/>
         </w:rPr>
-        <w:t xml:space="preserve">. השרת משמש גם כשרת </w:t>
+        <w:t xml:space="preserve">. השרת </w:t>
+      </w:r>
+      <w:r>
+        <w:rPr>
+          <w:rFonts w:hint="cs"/>
+          <w:rtl/>
+        </w:rPr>
+        <w:t xml:space="preserve">המרכזי עצמו </w:t>
+      </w:r>
+      <w:r>
+        <w:rPr>
+          <w:rFonts w:hint="cs"/>
+          <w:rtl/>
+        </w:rPr>
+        <w:t xml:space="preserve">משמש גם כשרת </w:t>
       </w:r>
       <w:r>
         <w:rPr>
@@ -2884,7 +2897,6 @@
           <w:rFonts w:hint="cs"/>
           <w:rtl/>
         </w:rPr>
-        <w:lastRenderedPageBreak/>
         <w:t>קבלת חיבורים חדשים בצד השרת נעשית באופן א-סינכרוני, כך שניתן לבצע פעולות למול לקוחות קיימים גם בזמן טיפול בלקוחות חדשים. דבר זה נעשה באמצעות שימוש ב-</w:t>
       </w:r>
       <w:r>
@@ -2911,6 +2923,109 @@
           <w:rFonts w:hint="cs"/>
           <w:rtl/>
         </w:rPr>
+        <w:t xml:space="preserve">צד השרת מכיל שני תהליכים מקבילים: שרת מוזיקה, ושרת </w:t>
+      </w:r>
+      <w:r>
+        <w:rPr>
+          <w:rFonts w:hint="cs"/>
+        </w:rPr>
+        <w:t>NTP</w:t>
+      </w:r>
+      <w:r>
+        <w:rPr>
+          <w:rFonts w:hint="cs"/>
+          <w:rtl/>
+        </w:rPr>
+        <w:t>. הודעות הנ</w:t>
+      </w:r>
+      <w:r>
+        <w:rPr>
+          <w:rFonts w:hint="cs"/>
+          <w:rtl/>
+        </w:rPr>
+        <w:t xml:space="preserve">שלחות </w:t>
+      </w:r>
+      <w:r>
+        <w:rPr>
+          <w:rFonts w:hint="cs"/>
+          <w:rtl/>
+        </w:rPr>
+        <w:t>משרת המוזיקה נשלחות ב-</w:t>
+      </w:r>
+      <w:r>
+        <w:rPr>
+          <w:rFonts w:hint="cs"/>
+        </w:rPr>
+        <w:t>TCP</w:t>
+      </w:r>
+      <w:r>
+        <w:rPr>
+          <w:rFonts w:hint="cs"/>
+          <w:rtl/>
+        </w:rPr>
+        <w:t xml:space="preserve">, </w:t>
+      </w:r>
+      <w:r>
+        <w:rPr>
+          <w:rFonts w:hint="cs"/>
+          <w:rtl/>
+        </w:rPr>
+        <w:t>ואילו ההודעת שנשלחות לשרת ה-</w:t>
+      </w:r>
+      <w:r>
+        <w:rPr>
+          <w:rFonts w:hint="cs"/>
+        </w:rPr>
+        <w:t>NTP</w:t>
+      </w:r>
+      <w:r>
+        <w:rPr>
+          <w:rFonts w:hint="cs"/>
+          <w:rtl/>
+        </w:rPr>
+        <w:t xml:space="preserve"> נשלחות ב-</w:t>
+      </w:r>
+      <w:r>
+        <w:rPr>
+          <w:rFonts w:hint="cs"/>
+        </w:rPr>
+        <w:t>UDP</w:t>
+      </w:r>
+      <w:r>
+        <w:rPr>
+          <w:rFonts w:hint="cs"/>
+          <w:rtl/>
+        </w:rPr>
+        <w:t xml:space="preserve"> על פי ה</w:t>
+      </w:r>
+      <w:r>
+        <w:rPr>
+          <w:rFonts w:hint="cs"/>
+          <w:rtl/>
+        </w:rPr>
+        <w:t>תקן</w:t>
+      </w:r>
+      <w:r>
+        <w:rPr>
+          <w:rFonts w:hint="cs"/>
+          <w:rtl/>
+        </w:rPr>
+        <w:t>.</w:t>
+      </w:r>
+    </w:p>
+    <w:p>
+      <w:pPr>
+        <w:bidi/>
+        <w:spacing w:line="360" w:lineRule="auto"/>
+        <w:rPr>
+          <w:rtl/>
+        </w:rPr>
+      </w:pPr>
+      <w:r>
+        <w:rPr>
+          <w:rFonts w:hint="cs"/>
+          <w:rtl/>
+        </w:rPr>
         <w:t>השימוש ב-</w:t>
       </w:r>
       <w:r>
@@ -2931,21 +3046,84 @@
           <w:rFonts w:hint="cs"/>
           <w:rtl/>
         </w:rPr>
-        <w:t xml:space="preserve">מאפשר למערכת לשמור על אמינות גבוהה </w:t>
-      </w:r>
-      <w:r>
-        <w:rPr>
-          <w:rFonts w:hint="cs"/>
-          <w:rtl/>
-        </w:rPr>
-        <w:t xml:space="preserve">הנדרשת בתהליך סנכרון הקבצים </w:t>
-      </w:r>
-      <w:r>
-        <w:rPr>
-          <w:rFonts w:hint="cs"/>
-          <w:rtl/>
-        </w:rPr>
-        <w:t>והעברת האותות</w:t>
+        <w:t>לפרוטוקול</w:t>
+      </w:r>
+      <w:r>
+        <w:rPr>
+          <w:rFonts w:hint="cs"/>
+          <w:rtl/>
+        </w:rPr>
+        <w:t xml:space="preserve"> הייעודי של המערכת</w:t>
+      </w:r>
+      <w:r>
+        <w:rPr>
+          <w:rFonts w:hint="cs"/>
+          <w:rtl/>
+        </w:rPr>
+        <w:t xml:space="preserve"> עבור</w:t>
+      </w:r>
+      <w:r>
+        <w:rPr>
+          <w:rFonts w:hint="cs"/>
+          <w:rtl/>
+        </w:rPr>
+        <w:t xml:space="preserve"> </w:t>
+      </w:r>
+      <w:r>
+        <w:rPr>
+          <w:rFonts w:hint="cs"/>
+          <w:rtl/>
+        </w:rPr>
+        <w:t xml:space="preserve">העברת </w:t>
+      </w:r>
+      <w:r>
+        <w:rPr>
+          <w:rFonts w:hint="cs"/>
+          <w:rtl/>
+        </w:rPr>
+        <w:t>האותות</w:t>
+      </w:r>
+      <w:r>
+        <w:rPr>
+          <w:rFonts w:hint="cs"/>
+          <w:rtl/>
+        </w:rPr>
+        <w:t xml:space="preserve"> וסנכרון הקבצים</w:t>
+      </w:r>
+      <w:r>
+        <w:rPr>
+          <w:rFonts w:hint="cs"/>
+          <w:rtl/>
+        </w:rPr>
+        <w:t>,</w:t>
+      </w:r>
+      <w:r>
+        <w:rPr>
+          <w:rFonts w:hint="cs"/>
+          <w:rtl/>
+        </w:rPr>
+        <w:t xml:space="preserve"> </w:t>
+      </w:r>
+      <w:r>
+        <w:rPr>
+          <w:rFonts w:hint="cs"/>
+          <w:rtl/>
+        </w:rPr>
+        <w:t xml:space="preserve">מאפשר לשמור על אמינות גבוהה </w:t>
+      </w:r>
+      <w:r>
+        <w:rPr>
+          <w:rFonts w:hint="cs"/>
+          <w:rtl/>
+        </w:rPr>
+        <w:t>הנדרשת בתהלי</w:t>
+      </w:r>
+      <w:r>
+        <w:rPr>
+          <w:rFonts w:hint="cs"/>
+          <w:rtl/>
+        </w:rPr>
+        <w:t>כים אלו</w:t>
       </w:r>
       <w:r>
         <w:rPr>
@@ -3385,7 +3563,15 @@
           <w:rFonts w:hint="cs"/>
           <w:rtl/>
         </w:rPr>
-        <w:t>עלינו לוודא רק שכלל הלקוחות אכן קיבלו את הפקודה.</w:t>
+        <w:t xml:space="preserve">עלינו לוודא רק שכלל הלקוחות אכן </w:t>
+      </w:r>
+      <w:r>
+        <w:rPr>
+          <w:rFonts w:hint="cs"/>
+          <w:rtl/>
+        </w:rPr>
+        <w:lastRenderedPageBreak/>
+        <w:t>קיבלו את הפקודה.</w:t>
       </w:r>
       <w:r>
         <w:rPr>
@@ -3598,7 +3784,6 @@
         </w:rPr>
         <w:t xml:space="preserve">המחלקה </w:t>
       </w:r>
-      <w:proofErr w:type="spellStart"/>
       <w:r>
         <w:rPr>
           <w:rFonts w:hint="cs"/>
@@ -3606,19 +3791,7 @@
         <w:t>L</w:t>
       </w:r>
       <w:r>
-        <w:t>engthSocket</w:t>
-      </w:r>
-      <w:proofErr w:type="spellEnd"/>
-      <w:r>
-        <w:t>(</w:t>
-      </w:r>
-      <w:proofErr w:type="spellStart"/>
-      <w:r>
-        <w:t>socket.socket</w:t>
-      </w:r>
-      <w:proofErr w:type="spellEnd"/>
-      <w:r>
-        <w:t>)</w:t>
+        <w:t>engthSocket(socket.socket)</w:t>
       </w:r>
       <w:r>
         <w:rPr>
@@ -3646,11 +3819,9 @@
         </w:rPr>
         <w:t xml:space="preserve">המחלקה </w:t>
       </w:r>
-      <w:proofErr w:type="spellStart"/>
       <w:r>
         <w:t>LengthSocket</w:t>
       </w:r>
-      <w:proofErr w:type="spellEnd"/>
       <w:r>
         <w:rPr>
           <w:rFonts w:hint="cs"/>
@@ -3741,11 +3912,9 @@
         </w:rPr>
         <w:t xml:space="preserve">כל הודעה שנשלחת באמצעות </w:t>
       </w:r>
-      <w:proofErr w:type="spellStart"/>
       <w:r>
         <w:t>LengthSocket</w:t>
       </w:r>
-      <w:proofErr w:type="spellEnd"/>
       <w:r>
         <w:rPr>
           <w:rFonts w:hint="cs"/>
@@ -3770,11 +3939,9 @@
         </w:rPr>
         <w:t xml:space="preserve"> המתאים (ראו </w:t>
       </w:r>
-      <w:proofErr w:type="spellStart"/>
       <w:r>
         <w:t>GeneralPacket</w:t>
       </w:r>
-      <w:proofErr w:type="spellEnd"/>
       <w:r>
         <w:rPr>
           <w:rFonts w:hint="cs"/>
@@ -3824,11 +3991,9 @@
         </w:rPr>
         <w:t xml:space="preserve"> </w:t>
       </w:r>
-      <w:proofErr w:type="spellStart"/>
       <w:r>
         <w:t>LengthSocket</w:t>
       </w:r>
-      <w:proofErr w:type="spellEnd"/>
       <w:r>
         <w:rPr>
           <w:rFonts w:hint="cs"/>
@@ -3905,13 +4070,8 @@
         <w:t xml:space="preserve">המחלקה חושפת שלוש פונקציות: </w:t>
       </w:r>
       <w:r>
-        <w:t xml:space="preserve">send, </w:t>
-      </w:r>
-      <w:proofErr w:type="spellStart"/>
-      <w:r>
-        <w:t>recv</w:t>
-      </w:r>
-      <w:proofErr w:type="spellEnd"/>
+        <w:t>send, recv</w:t>
+      </w:r>
       <w:r>
         <w:rPr>
           <w:rFonts w:hint="cs"/>
@@ -3998,7 +4158,6 @@
           <w:rFonts w:hint="cs"/>
           <w:rtl/>
         </w:rPr>
-        <w:lastRenderedPageBreak/>
         <w:t xml:space="preserve">בנוסף, </w:t>
       </w:r>
       <w:r>
@@ -4053,11 +4212,9 @@
         </w:rPr>
         <w:t>קיימת פונקציית עזר חופשית בשם "</w:t>
       </w:r>
-      <w:proofErr w:type="spellStart"/>
       <w:r>
         <w:t>send_to_all</w:t>
       </w:r>
-      <w:proofErr w:type="spellEnd"/>
       <w:r>
         <w:rPr>
           <w:rFonts w:hint="cs"/>
@@ -4079,11 +4236,9 @@
         </w:rPr>
         <w:t xml:space="preserve">אובייקטים מסוג </w:t>
       </w:r>
-      <w:proofErr w:type="spellStart"/>
       <w:r>
         <w:t>LengthSocket</w:t>
       </w:r>
-      <w:proofErr w:type="spellEnd"/>
       <w:r>
         <w:rPr>
           <w:rFonts w:hint="cs"/>
@@ -4151,7 +4306,6 @@
         </w:rPr>
         <w:t xml:space="preserve">המחלקה </w:t>
       </w:r>
-      <w:proofErr w:type="spellStart"/>
       <w:r>
         <w:rPr>
           <w:rFonts w:hint="cs"/>
@@ -4159,19 +4313,7 @@
         <w:t>F</w:t>
       </w:r>
       <w:r>
-        <w:t>ileSyncPacket</w:t>
-      </w:r>
-      <w:proofErr w:type="spellEnd"/>
-      <w:r>
-        <w:t>(</w:t>
-      </w:r>
-      <w:proofErr w:type="spellStart"/>
-      <w:r>
-        <w:t>scapy.packet.Packet</w:t>
-      </w:r>
-      <w:proofErr w:type="spellEnd"/>
-      <w:r>
-        <w:t>)</w:t>
+        <w:t>ileSyncPacket(scapy.packet.Packet)</w:t>
       </w:r>
       <w:r>
         <w:rPr>
@@ -4199,11 +4341,9 @@
         </w:rPr>
         <w:t xml:space="preserve">המחלקה </w:t>
       </w:r>
-      <w:proofErr w:type="spellStart"/>
       <w:r>
         <w:t>FileSyncPacket</w:t>
       </w:r>
-      <w:proofErr w:type="spellEnd"/>
       <w:r>
         <w:rPr>
           <w:rFonts w:hint="cs"/>
@@ -4228,11 +4368,9 @@
         </w:rPr>
         <w:t xml:space="preserve"> הכללית של </w:t>
       </w:r>
-      <w:proofErr w:type="spellStart"/>
       <w:r>
         <w:t>scapy</w:t>
       </w:r>
-      <w:proofErr w:type="spellEnd"/>
       <w:r>
         <w:rPr>
           <w:rFonts w:hint="cs"/>
@@ -4308,11 +4446,9 @@
         </w:rPr>
         <w:t xml:space="preserve">המשמשות לבנייה נוחה של הודעות מסוג </w:t>
       </w:r>
-      <w:proofErr w:type="spellStart"/>
       <w:r>
         <w:t>FileSyncPacket</w:t>
       </w:r>
-      <w:proofErr w:type="spellEnd"/>
       <w:r>
         <w:rPr>
           <w:rFonts w:hint="cs"/>
@@ -4338,11 +4474,9 @@
         </w:rPr>
         <w:t xml:space="preserve">הפונקציות </w:t>
       </w:r>
-      <w:proofErr w:type="spellStart"/>
       <w:r>
         <w:t>who_has_packet</w:t>
       </w:r>
-      <w:proofErr w:type="spellEnd"/>
       <w:r>
         <w:rPr>
           <w:rFonts w:hint="cs"/>
@@ -4357,11 +4491,9 @@
         </w:rPr>
         <w:t>ו-</w:t>
       </w:r>
-      <w:proofErr w:type="spellStart"/>
       <w:r>
         <w:t>who_has_answer_packet</w:t>
       </w:r>
-      <w:proofErr w:type="spellEnd"/>
       <w:r>
         <w:rPr>
           <w:rFonts w:hint="cs"/>
@@ -4463,11 +4595,9 @@
         </w:rPr>
         <w:t xml:space="preserve">הפונקציה </w:t>
       </w:r>
-      <w:proofErr w:type="spellStart"/>
       <w:r>
         <w:t>send_file_packet</w:t>
       </w:r>
-      <w:proofErr w:type="spellEnd"/>
       <w:r>
         <w:rPr>
           <w:rFonts w:hint="cs"/>
@@ -4496,11 +4626,9 @@
         </w:rPr>
         <w:t xml:space="preserve">ת </w:t>
       </w:r>
-      <w:proofErr w:type="spellStart"/>
       <w:r>
         <w:t>FileSyncPacket</w:t>
       </w:r>
-      <w:proofErr w:type="spellEnd"/>
       <w:r>
         <w:rPr>
           <w:rFonts w:hint="cs"/>
@@ -4537,9 +4665,9 @@
           <w:rFonts w:hint="cs"/>
           <w:rtl/>
         </w:rPr>
+        <w:lastRenderedPageBreak/>
         <w:t xml:space="preserve">המחלקה </w:t>
       </w:r>
-      <w:proofErr w:type="spellStart"/>
       <w:r>
         <w:rPr>
           <w:rFonts w:hint="cs"/>
@@ -4547,19 +4675,7 @@
         <w:t>S</w:t>
       </w:r>
       <w:r>
-        <w:t>ignalPacket</w:t>
-      </w:r>
-      <w:proofErr w:type="spellEnd"/>
-      <w:r>
-        <w:t>(</w:t>
-      </w:r>
-      <w:proofErr w:type="spellStart"/>
-      <w:r>
-        <w:t>scapy.packet.Packet</w:t>
-      </w:r>
-      <w:proofErr w:type="spellEnd"/>
-      <w:r>
-        <w:t>)</w:t>
+        <w:t>ignalPacket(scapy.packet.Packet)</w:t>
       </w:r>
     </w:p>
     <w:p>
@@ -4611,11 +4727,9 @@
         </w:rPr>
         <w:t xml:space="preserve"> ב-</w:t>
       </w:r>
-      <w:proofErr w:type="spellStart"/>
       <w:r>
         <w:t>scapy</w:t>
       </w:r>
-      <w:proofErr w:type="spellEnd"/>
       <w:r>
         <w:rPr>
           <w:rFonts w:hint="cs"/>
@@ -4645,13 +4759,8 @@
         <w:t xml:space="preserve"> הם: </w:t>
       </w:r>
       <w:r>
-        <w:t xml:space="preserve">play, stop, pause, </w:t>
-      </w:r>
-      <w:proofErr w:type="spellStart"/>
-      <w:r>
-        <w:t>unpause</w:t>
-      </w:r>
-      <w:proofErr w:type="spellEnd"/>
+        <w:t>play, stop, pause, unpause</w:t>
+      </w:r>
       <w:r>
         <w:rPr>
           <w:rFonts w:hint="cs"/>
@@ -4760,60 +4869,93 @@
         </w:rPr>
         <w:t xml:space="preserve">המחלקה </w:t>
       </w:r>
-      <w:proofErr w:type="spellStart"/>
+      <w:r>
+        <w:t>GeneralPacket(scapy.packet.Packet)</w:t>
+      </w:r>
+      <w:r>
+        <w:rPr>
+          <w:rFonts w:hint="cs"/>
+          <w:rtl/>
+        </w:rPr>
+        <w:t xml:space="preserve"> והמודול </w:t>
+      </w:r>
+      <w:r>
+        <w:t>general_packet.py</w:t>
+      </w:r>
+    </w:p>
+    <w:p>
+      <w:pPr>
+        <w:bidi/>
+        <w:spacing w:line="360" w:lineRule="auto"/>
+        <w:rPr>
+          <w:rtl/>
+        </w:rPr>
+      </w:pPr>
+      <w:r>
+        <w:rPr>
+          <w:rFonts w:hint="cs"/>
+          <w:rtl/>
+        </w:rPr>
+        <w:t xml:space="preserve">המחלקה </w:t>
+      </w:r>
       <w:r>
         <w:t>GeneralPacket</w:t>
       </w:r>
-      <w:proofErr w:type="spellEnd"/>
-      <w:r>
-        <w:t>(</w:t>
-      </w:r>
-      <w:proofErr w:type="spellStart"/>
-      <w:r>
-        <w:t>scapy.packet.Packet</w:t>
-      </w:r>
-      <w:proofErr w:type="spellEnd"/>
-      <w:r>
-        <w:t>)</w:t>
-      </w:r>
-      <w:r>
-        <w:rPr>
-          <w:rFonts w:hint="cs"/>
-          <w:rtl/>
-        </w:rPr>
-        <w:t xml:space="preserve"> והמודול </w:t>
-      </w:r>
-      <w:r>
-        <w:t>general_packet.py</w:t>
-      </w:r>
-    </w:p>
-    <w:p>
-      <w:pPr>
-        <w:bidi/>
-        <w:spacing w:line="360" w:lineRule="auto"/>
-        <w:rPr>
-          <w:rtl/>
-        </w:rPr>
-      </w:pPr>
-      <w:r>
-        <w:rPr>
-          <w:rFonts w:hint="cs"/>
-          <w:rtl/>
-        </w:rPr>
-        <w:t xml:space="preserve">המחלקה </w:t>
-      </w:r>
-      <w:proofErr w:type="spellStart"/>
+      <w:r>
+        <w:rPr>
+          <w:rFonts w:hint="cs"/>
+          <w:rtl/>
+        </w:rPr>
+        <w:t xml:space="preserve"> הינה מחלקת מעטפת עבור שתי מחלקות ההודעות המפורטות בסעיפים הקודמים.</w:t>
+      </w:r>
+      <w:r>
+        <w:rPr>
+          <w:rFonts w:hint="cs"/>
+          <w:rtl/>
+        </w:rPr>
+        <w:t xml:space="preserve"> </w:t>
+      </w:r>
+      <w:r>
+        <w:rPr>
+          <w:rFonts w:hint="cs"/>
+          <w:rtl/>
+        </w:rPr>
+        <w:t>כל הודעה הנשלחת מה-</w:t>
+      </w:r>
+      <w:r>
+        <w:t>socket</w:t>
+      </w:r>
+      <w:r>
+        <w:rPr>
+          <w:rFonts w:hint="cs"/>
+          <w:rtl/>
+        </w:rPr>
+        <w:t xml:space="preserve"> נעטפת על ידי אובייקט זה</w:t>
+      </w:r>
+      <w:r>
+        <w:rPr>
+          <w:rFonts w:hint="cs"/>
+          <w:rtl/>
+        </w:rPr>
+        <w:t xml:space="preserve">. </w:t>
+      </w:r>
+      <w:r>
+        <w:rPr>
+          <w:rFonts w:hint="cs"/>
+          <w:rtl/>
+        </w:rPr>
+        <w:t xml:space="preserve">באמצעות הפרמטרים </w:t>
+      </w:r>
+      <w:r>
+        <w:rPr>
+          <w:rFonts w:hint="cs"/>
+          <w:rtl/>
+        </w:rPr>
+        <w:t>המוגדרים ב-</w:t>
+      </w:r>
       <w:r>
         <w:t>GeneralPacket</w:t>
       </w:r>
-      <w:proofErr w:type="spellEnd"/>
-      <w:r>
-        <w:rPr>
-          <w:rFonts w:hint="cs"/>
-          <w:rtl/>
-        </w:rPr>
-        <w:t xml:space="preserve"> הינה מחלקת מעטפת עבור שתי מחלקות ההודעות המפורטות בסעיפים הקודמים.</w:t>
-      </w:r>
       <w:r>
         <w:rPr>
           <w:rFonts w:hint="cs"/>
@@ -4826,7 +4968,179 @@
           <w:rFonts w:hint="cs"/>
           <w:rtl/>
         </w:rPr>
-        <w:t>כל הודעה הנשלחת מה-</w:t>
+        <w:t>ניתן ל</w:t>
+      </w:r>
+      <w:r>
+        <w:rPr>
+          <w:rFonts w:hint="cs"/>
+          <w:rtl/>
+        </w:rPr>
+        <w:t>חלץ את המידע הרצוי מתוך ההודעה, על פי סוגה (</w:t>
+      </w:r>
+      <w:r>
+        <w:rPr>
+          <w:rFonts w:hint="cs"/>
+          <w:rtl/>
+        </w:rPr>
+        <w:t xml:space="preserve">במקרה שלנו קיימים שני סוגי הודעות: </w:t>
+      </w:r>
+      <w:r>
+        <w:t>FileSyncPacket</w:t>
+      </w:r>
+      <w:r>
+        <w:t>,</w:t>
+      </w:r>
+      <w:r>
+        <w:t xml:space="preserve"> SignalPacket</w:t>
+      </w:r>
+      <w:r>
+        <w:rPr>
+          <w:rFonts w:hint="cs"/>
+          <w:rtl/>
+        </w:rPr>
+        <w:t>, אולם המחלקה כתובה כך שניתן להרחיבה לסוגי הודעות נוספים</w:t>
+      </w:r>
+      <w:r>
+        <w:rPr>
+          <w:rFonts w:hint="cs"/>
+          <w:rtl/>
+        </w:rPr>
+        <w:t xml:space="preserve">). </w:t>
+      </w:r>
+      <w:r>
+        <w:rPr>
+          <w:rFonts w:hint="cs"/>
+          <w:rtl/>
+        </w:rPr>
+        <w:t xml:space="preserve">חילוץ זה נעשה באופן אוטומטי על ידי </w:t>
+      </w:r>
+      <w:r>
+        <w:t>scapy</w:t>
+      </w:r>
+      <w:r>
+        <w:rPr>
+          <w:rFonts w:hint="cs"/>
+          <w:rtl/>
+        </w:rPr>
+        <w:t>.</w:t>
+      </w:r>
+    </w:p>
+    <w:p>
+      <w:pPr>
+        <w:bidi/>
+        <w:spacing w:line="360" w:lineRule="auto"/>
+        <w:rPr>
+          <w:rtl/>
+        </w:rPr>
+      </w:pPr>
+      <w:r>
+        <w:rPr>
+          <w:rFonts w:hint="cs"/>
+          <w:rtl/>
+        </w:rPr>
+        <w:t>הפונקצי</w:t>
+      </w:r>
+      <w:r>
+        <w:rPr>
+          <w:rFonts w:hint="cs"/>
+          <w:rtl/>
+        </w:rPr>
+        <w:t xml:space="preserve">ה </w:t>
+      </w:r>
+      <w:r>
+        <w:t>generate_packet</w:t>
+      </w:r>
+      <w:r>
+        <w:rPr>
+          <w:rFonts w:hint="cs"/>
+          <w:rtl/>
+        </w:rPr>
+        <w:t xml:space="preserve"> </w:t>
+      </w:r>
+      <w:r>
+        <w:rPr>
+          <w:rFonts w:hint="cs"/>
+          <w:rtl/>
+        </w:rPr>
+        <w:t xml:space="preserve">במודול </w:t>
+      </w:r>
+      <w:r>
+        <w:rPr>
+          <w:rFonts w:hint="cs"/>
+          <w:rtl/>
+        </w:rPr>
+        <w:t xml:space="preserve">משמשת לבנייה נוחה של הודעה מסוג </w:t>
+      </w:r>
+      <w:r>
+        <w:t>GeneralPacket</w:t>
+      </w:r>
+      <w:r>
+        <w:rPr>
+          <w:rFonts w:hint="cs"/>
+          <w:rtl/>
+        </w:rPr>
+        <w:t xml:space="preserve"> העוטפת </w:t>
+      </w:r>
+      <w:r>
+        <w:rPr>
+          <w:rFonts w:hint="cs"/>
+          <w:rtl/>
+        </w:rPr>
+        <w:t xml:space="preserve">הודעה </w:t>
+      </w:r>
+      <w:r>
+        <w:rPr>
+          <w:rFonts w:hint="cs"/>
+          <w:rtl/>
+        </w:rPr>
+        <w:t>מסוג אחר.</w:t>
+      </w:r>
+    </w:p>
+    <w:p>
+      <w:pPr>
+        <w:bidi/>
+        <w:spacing w:line="360" w:lineRule="auto"/>
+        <w:rPr>
+          <w:rtl/>
+        </w:rPr>
+      </w:pPr>
+      <w:r>
+        <w:rPr>
+          <w:rFonts w:hint="cs"/>
+          <w:rtl/>
+        </w:rPr>
+        <w:t xml:space="preserve">הפונקציה </w:t>
+      </w:r>
+      <w:r>
+        <w:t>handle_packet</w:t>
+      </w:r>
+      <w:r>
+        <w:rPr>
+          <w:rFonts w:hint="cs"/>
+          <w:rtl/>
+        </w:rPr>
+        <w:t xml:space="preserve"> </w:t>
+      </w:r>
+      <w:r>
+        <w:rPr>
+          <w:rFonts w:hint="cs"/>
+          <w:rtl/>
+        </w:rPr>
+        <w:t xml:space="preserve">משמשת לעבודה </w:t>
+      </w:r>
+      <w:r>
+        <w:rPr>
+          <w:rFonts w:hint="cs"/>
+          <w:rtl/>
+        </w:rPr>
+        <w:t xml:space="preserve">נוחה מול הודעות המתקבלות </w:t>
+      </w:r>
+      <w:r>
+        <w:rPr>
+          <w:rFonts w:hint="cs"/>
+          <w:rtl/>
+        </w:rPr>
+        <w:t>ב-</w:t>
       </w:r>
       <w:r>
         <w:t>socket</w:t>
@@ -4836,7 +5150,7 @@
           <w:rFonts w:hint="cs"/>
           <w:rtl/>
         </w:rPr>
-        <w:t xml:space="preserve"> נעטפת על ידי אובייקט זה</w:t>
+        <w:t xml:space="preserve"> מסוים</w:t>
       </w:r>
       <w:r>
         <w:rPr>
@@ -4850,297 +5164,56 @@
           <w:rFonts w:hint="cs"/>
           <w:rtl/>
         </w:rPr>
-        <w:t xml:space="preserve">באמצעות הפרמטרים </w:t>
-      </w:r>
-      <w:r>
-        <w:rPr>
-          <w:rFonts w:hint="cs"/>
-          <w:rtl/>
-        </w:rPr>
-        <w:t>המוגדרים ב-</w:t>
-      </w:r>
-      <w:proofErr w:type="spellStart"/>
+        <w:t xml:space="preserve">הפונקציה מקבלת אובייקט מסוג </w:t>
+      </w:r>
       <w:r>
         <w:t>GeneralPacket</w:t>
       </w:r>
-      <w:proofErr w:type="spellEnd"/>
-      <w:r>
-        <w:rPr>
-          <w:rFonts w:hint="cs"/>
-          <w:rtl/>
-        </w:rPr>
-        <w:t xml:space="preserve"> </w:t>
-      </w:r>
-      <w:r>
-        <w:rPr>
-          <w:rFonts w:hint="cs"/>
-          <w:rtl/>
-        </w:rPr>
-        <w:t>ניתן ל</w:t>
-      </w:r>
-      <w:r>
-        <w:rPr>
-          <w:rFonts w:hint="cs"/>
-          <w:rtl/>
-        </w:rPr>
-        <w:t>חלץ את המידע הרצוי מתוך ההודעה, על פי סוגה (</w:t>
-      </w:r>
-      <w:r>
-        <w:rPr>
-          <w:rFonts w:hint="cs"/>
-          <w:rtl/>
-        </w:rPr>
-        <w:t xml:space="preserve">במקרה שלנו קיימים שני סוגי הודעות: </w:t>
-      </w:r>
-      <w:proofErr w:type="spellStart"/>
-      <w:r>
-        <w:t>FileSyncPacket</w:t>
-      </w:r>
-      <w:proofErr w:type="spellEnd"/>
-      <w:r>
-        <w:t>,</w:t>
-      </w:r>
-      <w:r>
-        <w:t xml:space="preserve"> </w:t>
-      </w:r>
-      <w:proofErr w:type="spellStart"/>
-      <w:r>
-        <w:t>SignalPacket</w:t>
-      </w:r>
-      <w:proofErr w:type="spellEnd"/>
-      <w:r>
-        <w:rPr>
-          <w:rFonts w:hint="cs"/>
-          <w:rtl/>
-        </w:rPr>
-        <w:t>, אולם המחלקה כתובה כך שניתן להרחיבה לסוגי הודעות נוספים</w:t>
-      </w:r>
-      <w:r>
-        <w:rPr>
-          <w:rFonts w:hint="cs"/>
-          <w:rtl/>
-        </w:rPr>
-        <w:t xml:space="preserve">). </w:t>
-      </w:r>
-      <w:r>
-        <w:rPr>
-          <w:rFonts w:hint="cs"/>
-          <w:rtl/>
-        </w:rPr>
-        <w:t xml:space="preserve">חילוץ זה נעשה באופן אוטומטי על ידי </w:t>
-      </w:r>
-      <w:proofErr w:type="spellStart"/>
-      <w:r>
-        <w:t>scapy</w:t>
-      </w:r>
-      <w:proofErr w:type="spellEnd"/>
-      <w:r>
-        <w:rPr>
-          <w:rFonts w:hint="cs"/>
-          <w:rtl/>
-        </w:rPr>
-        <w:t>.</w:t>
-      </w:r>
-    </w:p>
-    <w:p>
-      <w:pPr>
-        <w:bidi/>
-        <w:spacing w:line="360" w:lineRule="auto"/>
-        <w:rPr>
-          <w:rtl/>
-        </w:rPr>
-      </w:pPr>
-      <w:r>
-        <w:rPr>
-          <w:rFonts w:hint="cs"/>
-          <w:rtl/>
-        </w:rPr>
-        <w:t>הפונקצי</w:t>
-      </w:r>
-      <w:r>
-        <w:rPr>
-          <w:rFonts w:hint="cs"/>
-          <w:rtl/>
-        </w:rPr>
-        <w:t xml:space="preserve">ה </w:t>
-      </w:r>
-      <w:proofErr w:type="spellStart"/>
-      <w:r>
-        <w:t>generate_packet</w:t>
-      </w:r>
-      <w:proofErr w:type="spellEnd"/>
-      <w:r>
-        <w:rPr>
-          <w:rFonts w:hint="cs"/>
-          <w:rtl/>
-        </w:rPr>
-        <w:t xml:space="preserve"> </w:t>
-      </w:r>
-      <w:r>
-        <w:rPr>
-          <w:rFonts w:hint="cs"/>
-          <w:rtl/>
-        </w:rPr>
-        <w:t xml:space="preserve">במודול </w:t>
-      </w:r>
-      <w:r>
-        <w:rPr>
-          <w:rFonts w:hint="cs"/>
-          <w:rtl/>
-        </w:rPr>
-        <w:t xml:space="preserve">משמשת לבנייה נוחה של הודעה מסוג </w:t>
-      </w:r>
-      <w:proofErr w:type="spellStart"/>
+      <w:r>
+        <w:rPr>
+          <w:rFonts w:hint="cs"/>
+          <w:rtl/>
+        </w:rPr>
+        <w:t xml:space="preserve">, </w:t>
+      </w:r>
+      <w:r>
+        <w:rPr>
+          <w:rFonts w:hint="cs"/>
+          <w:rtl/>
+        </w:rPr>
+        <w:t xml:space="preserve">ומילון </w:t>
+      </w:r>
+      <w:r>
+        <w:rPr>
+          <w:rFonts w:hint="cs"/>
+          <w:rtl/>
+        </w:rPr>
+        <w:t xml:space="preserve">הממפה בין סוג הודעה לבין פונקציה </w:t>
+      </w:r>
+      <w:r>
+        <w:rPr>
+          <w:rFonts w:hint="cs"/>
+          <w:rtl/>
+        </w:rPr>
+        <w:t xml:space="preserve">המטפלת בהודעה זו. </w:t>
+      </w:r>
+      <w:r>
+        <w:rPr>
+          <w:rFonts w:hint="cs"/>
+          <w:rtl/>
+        </w:rPr>
+        <w:t>הפונקציה</w:t>
+      </w:r>
+      <w:r>
+        <w:rPr>
+          <w:rFonts w:hint="cs"/>
+          <w:rtl/>
+        </w:rPr>
+        <w:t xml:space="preserve"> דואגת להרצת לוגיקת הטיפול המתאימה לסוג ההודעה העטופה ב-</w:t>
+      </w:r>
       <w:r>
         <w:t>GeneralPacket</w:t>
       </w:r>
-      <w:proofErr w:type="spellEnd"/>
-      <w:r>
-        <w:rPr>
-          <w:rFonts w:hint="cs"/>
-          <w:rtl/>
-        </w:rPr>
-        <w:t xml:space="preserve"> העוטפת </w:t>
-      </w:r>
-      <w:r>
-        <w:rPr>
-          <w:rFonts w:hint="cs"/>
-          <w:rtl/>
-        </w:rPr>
-        <w:t xml:space="preserve">הודעה </w:t>
-      </w:r>
-      <w:r>
-        <w:rPr>
-          <w:rFonts w:hint="cs"/>
-          <w:rtl/>
-        </w:rPr>
-        <w:t>מסוג אחר.</w:t>
-      </w:r>
-    </w:p>
-    <w:p>
-      <w:pPr>
-        <w:bidi/>
-        <w:spacing w:line="360" w:lineRule="auto"/>
-        <w:rPr>
-          <w:rtl/>
-        </w:rPr>
-      </w:pPr>
-      <w:r>
-        <w:rPr>
-          <w:rFonts w:hint="cs"/>
-          <w:rtl/>
-        </w:rPr>
-        <w:t xml:space="preserve">הפונקציה </w:t>
-      </w:r>
-      <w:proofErr w:type="spellStart"/>
-      <w:r>
-        <w:t>handle_packet</w:t>
-      </w:r>
-      <w:proofErr w:type="spellEnd"/>
-      <w:r>
-        <w:rPr>
-          <w:rFonts w:hint="cs"/>
-          <w:rtl/>
-        </w:rPr>
-        <w:t xml:space="preserve"> </w:t>
-      </w:r>
-      <w:r>
-        <w:rPr>
-          <w:rFonts w:hint="cs"/>
-          <w:rtl/>
-        </w:rPr>
-        <w:t xml:space="preserve">משמשת לעבודה </w:t>
-      </w:r>
-      <w:r>
-        <w:rPr>
-          <w:rFonts w:hint="cs"/>
-          <w:rtl/>
-        </w:rPr>
-        <w:t xml:space="preserve">נוחה מול הודעות המתקבלות </w:t>
-      </w:r>
-      <w:r>
-        <w:rPr>
-          <w:rFonts w:hint="cs"/>
-          <w:rtl/>
-        </w:rPr>
-        <w:t>ב-</w:t>
-      </w:r>
-      <w:r>
-        <w:t>socket</w:t>
-      </w:r>
-      <w:r>
-        <w:rPr>
-          <w:rFonts w:hint="cs"/>
-          <w:rtl/>
-        </w:rPr>
-        <w:t xml:space="preserve"> מסוים</w:t>
-      </w:r>
-      <w:r>
-        <w:rPr>
-          <w:rFonts w:hint="cs"/>
-          <w:rtl/>
-        </w:rPr>
-        <w:t xml:space="preserve">. </w:t>
-      </w:r>
-      <w:r>
-        <w:rPr>
-          <w:rFonts w:hint="cs"/>
-          <w:rtl/>
-        </w:rPr>
-        <w:t xml:space="preserve">הפונקציה מקבלת אובייקט מסוג </w:t>
-      </w:r>
-      <w:proofErr w:type="spellStart"/>
-      <w:r>
-        <w:t>GeneralPacket</w:t>
-      </w:r>
-      <w:proofErr w:type="spellEnd"/>
-      <w:r>
-        <w:rPr>
-          <w:rFonts w:hint="cs"/>
-          <w:rtl/>
-        </w:rPr>
-        <w:t xml:space="preserve">, </w:t>
-      </w:r>
-      <w:r>
-        <w:rPr>
-          <w:rFonts w:hint="cs"/>
-          <w:rtl/>
-        </w:rPr>
-        <w:t xml:space="preserve">ומילון </w:t>
-      </w:r>
-      <w:r>
-        <w:rPr>
-          <w:rFonts w:hint="cs"/>
-          <w:rtl/>
-        </w:rPr>
-        <w:t xml:space="preserve">הממפה בין סוג הודעה לבין פונקציה </w:t>
-      </w:r>
-      <w:r>
-        <w:rPr>
-          <w:rFonts w:hint="cs"/>
-          <w:rtl/>
-        </w:rPr>
-        <w:t xml:space="preserve">המטפלת בהודעה זו. </w:t>
-      </w:r>
-      <w:r>
-        <w:rPr>
-          <w:rFonts w:hint="cs"/>
-          <w:rtl/>
-        </w:rPr>
-        <w:t>הפונקציה</w:t>
-      </w:r>
-      <w:r>
-        <w:rPr>
-          <w:rFonts w:hint="cs"/>
-          <w:rtl/>
-        </w:rPr>
-        <w:t xml:space="preserve"> דואגת להרצת לוגיקת הטיפול המתאימה לסוג ההודעה העטופה ב-</w:t>
-      </w:r>
-      <w:proofErr w:type="spellStart"/>
-      <w:r>
-        <w:t>GeneralPacket</w:t>
-      </w:r>
-      <w:proofErr w:type="spellEnd"/>
       <w:r>
         <w:rPr>
           <w:rFonts w:hint="cs"/>
@@ -5208,7 +5281,6 @@
           <w:rFonts w:hint="cs"/>
           <w:rtl/>
         </w:rPr>
-        <w:lastRenderedPageBreak/>
         <w:t xml:space="preserve">החבילה </w:t>
       </w:r>
       <w:r>
@@ -5313,6 +5385,53 @@
           <w:rFonts w:hint="cs"/>
           <w:rtl/>
         </w:rPr>
+        <w:t xml:space="preserve"> בשליחת </w:t>
+      </w:r>
+      <w:r>
+        <w:rPr>
+          <w:rFonts w:hint="cs"/>
+          <w:rtl/>
+        </w:rPr>
+        <w:t xml:space="preserve">קבצים והוראות, </w:t>
+      </w:r>
+      <w:r>
+        <w:rPr>
+          <w:rFonts w:hint="cs"/>
+          <w:rtl/>
+        </w:rPr>
+        <w:t>וב-</w:t>
+      </w:r>
+      <w:r>
+        <w:rPr>
+          <w:rFonts w:hint="cs"/>
+        </w:rPr>
+        <w:t>UDP</w:t>
+      </w:r>
+      <w:r>
+        <w:rPr>
+          <w:rFonts w:hint="cs"/>
+          <w:rtl/>
+        </w:rPr>
+        <w:t xml:space="preserve"> </w:t>
+      </w:r>
+      <w:r>
+        <w:rPr>
+          <w:rFonts w:hint="cs"/>
+          <w:rtl/>
+        </w:rPr>
+        <w:t>לצורך סנכרון מול שרת ה-</w:t>
+      </w:r>
+      <w:r>
+        <w:rPr>
+          <w:rFonts w:hint="cs"/>
+        </w:rPr>
+        <w:t>NTP</w:t>
+      </w:r>
+      <w:r>
+        <w:rPr>
+          <w:rFonts w:hint="cs"/>
+          <w:rtl/>
+        </w:rPr>
         <w:t>.</w:t>
       </w:r>
     </w:p>
@@ -5327,6 +5446,7 @@
         <w:rPr>
           <w:noProof/>
         </w:rPr>
+        <w:lastRenderedPageBreak/>
         <w:drawing>
           <wp:inline distT="0" distB="0" distL="0" distR="0" wp14:anchorId="7E8E4FE8" wp14:editId="557A99CB">
             <wp:extent cx="2219960" cy="2004197"/>
@@ -5388,6 +5508,7 @@
       <w:pPr>
         <w:pStyle w:val="Caption"/>
         <w:bidi/>
+        <w:spacing w:line="360" w:lineRule="auto"/>
         <w:jc w:val="center"/>
         <w:rPr>
           <w:rtl/>
@@ -5470,6 +5591,16 @@
         </w:rPr>
         <w:t>- מבנה הרשת המוגדר על ידי התוכנית: שרת מרכזי אחד, המסנכרן בין מספר קליינטים</w:t>
       </w:r>
+      <w:r>
+        <w:rPr>
+          <w:rFonts w:hint="cs"/>
+          <w:noProof/>
+          <w:rtl/>
+        </w:rPr>
+        <w:t>.</w:t>
+      </w:r>
+      <w:bookmarkStart w:id="0" w:name="_GoBack"/>
+      <w:bookmarkEnd w:id="0"/>
     </w:p>
     <w:p>
       <w:pPr>
@@ -5615,7 +5746,10 @@
               </w:rPr>
             </w:pPr>
             <w:r>
-              <w:t>8-15</w:t>
+              <w:t>4-</w:t>
+            </w:r>
+            <w:r>
+              <w:t>7</w:t>
             </w:r>
           </w:p>
         </w:tc>
@@ -5633,7 +5767,10 @@
               </w:rPr>
             </w:pPr>
             <w:r>
-              <w:t>0-7</w:t>
+              <w:t>0-</w:t>
+            </w:r>
+            <w:r>
+              <w:t>3</w:t>
             </w:r>
           </w:p>
         </w:tc>
@@ -5801,11 +5938,9 @@
         </w:rPr>
         <w:t xml:space="preserve">: </w:t>
       </w:r>
-      <w:proofErr w:type="spellStart"/>
       <w:r>
         <w:t>FileSyncPacket</w:t>
       </w:r>
-      <w:proofErr w:type="spellEnd"/>
       <w:r>
         <w:rPr>
           <w:rFonts w:hint="cs"/>
@@ -5813,11 +5948,9 @@
         </w:rPr>
         <w:t xml:space="preserve"> או </w:t>
       </w:r>
-      <w:proofErr w:type="spellStart"/>
       <w:r>
         <w:t>SignalPacket</w:t>
       </w:r>
-      <w:proofErr w:type="spellEnd"/>
       <w:r>
         <w:rPr>
           <w:rFonts w:hint="cs"/>
@@ -5845,6 +5978,27 @@
     </w:p>
     <w:p>
       <w:pPr>
+        <w:pStyle w:val="Heading3"/>
+        <w:numPr>
+          <w:ilvl w:val="2"/>
+          <w:numId w:val="3"/>
+        </w:numPr>
+        <w:bidi/>
+        <w:spacing w:line="360" w:lineRule="auto"/>
+        <w:rPr>
+          <w:rtl/>
+        </w:rPr>
+      </w:pPr>
+      <w:r>
+        <w:rPr>
+          <w:rFonts w:hint="cs"/>
+          <w:rtl/>
+        </w:rPr>
+        <w:t>פרוטוקול סנכרון קבצים</w:t>
+      </w:r>
+    </w:p>
+    <w:p>
+      <w:pPr>
         <w:bidi/>
         <w:spacing w:line="360" w:lineRule="auto"/>
         <w:rPr>
@@ -5858,11 +6012,9 @@
         </w:rPr>
         <w:t xml:space="preserve">מבנה הודעת </w:t>
       </w:r>
-      <w:proofErr w:type="spellStart"/>
       <w:r>
         <w:t>FileSyncPacket</w:t>
       </w:r>
-      <w:proofErr w:type="spellEnd"/>
       <w:r>
         <w:rPr>
           <w:rFonts w:hint="cs"/>
@@ -5900,7 +6052,7 @@
               <w:jc w:val="center"/>
             </w:pPr>
             <w:r>
-              <w:t>16-23</w:t>
+              <w:t>8-11</w:t>
             </w:r>
           </w:p>
         </w:tc>
@@ -5918,7 +6070,7 @@
               </w:rPr>
             </w:pPr>
             <w:r>
-              <w:t>8-15</w:t>
+              <w:t>4-7</w:t>
             </w:r>
           </w:p>
         </w:tc>
@@ -5936,7 +6088,10 @@
               </w:rPr>
             </w:pPr>
             <w:r>
-              <w:t>0-7</w:t>
+              <w:t>0-</w:t>
+            </w:r>
+            <w:r>
+              <w:t>3</w:t>
             </w:r>
           </w:p>
         </w:tc>
@@ -6191,7 +6346,6 @@
           <w:rFonts w:hint="cs"/>
           <w:rtl/>
         </w:rPr>
-        <w:lastRenderedPageBreak/>
         <w:t xml:space="preserve">הודעה מסוג זה </w:t>
       </w:r>
       <w:r>
@@ -6346,6 +6500,7 @@
           <w:rFonts w:hint="cs"/>
           <w:rtl/>
         </w:rPr>
+        <w:lastRenderedPageBreak/>
         <w:t xml:space="preserve">הודעת תשובה להודעת </w:t>
       </w:r>
       <w:r>
@@ -6603,6 +6758,7 @@
       <w:pPr>
         <w:pStyle w:val="Caption"/>
         <w:bidi/>
+        <w:spacing w:line="360" w:lineRule="auto"/>
         <w:jc w:val="center"/>
         <w:rPr>
           <w:rtl/>
@@ -6697,22 +6853,1709 @@
     </w:p>
     <w:p>
       <w:pPr>
-        <w:bidi/>
-        <w:spacing w:line="360" w:lineRule="auto"/>
-        <w:rPr>
-          <w:rtl/>
-        </w:rPr>
-      </w:pPr>
-    </w:p>
-    <w:p>
-      <w:pPr>
-        <w:pStyle w:val="ListParagraph"/>
-        <w:bidi/>
-        <w:spacing w:line="360" w:lineRule="auto"/>
-        <w:rPr>
-          <w:rtl/>
-        </w:rPr>
-      </w:pPr>
+        <w:pStyle w:val="Heading3"/>
+        <w:numPr>
+          <w:ilvl w:val="2"/>
+          <w:numId w:val="3"/>
+        </w:numPr>
+        <w:bidi/>
+        <w:spacing w:line="360" w:lineRule="auto"/>
+        <w:rPr>
+          <w:rtl/>
+        </w:rPr>
+      </w:pPr>
+      <w:r>
+        <w:rPr>
+          <w:rFonts w:hint="cs"/>
+          <w:rtl/>
+        </w:rPr>
+        <w:t>פרוטוקול שליחת אותות</w:t>
+      </w:r>
+      <w:r>
+        <w:rPr>
+          <w:rFonts w:hint="cs"/>
+          <w:rtl/>
+        </w:rPr>
+        <w:t xml:space="preserve"> וסנכרון זמנים</w:t>
+      </w:r>
+    </w:p>
+    <w:p>
+      <w:pPr>
+        <w:bidi/>
+        <w:spacing w:line="360" w:lineRule="auto"/>
+        <w:rPr>
+          <w:rtl/>
+        </w:rPr>
+      </w:pPr>
+      <w:r>
+        <w:rPr>
+          <w:rFonts w:hint="cs"/>
+          <w:rtl/>
+        </w:rPr>
+        <w:t>אותו</w:t>
+      </w:r>
+      <w:r>
+        <w:rPr>
+          <w:rFonts w:hint="cs"/>
+          <w:rtl/>
+        </w:rPr>
+        <w:t>ת</w:t>
+      </w:r>
+      <w:r>
+        <w:rPr>
+          <w:rFonts w:hint="cs"/>
+          <w:rtl/>
+        </w:rPr>
+        <w:t xml:space="preserve"> נשלחים תמיד מהשרת אל הלקוחות</w:t>
+      </w:r>
+      <w:r>
+        <w:rPr>
+          <w:rFonts w:hint="cs"/>
+          <w:rtl/>
+        </w:rPr>
+        <w:t xml:space="preserve">, </w:t>
+      </w:r>
+      <w:r>
+        <w:rPr>
+          <w:rFonts w:hint="cs"/>
+          <w:rtl/>
+        </w:rPr>
+        <w:t>באמצעות הודעות</w:t>
+      </w:r>
+      <w:r>
+        <w:rPr>
+          <w:rFonts w:hint="cs"/>
+          <w:rtl/>
+        </w:rPr>
+        <w:t xml:space="preserve"> מסוג</w:t>
+      </w:r>
+      <w:r>
+        <w:rPr>
+          <w:rFonts w:hint="cs"/>
+          <w:rtl/>
+        </w:rPr>
+        <w:t xml:space="preserve"> </w:t>
+      </w:r>
+      <w:r>
+        <w:t>SignalPacket</w:t>
+      </w:r>
+      <w:r>
+        <w:rPr>
+          <w:rFonts w:hint="cs"/>
+          <w:rtl/>
+        </w:rPr>
+        <w:t xml:space="preserve">. </w:t>
+      </w:r>
+      <w:r>
+        <w:rPr>
+          <w:rFonts w:hint="cs"/>
+          <w:rtl/>
+        </w:rPr>
+        <w:t xml:space="preserve">מבנה הודעת </w:t>
+      </w:r>
+      <w:r>
+        <w:t>SignalPacket</w:t>
+      </w:r>
+      <w:r>
+        <w:rPr>
+          <w:rFonts w:hint="cs"/>
+          <w:rtl/>
+        </w:rPr>
+        <w:t xml:space="preserve"> הינו:</w:t>
+      </w:r>
+    </w:p>
+    <w:tbl>
+      <w:tblPr>
+        <w:tblStyle w:val="TableGrid"/>
+        <w:bidiVisual/>
+        <w:tblW w:w="0" w:type="auto"/>
+        <w:jc w:val="center"/>
+        <w:tblLook w:val="04A0" w:firstRow="1" w:lastRow="0" w:firstColumn="1" w:lastColumn="0" w:noHBand="0" w:noVBand="1"/>
+      </w:tblPr>
+      <w:tblGrid>
+        <w:gridCol w:w="2074"/>
+        <w:gridCol w:w="2074"/>
+        <w:gridCol w:w="2074"/>
+        <w:gridCol w:w="2074"/>
+      </w:tblGrid>
+      <w:tr>
+        <w:trPr>
+          <w:cantSplit/>
+          <w:trHeight w:val="288"/>
+          <w:jc w:val="center"/>
+        </w:trPr>
+        <w:tc>
+          <w:tcPr>
+            <w:tcW w:w="2074" w:type="dxa"/>
+          </w:tcPr>
+          <w:p>
+            <w:pPr>
+              <w:spacing w:line="360" w:lineRule="auto"/>
+              <w:jc w:val="center"/>
+            </w:pPr>
+            <w:r>
+              <w:t>12-15</w:t>
+            </w:r>
+          </w:p>
+        </w:tc>
+        <w:tc>
+          <w:tcPr>
+            <w:tcW w:w="2074" w:type="dxa"/>
+          </w:tcPr>
+          <w:p>
+            <w:pPr>
+              <w:spacing w:line="360" w:lineRule="auto"/>
+              <w:jc w:val="center"/>
+            </w:pPr>
+            <w:r>
+              <w:t>8-11</w:t>
+            </w:r>
+          </w:p>
+        </w:tc>
+        <w:tc>
+          <w:tcPr>
+            <w:tcW w:w="2074" w:type="dxa"/>
+            <w:vAlign w:val="center"/>
+          </w:tcPr>
+          <w:p>
+            <w:pPr>
+              <w:spacing w:line="360" w:lineRule="auto"/>
+              <w:jc w:val="center"/>
+              <w:rPr>
+                <w:rtl/>
+              </w:rPr>
+            </w:pPr>
+            <w:r>
+              <w:t>4-7</w:t>
+            </w:r>
+          </w:p>
+        </w:tc>
+        <w:tc>
+          <w:tcPr>
+            <w:tcW w:w="2074" w:type="dxa"/>
+            <w:vAlign w:val="center"/>
+          </w:tcPr>
+          <w:p>
+            <w:pPr>
+              <w:spacing w:line="360" w:lineRule="auto"/>
+              <w:jc w:val="center"/>
+              <w:rPr>
+                <w:rtl/>
+              </w:rPr>
+            </w:pPr>
+            <w:r>
+              <w:t>0-</w:t>
+            </w:r>
+            <w:r>
+              <w:t>3</w:t>
+            </w:r>
+          </w:p>
+        </w:tc>
+      </w:tr>
+      <w:tr>
+        <w:trPr>
+          <w:cantSplit/>
+          <w:trHeight w:val="288"/>
+          <w:jc w:val="center"/>
+        </w:trPr>
+        <w:tc>
+          <w:tcPr>
+            <w:tcW w:w="2074" w:type="dxa"/>
+          </w:tcPr>
+          <w:p>
+            <w:pPr>
+              <w:spacing w:line="360" w:lineRule="auto"/>
+              <w:jc w:val="center"/>
+            </w:pPr>
+            <w:r>
+              <w:t>wait seconds</w:t>
+            </w:r>
+          </w:p>
+        </w:tc>
+        <w:tc>
+          <w:tcPr>
+            <w:tcW w:w="4148" w:type="dxa"/>
+            <w:gridSpan w:val="2"/>
+          </w:tcPr>
+          <w:p>
+            <w:pPr>
+              <w:spacing w:line="360" w:lineRule="auto"/>
+              <w:jc w:val="center"/>
+              <w:rPr>
+                <w:rtl/>
+              </w:rPr>
+            </w:pPr>
+            <w:r>
+              <w:t>send timestamp</w:t>
+            </w:r>
+          </w:p>
+        </w:tc>
+        <w:tc>
+          <w:tcPr>
+            <w:tcW w:w="2074" w:type="dxa"/>
+            <w:vAlign w:val="center"/>
+          </w:tcPr>
+          <w:p>
+            <w:pPr>
+              <w:spacing w:line="360" w:lineRule="auto"/>
+              <w:jc w:val="center"/>
+              <w:rPr>
+                <w:rtl/>
+              </w:rPr>
+            </w:pPr>
+            <w:r>
+              <w:t>signal</w:t>
+            </w:r>
+          </w:p>
+        </w:tc>
+      </w:tr>
+      <w:tr>
+        <w:trPr>
+          <w:cantSplit/>
+          <w:trHeight w:val="288"/>
+          <w:jc w:val="center"/>
+        </w:trPr>
+        <w:tc>
+          <w:tcPr>
+            <w:tcW w:w="6222" w:type="dxa"/>
+            <w:gridSpan w:val="3"/>
+          </w:tcPr>
+          <w:p>
+            <w:pPr>
+              <w:spacing w:line="360" w:lineRule="auto"/>
+              <w:jc w:val="center"/>
+            </w:pPr>
+            <w:r>
+              <w:t>file name …</w:t>
+            </w:r>
+          </w:p>
+        </w:tc>
+        <w:tc>
+          <w:tcPr>
+            <w:tcW w:w="2074" w:type="dxa"/>
+          </w:tcPr>
+          <w:p>
+            <w:pPr>
+              <w:spacing w:line="360" w:lineRule="auto"/>
+              <w:jc w:val="center"/>
+            </w:pPr>
+            <w:r>
+              <w:t>file name length</w:t>
+            </w:r>
+          </w:p>
+        </w:tc>
+      </w:tr>
+    </w:tbl>
+    <w:p>
+      <w:pPr>
+        <w:bidi/>
+        <w:spacing w:line="360" w:lineRule="auto"/>
+        <w:rPr>
+          <w:rFonts w:hint="cs"/>
+          <w:rtl/>
+        </w:rPr>
+      </w:pPr>
+      <w:r>
+        <w:rPr>
+          <w:rFonts w:hint="cs"/>
+          <w:rtl/>
+        </w:rPr>
+        <w:t>שדה ה-</w:t>
+      </w:r>
+      <w:r>
+        <w:t>signal</w:t>
+      </w:r>
+      <w:r>
+        <w:rPr>
+          <w:rFonts w:hint="cs"/>
+          <w:rtl/>
+        </w:rPr>
+        <w:t xml:space="preserve"> מציין את הפקודה </w:t>
+      </w:r>
+      <w:r>
+        <w:rPr>
+          <w:rFonts w:hint="cs"/>
+          <w:rtl/>
+        </w:rPr>
+        <w:t xml:space="preserve">שיש לבצע: </w:t>
+      </w:r>
+      <w:r>
+        <w:t>play</w:t>
+      </w:r>
+      <w:r>
+        <w:t xml:space="preserve"> (1)</w:t>
+      </w:r>
+      <w:r>
+        <w:t>, stop</w:t>
+      </w:r>
+      <w:r>
+        <w:t xml:space="preserve"> (2)</w:t>
+      </w:r>
+      <w:r>
+        <w:t>, pause</w:t>
+      </w:r>
+      <w:r>
+        <w:t xml:space="preserve"> (3)</w:t>
+      </w:r>
+      <w:r>
+        <w:t>, unpause</w:t>
+      </w:r>
+      <w:r>
+        <w:t xml:space="preserve"> (4)</w:t>
+      </w:r>
+      <w:r>
+        <w:rPr>
+          <w:rFonts w:hint="cs"/>
+          <w:rtl/>
+        </w:rPr>
+        <w:t xml:space="preserve">. </w:t>
+      </w:r>
+      <w:r>
+        <w:rPr>
+          <w:rFonts w:hint="cs"/>
+          <w:rtl/>
+        </w:rPr>
+        <w:t xml:space="preserve">השדות </w:t>
+      </w:r>
+      <w:r>
+        <w:t>file name</w:t>
+      </w:r>
+      <w:r>
+        <w:rPr>
+          <w:rFonts w:hint="cs"/>
+          <w:rtl/>
+        </w:rPr>
+        <w:t xml:space="preserve"> ו-</w:t>
+      </w:r>
+      <w:r>
+        <w:t>file name length</w:t>
+      </w:r>
+      <w:r>
+        <w:rPr>
+          <w:rFonts w:hint="cs"/>
+          <w:rtl/>
+        </w:rPr>
+        <w:t xml:space="preserve"> </w:t>
+      </w:r>
+      <w:r>
+        <w:rPr>
+          <w:rFonts w:hint="cs"/>
+          <w:rtl/>
+        </w:rPr>
+        <w:t xml:space="preserve">תואמים זה לזה, </w:t>
+      </w:r>
+      <w:r>
+        <w:rPr>
+          <w:rFonts w:hint="cs"/>
+          <w:rtl/>
+        </w:rPr>
+        <w:t>ונצרכים רק בעת שימוש בפעולת ה-</w:t>
+      </w:r>
+      <w:r>
+        <w:t>play</w:t>
+      </w:r>
+      <w:r>
+        <w:rPr>
+          <w:rFonts w:hint="cs"/>
+          <w:rtl/>
+        </w:rPr>
+        <w:t xml:space="preserve"> (ביתר המקרים, שדות אלו </w:t>
+      </w:r>
+      <w:r>
+        <w:rPr>
+          <w:rFonts w:hint="cs"/>
+          <w:rtl/>
+        </w:rPr>
+        <w:t>אינם בשימוש)</w:t>
+      </w:r>
+      <w:r>
+        <w:rPr>
+          <w:rFonts w:hint="cs"/>
+          <w:rtl/>
+        </w:rPr>
+        <w:t>.</w:t>
+      </w:r>
+    </w:p>
+    <w:p>
+      <w:pPr>
+        <w:bidi/>
+        <w:spacing w:line="360" w:lineRule="auto"/>
+        <w:rPr>
+          <w:rtl/>
+        </w:rPr>
+      </w:pPr>
+      <w:r>
+        <w:rPr>
+          <w:rFonts w:hint="cs"/>
+          <w:rtl/>
+        </w:rPr>
+        <w:t>ה</w:t>
+      </w:r>
+      <w:r>
+        <w:rPr>
+          <w:rFonts w:hint="cs"/>
+          <w:rtl/>
+        </w:rPr>
+        <w:t xml:space="preserve">שדה </w:t>
+      </w:r>
+      <w:r>
+        <w:t>send timestamp</w:t>
+      </w:r>
+      <w:r>
+        <w:rPr>
+          <w:rFonts w:hint="cs"/>
+          <w:rtl/>
+        </w:rPr>
+        <w:t xml:space="preserve"> </w:t>
+      </w:r>
+      <w:r>
+        <w:rPr>
+          <w:rFonts w:hint="cs"/>
+          <w:rtl/>
+        </w:rPr>
+        <w:t xml:space="preserve">מכיל </w:t>
+      </w:r>
+      <w:r>
+        <w:t>double</w:t>
+      </w:r>
+      <w:r>
+        <w:rPr>
+          <w:rFonts w:hint="cs"/>
+          <w:rtl/>
+        </w:rPr>
+        <w:t xml:space="preserve"> </w:t>
+      </w:r>
+      <w:r>
+        <w:rPr>
+          <w:rFonts w:hint="cs"/>
+          <w:rtl/>
+        </w:rPr>
+        <w:t xml:space="preserve">עם חתימת הזמן בו </w:t>
+      </w:r>
+      <w:r>
+        <w:rPr>
+          <w:rFonts w:hint="cs"/>
+          <w:i/>
+          <w:iCs/>
+          <w:rtl/>
+        </w:rPr>
+        <w:t xml:space="preserve">נשלח </w:t>
+      </w:r>
+      <w:r>
+        <w:rPr>
+          <w:rFonts w:hint="cs"/>
+          <w:rtl/>
+        </w:rPr>
+        <w:t xml:space="preserve">האות אל הלקוח מהשרת. </w:t>
+      </w:r>
+      <w:r>
+        <w:rPr>
+          <w:rFonts w:hint="cs"/>
+          <w:rtl/>
+        </w:rPr>
+        <w:t xml:space="preserve">שדה זה ישמש </w:t>
+      </w:r>
+      <w:r>
+        <w:rPr>
+          <w:rFonts w:hint="cs"/>
+          <w:rtl/>
+        </w:rPr>
+        <w:t xml:space="preserve">לסנכרון </w:t>
+      </w:r>
+      <w:r>
+        <w:rPr>
+          <w:rFonts w:hint="cs"/>
+          <w:rtl/>
+        </w:rPr>
+        <w:t>זמן ביצוע הפקודה בין הלקוחות השונים, כך שכולם יבצעו את הפקודה באותו ה</w:t>
+      </w:r>
+      <w:r>
+        <w:rPr>
+          <w:rFonts w:hint="cs"/>
+          <w:rtl/>
+        </w:rPr>
+        <w:t>רגע</w:t>
+      </w:r>
+      <w:r>
+        <w:rPr>
+          <w:rFonts w:hint="cs"/>
+          <w:rtl/>
+        </w:rPr>
+        <w:t xml:space="preserve"> בדיוק.</w:t>
+      </w:r>
+    </w:p>
+    <w:p>
+      <w:pPr>
+        <w:bidi/>
+        <w:spacing w:line="360" w:lineRule="auto"/>
+        <w:rPr>
+          <w:rtl/>
+        </w:rPr>
+      </w:pPr>
+      <w:r>
+        <w:rPr>
+          <w:rFonts w:hint="cs"/>
+          <w:rtl/>
+        </w:rPr>
+        <w:lastRenderedPageBreak/>
+        <w:t>שדה ה-</w:t>
+      </w:r>
+      <w:r>
+        <w:t>wait seconds</w:t>
+      </w:r>
+      <w:r>
+        <w:rPr>
+          <w:rFonts w:hint="cs"/>
+          <w:rtl/>
+        </w:rPr>
+        <w:t xml:space="preserve"> מציין </w:t>
+      </w:r>
+      <w:r>
+        <w:rPr>
+          <w:rFonts w:hint="cs"/>
+          <w:rtl/>
+        </w:rPr>
+        <w:t xml:space="preserve">כמה זמן על הלקוח להמתין, לפני ביצוע הפקודה. </w:t>
+      </w:r>
+      <w:r>
+        <w:rPr>
+          <w:rFonts w:hint="cs"/>
+          <w:rtl/>
+        </w:rPr>
+        <w:t xml:space="preserve">שדה זה נחוץ על מנת להתגבר על </w:t>
+      </w:r>
+      <w:r>
+        <w:rPr>
+          <w:rFonts w:hint="cs"/>
+          <w:rtl/>
+        </w:rPr>
+        <w:t xml:space="preserve">מקרי קצה </w:t>
+      </w:r>
+      <w:r>
+        <w:rPr>
+          <w:rFonts w:hint="cs"/>
+          <w:rtl/>
+        </w:rPr>
+        <w:t xml:space="preserve">הנובעים מן </w:t>
+      </w:r>
+      <w:r>
+        <w:rPr>
+          <w:rFonts w:hint="cs"/>
+          <w:rtl/>
+        </w:rPr>
+        <w:t>העברת מסרים ברשת</w:t>
+      </w:r>
+      <w:r>
+        <w:rPr>
+          <w:rFonts w:hint="cs"/>
+          <w:rtl/>
+        </w:rPr>
+        <w:t xml:space="preserve">, </w:t>
+      </w:r>
+      <w:r>
+        <w:rPr>
+          <w:rFonts w:hint="cs"/>
+          <w:rtl/>
+        </w:rPr>
+        <w:t xml:space="preserve">אשר </w:t>
+      </w:r>
+      <w:r>
+        <w:rPr>
+          <w:rFonts w:hint="cs"/>
+          <w:rtl/>
+        </w:rPr>
+        <w:t xml:space="preserve">עשויים להשפיע על </w:t>
+      </w:r>
+      <w:r>
+        <w:rPr>
+          <w:rFonts w:hint="cs"/>
+          <w:rtl/>
+        </w:rPr>
+        <w:t xml:space="preserve">הדיוק </w:t>
+      </w:r>
+      <w:r>
+        <w:rPr>
+          <w:rFonts w:hint="cs"/>
+          <w:rtl/>
+        </w:rPr>
+        <w:t xml:space="preserve">בביצוע הפעולה </w:t>
+      </w:r>
+      <w:r>
+        <w:rPr>
+          <w:rFonts w:hint="cs"/>
+          <w:rtl/>
+        </w:rPr>
+        <w:t>בתיאום מדויק בין הלקוחות</w:t>
+      </w:r>
+      <w:r>
+        <w:rPr>
+          <w:rFonts w:hint="cs"/>
+          <w:rtl/>
+        </w:rPr>
+        <w:t xml:space="preserve"> </w:t>
+      </w:r>
+      <w:r>
+        <w:rPr>
+          <w:rtl/>
+        </w:rPr>
+        <w:t>–</w:t>
+      </w:r>
+      <w:r>
+        <w:rPr>
+          <w:rFonts w:hint="cs"/>
+          <w:rtl/>
+        </w:rPr>
+        <w:t xml:space="preserve"> כגון עיכובים, </w:t>
+      </w:r>
+      <w:r>
+        <w:rPr>
+          <w:rFonts w:hint="cs"/>
+          <w:rtl/>
+        </w:rPr>
+        <w:t>איבוד</w:t>
+      </w:r>
+      <w:r>
+        <w:rPr>
+          <w:rFonts w:hint="cs"/>
+          <w:rtl/>
+        </w:rPr>
+        <w:t>ים וכיו"ב.</w:t>
+      </w:r>
+    </w:p>
+    <w:p>
+      <w:pPr>
+        <w:bidi/>
+        <w:spacing w:line="360" w:lineRule="auto"/>
+        <w:rPr>
+          <w:rtl/>
+        </w:rPr>
+      </w:pPr>
+      <w:r>
+        <w:rPr>
+          <w:rFonts w:hint="cs"/>
+          <w:rtl/>
+        </w:rPr>
+        <w:t xml:space="preserve">נפרט על אופן </w:t>
+      </w:r>
+      <w:r>
+        <w:rPr>
+          <w:rFonts w:hint="cs"/>
+          <w:rtl/>
+        </w:rPr>
+        <w:t>בצוע הפקודות והסנכרון בין השרת ללקוחות:</w:t>
+      </w:r>
+    </w:p>
+    <w:p>
+      <w:pPr>
+        <w:bidi/>
+        <w:spacing w:line="360" w:lineRule="auto"/>
+        <w:rPr>
+          <w:rFonts w:hint="cs"/>
+          <w:rtl/>
+        </w:rPr>
+      </w:pPr>
+      <w:r>
+        <w:rPr>
+          <w:rFonts w:hint="cs"/>
+          <w:rtl/>
+        </w:rPr>
+        <w:t xml:space="preserve">כאשר לקוח מקבל פקודה כלשהי לביצוע, </w:t>
+      </w:r>
+      <w:r>
+        <w:rPr>
+          <w:rFonts w:hint="cs"/>
+          <w:rtl/>
+        </w:rPr>
+        <w:t xml:space="preserve">עליו לבצע פקודה זו בדיוק </w:t>
+      </w:r>
+      <m:oMath>
+        <m:r>
+          <w:rPr>
+            <w:rFonts w:ascii="Cambria Math" w:hAnsi="Cambria Math"/>
+          </w:rPr>
+          <m:t>x</m:t>
+        </m:r>
+      </m:oMath>
+      <w:r>
+        <w:rPr>
+          <w:rFonts w:hint="cs"/>
+          <w:rtl/>
+        </w:rPr>
+        <w:t xml:space="preserve"> שניות </w:t>
+      </w:r>
+      <w:r>
+        <w:rPr>
+          <w:rFonts w:hint="cs"/>
+          <w:rtl/>
+        </w:rPr>
+        <w:t xml:space="preserve">לאחר </w:t>
+      </w:r>
+      <w:r>
+        <w:rPr>
+          <w:rFonts w:hint="cs"/>
+          <w:i/>
+          <w:iCs/>
+          <w:rtl/>
+        </w:rPr>
+        <w:t>שליחת</w:t>
+      </w:r>
+      <w:r>
+        <w:rPr>
+          <w:rFonts w:hint="cs"/>
+          <w:rtl/>
+        </w:rPr>
+        <w:t xml:space="preserve"> ההוראה </w:t>
+      </w:r>
+      <w:r>
+        <w:rPr>
+          <w:rFonts w:hint="cs"/>
+          <w:rtl/>
+        </w:rPr>
+        <w:t>מהשרת</w:t>
+      </w:r>
+      <w:r>
+        <w:rPr>
+          <w:rFonts w:hint="cs"/>
+          <w:rtl/>
+        </w:rPr>
+        <w:t xml:space="preserve">, כאשר </w:t>
+      </w:r>
+      <m:oMath>
+        <m:r>
+          <w:rPr>
+            <w:rFonts w:ascii="Cambria Math" w:hAnsi="Cambria Math"/>
+          </w:rPr>
+          <m:t>x</m:t>
+        </m:r>
+      </m:oMath>
+      <w:r>
+        <w:rPr>
+          <w:rFonts w:hint="cs"/>
+          <w:rtl/>
+        </w:rPr>
+        <w:t xml:space="preserve"> הוא המספר המצויין ב-</w:t>
+      </w:r>
+      <w:r>
+        <w:t>SignalPacket</w:t>
+      </w:r>
+      <w:r>
+        <w:rPr>
+          <w:rFonts w:hint="cs"/>
+          <w:rtl/>
+        </w:rPr>
+        <w:t xml:space="preserve"> בשדה </w:t>
+      </w:r>
+      <w:r>
+        <w:t>wait seconds</w:t>
+      </w:r>
+      <w:r>
+        <w:rPr>
+          <w:rFonts w:hint="cs"/>
+          <w:rtl/>
+        </w:rPr>
+        <w:t>.</w:t>
+      </w:r>
+      <w:r>
+        <w:rPr>
+          <w:rFonts w:hint="cs"/>
+          <w:rtl/>
+        </w:rPr>
+        <w:t xml:space="preserve"> </w:t>
+      </w:r>
+      <w:r>
+        <w:rPr>
+          <w:rFonts w:hint="cs"/>
+          <w:rtl/>
+        </w:rPr>
+        <w:t xml:space="preserve">מכיוון </w:t>
+      </w:r>
+      <w:r>
+        <w:rPr>
+          <w:rFonts w:hint="cs"/>
+          <w:rtl/>
+        </w:rPr>
+        <w:t xml:space="preserve">שעם </w:t>
+      </w:r>
+      <w:r>
+        <w:rPr>
+          <w:rFonts w:hint="cs"/>
+          <w:rtl/>
+        </w:rPr>
+        <w:t xml:space="preserve">שליחת האות נשלח גם הזמן </w:t>
+      </w:r>
+      <w:r>
+        <w:rPr>
+          <w:rFonts w:hint="cs"/>
+          <w:rtl/>
+        </w:rPr>
+        <w:t xml:space="preserve">שבו </w:t>
+      </w:r>
+      <w:r>
+        <w:rPr>
+          <w:rFonts w:hint="cs"/>
+          <w:rtl/>
+        </w:rPr>
+        <w:t xml:space="preserve">יצאה ההודעה מן השרת (בשדה </w:t>
+      </w:r>
+      <w:r>
+        <w:t>send timestamp</w:t>
+      </w:r>
+      <w:r>
+        <w:rPr>
+          <w:rFonts w:hint="cs"/>
+          <w:rtl/>
+        </w:rPr>
+        <w:t xml:space="preserve">), </w:t>
+      </w:r>
+      <w:r>
+        <w:rPr>
+          <w:rFonts w:hint="cs"/>
+          <w:rtl/>
+        </w:rPr>
+        <w:t xml:space="preserve">יכול הלקוח לחשב בדיוק כמה זמן עליו להמתין </w:t>
+      </w:r>
+      <w:r>
+        <w:rPr>
+          <w:rFonts w:hint="cs"/>
+          <w:rtl/>
+        </w:rPr>
+        <w:t>על מנת לבצע את הפקודה בזמן.</w:t>
+      </w:r>
+    </w:p>
+    <w:p>
+      <w:pPr>
+        <w:bidi/>
+        <w:spacing w:line="360" w:lineRule="auto"/>
+        <w:rPr>
+          <w:rFonts w:eastAsiaTheme="minorEastAsia"/>
+          <w:rtl/>
+        </w:rPr>
+      </w:pPr>
+      <w:r>
+        <w:rPr>
+          <w:rFonts w:hint="cs"/>
+          <w:rtl/>
+        </w:rPr>
+        <w:t xml:space="preserve">נמחיש באמצעות דוגמה: </w:t>
+      </w:r>
+      <w:r>
+        <w:rPr>
+          <w:rFonts w:hint="cs"/>
+          <w:rtl/>
+        </w:rPr>
+        <w:t>נניח שהשרת שלח הורא</w:t>
+      </w:r>
+      <w:r>
+        <w:rPr>
+          <w:rFonts w:hint="cs"/>
+          <w:rtl/>
+        </w:rPr>
+        <w:t xml:space="preserve">ה כלשהי בזמן </w:t>
+      </w:r>
+      <m:oMath>
+        <m:sSub>
+          <m:sSubPr>
+            <m:ctrlPr>
+              <w:rPr>
+                <w:rFonts w:ascii="Cambria Math" w:hAnsi="Cambria Math"/>
+                <w:i/>
+              </w:rPr>
+            </m:ctrlPr>
+          </m:sSubPr>
+          <m:e>
+            <m:r>
+              <w:rPr>
+                <w:rFonts w:ascii="Cambria Math" w:hAnsi="Cambria Math"/>
+              </w:rPr>
+              <m:t>t</m:t>
+            </m:r>
+          </m:e>
+          <m:sub>
+            <m:r>
+              <w:rPr>
+                <w:rFonts w:ascii="Cambria Math" w:hAnsi="Cambria Math"/>
+              </w:rPr>
+              <m:t>0</m:t>
+            </m:r>
+          </m:sub>
+        </m:sSub>
+      </m:oMath>
+      <w:r>
+        <w:rPr>
+          <w:rFonts w:eastAsiaTheme="minorEastAsia" w:hint="cs"/>
+          <w:rtl/>
+        </w:rPr>
+        <w:t>, ולקח לה 3 שניות להגיע ל</w:t>
+      </w:r>
+      <w:r>
+        <w:rPr>
+          <w:rFonts w:eastAsiaTheme="minorEastAsia" w:hint="cs"/>
+          <w:rtl/>
+        </w:rPr>
+        <w:t>לקוח</w:t>
+      </w:r>
+      <w:r>
+        <w:rPr>
+          <w:rFonts w:eastAsiaTheme="minorEastAsia" w:hint="cs"/>
+          <w:rtl/>
+        </w:rPr>
+        <w:t xml:space="preserve"> </w:t>
+      </w:r>
+      <w:r>
+        <w:rPr>
+          <w:rFonts w:eastAsiaTheme="minorEastAsia" w:hint="cs"/>
+        </w:rPr>
+        <w:t>A</w:t>
+      </w:r>
+      <w:r>
+        <w:rPr>
+          <w:rFonts w:eastAsiaTheme="minorEastAsia" w:hint="cs"/>
+          <w:rtl/>
+        </w:rPr>
+        <w:t xml:space="preserve"> </w:t>
+      </w:r>
+      <w:r>
+        <w:rPr>
+          <w:rFonts w:eastAsiaTheme="minorEastAsia"/>
+          <w:rtl/>
+        </w:rPr>
+        <w:t>–</w:t>
+      </w:r>
+      <w:r>
+        <w:rPr>
+          <w:rFonts w:eastAsiaTheme="minorEastAsia" w:hint="cs"/>
+          <w:rtl/>
+        </w:rPr>
+        <w:t xml:space="preserve"> כלומר </w:t>
+      </w:r>
+      <w:r>
+        <w:rPr>
+          <w:rFonts w:eastAsiaTheme="minorEastAsia" w:hint="cs"/>
+        </w:rPr>
+        <w:t>A</w:t>
+      </w:r>
+      <w:r>
+        <w:rPr>
+          <w:rFonts w:eastAsiaTheme="minorEastAsia" w:hint="cs"/>
+          <w:rtl/>
+        </w:rPr>
+        <w:t xml:space="preserve"> קיבל את האות בזמן </w:t>
+      </w:r>
+      <m:oMath>
+        <m:sSub>
+          <m:sSubPr>
+            <m:ctrlPr>
+              <w:rPr>
+                <w:rFonts w:ascii="Cambria Math" w:eastAsiaTheme="minorEastAsia" w:hAnsi="Cambria Math"/>
+                <w:i/>
+              </w:rPr>
+            </m:ctrlPr>
+          </m:sSubPr>
+          <m:e>
+            <m:r>
+              <w:rPr>
+                <w:rFonts w:ascii="Cambria Math" w:eastAsiaTheme="minorEastAsia" w:hAnsi="Cambria Math"/>
+              </w:rPr>
+              <m:t>t</m:t>
+            </m:r>
+          </m:e>
+          <m:sub>
+            <m:r>
+              <w:rPr>
+                <w:rFonts w:ascii="Cambria Math" w:eastAsiaTheme="minorEastAsia" w:hAnsi="Cambria Math"/>
+              </w:rPr>
+              <m:t>0</m:t>
+            </m:r>
+          </m:sub>
+        </m:sSub>
+        <m:r>
+          <w:rPr>
+            <w:rFonts w:ascii="Cambria Math" w:eastAsiaTheme="minorEastAsia" w:hAnsi="Cambria Math"/>
+          </w:rPr>
+          <m:t>+3</m:t>
+        </m:r>
+      </m:oMath>
+      <w:r>
+        <w:rPr>
+          <w:rFonts w:eastAsiaTheme="minorEastAsia" w:hint="cs"/>
+          <w:rtl/>
+        </w:rPr>
+        <w:t xml:space="preserve">. </w:t>
+      </w:r>
+      <w:r>
+        <w:rPr>
+          <w:rFonts w:eastAsiaTheme="minorEastAsia" w:hint="cs"/>
+          <w:rtl/>
+        </w:rPr>
+        <w:t xml:space="preserve">נניח עוד כי השרת </w:t>
+      </w:r>
+      <w:r>
+        <w:rPr>
+          <w:rFonts w:eastAsiaTheme="minorEastAsia" w:hint="cs"/>
+          <w:rtl/>
+        </w:rPr>
+        <w:t xml:space="preserve">דרש לבצע את הפקודה </w:t>
+      </w:r>
+      <w:r>
+        <w:rPr>
+          <w:rFonts w:eastAsiaTheme="minorEastAsia" w:hint="cs"/>
+          <w:rtl/>
+        </w:rPr>
+        <w:t xml:space="preserve">המתאימה בתוך 5 שניות - </w:t>
+      </w:r>
+      <m:oMath>
+        <m:r>
+          <w:rPr>
+            <w:rFonts w:ascii="Cambria Math" w:eastAsiaTheme="minorEastAsia" w:hAnsi="Cambria Math"/>
+          </w:rPr>
+          <m:t>x=5</m:t>
+        </m:r>
+      </m:oMath>
+      <w:r>
+        <w:rPr>
+          <w:rFonts w:eastAsiaTheme="minorEastAsia" w:hint="cs"/>
+          <w:rtl/>
+        </w:rPr>
+        <w:t xml:space="preserve">. </w:t>
+      </w:r>
+      <w:r>
+        <w:rPr>
+          <w:rFonts w:eastAsiaTheme="minorEastAsia" w:hint="cs"/>
+          <w:rtl/>
+        </w:rPr>
+        <w:t xml:space="preserve">אזי על הלקוח </w:t>
+      </w:r>
+      <w:r>
+        <w:rPr>
+          <w:rFonts w:eastAsiaTheme="minorEastAsia" w:hint="cs"/>
+        </w:rPr>
+        <w:t>A</w:t>
+      </w:r>
+      <w:r>
+        <w:rPr>
+          <w:rFonts w:eastAsiaTheme="minorEastAsia" w:hint="cs"/>
+          <w:rtl/>
+        </w:rPr>
+        <w:t xml:space="preserve"> להמתין בדיוק שתי שניות בטרם יבצע את הפקודה.</w:t>
+      </w:r>
+      <w:r>
+        <w:rPr>
+          <w:rFonts w:eastAsiaTheme="minorEastAsia" w:hint="cs"/>
+          <w:rtl/>
+        </w:rPr>
+        <w:t xml:space="preserve"> </w:t>
+      </w:r>
+    </w:p>
+    <w:p>
+      <w:pPr>
+        <w:bidi/>
+        <w:spacing w:line="360" w:lineRule="auto"/>
+        <w:rPr>
+          <w:rFonts w:hint="cs"/>
+          <w:rtl/>
+        </w:rPr>
+      </w:pPr>
+      <w:r>
+        <w:rPr>
+          <w:rFonts w:eastAsiaTheme="minorEastAsia" w:hint="cs"/>
+          <w:rtl/>
+        </w:rPr>
+        <w:t xml:space="preserve">באופן זה, </w:t>
+      </w:r>
+      <w:r>
+        <w:rPr>
+          <w:rFonts w:eastAsiaTheme="minorEastAsia" w:hint="cs"/>
+          <w:rtl/>
+        </w:rPr>
+        <w:t xml:space="preserve">אם נקבע קבוע </w:t>
+      </w:r>
+      <m:oMath>
+        <m:r>
+          <w:rPr>
+            <w:rFonts w:ascii="Cambria Math" w:eastAsiaTheme="minorEastAsia" w:hAnsi="Cambria Math"/>
+          </w:rPr>
+          <m:t>x</m:t>
+        </m:r>
+      </m:oMath>
+      <w:r>
+        <w:rPr>
+          <w:rFonts w:eastAsiaTheme="minorEastAsia" w:hint="cs"/>
+          <w:rtl/>
+        </w:rPr>
+        <w:t xml:space="preserve"> </w:t>
+      </w:r>
+      <w:r>
+        <w:rPr>
+          <w:rFonts w:eastAsiaTheme="minorEastAsia" w:hint="cs"/>
+          <w:rtl/>
+        </w:rPr>
+        <w:t>גדול מספיק,</w:t>
+      </w:r>
+      <w:r>
+        <w:rPr>
+          <w:rFonts w:eastAsiaTheme="minorEastAsia" w:hint="cs"/>
+          <w:rtl/>
+        </w:rPr>
+        <w:t xml:space="preserve"> נבטיח שכלל הלקוחות יבצעו את הפעולה הנדרשת באותו הזמן</w:t>
+      </w:r>
+      <w:r>
+        <w:rPr>
+          <w:rFonts w:eastAsiaTheme="minorEastAsia" w:hint="cs"/>
+          <w:rtl/>
+        </w:rPr>
+        <w:t xml:space="preserve"> </w:t>
+      </w:r>
+      <w:r>
+        <w:rPr>
+          <w:rFonts w:eastAsiaTheme="minorEastAsia"/>
+          <w:rtl/>
+        </w:rPr>
+        <w:t>–</w:t>
+      </w:r>
+      <w:r>
+        <w:rPr>
+          <w:rFonts w:eastAsiaTheme="minorEastAsia" w:hint="cs"/>
+          <w:rtl/>
+        </w:rPr>
+        <w:t xml:space="preserve"> שכן גם אם קיים לקוח </w:t>
+      </w:r>
+      <w:r>
+        <w:rPr>
+          <w:rFonts w:eastAsiaTheme="minorEastAsia" w:hint="cs"/>
+          <w:rtl/>
+        </w:rPr>
+        <w:t xml:space="preserve">המקבל הודעות </w:t>
+      </w:r>
+      <w:r>
+        <w:rPr>
+          <w:rFonts w:eastAsiaTheme="minorEastAsia" w:hint="cs"/>
+          <w:rtl/>
+        </w:rPr>
+        <w:t xml:space="preserve">מהר יותר או לאט יותר מהאחרים, </w:t>
+      </w:r>
+      <w:r>
+        <w:rPr>
+          <w:rFonts w:eastAsiaTheme="minorEastAsia" w:hint="cs"/>
+          <w:rtl/>
+        </w:rPr>
+        <w:t xml:space="preserve">הפער </w:t>
+      </w:r>
+      <w:r>
+        <w:rPr>
+          <w:rFonts w:eastAsiaTheme="minorEastAsia" w:hint="cs"/>
+          <w:rtl/>
+        </w:rPr>
+        <w:t xml:space="preserve">יגושר </w:t>
+      </w:r>
+      <w:r>
+        <w:rPr>
+          <w:rFonts w:eastAsiaTheme="minorEastAsia" w:hint="cs"/>
+          <w:rtl/>
+        </w:rPr>
+        <w:t>באמצעות זמן ההמתנה המכוייל לזמני השרת.</w:t>
+      </w:r>
+    </w:p>
+    <w:p>
+      <w:pPr>
+        <w:bidi/>
+        <w:spacing w:line="360" w:lineRule="auto"/>
+        <w:rPr>
+          <w:rtl/>
+        </w:rPr>
+      </w:pPr>
+      <w:r>
+        <w:rPr>
+          <w:rFonts w:hint="cs"/>
+          <w:rtl/>
+        </w:rPr>
+        <w:t xml:space="preserve">כפי שצוין בסקירה, השרת משמש למעשה לשני תהליכים מרכזיים </w:t>
+      </w:r>
+      <w:r>
+        <w:rPr>
+          <w:rtl/>
+        </w:rPr>
+        <w:t>–</w:t>
+      </w:r>
+      <w:r>
+        <w:rPr>
+          <w:rFonts w:hint="cs"/>
+          <w:rtl/>
+        </w:rPr>
+        <w:t xml:space="preserve"> שרת מוזיקה (המחלקה </w:t>
+      </w:r>
+      <w:r>
+        <w:t>MusicServer</w:t>
+      </w:r>
+      <w:r>
+        <w:rPr>
+          <w:rFonts w:hint="cs"/>
+          <w:rtl/>
+        </w:rPr>
+        <w:t xml:space="preserve">) </w:t>
+      </w:r>
+      <w:r>
+        <w:rPr>
+          <w:rtl/>
+        </w:rPr>
+        <w:t>–</w:t>
+      </w:r>
+      <w:r>
+        <w:rPr>
+          <w:rFonts w:hint="cs"/>
+          <w:rtl/>
+        </w:rPr>
+        <w:t xml:space="preserve"> לסנכרון קבצים והעברת פקודות ללק</w:t>
+      </w:r>
+      <w:r>
+        <w:rPr>
+          <w:rFonts w:hint="cs"/>
+          <w:rtl/>
+        </w:rPr>
+        <w:t>ו</w:t>
+      </w:r>
+      <w:r>
+        <w:rPr>
+          <w:rFonts w:hint="cs"/>
+          <w:rtl/>
+        </w:rPr>
+        <w:t xml:space="preserve">חות, ושרת </w:t>
+      </w:r>
+      <w:r>
+        <w:rPr>
+          <w:rFonts w:hint="cs"/>
+        </w:rPr>
+        <w:t>NTP</w:t>
+      </w:r>
+      <w:r>
+        <w:rPr>
+          <w:rFonts w:hint="cs"/>
+          <w:rtl/>
+        </w:rPr>
+        <w:t xml:space="preserve"> (המחלקה </w:t>
+      </w:r>
+      <w:r>
+        <w:t>NTPServer</w:t>
+      </w:r>
+      <w:r>
+        <w:rPr>
+          <w:rFonts w:hint="cs"/>
+          <w:rtl/>
+        </w:rPr>
+        <w:t xml:space="preserve">) </w:t>
+      </w:r>
+      <w:r>
+        <w:rPr>
+          <w:rtl/>
+        </w:rPr>
+        <w:t>–</w:t>
+      </w:r>
+      <w:r>
+        <w:rPr>
+          <w:rFonts w:hint="cs"/>
+          <w:rtl/>
+        </w:rPr>
+        <w:t xml:space="preserve"> לסנכרון זמנים בין הלקוחות.</w:t>
+      </w:r>
+      <w:r>
+        <w:rPr>
+          <w:rFonts w:hint="cs"/>
+          <w:rtl/>
+        </w:rPr>
+        <w:t xml:space="preserve"> </w:t>
+      </w:r>
+      <w:r>
+        <w:rPr>
+          <w:rFonts w:hint="cs"/>
+          <w:rtl/>
+        </w:rPr>
+        <w:t xml:space="preserve">כאשר </w:t>
+      </w:r>
+      <w:r>
+        <w:rPr>
+          <w:rFonts w:hint="cs"/>
+          <w:rtl/>
+        </w:rPr>
+        <w:t xml:space="preserve">לקוח </w:t>
+      </w:r>
+      <w:r>
+        <w:rPr>
+          <w:rFonts w:hint="cs"/>
+          <w:rtl/>
+        </w:rPr>
+        <w:t xml:space="preserve">מבקש לחשב את זמן ההמתנה </w:t>
+      </w:r>
+      <w:r>
+        <w:rPr>
+          <w:rFonts w:hint="cs"/>
+          <w:rtl/>
+        </w:rPr>
+        <w:t>הנכון בעבורו</w:t>
+      </w:r>
+      <w:r>
+        <w:rPr>
+          <w:rFonts w:hint="cs"/>
+          <w:rtl/>
+        </w:rPr>
+        <w:t xml:space="preserve">, </w:t>
+      </w:r>
+      <w:r>
+        <w:rPr>
+          <w:rFonts w:hint="cs"/>
+          <w:rtl/>
+        </w:rPr>
+        <w:t xml:space="preserve">הוא </w:t>
+      </w:r>
+      <w:r>
+        <w:rPr>
+          <w:rFonts w:hint="cs"/>
+          <w:rtl/>
+        </w:rPr>
+        <w:t xml:space="preserve">בודק מהו הזמן אצל השרת </w:t>
+      </w:r>
+      <w:r>
+        <w:rPr>
+          <w:rtl/>
+        </w:rPr>
+        <w:t>–</w:t>
+      </w:r>
+      <w:r>
+        <w:rPr>
+          <w:rFonts w:hint="cs"/>
+          <w:rtl/>
+        </w:rPr>
+        <w:t xml:space="preserve"> </w:t>
+      </w:r>
+      <w:r>
+        <w:rPr>
+          <w:rFonts w:hint="cs"/>
+          <w:rtl/>
+        </w:rPr>
+        <w:t xml:space="preserve">ולפיו מסיק את זמן קלת המסר אצלו. </w:t>
+      </w:r>
+      <w:r>
+        <w:rPr>
+          <w:rFonts w:hint="cs"/>
+          <w:rtl/>
+        </w:rPr>
+        <w:t xml:space="preserve">באופן זה, </w:t>
+      </w:r>
+      <w:r>
+        <w:rPr>
+          <w:rFonts w:hint="cs"/>
+          <w:rtl/>
+        </w:rPr>
+        <w:t xml:space="preserve">אנו מבטיחים אי-תלות </w:t>
+      </w:r>
+      <w:r>
+        <w:rPr>
+          <w:rFonts w:hint="cs"/>
+          <w:rtl/>
+        </w:rPr>
+        <w:t>בשעונים המקומיים בעמדות הלקוחות.</w:t>
+      </w:r>
+    </w:p>
+    <w:p>
+      <w:pPr>
+        <w:bidi/>
+        <w:spacing w:line="360" w:lineRule="auto"/>
+        <w:rPr>
+          <w:rtl/>
+        </w:rPr>
+      </w:pPr>
+      <w:r>
+        <w:rPr>
+          <w:rFonts w:hint="cs"/>
+          <w:rtl/>
+        </w:rPr>
+        <w:t xml:space="preserve">נסכם פרק זה בתרשים זרימה המדגים את </w:t>
+      </w:r>
+      <w:r>
+        <w:rPr>
+          <w:rFonts w:hint="cs"/>
+          <w:rtl/>
+        </w:rPr>
+        <w:t xml:space="preserve">פרוטוקול </w:t>
+      </w:r>
+      <w:r>
+        <w:rPr>
+          <w:rFonts w:hint="cs"/>
+          <w:rtl/>
+        </w:rPr>
+        <w:t xml:space="preserve">שליחת המסרים, </w:t>
+      </w:r>
+      <w:r>
+        <w:rPr>
+          <w:rFonts w:hint="cs"/>
+          <w:rtl/>
+        </w:rPr>
+        <w:t>תוך סנכון מול שרת ה-</w:t>
+      </w:r>
+      <w:r>
+        <w:rPr>
+          <w:rFonts w:hint="cs"/>
+        </w:rPr>
+        <w:t>NTP</w:t>
+      </w:r>
+      <w:r>
+        <w:rPr>
+          <w:rFonts w:hint="cs"/>
+          <w:rtl/>
+        </w:rPr>
+        <w:t>:</w:t>
+      </w:r>
+    </w:p>
+    <w:p>
+      <w:pPr>
+        <w:keepNext/>
+        <w:bidi/>
+        <w:spacing w:line="360" w:lineRule="auto"/>
+        <w:jc w:val="center"/>
+      </w:pPr>
+      <w:r>
+        <w:rPr>
+          <w:noProof/>
+        </w:rPr>
+        <w:lastRenderedPageBreak/>
+        <w:drawing>
+          <wp:inline distT="0" distB="0" distL="0" distR="0" wp14:anchorId="0D90DF39" wp14:editId="46B62F84">
+            <wp:extent cx="3305615" cy="2813239"/>
+            <wp:effectExtent l="0" t="0" r="9525" b="6350"/>
+            <wp:docPr id="3" name="Picture 3"/>
+            <wp:cNvGraphicFramePr>
+              <a:graphicFrameLocks xmlns:a="http://schemas.openxmlformats.org/drawingml/2006/main" noChangeAspect="1"/>
+            </wp:cNvGraphicFramePr>
+            <a:graphic xmlns:a="http://schemas.openxmlformats.org/drawingml/2006/main">
+              <a:graphicData uri="http://schemas.openxmlformats.org/drawingml/2006/picture">
+                <pic:pic xmlns:pic="http://schemas.openxmlformats.org/drawingml/2006/picture">
+                  <pic:nvPicPr>
+                    <pic:cNvPr id="0" name="Picture 1"/>
+                    <pic:cNvPicPr>
+                      <a:picLocks noChangeAspect="1" noChangeArrowheads="1"/>
+                    </pic:cNvPicPr>
+                  </pic:nvPicPr>
+                  <pic:blipFill>
+                    <a:blip r:embed="rId14">
+                      <a:extLst>
+                        <a:ext uri="{28A0092B-C50C-407E-A947-70E740481C1C}">
+                          <a14:useLocalDpi xmlns:a14="http://schemas.microsoft.com/office/drawing/2010/main" val="0"/>
+                        </a:ext>
+                      </a:extLst>
+                    </a:blip>
+                    <a:srcRect/>
+                    <a:stretch>
+                      <a:fillRect/>
+                    </a:stretch>
+                  </pic:blipFill>
+                  <pic:spPr bwMode="auto">
+                    <a:xfrm>
+                      <a:off x="0" y="0"/>
+                      <a:ext cx="3313158" cy="2819658"/>
+                    </a:xfrm>
+                    <a:prstGeom prst="rect">
+                      <a:avLst/>
+                    </a:prstGeom>
+                    <a:noFill/>
+                    <a:ln>
+                      <a:noFill/>
+                    </a:ln>
+                  </pic:spPr>
+                </pic:pic>
+              </a:graphicData>
+            </a:graphic>
+          </wp:inline>
+        </w:drawing>
+      </w:r>
+    </w:p>
+    <w:p>
+      <w:pPr>
+        <w:pStyle w:val="Caption"/>
+        <w:bidi/>
+        <w:jc w:val="center"/>
+        <w:rPr>
+          <w:rFonts w:hint="cs"/>
+          <w:rtl/>
+        </w:rPr>
+      </w:pPr>
+      <w:r>
+        <w:rPr>
+          <w:rFonts w:hint="cs"/>
+          <w:rtl/>
+        </w:rPr>
+        <w:t>איור</w:t>
+      </w:r>
+      <w:r>
+        <w:rPr>
+          <w:rtl/>
+        </w:rPr>
+        <w:t xml:space="preserve"> </w:t>
+      </w:r>
+      <w:r>
+        <w:rPr>
+          <w:rtl/>
+        </w:rPr>
+        <w:fldChar w:fldCharType="begin"/>
+      </w:r>
+      <w:r>
+        <w:rPr>
+          <w:rtl/>
+        </w:rPr>
+        <w:instrText xml:space="preserve"> </w:instrText>
+      </w:r>
+      <w:r>
+        <w:instrText>SEQ</w:instrText>
+      </w:r>
+      <w:r>
+        <w:rPr>
+          <w:rtl/>
+        </w:rPr>
+        <w:instrText xml:space="preserve"> </w:instrText>
+      </w:r>
+      <w:r>
+        <w:instrText>Figure \* ARABIC</w:instrText>
+      </w:r>
+      <w:r>
+        <w:rPr>
+          <w:rtl/>
+        </w:rPr>
+        <w:instrText xml:space="preserve"> </w:instrText>
+      </w:r>
+      <w:r>
+        <w:rPr>
+          <w:rtl/>
+        </w:rPr>
+        <w:fldChar w:fldCharType="separate"/>
+      </w:r>
+      <w:r>
+        <w:rPr>
+          <w:noProof/>
+          <w:rtl/>
+        </w:rPr>
+        <w:t>3</w:t>
+      </w:r>
+      <w:r>
+        <w:rPr>
+          <w:rtl/>
+        </w:rPr>
+        <w:fldChar w:fldCharType="end"/>
+      </w:r>
+      <w:r>
+        <w:rPr>
+          <w:rFonts w:hint="cs"/>
+          <w:rtl/>
+        </w:rPr>
+        <w:t xml:space="preserve"> - שליחת אות </w:t>
+      </w:r>
+      <w:r>
+        <w:t>pause</w:t>
+      </w:r>
+      <w:r>
+        <w:rPr>
+          <w:rFonts w:hint="cs"/>
+          <w:rtl/>
+        </w:rPr>
+        <w:t xml:space="preserve"> מהשרת ללקוח. השרת מחולק לשני תהליכים: שרת מוסיקה, ושרת </w:t>
+      </w:r>
+      <w:r>
+        <w:rPr>
+          <w:rFonts w:hint="cs"/>
+        </w:rPr>
+        <w:t>NTP</w:t>
+      </w:r>
+      <w:r>
+        <w:rPr>
+          <w:rFonts w:hint="cs"/>
+          <w:rtl/>
+        </w:rPr>
+        <w:t xml:space="preserve">. לאחר שהמשתמש מבקש להשהות את הנגינה, שולח השרת ללקוח הוראת </w:t>
+      </w:r>
+      <w:r>
+        <w:t>pause</w:t>
+      </w:r>
+      <w:r>
+        <w:rPr>
+          <w:rFonts w:hint="cs"/>
+          <w:rtl/>
+        </w:rPr>
+        <w:t xml:space="preserve">, עם זמן שליחה </w:t>
+      </w:r>
+      <w:r>
+        <w:t>t</w:t>
+      </w:r>
+      <w:r>
+        <w:rPr>
+          <w:rFonts w:hint="cs"/>
+          <w:rtl/>
+        </w:rPr>
+        <w:t xml:space="preserve"> וזמן המתנה של 5 שניות. הלקוח מקבל את הפקודה ושולח </w:t>
+      </w:r>
+      <w:r>
+        <w:t>NTP query</w:t>
+      </w:r>
+      <w:r>
+        <w:rPr>
+          <w:rFonts w:hint="cs"/>
+          <w:rtl/>
+        </w:rPr>
+        <w:t xml:space="preserve"> לשרת. </w:t>
+      </w:r>
+      <w:r>
+        <w:rPr>
+          <w:rFonts w:hint="cs"/>
+          <w:rtl/>
+        </w:rPr>
+        <w:t>שרת ה-</w:t>
+      </w:r>
+      <w:r>
+        <w:rPr>
+          <w:rFonts w:hint="cs"/>
+        </w:rPr>
+        <w:t>NTP</w:t>
+      </w:r>
+      <w:r>
+        <w:rPr>
+          <w:rFonts w:hint="cs"/>
+          <w:rtl/>
+        </w:rPr>
+        <w:t xml:space="preserve"> מחזיר ללקוח </w:t>
+      </w:r>
+      <w:r>
+        <w:rPr>
+          <w:rFonts w:hint="cs"/>
+          <w:rtl/>
+        </w:rPr>
+        <w:t>א</w:t>
+      </w:r>
+      <w:r>
+        <w:rPr>
+          <w:rFonts w:hint="cs"/>
+          <w:rtl/>
+        </w:rPr>
+        <w:t xml:space="preserve">ת הזמן הנוכחי </w:t>
+      </w:r>
+      <w:r>
+        <w:rPr>
+          <w:rFonts w:hint="cs"/>
+          <w:rtl/>
+        </w:rPr>
+        <w:t xml:space="preserve">של העמדה בה רץ השרת המרכזי: </w:t>
+      </w:r>
+      <w:r>
+        <w:t>t+2</w:t>
+      </w:r>
+      <w:r>
+        <w:rPr>
+          <w:rFonts w:hint="cs"/>
+          <w:rtl/>
+        </w:rPr>
+        <w:t xml:space="preserve">. </w:t>
+      </w:r>
+      <w:r>
+        <w:rPr>
+          <w:rFonts w:hint="cs"/>
+          <w:rtl/>
+        </w:rPr>
+        <w:t>הלקוח מסיק שעליו להמתין 3 שניות, ולאחר מכן מבצע את פקודת ההשהיה.</w:t>
+      </w:r>
     </w:p>
     <w:sectPr>
       <w:pgSz w:w="11906" w:h="16838"/>
@@ -8013,6 +9856,16 @@
       </w:tblBorders>
     </w:tblPr>
   </w:style>
+  <w:style w:type="character" w:styleId="PlaceholderText">
+    <w:name w:val="Placeholder Text"/>
+    <w:basedOn w:val="DefaultParagraphFont"/>
+    <w:uiPriority w:val="99"/>
+    <w:semiHidden/>
+    <w:rsid w:val="00F63E2F"/>
+    <w:rPr>
+      <w:color w:val="808080"/>
+    </w:rPr>
+  </w:style>
 </w:styles>
 </file>
 

</xml_diff>

<commit_message>
add table of contact
</commit_message>
<xml_diff>
--- a/project file.docx
+++ b/project file.docx
@@ -57,6 +57,1465 @@
         <w:rPr>
           <w:sz w:val="72"/>
           <w:szCs w:val="72"/>
+          <w:rtl/>
+        </w:rPr>
+        <w:br w:type="page"/>
+      </w:r>
+    </w:p>
+    <w:sdt>
+      <w:sdtPr>
+        <w:rPr>
+          <w:rtl/>
+        </w:rPr>
+        <w:id w:val="1915583734"/>
+        <w:docPartObj>
+          <w:docPartGallery w:val="Table of Contents"/>
+          <w:docPartUnique/>
+        </w:docPartObj>
+      </w:sdtPr>
+      <w:sdtEndPr>
+        <w:rPr>
+          <w:rFonts w:asciiTheme="minorHAnsi" w:eastAsiaTheme="minorHAnsi" w:hAnsiTheme="minorHAnsi" w:cstheme="minorBidi"/>
+          <w:b/>
+          <w:bCs/>
+          <w:noProof/>
+          <w:color w:val="auto"/>
+          <w:sz w:val="22"/>
+          <w:szCs w:val="22"/>
+          <w:lang w:bidi="he-IL"/>
+        </w:rPr>
+      </w:sdtEndPr>
+      <w:sdtContent>
+        <w:p>
+          <w:pPr>
+            <w:pStyle w:val="TOCHeading"/>
+            <w:bidi/>
+          </w:pPr>
+          <w:r>
+            <w:t>Contents</w:t>
+          </w:r>
+        </w:p>
+        <w:p>
+          <w:pPr>
+            <w:pStyle w:val="TOC1"/>
+            <w:tabs>
+              <w:tab w:val="left" w:pos="660"/>
+              <w:tab w:val="right" w:leader="dot" w:pos="8296"/>
+            </w:tabs>
+            <w:bidi/>
+            <w:rPr>
+              <w:noProof/>
+            </w:rPr>
+          </w:pPr>
+          <w:r>
+            <w:fldChar w:fldCharType="begin"/>
+          </w:r>
+          <w:r>
+            <w:instrText xml:space="preserve"> TOC \o "1-3" \h \z \u </w:instrText>
+          </w:r>
+          <w:r>
+            <w:fldChar w:fldCharType="separate"/>
+          </w:r>
+          <w:hyperlink w:anchor="_Toc27433225" w:history="1">
+            <w:r>
+              <w:rPr>
+                <w:rStyle w:val="Hyperlink"/>
+                <w:noProof/>
+                <w:rtl/>
+              </w:rPr>
+              <w:t>1.מבוא</w:t>
+            </w:r>
+            <w:r>
+              <w:rPr>
+                <w:rStyle w:val="Hyperlink"/>
+                <w:noProof/>
+              </w:rPr>
+              <w:tab/>
+            </w:r>
+            <w:r>
+              <w:rPr>
+                <w:noProof/>
+                <w:webHidden/>
+              </w:rPr>
+              <w:tab/>
+            </w:r>
+            <w:r>
+              <w:rPr>
+                <w:noProof/>
+                <w:webHidden/>
+              </w:rPr>
+              <w:fldChar w:fldCharType="begin"/>
+            </w:r>
+            <w:r>
+              <w:rPr>
+                <w:noProof/>
+                <w:webHidden/>
+              </w:rPr>
+              <w:instrText xml:space="preserve"> PAGEREF _Toc27433225 \h </w:instrText>
+            </w:r>
+            <w:r>
+              <w:rPr>
+                <w:noProof/>
+                <w:webHidden/>
+              </w:rPr>
+            </w:r>
+            <w:r>
+              <w:rPr>
+                <w:noProof/>
+                <w:webHidden/>
+              </w:rPr>
+              <w:fldChar w:fldCharType="separate"/>
+            </w:r>
+            <w:r>
+              <w:rPr>
+                <w:noProof/>
+                <w:webHidden/>
+              </w:rPr>
+              <w:t>3</w:t>
+            </w:r>
+            <w:r>
+              <w:rPr>
+                <w:noProof/>
+                <w:webHidden/>
+              </w:rPr>
+              <w:fldChar w:fldCharType="end"/>
+            </w:r>
+          </w:hyperlink>
+        </w:p>
+        <w:p>
+          <w:pPr>
+            <w:pStyle w:val="TOC1"/>
+            <w:tabs>
+              <w:tab w:val="left" w:pos="1320"/>
+              <w:tab w:val="right" w:leader="dot" w:pos="8296"/>
+            </w:tabs>
+            <w:bidi/>
+            <w:rPr>
+              <w:noProof/>
+            </w:rPr>
+          </w:pPr>
+          <w:hyperlink w:anchor="_Toc27433226" w:history="1">
+            <w:r>
+              <w:rPr>
+                <w:rStyle w:val="Hyperlink"/>
+                <w:noProof/>
+                <w:rtl/>
+              </w:rPr>
+              <w:t>2.דרישות קדם</w:t>
+            </w:r>
+            <w:r>
+              <w:rPr>
+                <w:noProof/>
+                <w:webHidden/>
+              </w:rPr>
+              <w:tab/>
+            </w:r>
+            <w:r>
+              <w:rPr>
+                <w:noProof/>
+                <w:webHidden/>
+              </w:rPr>
+              <w:tab/>
+            </w:r>
+            <w:r>
+              <w:rPr>
+                <w:noProof/>
+                <w:webHidden/>
+              </w:rPr>
+              <w:fldChar w:fldCharType="begin"/>
+            </w:r>
+            <w:r>
+              <w:rPr>
+                <w:noProof/>
+                <w:webHidden/>
+              </w:rPr>
+              <w:instrText xml:space="preserve"> PAGEREF _Toc27433226 \h </w:instrText>
+            </w:r>
+            <w:r>
+              <w:rPr>
+                <w:noProof/>
+                <w:webHidden/>
+              </w:rPr>
+            </w:r>
+            <w:r>
+              <w:rPr>
+                <w:noProof/>
+                <w:webHidden/>
+              </w:rPr>
+              <w:fldChar w:fldCharType="separate"/>
+            </w:r>
+            <w:r>
+              <w:rPr>
+                <w:noProof/>
+                <w:webHidden/>
+              </w:rPr>
+              <w:t>3</w:t>
+            </w:r>
+            <w:r>
+              <w:rPr>
+                <w:noProof/>
+                <w:webHidden/>
+              </w:rPr>
+              <w:fldChar w:fldCharType="end"/>
+            </w:r>
+          </w:hyperlink>
+        </w:p>
+        <w:p>
+          <w:pPr>
+            <w:pStyle w:val="TOC1"/>
+            <w:tabs>
+              <w:tab w:val="left" w:pos="1540"/>
+              <w:tab w:val="right" w:leader="dot" w:pos="8296"/>
+            </w:tabs>
+            <w:bidi/>
+            <w:rPr>
+              <w:noProof/>
+            </w:rPr>
+          </w:pPr>
+          <w:hyperlink w:anchor="_Toc27433227" w:history="1">
+            <w:r>
+              <w:rPr>
+                <w:rStyle w:val="Hyperlink"/>
+                <w:noProof/>
+                <w:rtl/>
+              </w:rPr>
+              <w:t>3.הוראות התקנה</w:t>
+            </w:r>
+            <w:r>
+              <w:rPr>
+                <w:rStyle w:val="Hyperlink"/>
+                <w:noProof/>
+              </w:rPr>
+              <w:tab/>
+            </w:r>
+            <w:r>
+              <w:rPr>
+                <w:noProof/>
+                <w:webHidden/>
+              </w:rPr>
+              <w:tab/>
+            </w:r>
+            <w:r>
+              <w:rPr>
+                <w:noProof/>
+                <w:webHidden/>
+              </w:rPr>
+              <w:fldChar w:fldCharType="begin"/>
+            </w:r>
+            <w:r>
+              <w:rPr>
+                <w:noProof/>
+                <w:webHidden/>
+              </w:rPr>
+              <w:instrText xml:space="preserve"> PAGEREF _Toc27433227 \h </w:instrText>
+            </w:r>
+            <w:r>
+              <w:rPr>
+                <w:noProof/>
+                <w:webHidden/>
+              </w:rPr>
+            </w:r>
+            <w:r>
+              <w:rPr>
+                <w:noProof/>
+                <w:webHidden/>
+              </w:rPr>
+              <w:fldChar w:fldCharType="separate"/>
+            </w:r>
+            <w:r>
+              <w:rPr>
+                <w:noProof/>
+                <w:webHidden/>
+              </w:rPr>
+              <w:t>3</w:t>
+            </w:r>
+            <w:r>
+              <w:rPr>
+                <w:noProof/>
+                <w:webHidden/>
+              </w:rPr>
+              <w:fldChar w:fldCharType="end"/>
+            </w:r>
+          </w:hyperlink>
+        </w:p>
+        <w:p>
+          <w:pPr>
+            <w:pStyle w:val="TOC1"/>
+            <w:tabs>
+              <w:tab w:val="left" w:pos="1540"/>
+              <w:tab w:val="right" w:leader="dot" w:pos="8296"/>
+            </w:tabs>
+            <w:bidi/>
+            <w:rPr>
+              <w:noProof/>
+            </w:rPr>
+          </w:pPr>
+          <w:hyperlink w:anchor="_Toc27433228" w:history="1">
+            <w:r>
+              <w:rPr>
+                <w:rStyle w:val="Hyperlink"/>
+                <w:noProof/>
+                <w:rtl/>
+              </w:rPr>
+              <w:t>4.הוראות שימוש</w:t>
+            </w:r>
+            <w:r>
+              <w:rPr>
+                <w:rStyle w:val="Hyperlink"/>
+                <w:noProof/>
+              </w:rPr>
+              <w:tab/>
+            </w:r>
+            <w:r>
+              <w:rPr>
+                <w:noProof/>
+                <w:webHidden/>
+              </w:rPr>
+              <w:tab/>
+            </w:r>
+            <w:r>
+              <w:rPr>
+                <w:noProof/>
+                <w:webHidden/>
+              </w:rPr>
+              <w:fldChar w:fldCharType="begin"/>
+            </w:r>
+            <w:r>
+              <w:rPr>
+                <w:noProof/>
+                <w:webHidden/>
+              </w:rPr>
+              <w:instrText xml:space="preserve"> PAGEREF _Toc27433228 \h </w:instrText>
+            </w:r>
+            <w:r>
+              <w:rPr>
+                <w:noProof/>
+                <w:webHidden/>
+              </w:rPr>
+            </w:r>
+            <w:r>
+              <w:rPr>
+                <w:noProof/>
+                <w:webHidden/>
+              </w:rPr>
+              <w:fldChar w:fldCharType="separate"/>
+            </w:r>
+            <w:r>
+              <w:rPr>
+                <w:noProof/>
+                <w:webHidden/>
+              </w:rPr>
+              <w:t>3</w:t>
+            </w:r>
+            <w:r>
+              <w:rPr>
+                <w:noProof/>
+                <w:webHidden/>
+              </w:rPr>
+              <w:fldChar w:fldCharType="end"/>
+            </w:r>
+          </w:hyperlink>
+        </w:p>
+        <w:p>
+          <w:pPr>
+            <w:pStyle w:val="TOC2"/>
+            <w:tabs>
+              <w:tab w:val="left" w:pos="1540"/>
+              <w:tab w:val="right" w:leader="dot" w:pos="8296"/>
+            </w:tabs>
+            <w:bidi/>
+            <w:rPr>
+              <w:noProof/>
+            </w:rPr>
+          </w:pPr>
+          <w:hyperlink w:anchor="_Toc27433229" w:history="1">
+            <w:r>
+              <w:rPr>
+                <w:rStyle w:val="Hyperlink"/>
+                <w:noProof/>
+              </w:rPr>
+              <w:t>4.1.</w:t>
+            </w:r>
+            <w:r>
+              <w:rPr>
+                <w:rStyle w:val="Hyperlink"/>
+                <w:noProof/>
+                <w:rtl/>
+              </w:rPr>
+              <w:t>צד שרת</w:t>
+            </w:r>
+            <w:r>
+              <w:rPr>
+                <w:rStyle w:val="Hyperlink"/>
+                <w:noProof/>
+              </w:rPr>
+              <w:tab/>
+            </w:r>
+            <w:r>
+              <w:rPr>
+                <w:noProof/>
+                <w:webHidden/>
+              </w:rPr>
+              <w:tab/>
+            </w:r>
+            <w:r>
+              <w:rPr>
+                <w:noProof/>
+                <w:webHidden/>
+              </w:rPr>
+              <w:fldChar w:fldCharType="begin"/>
+            </w:r>
+            <w:r>
+              <w:rPr>
+                <w:noProof/>
+                <w:webHidden/>
+              </w:rPr>
+              <w:instrText xml:space="preserve"> PAGEREF _Toc27433229 \h </w:instrText>
+            </w:r>
+            <w:r>
+              <w:rPr>
+                <w:noProof/>
+                <w:webHidden/>
+              </w:rPr>
+            </w:r>
+            <w:r>
+              <w:rPr>
+                <w:noProof/>
+                <w:webHidden/>
+              </w:rPr>
+              <w:fldChar w:fldCharType="separate"/>
+            </w:r>
+            <w:r>
+              <w:rPr>
+                <w:noProof/>
+                <w:webHidden/>
+              </w:rPr>
+              <w:t>3</w:t>
+            </w:r>
+            <w:r>
+              <w:rPr>
+                <w:noProof/>
+                <w:webHidden/>
+              </w:rPr>
+              <w:fldChar w:fldCharType="end"/>
+            </w:r>
+          </w:hyperlink>
+        </w:p>
+        <w:p>
+          <w:pPr>
+            <w:pStyle w:val="TOC2"/>
+            <w:tabs>
+              <w:tab w:val="left" w:pos="1320"/>
+              <w:tab w:val="right" w:leader="dot" w:pos="8296"/>
+            </w:tabs>
+            <w:bidi/>
+            <w:rPr>
+              <w:noProof/>
+            </w:rPr>
+          </w:pPr>
+          <w:hyperlink w:anchor="_Toc27433230" w:history="1">
+            <w:r>
+              <w:rPr>
+                <w:rStyle w:val="Hyperlink"/>
+                <w:noProof/>
+                <w:rtl/>
+              </w:rPr>
+              <w:t>4.2.צד לקוח</w:t>
+            </w:r>
+            <w:r>
+              <w:rPr>
+                <w:rStyle w:val="Hyperlink"/>
+                <w:noProof/>
+              </w:rPr>
+              <w:tab/>
+            </w:r>
+            <w:r>
+              <w:rPr>
+                <w:noProof/>
+                <w:webHidden/>
+              </w:rPr>
+              <w:tab/>
+            </w:r>
+            <w:r>
+              <w:rPr>
+                <w:noProof/>
+                <w:webHidden/>
+              </w:rPr>
+              <w:fldChar w:fldCharType="begin"/>
+            </w:r>
+            <w:r>
+              <w:rPr>
+                <w:noProof/>
+                <w:webHidden/>
+              </w:rPr>
+              <w:instrText xml:space="preserve"> PAGEREF _Toc27433230 \h </w:instrText>
+            </w:r>
+            <w:r>
+              <w:rPr>
+                <w:noProof/>
+                <w:webHidden/>
+              </w:rPr>
+            </w:r>
+            <w:r>
+              <w:rPr>
+                <w:noProof/>
+                <w:webHidden/>
+              </w:rPr>
+              <w:fldChar w:fldCharType="separate"/>
+            </w:r>
+            <w:r>
+              <w:rPr>
+                <w:noProof/>
+                <w:webHidden/>
+              </w:rPr>
+              <w:t>5</w:t>
+            </w:r>
+            <w:r>
+              <w:rPr>
+                <w:noProof/>
+                <w:webHidden/>
+              </w:rPr>
+              <w:fldChar w:fldCharType="end"/>
+            </w:r>
+          </w:hyperlink>
+        </w:p>
+        <w:p>
+          <w:pPr>
+            <w:pStyle w:val="TOC1"/>
+            <w:tabs>
+              <w:tab w:val="left" w:pos="1868"/>
+              <w:tab w:val="right" w:leader="dot" w:pos="8296"/>
+            </w:tabs>
+            <w:bidi/>
+            <w:rPr>
+              <w:noProof/>
+            </w:rPr>
+          </w:pPr>
+          <w:hyperlink w:anchor="_Toc27433231" w:history="1">
+            <w:r>
+              <w:rPr>
+                <w:rStyle w:val="Hyperlink"/>
+                <w:noProof/>
+                <w:rtl/>
+              </w:rPr>
+              <w:t>5.ארכיטקטורת תוכנה</w:t>
+            </w:r>
+            <w:r>
+              <w:rPr>
+                <w:rStyle w:val="Hyperlink"/>
+                <w:noProof/>
+              </w:rPr>
+              <w:tab/>
+            </w:r>
+            <w:bookmarkStart w:id="0" w:name="_GoBack"/>
+            <w:bookmarkEnd w:id="0"/>
+            <w:r>
+              <w:rPr>
+                <w:noProof/>
+                <w:webHidden/>
+              </w:rPr>
+              <w:tab/>
+            </w:r>
+            <w:r>
+              <w:rPr>
+                <w:noProof/>
+                <w:webHidden/>
+              </w:rPr>
+              <w:fldChar w:fldCharType="begin"/>
+            </w:r>
+            <w:r>
+              <w:rPr>
+                <w:noProof/>
+                <w:webHidden/>
+              </w:rPr>
+              <w:instrText xml:space="preserve"> PAGEREF _Toc27433231 \h </w:instrText>
+            </w:r>
+            <w:r>
+              <w:rPr>
+                <w:noProof/>
+                <w:webHidden/>
+              </w:rPr>
+            </w:r>
+            <w:r>
+              <w:rPr>
+                <w:noProof/>
+                <w:webHidden/>
+              </w:rPr>
+              <w:fldChar w:fldCharType="separate"/>
+            </w:r>
+            <w:r>
+              <w:rPr>
+                <w:noProof/>
+                <w:webHidden/>
+              </w:rPr>
+              <w:t>6</w:t>
+            </w:r>
+            <w:r>
+              <w:rPr>
+                <w:noProof/>
+                <w:webHidden/>
+              </w:rPr>
+              <w:fldChar w:fldCharType="end"/>
+            </w:r>
+          </w:hyperlink>
+        </w:p>
+        <w:p>
+          <w:pPr>
+            <w:pStyle w:val="TOC2"/>
+            <w:tabs>
+              <w:tab w:val="left" w:pos="1100"/>
+              <w:tab w:val="right" w:leader="dot" w:pos="8296"/>
+            </w:tabs>
+            <w:bidi/>
+            <w:rPr>
+              <w:noProof/>
+            </w:rPr>
+          </w:pPr>
+          <w:hyperlink w:anchor="_Toc27433232" w:history="1">
+            <w:r>
+              <w:rPr>
+                <w:rStyle w:val="Hyperlink"/>
+                <w:noProof/>
+                <w:rtl/>
+              </w:rPr>
+              <w:t>5.1.סקירה</w:t>
+            </w:r>
+            <w:r>
+              <w:rPr>
+                <w:noProof/>
+                <w:webHidden/>
+              </w:rPr>
+              <w:tab/>
+            </w:r>
+            <w:r>
+              <w:rPr>
+                <w:noProof/>
+                <w:webHidden/>
+              </w:rPr>
+              <w:fldChar w:fldCharType="begin"/>
+            </w:r>
+            <w:r>
+              <w:rPr>
+                <w:noProof/>
+                <w:webHidden/>
+              </w:rPr>
+              <w:instrText xml:space="preserve"> PAGEREF _Toc27433232 \h </w:instrText>
+            </w:r>
+            <w:r>
+              <w:rPr>
+                <w:noProof/>
+                <w:webHidden/>
+              </w:rPr>
+            </w:r>
+            <w:r>
+              <w:rPr>
+                <w:noProof/>
+                <w:webHidden/>
+              </w:rPr>
+              <w:fldChar w:fldCharType="separate"/>
+            </w:r>
+            <w:r>
+              <w:rPr>
+                <w:noProof/>
+                <w:webHidden/>
+              </w:rPr>
+              <w:t>6</w:t>
+            </w:r>
+            <w:r>
+              <w:rPr>
+                <w:noProof/>
+                <w:webHidden/>
+              </w:rPr>
+              <w:fldChar w:fldCharType="end"/>
+            </w:r>
+          </w:hyperlink>
+        </w:p>
+        <w:p>
+          <w:pPr>
+            <w:pStyle w:val="TOC2"/>
+            <w:tabs>
+              <w:tab w:val="left" w:pos="1760"/>
+              <w:tab w:val="right" w:leader="dot" w:pos="8296"/>
+            </w:tabs>
+            <w:bidi/>
+            <w:rPr>
+              <w:noProof/>
+            </w:rPr>
+          </w:pPr>
+          <w:hyperlink w:anchor="_Toc27433233" w:history="1">
+            <w:r>
+              <w:rPr>
+                <w:rStyle w:val="Hyperlink"/>
+                <w:noProof/>
+                <w:rtl/>
+              </w:rPr>
+              <w:t>5.2.מבנה מחלקות</w:t>
+            </w:r>
+            <w:r>
+              <w:rPr>
+                <w:noProof/>
+                <w:webHidden/>
+              </w:rPr>
+              <w:tab/>
+            </w:r>
+            <w:r>
+              <w:rPr>
+                <w:noProof/>
+                <w:webHidden/>
+              </w:rPr>
+              <w:fldChar w:fldCharType="begin"/>
+            </w:r>
+            <w:r>
+              <w:rPr>
+                <w:noProof/>
+                <w:webHidden/>
+              </w:rPr>
+              <w:instrText xml:space="preserve"> PAGEREF _Toc27433233 \h </w:instrText>
+            </w:r>
+            <w:r>
+              <w:rPr>
+                <w:noProof/>
+                <w:webHidden/>
+              </w:rPr>
+            </w:r>
+            <w:r>
+              <w:rPr>
+                <w:noProof/>
+                <w:webHidden/>
+              </w:rPr>
+              <w:fldChar w:fldCharType="separate"/>
+            </w:r>
+            <w:r>
+              <w:rPr>
+                <w:noProof/>
+                <w:webHidden/>
+              </w:rPr>
+              <w:t>7</w:t>
+            </w:r>
+            <w:r>
+              <w:rPr>
+                <w:noProof/>
+                <w:webHidden/>
+              </w:rPr>
+              <w:fldChar w:fldCharType="end"/>
+            </w:r>
+          </w:hyperlink>
+        </w:p>
+        <w:p>
+          <w:pPr>
+            <w:pStyle w:val="TOC2"/>
+            <w:tabs>
+              <w:tab w:val="left" w:pos="1802"/>
+              <w:tab w:val="right" w:leader="dot" w:pos="8296"/>
+            </w:tabs>
+            <w:bidi/>
+            <w:rPr>
+              <w:noProof/>
+            </w:rPr>
+          </w:pPr>
+          <w:hyperlink w:anchor="_Toc27433234" w:history="1">
+            <w:r>
+              <w:rPr>
+                <w:rStyle w:val="Hyperlink"/>
+                <w:noProof/>
+                <w:rtl/>
+              </w:rPr>
+              <w:t>5.3.תיאור המחלקות</w:t>
+            </w:r>
+            <w:r>
+              <w:rPr>
+                <w:noProof/>
+                <w:webHidden/>
+              </w:rPr>
+              <w:tab/>
+            </w:r>
+            <w:r>
+              <w:rPr>
+                <w:noProof/>
+                <w:webHidden/>
+              </w:rPr>
+              <w:fldChar w:fldCharType="begin"/>
+            </w:r>
+            <w:r>
+              <w:rPr>
+                <w:noProof/>
+                <w:webHidden/>
+              </w:rPr>
+              <w:instrText xml:space="preserve"> PAGEREF _Toc27433234 \h </w:instrText>
+            </w:r>
+            <w:r>
+              <w:rPr>
+                <w:noProof/>
+                <w:webHidden/>
+              </w:rPr>
+            </w:r>
+            <w:r>
+              <w:rPr>
+                <w:noProof/>
+                <w:webHidden/>
+              </w:rPr>
+              <w:fldChar w:fldCharType="separate"/>
+            </w:r>
+            <w:r>
+              <w:rPr>
+                <w:noProof/>
+                <w:webHidden/>
+              </w:rPr>
+              <w:t>8</w:t>
+            </w:r>
+            <w:r>
+              <w:rPr>
+                <w:noProof/>
+                <w:webHidden/>
+              </w:rPr>
+              <w:fldChar w:fldCharType="end"/>
+            </w:r>
+          </w:hyperlink>
+        </w:p>
+        <w:p>
+          <w:pPr>
+            <w:pStyle w:val="TOC3"/>
+            <w:tabs>
+              <w:tab w:val="left" w:pos="1540"/>
+              <w:tab w:val="right" w:leader="dot" w:pos="8296"/>
+            </w:tabs>
+            <w:bidi/>
+            <w:rPr>
+              <w:noProof/>
+            </w:rPr>
+          </w:pPr>
+          <w:hyperlink w:anchor="_Toc27433235" w:history="1">
+            <w:r>
+              <w:rPr>
+                <w:rStyle w:val="Hyperlink"/>
+                <w:noProof/>
+                <w:rtl/>
+              </w:rPr>
+              <w:t xml:space="preserve">5.3.1.החבילה </w:t>
+            </w:r>
+            <w:r>
+              <w:rPr>
+                <w:rStyle w:val="Hyperlink"/>
+                <w:noProof/>
+              </w:rPr>
+              <w:t>Common</w:t>
+            </w:r>
+            <w:r>
+              <w:rPr>
+                <w:noProof/>
+                <w:webHidden/>
+              </w:rPr>
+              <w:tab/>
+            </w:r>
+            <w:r>
+              <w:rPr>
+                <w:noProof/>
+                <w:webHidden/>
+              </w:rPr>
+              <w:fldChar w:fldCharType="begin"/>
+            </w:r>
+            <w:r>
+              <w:rPr>
+                <w:noProof/>
+                <w:webHidden/>
+              </w:rPr>
+              <w:instrText xml:space="preserve"> PAGEREF _Toc27433235 \h </w:instrText>
+            </w:r>
+            <w:r>
+              <w:rPr>
+                <w:noProof/>
+                <w:webHidden/>
+              </w:rPr>
+            </w:r>
+            <w:r>
+              <w:rPr>
+                <w:noProof/>
+                <w:webHidden/>
+              </w:rPr>
+              <w:fldChar w:fldCharType="separate"/>
+            </w:r>
+            <w:r>
+              <w:rPr>
+                <w:noProof/>
+                <w:webHidden/>
+              </w:rPr>
+              <w:t>8</w:t>
+            </w:r>
+            <w:r>
+              <w:rPr>
+                <w:noProof/>
+                <w:webHidden/>
+              </w:rPr>
+              <w:fldChar w:fldCharType="end"/>
+            </w:r>
+          </w:hyperlink>
+        </w:p>
+        <w:p>
+          <w:pPr>
+            <w:pStyle w:val="TOC3"/>
+            <w:tabs>
+              <w:tab w:val="left" w:pos="1540"/>
+              <w:tab w:val="right" w:leader="dot" w:pos="8296"/>
+            </w:tabs>
+            <w:bidi/>
+            <w:rPr>
+              <w:noProof/>
+            </w:rPr>
+          </w:pPr>
+          <w:hyperlink w:anchor="_Toc27433236" w:history="1">
+            <w:r>
+              <w:rPr>
+                <w:rStyle w:val="Hyperlink"/>
+                <w:noProof/>
+                <w:rtl/>
+              </w:rPr>
+              <w:t xml:space="preserve">5.3.2.החבילה </w:t>
+            </w:r>
+            <w:r>
+              <w:rPr>
+                <w:rStyle w:val="Hyperlink"/>
+                <w:noProof/>
+              </w:rPr>
+              <w:t>Server</w:t>
+            </w:r>
+            <w:r>
+              <w:rPr>
+                <w:noProof/>
+                <w:webHidden/>
+              </w:rPr>
+              <w:tab/>
+            </w:r>
+            <w:r>
+              <w:rPr>
+                <w:noProof/>
+                <w:webHidden/>
+              </w:rPr>
+              <w:fldChar w:fldCharType="begin"/>
+            </w:r>
+            <w:r>
+              <w:rPr>
+                <w:noProof/>
+                <w:webHidden/>
+              </w:rPr>
+              <w:instrText xml:space="preserve"> PAGEREF _Toc27433236 \h </w:instrText>
+            </w:r>
+            <w:r>
+              <w:rPr>
+                <w:noProof/>
+                <w:webHidden/>
+              </w:rPr>
+            </w:r>
+            <w:r>
+              <w:rPr>
+                <w:noProof/>
+                <w:webHidden/>
+              </w:rPr>
+              <w:fldChar w:fldCharType="separate"/>
+            </w:r>
+            <w:r>
+              <w:rPr>
+                <w:noProof/>
+                <w:webHidden/>
+              </w:rPr>
+              <w:t>9</w:t>
+            </w:r>
+            <w:r>
+              <w:rPr>
+                <w:noProof/>
+                <w:webHidden/>
+              </w:rPr>
+              <w:fldChar w:fldCharType="end"/>
+            </w:r>
+          </w:hyperlink>
+        </w:p>
+        <w:p>
+          <w:pPr>
+            <w:pStyle w:val="TOC3"/>
+            <w:tabs>
+              <w:tab w:val="left" w:pos="1540"/>
+              <w:tab w:val="right" w:leader="dot" w:pos="8296"/>
+            </w:tabs>
+            <w:bidi/>
+            <w:rPr>
+              <w:noProof/>
+            </w:rPr>
+          </w:pPr>
+          <w:hyperlink w:anchor="_Toc27433237" w:history="1">
+            <w:r>
+              <w:rPr>
+                <w:rStyle w:val="Hyperlink"/>
+                <w:noProof/>
+                <w:rtl/>
+              </w:rPr>
+              <w:t xml:space="preserve">5.3.3.החבילה </w:t>
+            </w:r>
+            <w:r>
+              <w:rPr>
+                <w:rStyle w:val="Hyperlink"/>
+                <w:noProof/>
+              </w:rPr>
+              <w:t>Client</w:t>
+            </w:r>
+            <w:r>
+              <w:rPr>
+                <w:noProof/>
+                <w:webHidden/>
+              </w:rPr>
+              <w:tab/>
+            </w:r>
+            <w:r>
+              <w:rPr>
+                <w:noProof/>
+                <w:webHidden/>
+              </w:rPr>
+              <w:fldChar w:fldCharType="begin"/>
+            </w:r>
+            <w:r>
+              <w:rPr>
+                <w:noProof/>
+                <w:webHidden/>
+              </w:rPr>
+              <w:instrText xml:space="preserve"> PAGEREF _Toc27433237 \h </w:instrText>
+            </w:r>
+            <w:r>
+              <w:rPr>
+                <w:noProof/>
+                <w:webHidden/>
+              </w:rPr>
+            </w:r>
+            <w:r>
+              <w:rPr>
+                <w:noProof/>
+                <w:webHidden/>
+              </w:rPr>
+              <w:fldChar w:fldCharType="separate"/>
+            </w:r>
+            <w:r>
+              <w:rPr>
+                <w:noProof/>
+                <w:webHidden/>
+              </w:rPr>
+              <w:t>10</w:t>
+            </w:r>
+            <w:r>
+              <w:rPr>
+                <w:noProof/>
+                <w:webHidden/>
+              </w:rPr>
+              <w:fldChar w:fldCharType="end"/>
+            </w:r>
+          </w:hyperlink>
+        </w:p>
+        <w:p>
+          <w:pPr>
+            <w:pStyle w:val="TOC3"/>
+            <w:tabs>
+              <w:tab w:val="left" w:pos="1540"/>
+              <w:tab w:val="right" w:leader="dot" w:pos="8296"/>
+            </w:tabs>
+            <w:bidi/>
+            <w:rPr>
+              <w:noProof/>
+            </w:rPr>
+          </w:pPr>
+          <w:hyperlink w:anchor="_Toc27433238" w:history="1">
+            <w:r>
+              <w:rPr>
+                <w:rStyle w:val="Hyperlink"/>
+                <w:noProof/>
+                <w:rtl/>
+              </w:rPr>
+              <w:t xml:space="preserve">5.3.4.החבילה </w:t>
+            </w:r>
+            <w:r>
+              <w:rPr>
+                <w:rStyle w:val="Hyperlink"/>
+                <w:noProof/>
+              </w:rPr>
+              <w:t>gui</w:t>
+            </w:r>
+            <w:r>
+              <w:rPr>
+                <w:noProof/>
+                <w:webHidden/>
+              </w:rPr>
+              <w:tab/>
+            </w:r>
+            <w:r>
+              <w:rPr>
+                <w:noProof/>
+                <w:webHidden/>
+              </w:rPr>
+              <w:fldChar w:fldCharType="begin"/>
+            </w:r>
+            <w:r>
+              <w:rPr>
+                <w:noProof/>
+                <w:webHidden/>
+              </w:rPr>
+              <w:instrText xml:space="preserve"> PAGEREF _Toc27433238 \h </w:instrText>
+            </w:r>
+            <w:r>
+              <w:rPr>
+                <w:noProof/>
+                <w:webHidden/>
+              </w:rPr>
+            </w:r>
+            <w:r>
+              <w:rPr>
+                <w:noProof/>
+                <w:webHidden/>
+              </w:rPr>
+              <w:fldChar w:fldCharType="separate"/>
+            </w:r>
+            <w:r>
+              <w:rPr>
+                <w:noProof/>
+                <w:webHidden/>
+              </w:rPr>
+              <w:t>10</w:t>
+            </w:r>
+            <w:r>
+              <w:rPr>
+                <w:noProof/>
+                <w:webHidden/>
+              </w:rPr>
+              <w:fldChar w:fldCharType="end"/>
+            </w:r>
+          </w:hyperlink>
+        </w:p>
+        <w:p>
+          <w:pPr>
+            <w:pStyle w:val="TOC3"/>
+            <w:tabs>
+              <w:tab w:val="left" w:pos="1540"/>
+              <w:tab w:val="right" w:leader="dot" w:pos="8296"/>
+            </w:tabs>
+            <w:bidi/>
+            <w:rPr>
+              <w:noProof/>
+            </w:rPr>
+          </w:pPr>
+          <w:hyperlink w:anchor="_Toc27433239" w:history="1">
+            <w:r>
+              <w:rPr>
+                <w:rStyle w:val="Hyperlink"/>
+                <w:noProof/>
+                <w:rtl/>
+              </w:rPr>
+              <w:t xml:space="preserve">5.3.5.החבילה </w:t>
+            </w:r>
+            <w:r>
+              <w:rPr>
+                <w:rStyle w:val="Hyperlink"/>
+                <w:noProof/>
+              </w:rPr>
+              <w:t>main</w:t>
+            </w:r>
+            <w:r>
+              <w:rPr>
+                <w:noProof/>
+                <w:webHidden/>
+              </w:rPr>
+              <w:tab/>
+            </w:r>
+            <w:r>
+              <w:rPr>
+                <w:noProof/>
+                <w:webHidden/>
+              </w:rPr>
+              <w:fldChar w:fldCharType="begin"/>
+            </w:r>
+            <w:r>
+              <w:rPr>
+                <w:noProof/>
+                <w:webHidden/>
+              </w:rPr>
+              <w:instrText xml:space="preserve"> PAGEREF _Toc27433239 \h </w:instrText>
+            </w:r>
+            <w:r>
+              <w:rPr>
+                <w:noProof/>
+                <w:webHidden/>
+              </w:rPr>
+            </w:r>
+            <w:r>
+              <w:rPr>
+                <w:noProof/>
+                <w:webHidden/>
+              </w:rPr>
+              <w:fldChar w:fldCharType="separate"/>
+            </w:r>
+            <w:r>
+              <w:rPr>
+                <w:noProof/>
+                <w:webHidden/>
+              </w:rPr>
+              <w:t>10</w:t>
+            </w:r>
+            <w:r>
+              <w:rPr>
+                <w:noProof/>
+                <w:webHidden/>
+              </w:rPr>
+              <w:fldChar w:fldCharType="end"/>
+            </w:r>
+          </w:hyperlink>
+        </w:p>
+        <w:p>
+          <w:pPr>
+            <w:pStyle w:val="TOC2"/>
+            <w:tabs>
+              <w:tab w:val="left" w:pos="2104"/>
+              <w:tab w:val="right" w:leader="dot" w:pos="8296"/>
+            </w:tabs>
+            <w:bidi/>
+            <w:rPr>
+              <w:noProof/>
+            </w:rPr>
+          </w:pPr>
+          <w:hyperlink w:anchor="_Toc27433240" w:history="1">
+            <w:r>
+              <w:rPr>
+                <w:rStyle w:val="Hyperlink"/>
+                <w:noProof/>
+                <w:rtl/>
+              </w:rPr>
+              <w:t>5.4.פרוטוקול התקשרות</w:t>
+            </w:r>
+            <w:r>
+              <w:rPr>
+                <w:noProof/>
+                <w:webHidden/>
+              </w:rPr>
+              <w:tab/>
+            </w:r>
+            <w:r>
+              <w:rPr>
+                <w:noProof/>
+                <w:webHidden/>
+              </w:rPr>
+              <w:fldChar w:fldCharType="begin"/>
+            </w:r>
+            <w:r>
+              <w:rPr>
+                <w:noProof/>
+                <w:webHidden/>
+              </w:rPr>
+              <w:instrText xml:space="preserve"> PAGEREF _Toc27433240 \h </w:instrText>
+            </w:r>
+            <w:r>
+              <w:rPr>
+                <w:noProof/>
+                <w:webHidden/>
+              </w:rPr>
+            </w:r>
+            <w:r>
+              <w:rPr>
+                <w:noProof/>
+                <w:webHidden/>
+              </w:rPr>
+              <w:fldChar w:fldCharType="separate"/>
+            </w:r>
+            <w:r>
+              <w:rPr>
+                <w:noProof/>
+                <w:webHidden/>
+              </w:rPr>
+              <w:t>10</w:t>
+            </w:r>
+            <w:r>
+              <w:rPr>
+                <w:noProof/>
+                <w:webHidden/>
+              </w:rPr>
+              <w:fldChar w:fldCharType="end"/>
+            </w:r>
+          </w:hyperlink>
+        </w:p>
+        <w:p>
+          <w:pPr>
+            <w:pStyle w:val="TOC3"/>
+            <w:tabs>
+              <w:tab w:val="left" w:pos="1540"/>
+              <w:tab w:val="right" w:leader="dot" w:pos="8296"/>
+            </w:tabs>
+            <w:bidi/>
+            <w:rPr>
+              <w:noProof/>
+            </w:rPr>
+          </w:pPr>
+          <w:hyperlink w:anchor="_Toc27433241" w:history="1">
+            <w:r>
+              <w:rPr>
+                <w:rStyle w:val="Hyperlink"/>
+                <w:noProof/>
+                <w:rtl/>
+              </w:rPr>
+              <w:t xml:space="preserve">5.4.1.פרוטוקול </w:t>
+            </w:r>
+            <w:r>
+              <w:rPr>
+                <w:rStyle w:val="Hyperlink"/>
+                <w:noProof/>
+              </w:rPr>
+              <w:t>NTP</w:t>
+            </w:r>
+            <w:r>
+              <w:rPr>
+                <w:noProof/>
+                <w:webHidden/>
+              </w:rPr>
+              <w:tab/>
+            </w:r>
+            <w:r>
+              <w:rPr>
+                <w:noProof/>
+                <w:webHidden/>
+              </w:rPr>
+              <w:fldChar w:fldCharType="begin"/>
+            </w:r>
+            <w:r>
+              <w:rPr>
+                <w:noProof/>
+                <w:webHidden/>
+              </w:rPr>
+              <w:instrText xml:space="preserve"> PAGEREF _Toc27433241 \h </w:instrText>
+            </w:r>
+            <w:r>
+              <w:rPr>
+                <w:noProof/>
+                <w:webHidden/>
+              </w:rPr>
+            </w:r>
+            <w:r>
+              <w:rPr>
+                <w:noProof/>
+                <w:webHidden/>
+              </w:rPr>
+              <w:fldChar w:fldCharType="separate"/>
+            </w:r>
+            <w:r>
+              <w:rPr>
+                <w:noProof/>
+                <w:webHidden/>
+              </w:rPr>
+              <w:t>11</w:t>
+            </w:r>
+            <w:r>
+              <w:rPr>
+                <w:noProof/>
+                <w:webHidden/>
+              </w:rPr>
+              <w:fldChar w:fldCharType="end"/>
+            </w:r>
+          </w:hyperlink>
+        </w:p>
+        <w:p>
+          <w:pPr>
+            <w:pStyle w:val="TOC3"/>
+            <w:tabs>
+              <w:tab w:val="left" w:pos="4038"/>
+              <w:tab w:val="right" w:leader="dot" w:pos="8296"/>
+            </w:tabs>
+            <w:bidi/>
+            <w:rPr>
+              <w:noProof/>
+            </w:rPr>
+          </w:pPr>
+          <w:hyperlink w:anchor="_Toc27433242" w:history="1">
+            <w:r>
+              <w:rPr>
+                <w:rStyle w:val="Hyperlink"/>
+                <w:noProof/>
+                <w:rtl/>
+              </w:rPr>
+              <w:t>5.4.2.פרוטוקול פנימי – העברת מסרים וקבצים</w:t>
+            </w:r>
+            <w:r>
+              <w:rPr>
+                <w:noProof/>
+                <w:webHidden/>
+              </w:rPr>
+              <w:tab/>
+            </w:r>
+            <w:r>
+              <w:rPr>
+                <w:noProof/>
+                <w:webHidden/>
+              </w:rPr>
+              <w:fldChar w:fldCharType="begin"/>
+            </w:r>
+            <w:r>
+              <w:rPr>
+                <w:noProof/>
+                <w:webHidden/>
+              </w:rPr>
+              <w:instrText xml:space="preserve"> PAGEREF _Toc27433242 \h </w:instrText>
+            </w:r>
+            <w:r>
+              <w:rPr>
+                <w:noProof/>
+                <w:webHidden/>
+              </w:rPr>
+            </w:r>
+            <w:r>
+              <w:rPr>
+                <w:noProof/>
+                <w:webHidden/>
+              </w:rPr>
+              <w:fldChar w:fldCharType="separate"/>
+            </w:r>
+            <w:r>
+              <w:rPr>
+                <w:noProof/>
+                <w:webHidden/>
+              </w:rPr>
+              <w:t>11</w:t>
+            </w:r>
+            <w:r>
+              <w:rPr>
+                <w:noProof/>
+                <w:webHidden/>
+              </w:rPr>
+              <w:fldChar w:fldCharType="end"/>
+            </w:r>
+          </w:hyperlink>
+        </w:p>
+        <w:p>
+          <w:pPr>
+            <w:bidi/>
+          </w:pPr>
+          <w:r>
+            <w:rPr>
+              <w:b/>
+              <w:bCs/>
+              <w:noProof/>
+            </w:rPr>
+            <w:fldChar w:fldCharType="end"/>
+          </w:r>
+        </w:p>
+      </w:sdtContent>
+    </w:sdt>
+    <w:p>
+      <w:pPr>
+        <w:pStyle w:val="Heading1"/>
+        <w:bidi/>
+        <w:spacing w:line="360" w:lineRule="auto"/>
+        <w:rPr>
+          <w:rtl/>
+        </w:rPr>
+      </w:pPr>
+    </w:p>
+    <w:p>
+      <w:pPr>
+        <w:spacing w:line="360" w:lineRule="auto"/>
+        <w:rPr>
+          <w:rtl/>
+        </w:rPr>
+      </w:pPr>
+      <w:r>
+        <w:rPr>
           <w:rtl/>
         </w:rPr>
         <w:br w:type="page"/>
@@ -75,27 +1534,337 @@
           <w:rtl/>
         </w:rPr>
       </w:pPr>
+      <w:bookmarkStart w:id="1" w:name="_Toc27433225"/>
       <w:r>
         <w:rPr>
           <w:rFonts w:hint="cs"/>
           <w:rtl/>
         </w:rPr>
         <w:lastRenderedPageBreak/>
-        <w:t>תוכן עניינים</w:t>
-      </w:r>
-    </w:p>
-    <w:p>
-      <w:pPr>
-        <w:spacing w:line="360" w:lineRule="auto"/>
-        <w:rPr>
-          <w:rtl/>
-        </w:rPr>
-      </w:pPr>
-      <w:r>
-        <w:rPr>
-          <w:rtl/>
-        </w:rPr>
-        <w:br w:type="page"/>
+        <w:t>מבוא</w:t>
+      </w:r>
+      <w:bookmarkEnd w:id="1"/>
+    </w:p>
+    <w:p>
+      <w:pPr>
+        <w:bidi/>
+        <w:spacing w:line="360" w:lineRule="auto"/>
+        <w:rPr>
+          <w:rtl/>
+        </w:rPr>
+      </w:pPr>
+      <w:proofErr w:type="spellStart"/>
+      <w:r>
+        <w:t>Syncalong</w:t>
+      </w:r>
+      <w:proofErr w:type="spellEnd"/>
+      <w:r>
+        <w:rPr>
+          <w:rFonts w:hint="cs"/>
+          <w:rtl/>
+        </w:rPr>
+        <w:t xml:space="preserve"> הינה תוכנה המאפשרת לנגן מוזיקה בצורה מסונכרנת בין מספר מכשירים</w:t>
+      </w:r>
+      <w:r>
+        <w:rPr>
+          <w:rFonts w:hint="cs"/>
+          <w:rtl/>
+        </w:rPr>
+        <w:t xml:space="preserve">. </w:t>
+      </w:r>
+      <w:r>
+        <w:rPr>
+          <w:rFonts w:hint="cs"/>
+          <w:rtl/>
+        </w:rPr>
+        <w:t xml:space="preserve">התוכנה מאפשרת </w:t>
+      </w:r>
+      <w:r>
+        <w:rPr>
+          <w:rFonts w:hint="cs"/>
+          <w:rtl/>
+        </w:rPr>
+        <w:t xml:space="preserve">לשתף קבצי מוזיקה בין מספר תחנות, </w:t>
+      </w:r>
+      <w:r>
+        <w:rPr>
+          <w:rFonts w:hint="cs"/>
+          <w:rtl/>
+        </w:rPr>
+        <w:t xml:space="preserve">ולהפעיל </w:t>
+      </w:r>
+      <w:r>
+        <w:rPr>
+          <w:rFonts w:hint="cs"/>
+          <w:rtl/>
+        </w:rPr>
+        <w:t xml:space="preserve">קבצי מוזיקה בו-זמנית בכל התחנות. באופן זה, מאפשרת </w:t>
+      </w:r>
+      <w:proofErr w:type="spellStart"/>
+      <w:r>
+        <w:t>syncalong</w:t>
+      </w:r>
+      <w:proofErr w:type="spellEnd"/>
+      <w:r>
+        <w:rPr>
+          <w:rFonts w:hint="cs"/>
+          <w:rtl/>
+        </w:rPr>
+        <w:t xml:space="preserve"> להפוך מספר מכשירים המחוברים רשתית זה לזה למערכת סאונד שלמה.</w:t>
+      </w:r>
+    </w:p>
+    <w:p>
+      <w:pPr>
+        <w:bidi/>
+        <w:spacing w:line="360" w:lineRule="auto"/>
+        <w:rPr>
+          <w:rtl/>
+        </w:rPr>
+      </w:pPr>
+      <w:r>
+        <w:rPr>
+          <w:rFonts w:hint="cs"/>
+          <w:rtl/>
+        </w:rPr>
+        <w:t xml:space="preserve">המערכת מורכבת </w:t>
+      </w:r>
+      <w:r>
+        <w:rPr>
+          <w:rFonts w:hint="cs"/>
+          <w:rtl/>
+        </w:rPr>
+        <w:t xml:space="preserve">משרת יחיד, אליו ניתן לחבר מספר תחנות לקוח. </w:t>
+      </w:r>
+      <w:r>
+        <w:rPr>
+          <w:rFonts w:hint="cs"/>
+          <w:rtl/>
+        </w:rPr>
+        <w:t xml:space="preserve">ממשק המערכת בשרת מאפשר </w:t>
+      </w:r>
+      <w:r>
+        <w:rPr>
+          <w:rFonts w:hint="cs"/>
+          <w:rtl/>
+        </w:rPr>
+        <w:t>לנהל את החיבורים לשרת</w:t>
+      </w:r>
+      <w:r>
+        <w:rPr>
+          <w:rFonts w:hint="cs"/>
+          <w:rtl/>
+        </w:rPr>
+        <w:t xml:space="preserve"> ו</w:t>
+      </w:r>
+      <w:r>
+        <w:rPr>
+          <w:rFonts w:hint="cs"/>
+          <w:rtl/>
+        </w:rPr>
+        <w:t>את רשימ</w:t>
+      </w:r>
+      <w:r>
+        <w:rPr>
+          <w:rFonts w:hint="cs"/>
+          <w:rtl/>
+        </w:rPr>
+        <w:t>ת השירים להשמעה</w:t>
+      </w:r>
+      <w:r>
+        <w:rPr>
+          <w:rFonts w:hint="cs"/>
+          <w:rtl/>
+        </w:rPr>
+        <w:t xml:space="preserve">, </w:t>
+      </w:r>
+      <w:r>
+        <w:rPr>
+          <w:rFonts w:hint="cs"/>
+          <w:rtl/>
+        </w:rPr>
+        <w:t xml:space="preserve">וכן לשלוט </w:t>
+      </w:r>
+      <w:r>
+        <w:rPr>
+          <w:rFonts w:hint="cs"/>
+          <w:rtl/>
+        </w:rPr>
+        <w:t>בנגינת המוזיקה בתחנות</w:t>
+      </w:r>
+      <w:r>
+        <w:rPr>
+          <w:rFonts w:hint="cs"/>
+          <w:rtl/>
+        </w:rPr>
+        <w:t xml:space="preserve"> המרוחקות</w:t>
+      </w:r>
+      <w:r>
+        <w:rPr>
+          <w:rFonts w:hint="cs"/>
+          <w:rtl/>
+        </w:rPr>
+        <w:t>.</w:t>
+      </w:r>
+      <w:r>
+        <w:rPr>
+          <w:rFonts w:hint="cs"/>
+          <w:rtl/>
+        </w:rPr>
+        <w:t xml:space="preserve"> ממשק המערכת בצד הלקוח </w:t>
+      </w:r>
+      <w:r>
+        <w:rPr>
+          <w:rFonts w:hint="cs"/>
+          <w:rtl/>
+        </w:rPr>
+        <w:t xml:space="preserve">מאפשר </w:t>
+      </w:r>
+      <w:r>
+        <w:rPr>
+          <w:rFonts w:hint="cs"/>
+          <w:rtl/>
+        </w:rPr>
+        <w:t>להתחבר</w:t>
+      </w:r>
+      <w:r>
+        <w:rPr>
+          <w:rFonts w:hint="cs"/>
+          <w:rtl/>
+        </w:rPr>
+        <w:t xml:space="preserve"> </w:t>
+      </w:r>
+      <w:r>
+        <w:rPr>
+          <w:rFonts w:hint="cs"/>
+          <w:rtl/>
+        </w:rPr>
+        <w:t>לשירות או להתנתק ממנו,</w:t>
+      </w:r>
+      <w:r>
+        <w:rPr>
+          <w:rFonts w:hint="cs"/>
+          <w:rtl/>
+        </w:rPr>
+        <w:t xml:space="preserve"> ו</w:t>
+      </w:r>
+      <w:r>
+        <w:rPr>
+          <w:rFonts w:hint="cs"/>
+          <w:rtl/>
+        </w:rPr>
+        <w:t xml:space="preserve">מראה את המוזיקה המנוגנת </w:t>
+      </w:r>
+      <w:r>
+        <w:rPr>
+          <w:rFonts w:hint="cs"/>
+          <w:rtl/>
+        </w:rPr>
+        <w:t>כע</w:t>
+      </w:r>
+      <w:r>
+        <w:rPr>
+          <w:rFonts w:hint="cs"/>
+          <w:rtl/>
+        </w:rPr>
+        <w:t xml:space="preserve">ת. </w:t>
+      </w:r>
+      <w:r>
+        <w:rPr>
+          <w:rFonts w:hint="cs"/>
+          <w:rtl/>
+        </w:rPr>
+        <w:t xml:space="preserve"> </w:t>
+      </w:r>
+    </w:p>
+    <w:p>
+      <w:pPr>
+        <w:bidi/>
+        <w:spacing w:line="360" w:lineRule="auto"/>
+        <w:rPr>
+          <w:rtl/>
+        </w:rPr>
+      </w:pPr>
+      <w:r>
+        <w:rPr>
+          <w:rFonts w:hint="cs"/>
+          <w:rtl/>
+        </w:rPr>
+        <w:t>הפעולות הנתמכות על ידי המערכת הינן:</w:t>
+      </w:r>
+    </w:p>
+    <w:p>
+      <w:pPr>
+        <w:pStyle w:val="ListParagraph"/>
+        <w:numPr>
+          <w:ilvl w:val="0"/>
+          <w:numId w:val="2"/>
+        </w:numPr>
+        <w:bidi/>
+        <w:spacing w:line="360" w:lineRule="auto"/>
+      </w:pPr>
+      <w:r>
+        <w:rPr>
+          <w:rFonts w:hint="cs"/>
+          <w:rtl/>
+        </w:rPr>
+        <w:t>שליחת קבצי</w:t>
+      </w:r>
+      <w:r>
+        <w:rPr>
+          <w:rFonts w:hint="cs"/>
+          <w:rtl/>
+        </w:rPr>
+        <w:t xml:space="preserve"> מוזיקה לתחנות במחוברות לשרת, במידה והם אינם קיימים בתחנת הקצה</w:t>
+      </w:r>
+    </w:p>
+    <w:p>
+      <w:pPr>
+        <w:pStyle w:val="ListParagraph"/>
+        <w:numPr>
+          <w:ilvl w:val="0"/>
+          <w:numId w:val="2"/>
+        </w:numPr>
+        <w:bidi/>
+        <w:spacing w:line="360" w:lineRule="auto"/>
+      </w:pPr>
+      <w:r>
+        <w:rPr>
+          <w:rFonts w:hint="cs"/>
+          <w:rtl/>
+        </w:rPr>
+        <w:t>ניגון, השהייה ועצירה של קובץ מוזיקה</w:t>
+      </w:r>
+    </w:p>
+    <w:p>
+      <w:pPr>
+        <w:pStyle w:val="ListParagraph"/>
+        <w:numPr>
+          <w:ilvl w:val="0"/>
+          <w:numId w:val="2"/>
+        </w:numPr>
+        <w:bidi/>
+        <w:spacing w:line="360" w:lineRule="auto"/>
+      </w:pPr>
+      <w:r>
+        <w:rPr>
+          <w:rFonts w:hint="cs"/>
+          <w:rtl/>
+        </w:rPr>
+        <w:t xml:space="preserve">בניית רשימת השמעה והפעלתה </w:t>
+      </w:r>
+      <w:r>
+        <w:rPr>
+          <w:rFonts w:hint="cs"/>
+          <w:rtl/>
+        </w:rPr>
+        <w:t xml:space="preserve">באופן רציף </w:t>
+      </w:r>
+      <w:r>
+        <w:rPr>
+          <w:rFonts w:hint="cs"/>
+          <w:rtl/>
+        </w:rPr>
+        <w:t>בכל התחנות</w:t>
       </w:r>
     </w:p>
     <w:p>
@@ -111,139 +1880,37 @@
           <w:rtl/>
         </w:rPr>
       </w:pPr>
-      <w:r>
-        <w:rPr>
-          <w:rFonts w:hint="cs"/>
-          <w:rtl/>
-        </w:rPr>
-        <w:lastRenderedPageBreak/>
-        <w:t>מבוא</w:t>
-      </w:r>
-    </w:p>
-    <w:p>
-      <w:pPr>
-        <w:bidi/>
-        <w:spacing w:line="360" w:lineRule="auto"/>
-        <w:rPr>
-          <w:rtl/>
-        </w:rPr>
-      </w:pPr>
-      <w:proofErr w:type="spellStart"/>
-      <w:r>
-        <w:t>Syncalong</w:t>
-      </w:r>
-      <w:proofErr w:type="spellEnd"/>
-      <w:r>
-        <w:rPr>
-          <w:rFonts w:hint="cs"/>
-          <w:rtl/>
-        </w:rPr>
-        <w:t xml:space="preserve"> הינה תוכנה המאפשרת לנגן מוזיקה בצורה מסונכרנת בין מספר מכשירים</w:t>
-      </w:r>
-      <w:r>
-        <w:rPr>
-          <w:rFonts w:hint="cs"/>
-          <w:rtl/>
-        </w:rPr>
-        <w:t xml:space="preserve">. </w:t>
-      </w:r>
-      <w:r>
-        <w:rPr>
-          <w:rFonts w:hint="cs"/>
-          <w:rtl/>
-        </w:rPr>
-        <w:t xml:space="preserve">התוכנה מאפשרת </w:t>
-      </w:r>
-      <w:r>
-        <w:rPr>
-          <w:rFonts w:hint="cs"/>
-          <w:rtl/>
-        </w:rPr>
-        <w:t xml:space="preserve">לשתף קבצי מוזיקה בין מספר תחנות, </w:t>
-      </w:r>
-      <w:r>
-        <w:rPr>
-          <w:rFonts w:hint="cs"/>
-          <w:rtl/>
-        </w:rPr>
-        <w:t xml:space="preserve">ולהפעיל </w:t>
-      </w:r>
-      <w:r>
-        <w:rPr>
-          <w:rFonts w:hint="cs"/>
-          <w:rtl/>
-        </w:rPr>
-        <w:t xml:space="preserve">קבצי מוזיקה בו-זמנית בכל התחנות. באופן זה, מאפשרת </w:t>
-      </w:r>
-      <w:proofErr w:type="spellStart"/>
-      <w:r>
-        <w:t>syncalong</w:t>
-      </w:r>
-      <w:proofErr w:type="spellEnd"/>
-      <w:r>
-        <w:rPr>
-          <w:rFonts w:hint="cs"/>
-          <w:rtl/>
-        </w:rPr>
-        <w:t xml:space="preserve"> להפוך מספר מכשירים המחוברים רשתית זה לזה למערכת סאונד שלמה.</w:t>
-      </w:r>
-    </w:p>
-    <w:p>
-      <w:pPr>
-        <w:bidi/>
-        <w:spacing w:line="360" w:lineRule="auto"/>
-        <w:rPr>
-          <w:rtl/>
-        </w:rPr>
-      </w:pPr>
-      <w:r>
-        <w:rPr>
-          <w:rFonts w:hint="cs"/>
-          <w:rtl/>
-        </w:rPr>
-        <w:t xml:space="preserve">המערכת מורכבת </w:t>
-      </w:r>
-      <w:r>
-        <w:rPr>
-          <w:rFonts w:hint="cs"/>
-          <w:rtl/>
-        </w:rPr>
-        <w:t xml:space="preserve">משרת יחיד, אליו ניתן לחבר מספר תחנות לקוח. </w:t>
-      </w:r>
-      <w:r>
-        <w:rPr>
-          <w:rFonts w:hint="cs"/>
-          <w:rtl/>
-        </w:rPr>
-        <w:t xml:space="preserve">ממשק המערכת בשרת מאפשר </w:t>
-      </w:r>
-      <w:r>
-        <w:rPr>
-          <w:rFonts w:hint="cs"/>
-          <w:rtl/>
-        </w:rPr>
-        <w:t>לנהל את החיבורים לשרת</w:t>
-      </w:r>
-      <w:r>
-        <w:rPr>
-          <w:rFonts w:hint="cs"/>
-          <w:rtl/>
-        </w:rPr>
-        <w:t xml:space="preserve"> ו</w:t>
-      </w:r>
-      <w:r>
-        <w:rPr>
-          <w:rFonts w:hint="cs"/>
-          <w:rtl/>
-        </w:rPr>
-        <w:t>את רשימ</w:t>
-      </w:r>
-      <w:r>
-        <w:rPr>
-          <w:rFonts w:hint="cs"/>
-          <w:rtl/>
-        </w:rPr>
-        <w:t>ת השירים להשמעה</w:t>
+      <w:bookmarkStart w:id="2" w:name="_Toc27433226"/>
+      <w:r>
+        <w:rPr>
+          <w:rFonts w:hint="cs"/>
+          <w:rtl/>
+        </w:rPr>
+        <w:t>דרישות קדם</w:t>
+      </w:r>
+      <w:bookmarkEnd w:id="2"/>
+    </w:p>
+    <w:p>
+      <w:pPr>
+        <w:bidi/>
+        <w:spacing w:line="360" w:lineRule="auto"/>
+        <w:rPr>
+          <w:rtl/>
+        </w:rPr>
+      </w:pPr>
+      <w:r>
+        <w:rPr>
+          <w:rFonts w:hint="cs"/>
+          <w:rtl/>
+        </w:rPr>
+        <w:t xml:space="preserve">המערכת מותאמת לעבודה על כל מערכות </w:t>
+      </w:r>
+      <w:r>
+        <w:rPr>
+          <w:rFonts w:hint="cs"/>
+          <w:rtl/>
+        </w:rPr>
+        <w:t>ההפעלה</w:t>
       </w:r>
       <w:r>
         <w:rPr>
@@ -257,21 +1924,26 @@
           <w:rFonts w:hint="cs"/>
           <w:rtl/>
         </w:rPr>
-        <w:t xml:space="preserve">וכן לשלוט </w:t>
-      </w:r>
-      <w:r>
-        <w:rPr>
-          <w:rFonts w:hint="cs"/>
-          <w:rtl/>
-        </w:rPr>
-        <w:t>בנגינת המוזיקה בתחנות</w:t>
-      </w:r>
-      <w:r>
-        <w:rPr>
-          <w:rFonts w:hint="cs"/>
-          <w:rtl/>
-        </w:rPr>
-        <w:t xml:space="preserve"> המרוחקות</w:t>
+        <w:t xml:space="preserve">ונבדקה על מחשבי </w:t>
+      </w:r>
+      <w:r>
+        <w:t>Windows 10</w:t>
+      </w:r>
+      <w:r>
+        <w:rPr>
+          <w:rFonts w:hint="cs"/>
+          <w:rtl/>
+        </w:rPr>
+        <w:t xml:space="preserve"> ו-</w:t>
+      </w:r>
+      <w:r>
+        <w:t>Ubuntu 1</w:t>
+      </w:r>
+      <w:r>
+        <w:t>2</w:t>
+      </w:r>
+      <w:r>
+        <w:t>.04</w:t>
       </w:r>
       <w:r>
         <w:rPr>
@@ -285,161 +1957,68 @@
           <w:rFonts w:hint="cs"/>
           <w:rtl/>
         </w:rPr>
-        <w:t xml:space="preserve"> ממשק המערכת בצד הלקוח </w:t>
-      </w:r>
-      <w:r>
-        <w:rPr>
-          <w:rFonts w:hint="cs"/>
-          <w:rtl/>
-        </w:rPr>
-        <w:t xml:space="preserve">מאפשר </w:t>
-      </w:r>
-      <w:r>
-        <w:rPr>
-          <w:rFonts w:hint="cs"/>
-          <w:rtl/>
-        </w:rPr>
-        <w:t>להתחבר</w:t>
-      </w:r>
-      <w:r>
-        <w:rPr>
-          <w:rFonts w:hint="cs"/>
-          <w:rtl/>
-        </w:rPr>
-        <w:t xml:space="preserve"> </w:t>
-      </w:r>
-      <w:r>
-        <w:rPr>
-          <w:rFonts w:hint="cs"/>
-          <w:rtl/>
-        </w:rPr>
-        <w:t>לשירות או להתנתק ממנו,</w:t>
-      </w:r>
-      <w:r>
-        <w:rPr>
-          <w:rFonts w:hint="cs"/>
-          <w:rtl/>
-        </w:rPr>
-        <w:t xml:space="preserve"> ו</w:t>
-      </w:r>
-      <w:r>
-        <w:rPr>
-          <w:rFonts w:hint="cs"/>
-          <w:rtl/>
-        </w:rPr>
-        <w:t xml:space="preserve">מראה את המוזיקה המנוגנת </w:t>
-      </w:r>
-      <w:r>
-        <w:rPr>
-          <w:rFonts w:hint="cs"/>
-          <w:rtl/>
-        </w:rPr>
-        <w:t>כע</w:t>
-      </w:r>
-      <w:r>
-        <w:rPr>
-          <w:rFonts w:hint="cs"/>
-          <w:rtl/>
-        </w:rPr>
-        <w:t xml:space="preserve">ת. </w:t>
-      </w:r>
-      <w:r>
-        <w:rPr>
-          <w:rFonts w:hint="cs"/>
-          <w:rtl/>
-        </w:rPr>
-        <w:t xml:space="preserve"> </w:t>
-      </w:r>
-    </w:p>
-    <w:p>
-      <w:pPr>
-        <w:bidi/>
-        <w:spacing w:line="360" w:lineRule="auto"/>
-        <w:rPr>
-          <w:rtl/>
-        </w:rPr>
-      </w:pPr>
-      <w:r>
-        <w:rPr>
-          <w:rFonts w:hint="cs"/>
-          <w:rtl/>
-        </w:rPr>
-        <w:t>הפעולות הנתמכות על ידי המערכת הינן:</w:t>
-      </w:r>
-    </w:p>
-    <w:p>
-      <w:pPr>
-        <w:pStyle w:val="ListParagraph"/>
-        <w:numPr>
-          <w:ilvl w:val="0"/>
-          <w:numId w:val="2"/>
-        </w:numPr>
-        <w:bidi/>
-        <w:spacing w:line="360" w:lineRule="auto"/>
-      </w:pPr>
-      <w:r>
-        <w:rPr>
-          <w:rFonts w:hint="cs"/>
-          <w:rtl/>
-        </w:rPr>
-        <w:t>שליחת קבצי</w:t>
-      </w:r>
-      <w:r>
-        <w:rPr>
-          <w:rFonts w:hint="cs"/>
-          <w:rtl/>
-        </w:rPr>
-        <w:t xml:space="preserve"> מוזיקה לתחנות במחוברות לשרת, במידה והם אינם קיימים בתחנת הקצה</w:t>
-      </w:r>
-    </w:p>
-    <w:p>
-      <w:pPr>
-        <w:pStyle w:val="ListParagraph"/>
-        <w:numPr>
-          <w:ilvl w:val="0"/>
-          <w:numId w:val="2"/>
-        </w:numPr>
-        <w:bidi/>
-        <w:spacing w:line="360" w:lineRule="auto"/>
-      </w:pPr>
-      <w:r>
-        <w:rPr>
-          <w:rFonts w:hint="cs"/>
-          <w:rtl/>
-        </w:rPr>
-        <w:t>ניגון, השהייה ועצירה של קובץ מוזיקה</w:t>
-      </w:r>
-    </w:p>
-    <w:p>
-      <w:pPr>
-        <w:pStyle w:val="ListParagraph"/>
-        <w:numPr>
-          <w:ilvl w:val="0"/>
-          <w:numId w:val="2"/>
-        </w:numPr>
-        <w:bidi/>
-        <w:spacing w:line="360" w:lineRule="auto"/>
-      </w:pPr>
-      <w:r>
-        <w:rPr>
-          <w:rFonts w:hint="cs"/>
-          <w:rtl/>
-        </w:rPr>
-        <w:t xml:space="preserve">בניית רשימת השמעה והפעלתה </w:t>
-      </w:r>
-      <w:r>
-        <w:rPr>
-          <w:rFonts w:hint="cs"/>
-          <w:rtl/>
-        </w:rPr>
-        <w:t xml:space="preserve">באופן רציף </w:t>
-      </w:r>
-      <w:r>
-        <w:rPr>
-          <w:rFonts w:hint="cs"/>
-          <w:rtl/>
-        </w:rPr>
-        <w:t>בכל התחנות</w:t>
+        <w:t xml:space="preserve"> יש לוודא כי על </w:t>
+      </w:r>
+      <w:r>
+        <w:rPr>
+          <w:rFonts w:hint="cs"/>
+          <w:rtl/>
+        </w:rPr>
+        <w:t xml:space="preserve">תחנות הקצה מותקן </w:t>
+      </w:r>
+      <w:r>
+        <w:rPr>
+          <w:rFonts w:hint="cs"/>
+          <w:rtl/>
+        </w:rPr>
+        <w:t>כרטיס קול ו</w:t>
+      </w:r>
+      <w:r>
+        <w:rPr>
+          <w:rFonts w:hint="cs"/>
+          <w:rtl/>
+        </w:rPr>
+        <w:t>ישנם רמקולים מחוברים.</w:t>
+      </w:r>
+    </w:p>
+    <w:p>
+      <w:pPr>
+        <w:bidi/>
+        <w:spacing w:line="360" w:lineRule="auto"/>
+        <w:rPr>
+          <w:rtl/>
+        </w:rPr>
+      </w:pPr>
+      <w:r>
+        <w:rPr>
+          <w:rFonts w:hint="cs"/>
+          <w:rtl/>
+        </w:rPr>
+        <w:t xml:space="preserve">על מנת להריץ את התוכנה יש להתקין </w:t>
+      </w:r>
+      <w:r>
+        <w:t>python</w:t>
+      </w:r>
+      <w:r>
+        <w:rPr>
+          <w:rFonts w:hint="cs"/>
+          <w:rtl/>
+        </w:rPr>
+        <w:t xml:space="preserve"> בגרסה 3.7</w:t>
+      </w:r>
+      <w:r>
+        <w:rPr>
+          <w:rFonts w:hint="cs"/>
+          <w:rtl/>
+        </w:rPr>
+        <w:t>.4 ומעלה</w:t>
+      </w:r>
+      <w:r>
+        <w:rPr>
+          <w:rFonts w:hint="cs"/>
+          <w:rtl/>
+        </w:rPr>
+        <w:t>.</w:t>
       </w:r>
     </w:p>
     <w:p>
@@ -455,143 +2034,131 @@
           <w:rtl/>
         </w:rPr>
       </w:pPr>
-      <w:r>
-        <w:rPr>
-          <w:rFonts w:hint="cs"/>
-          <w:rtl/>
-        </w:rPr>
-        <w:t>דרישות קדם</w:t>
-      </w:r>
-    </w:p>
-    <w:p>
-      <w:pPr>
-        <w:bidi/>
-        <w:spacing w:line="360" w:lineRule="auto"/>
-        <w:rPr>
-          <w:rtl/>
-        </w:rPr>
-      </w:pPr>
-      <w:r>
-        <w:rPr>
-          <w:rFonts w:hint="cs"/>
-          <w:rtl/>
-        </w:rPr>
-        <w:t xml:space="preserve">המערכת מותאמת לעבודה על כל מערכות </w:t>
-      </w:r>
-      <w:r>
-        <w:rPr>
-          <w:rFonts w:hint="cs"/>
-          <w:rtl/>
-        </w:rPr>
-        <w:t>ההפעלה</w:t>
-      </w:r>
-      <w:r>
-        <w:rPr>
-          <w:rFonts w:hint="cs"/>
-          <w:rtl/>
-        </w:rPr>
-        <w:t xml:space="preserve">, </w:t>
-      </w:r>
-      <w:r>
-        <w:rPr>
-          <w:rFonts w:hint="cs"/>
-          <w:rtl/>
-        </w:rPr>
-        <w:t xml:space="preserve">ונבדקה על מחשבי </w:t>
-      </w:r>
-      <w:r>
-        <w:t>Windows 10</w:t>
-      </w:r>
-      <w:r>
-        <w:rPr>
-          <w:rFonts w:hint="cs"/>
-          <w:rtl/>
-        </w:rPr>
-        <w:t xml:space="preserve"> ו-</w:t>
-      </w:r>
-      <w:r>
-        <w:t>Ubuntu 1</w:t>
-      </w:r>
-      <w:r>
-        <w:t>2</w:t>
-      </w:r>
-      <w:r>
-        <w:t>.04</w:t>
-      </w:r>
-      <w:r>
-        <w:rPr>
-          <w:rFonts w:hint="cs"/>
-          <w:rtl/>
-        </w:rPr>
-        <w:t>.</w:t>
-      </w:r>
-      <w:r>
-        <w:rPr>
-          <w:rFonts w:hint="cs"/>
-          <w:rtl/>
-        </w:rPr>
-        <w:t xml:space="preserve"> יש לוודא כי על </w:t>
-      </w:r>
-      <w:r>
-        <w:rPr>
-          <w:rFonts w:hint="cs"/>
-          <w:rtl/>
-        </w:rPr>
-        <w:t xml:space="preserve">תחנות הקצה מותקן </w:t>
-      </w:r>
-      <w:r>
-        <w:rPr>
-          <w:rFonts w:hint="cs"/>
-          <w:rtl/>
-        </w:rPr>
-        <w:t>כרטיס קול ו</w:t>
-      </w:r>
-      <w:r>
-        <w:rPr>
-          <w:rFonts w:hint="cs"/>
-          <w:rtl/>
-        </w:rPr>
-        <w:t>ישנם רמקולים מחוברים.</w:t>
-      </w:r>
-    </w:p>
-    <w:p>
-      <w:pPr>
-        <w:bidi/>
-        <w:spacing w:line="360" w:lineRule="auto"/>
-        <w:rPr>
-          <w:rtl/>
-        </w:rPr>
-      </w:pPr>
-      <w:r>
-        <w:rPr>
-          <w:rFonts w:hint="cs"/>
-          <w:rtl/>
-        </w:rPr>
-        <w:t xml:space="preserve">על מנת להריץ את התוכנה יש להתקין </w:t>
-      </w:r>
-      <w:r>
-        <w:t>python</w:t>
-      </w:r>
-      <w:r>
-        <w:rPr>
-          <w:rFonts w:hint="cs"/>
-          <w:rtl/>
-        </w:rPr>
-        <w:t xml:space="preserve"> בגרסה 3.7</w:t>
-      </w:r>
-      <w:r>
-        <w:rPr>
-          <w:rFonts w:hint="cs"/>
-          <w:rtl/>
-        </w:rPr>
-        <w:t>.4 ומעלה</w:t>
-      </w:r>
-      <w:r>
-        <w:rPr>
-          <w:rFonts w:hint="cs"/>
-          <w:rtl/>
-        </w:rPr>
-        <w:t>.</w:t>
+      <w:bookmarkStart w:id="3" w:name="_Toc27433227"/>
+      <w:r>
+        <w:rPr>
+          <w:rFonts w:hint="cs"/>
+          <w:rtl/>
+        </w:rPr>
+        <w:t>הוראות התקנה</w:t>
+      </w:r>
+      <w:bookmarkEnd w:id="3"/>
+    </w:p>
+    <w:p>
+      <w:pPr>
+        <w:bidi/>
+        <w:spacing w:line="360" w:lineRule="auto"/>
+        <w:rPr>
+          <w:rtl/>
+        </w:rPr>
+      </w:pPr>
+      <w:r>
+        <w:rPr>
+          <w:rFonts w:hint="cs"/>
+          <w:rtl/>
+        </w:rPr>
+        <w:t xml:space="preserve">על מנת להתקין את המערכת, </w:t>
+      </w:r>
+      <w:r>
+        <w:rPr>
+          <w:rFonts w:hint="cs"/>
+          <w:rtl/>
+        </w:rPr>
+        <w:t xml:space="preserve">יש </w:t>
+      </w:r>
+      <w:r>
+        <w:rPr>
+          <w:rFonts w:hint="cs"/>
+          <w:rtl/>
+        </w:rPr>
+        <w:t>להיכנס לתיקייה הראשית (</w:t>
+      </w:r>
+      <w:proofErr w:type="spellStart"/>
+      <w:r>
+        <w:t>syncalong</w:t>
+      </w:r>
+      <w:proofErr w:type="spellEnd"/>
+      <w:r>
+        <w:rPr>
+          <w:rFonts w:hint="cs"/>
+          <w:rtl/>
+        </w:rPr>
+        <w:t xml:space="preserve">), </w:t>
+      </w:r>
+      <w:r>
+        <w:rPr>
+          <w:rFonts w:hint="cs"/>
+          <w:rtl/>
+        </w:rPr>
+        <w:t>ומשם להריץ את הפקודה:</w:t>
+      </w:r>
+      <w:r>
+        <w:rPr>
+          <w:rFonts w:hint="cs"/>
+          <w:rtl/>
+        </w:rPr>
+        <w:t xml:space="preserve"> </w:t>
+      </w:r>
+      <w:r>
+        <w:t>python setup.py install</w:t>
+      </w:r>
+      <w:r>
+        <w:rPr>
+          <w:rFonts w:hint="cs"/>
+          <w:rtl/>
+        </w:rPr>
+        <w:t xml:space="preserve">. הפקודה תתקין על המחשב הנוכחי הן </w:t>
+      </w:r>
+      <w:r>
+        <w:rPr>
+          <w:rFonts w:hint="cs"/>
+          <w:rtl/>
+        </w:rPr>
+        <w:t xml:space="preserve">את </w:t>
+      </w:r>
+      <w:r>
+        <w:rPr>
+          <w:rFonts w:hint="cs"/>
+          <w:rtl/>
+        </w:rPr>
+        <w:t xml:space="preserve">תוכנת השרת והן את תוכנת הלקוח, </w:t>
+      </w:r>
+      <w:r>
+        <w:rPr>
+          <w:rFonts w:hint="cs"/>
+          <w:rtl/>
+        </w:rPr>
+        <w:t xml:space="preserve">יחד עם כל </w:t>
+      </w:r>
+      <w:r>
+        <w:rPr>
+          <w:rFonts w:hint="cs"/>
+          <w:rtl/>
+        </w:rPr>
+        <w:t>התלויות הנלוות למערכת.</w:t>
+      </w:r>
+    </w:p>
+    <w:p>
+      <w:pPr>
+        <w:bidi/>
+        <w:spacing w:line="360" w:lineRule="auto"/>
+        <w:rPr>
+          <w:rtl/>
+        </w:rPr>
+      </w:pPr>
+      <w:r>
+        <w:rPr>
+          <w:rFonts w:hint="cs"/>
+          <w:rtl/>
+        </w:rPr>
+        <w:t xml:space="preserve">הגדרות המערכת ניתנות </w:t>
+      </w:r>
+      <w:r>
+        <w:rPr>
+          <w:rFonts w:hint="cs"/>
+          <w:rtl/>
+        </w:rPr>
+        <w:t>לשינוי ישירות בממשק התוכנה.</w:t>
       </w:r>
     </w:p>
     <w:p>
@@ -607,144 +2174,7 @@
           <w:rtl/>
         </w:rPr>
       </w:pPr>
-      <w:r>
-        <w:rPr>
-          <w:rFonts w:hint="cs"/>
-          <w:rtl/>
-        </w:rPr>
-        <w:t>הוראות התקנה</w:t>
-      </w:r>
-    </w:p>
-    <w:p>
-      <w:pPr>
-        <w:bidi/>
-        <w:spacing w:line="360" w:lineRule="auto"/>
-        <w:rPr>
-          <w:rtl/>
-        </w:rPr>
-      </w:pPr>
-      <w:r>
-        <w:rPr>
-          <w:rFonts w:hint="cs"/>
-          <w:rtl/>
-        </w:rPr>
-        <w:t xml:space="preserve">על מנת להתקין את המערכת, </w:t>
-      </w:r>
-      <w:r>
-        <w:rPr>
-          <w:rFonts w:hint="cs"/>
-          <w:rtl/>
-        </w:rPr>
-        <w:t xml:space="preserve">יש </w:t>
-      </w:r>
-      <w:r>
-        <w:rPr>
-          <w:rFonts w:hint="cs"/>
-          <w:rtl/>
-        </w:rPr>
-        <w:t>להיכנס לתיקייה הראשית (</w:t>
-      </w:r>
-      <w:proofErr w:type="spellStart"/>
-      <w:r>
-        <w:t>syncalong</w:t>
-      </w:r>
-      <w:proofErr w:type="spellEnd"/>
-      <w:r>
-        <w:rPr>
-          <w:rFonts w:hint="cs"/>
-          <w:rtl/>
-        </w:rPr>
-        <w:t xml:space="preserve">), </w:t>
-      </w:r>
-      <w:r>
-        <w:rPr>
-          <w:rFonts w:hint="cs"/>
-          <w:rtl/>
-        </w:rPr>
-        <w:t>ומשם להריץ את הפקודה:</w:t>
-      </w:r>
-      <w:r>
-        <w:rPr>
-          <w:rFonts w:hint="cs"/>
-          <w:rtl/>
-        </w:rPr>
-        <w:t xml:space="preserve"> </w:t>
-      </w:r>
-      <w:r>
-        <w:t>python setup.py install</w:t>
-      </w:r>
-      <w:r>
-        <w:rPr>
-          <w:rFonts w:hint="cs"/>
-          <w:rtl/>
-        </w:rPr>
-        <w:t xml:space="preserve">. הפקודה תתקין על המחשב הנוכחי הן </w:t>
-      </w:r>
-      <w:r>
-        <w:rPr>
-          <w:rFonts w:hint="cs"/>
-          <w:rtl/>
-        </w:rPr>
-        <w:t xml:space="preserve">את </w:t>
-      </w:r>
-      <w:r>
-        <w:rPr>
-          <w:rFonts w:hint="cs"/>
-          <w:rtl/>
-        </w:rPr>
-        <w:t xml:space="preserve">תוכנת השרת והן את תוכנת הלקוח, </w:t>
-      </w:r>
-      <w:r>
-        <w:rPr>
-          <w:rFonts w:hint="cs"/>
-          <w:rtl/>
-        </w:rPr>
-        <w:t xml:space="preserve">יחד עם כל </w:t>
-      </w:r>
-      <w:r>
-        <w:rPr>
-          <w:rFonts w:hint="cs"/>
-          <w:rtl/>
-        </w:rPr>
-        <w:t>התלויות הנלוות למערכת.</w:t>
-      </w:r>
-    </w:p>
-    <w:p>
-      <w:pPr>
-        <w:bidi/>
-        <w:spacing w:line="360" w:lineRule="auto"/>
-        <w:rPr>
-          <w:rtl/>
-        </w:rPr>
-      </w:pPr>
-      <w:r>
-        <w:rPr>
-          <w:rFonts w:hint="cs"/>
-          <w:rtl/>
-        </w:rPr>
-        <w:t xml:space="preserve">הגדרות המערכת ניתנות </w:t>
-      </w:r>
-      <w:r>
-        <w:rPr>
-          <w:rFonts w:hint="cs"/>
-          <w:rtl/>
-        </w:rPr>
-        <w:t>לשינוי ישירות בממשק התוכנה.</w:t>
-      </w:r>
-    </w:p>
-    <w:p>
-      <w:pPr>
-        <w:pStyle w:val="Heading1"/>
-        <w:numPr>
-          <w:ilvl w:val="0"/>
-          <w:numId w:val="3"/>
-        </w:numPr>
-        <w:bidi/>
-        <w:spacing w:line="360" w:lineRule="auto"/>
-        <w:rPr>
-          <w:rtl/>
-        </w:rPr>
-      </w:pPr>
+      <w:bookmarkStart w:id="4" w:name="_Toc27433228"/>
       <w:r>
         <w:rPr>
           <w:rFonts w:hint="cs"/>
@@ -752,6 +2182,7 @@
         </w:rPr>
         <w:t>הוראות שימוש</w:t>
       </w:r>
+      <w:bookmarkEnd w:id="4"/>
     </w:p>
     <w:p>
       <w:pPr>
@@ -808,6 +2239,7 @@
         <w:bidi/>
         <w:spacing w:line="360" w:lineRule="auto"/>
       </w:pPr>
+      <w:bookmarkStart w:id="5" w:name="_Toc27433229"/>
       <w:r>
         <w:rPr>
           <w:rFonts w:hint="cs"/>
@@ -815,6 +2247,7 @@
         </w:rPr>
         <w:t>צד שרת</w:t>
       </w:r>
+      <w:bookmarkEnd w:id="5"/>
     </w:p>
     <w:p>
       <w:pPr>
@@ -1254,15 +2687,36 @@
           <w:rFonts w:hint="cs"/>
           <w:rtl/>
         </w:rPr>
-        <w:t xml:space="preserve"> אפשר להגדיר על איזה פורט יאזין השרת, </w:t>
+        <w:t xml:space="preserve"> אפשר להגדיר על איזה פורט יאזין השרת, דיפולטית הוא 22222.</w:t>
+      </w:r>
+    </w:p>
+    <w:p>
+      <w:pPr>
+        <w:bidi/>
+        <w:spacing w:line="360" w:lineRule="auto"/>
+      </w:pPr>
+      <w:r>
+        <w:rPr>
+          <w:rtl/>
+        </w:rPr>
+        <w:tab/>
+      </w:r>
+      <w:r>
+        <w:rPr>
+          <w:rtl/>
+        </w:rPr>
+        <w:tab/>
+      </w:r>
+      <w:r>
+        <w:rPr>
+          <w:rFonts w:hint="cs"/>
+          <w:rtl/>
+        </w:rPr>
+        <w:t>את הפורט של שרת ה</w:t>
       </w:r>
       <w:proofErr w:type="spellStart"/>
       <w:r>
-        <w:rPr>
-          <w:rFonts w:hint="cs"/>
-          <w:rtl/>
-        </w:rPr>
-        <w:t>דיפולטית</w:t>
+        <w:t>ntp</w:t>
       </w:r>
       <w:proofErr w:type="spellEnd"/>
       <w:r>
@@ -1270,60 +2724,7 @@
           <w:rFonts w:hint="cs"/>
           <w:rtl/>
         </w:rPr>
-        <w:t xml:space="preserve"> הוא 22222.</w:t>
-      </w:r>
-    </w:p>
-    <w:p>
-      <w:pPr>
-        <w:bidi/>
-        <w:spacing w:line="360" w:lineRule="auto"/>
-      </w:pPr>
-      <w:r>
-        <w:rPr>
-          <w:rtl/>
-        </w:rPr>
-        <w:tab/>
-      </w:r>
-      <w:r>
-        <w:rPr>
-          <w:rtl/>
-        </w:rPr>
-        <w:tab/>
-      </w:r>
-      <w:r>
-        <w:rPr>
-          <w:rFonts w:hint="cs"/>
-          <w:rtl/>
-        </w:rPr>
-        <w:t>את הפורט של שרת ה</w:t>
-      </w:r>
-      <w:proofErr w:type="spellStart"/>
-      <w:r>
-        <w:t>ntp</w:t>
-      </w:r>
-      <w:proofErr w:type="spellEnd"/>
-      <w:r>
-        <w:rPr>
-          <w:rFonts w:hint="cs"/>
-          <w:rtl/>
-        </w:rPr>
-        <w:t xml:space="preserve"> לא </w:t>
-      </w:r>
-      <w:proofErr w:type="spellStart"/>
-      <w:r>
-        <w:rPr>
-          <w:rFonts w:hint="cs"/>
-          <w:rtl/>
-        </w:rPr>
-        <w:t>איפשרנו</w:t>
-      </w:r>
-      <w:proofErr w:type="spellEnd"/>
-      <w:r>
-        <w:rPr>
-          <w:rFonts w:hint="cs"/>
-          <w:rtl/>
-        </w:rPr>
-        <w:t xml:space="preserve"> להגדיר והוא קבוע ל123.</w:t>
+        <w:t xml:space="preserve"> לא איפשרנו להגדיר והוא קבוע ל123.</w:t>
       </w:r>
     </w:p>
     <w:p>
@@ -1361,39 +2762,7 @@
           <w:rtl/>
         </w:rPr>
         <w:lastRenderedPageBreak/>
-        <w:t xml:space="preserve">וגם היא </w:t>
-      </w:r>
-      <w:proofErr w:type="spellStart"/>
-      <w:r>
-        <w:rPr>
-          <w:rFonts w:hint="cs"/>
-          <w:rtl/>
-        </w:rPr>
-        <w:t>קונפיגורבילית</w:t>
-      </w:r>
-      <w:proofErr w:type="spellEnd"/>
-      <w:r>
-        <w:rPr>
-          <w:rFonts w:hint="cs"/>
-          <w:rtl/>
-        </w:rPr>
-        <w:t xml:space="preserve">. </w:t>
-      </w:r>
-      <w:proofErr w:type="spellStart"/>
-      <w:r>
-        <w:rPr>
-          <w:rFonts w:hint="cs"/>
-          <w:rtl/>
-        </w:rPr>
-        <w:t>דיפולטית</w:t>
-      </w:r>
-      <w:proofErr w:type="spellEnd"/>
-      <w:r>
-        <w:rPr>
-          <w:rFonts w:hint="cs"/>
-          <w:rtl/>
-        </w:rPr>
-        <w:t xml:space="preserve"> היא מוגדרת לתיקייה </w:t>
+        <w:t xml:space="preserve">וגם היא קונפיגורבילית. דיפולטית היא מוגדרת לתיקייה </w:t>
       </w:r>
       <w:proofErr w:type="spellStart"/>
       <w:r>
@@ -1742,6 +3111,7 @@
           <w:rtl/>
         </w:rPr>
       </w:pPr>
+      <w:bookmarkStart w:id="6" w:name="_Toc27433230"/>
       <w:r>
         <w:rPr>
           <w:rFonts w:hint="cs"/>
@@ -1749,6 +3119,7 @@
         </w:rPr>
         <w:t>צד לקוח</w:t>
       </w:r>
+      <w:bookmarkEnd w:id="6"/>
     </w:p>
     <w:p>
       <w:pPr>
@@ -2102,23 +3473,7 @@
           <w:rFonts w:hint="cs"/>
           <w:rtl/>
         </w:rPr>
-        <w:t xml:space="preserve">, אין הגדרה </w:t>
-      </w:r>
-      <w:proofErr w:type="spellStart"/>
-      <w:r>
-        <w:rPr>
-          <w:rFonts w:hint="cs"/>
-          <w:rtl/>
-        </w:rPr>
-        <w:t>דיפולטית</w:t>
-      </w:r>
-      <w:proofErr w:type="spellEnd"/>
-      <w:r>
-        <w:rPr>
-          <w:rFonts w:hint="cs"/>
-          <w:rtl/>
-        </w:rPr>
-        <w:t>.</w:t>
+        <w:t>, אין הגדרה דיפולטית.</w:t>
       </w:r>
     </w:p>
     <w:p>
@@ -2156,23 +3511,7 @@
           <w:rFonts w:hint="cs"/>
           <w:rtl/>
         </w:rPr>
-        <w:t xml:space="preserve"> הפורט של השרת, </w:t>
-      </w:r>
-      <w:proofErr w:type="spellStart"/>
-      <w:r>
-        <w:rPr>
-          <w:rFonts w:hint="cs"/>
-          <w:rtl/>
-        </w:rPr>
-        <w:t>דיפולטית</w:t>
-      </w:r>
-      <w:proofErr w:type="spellEnd"/>
-      <w:r>
-        <w:rPr>
-          <w:rFonts w:hint="cs"/>
-          <w:rtl/>
-        </w:rPr>
-        <w:t xml:space="preserve"> 22222.</w:t>
+        <w:t xml:space="preserve"> הפורט של השרת, דיפולטית 22222.</w:t>
       </w:r>
     </w:p>
     <w:p>
@@ -2205,23 +3544,7 @@
           <w:rFonts w:hint="cs"/>
           <w:rtl/>
         </w:rPr>
-        <w:t xml:space="preserve"> התיקייה בה ישמרו השירים לניגון, </w:t>
-      </w:r>
-      <w:proofErr w:type="spellStart"/>
-      <w:r>
-        <w:rPr>
-          <w:rFonts w:hint="cs"/>
-          <w:rtl/>
-        </w:rPr>
-        <w:t>דיפולטית</w:t>
-      </w:r>
-      <w:proofErr w:type="spellEnd"/>
-      <w:r>
-        <w:rPr>
-          <w:rFonts w:hint="cs"/>
-          <w:rtl/>
-        </w:rPr>
-        <w:t xml:space="preserve"> ב</w:t>
+        <w:t xml:space="preserve"> התיקייה בה ישמרו השירים לניגון, דיפולטית ב</w:t>
       </w:r>
       <w:r>
         <w:rPr>
@@ -2486,6 +3809,7 @@
           <w:rtl/>
         </w:rPr>
       </w:pPr>
+      <w:bookmarkStart w:id="7" w:name="_Toc27433231"/>
       <w:r>
         <w:rPr>
           <w:rFonts w:hint="cs"/>
@@ -2500,6 +3824,7 @@
         </w:rPr>
         <w:t>תוכנה</w:t>
       </w:r>
+      <w:bookmarkEnd w:id="7"/>
     </w:p>
     <w:p>
       <w:pPr>
@@ -2515,6 +3840,7 @@
           <w:rtl/>
         </w:rPr>
       </w:pPr>
+      <w:bookmarkStart w:id="8" w:name="_Toc27433232"/>
       <w:r>
         <w:rPr>
           <w:rFonts w:hint="cs"/>
@@ -2522,6 +3848,7 @@
         </w:rPr>
         <w:t>סקירה</w:t>
       </w:r>
+      <w:bookmarkEnd w:id="8"/>
     </w:p>
     <w:p>
       <w:pPr>
@@ -2740,15 +4067,18 @@
           <w:rFonts w:hint="cs"/>
           <w:rtl/>
         </w:rPr>
-        <w:t xml:space="preserve">לבניית </w:t>
+        <w:t xml:space="preserve">לבניית ופרסור </w:t>
+      </w:r>
+      <w:r>
+        <w:rPr>
+          <w:rFonts w:hint="cs"/>
+          <w:rtl/>
+        </w:rPr>
+        <w:t xml:space="preserve">פקטות השתמשנו בספרייה </w:t>
       </w:r>
       <w:proofErr w:type="spellStart"/>
       <w:r>
-        <w:rPr>
-          <w:rFonts w:hint="cs"/>
-          <w:rtl/>
-        </w:rPr>
-        <w:t>ופרסור</w:t>
+        <w:t>scapy</w:t>
       </w:r>
       <w:proofErr w:type="spellEnd"/>
       <w:r>
@@ -2756,118 +4086,104 @@
           <w:rFonts w:hint="cs"/>
           <w:rtl/>
         </w:rPr>
+        <w:t xml:space="preserve">, </w:t>
+      </w:r>
+      <w:r>
+        <w:rPr>
+          <w:rFonts w:hint="cs"/>
+          <w:rtl/>
+        </w:rPr>
+        <w:t xml:space="preserve">המאפשרת </w:t>
+      </w:r>
+      <w:r>
+        <w:rPr>
+          <w:rFonts w:hint="cs"/>
+          <w:rtl/>
+        </w:rPr>
+        <w:t xml:space="preserve">להגדיר </w:t>
+      </w:r>
+      <w:r>
+        <w:rPr>
+          <w:rFonts w:hint="cs"/>
+          <w:rtl/>
+        </w:rPr>
+        <w:t xml:space="preserve">פרוטוקול ייחודי </w:t>
+      </w:r>
+      <w:r>
+        <w:rPr>
+          <w:rFonts w:hint="cs"/>
+          <w:rtl/>
+        </w:rPr>
+        <w:t>ל</w:t>
+      </w:r>
+      <w:r>
+        <w:rPr>
+          <w:rFonts w:hint="cs"/>
+          <w:rtl/>
+        </w:rPr>
+        <w:t>הגדרת המתכנת.</w:t>
+      </w:r>
+      <w:r>
+        <w:rPr>
+          <w:rFonts w:hint="cs"/>
+          <w:rtl/>
+        </w:rPr>
+        <w:t xml:space="preserve"> הספרייה מאפשרת </w:t>
+      </w:r>
+      <w:r>
+        <w:rPr>
+          <w:rFonts w:hint="cs"/>
+          <w:rtl/>
+        </w:rPr>
+        <w:t xml:space="preserve">לייצר </w:t>
+      </w:r>
+      <w:r>
+        <w:rPr>
+          <w:rFonts w:hint="cs"/>
+          <w:rtl/>
+        </w:rPr>
+        <w:t xml:space="preserve">אובייקטים </w:t>
+      </w:r>
+      <w:r>
+        <w:rPr>
+          <w:rFonts w:hint="cs"/>
+          <w:rtl/>
+        </w:rPr>
+        <w:t xml:space="preserve">לפי </w:t>
+      </w:r>
+      <w:r>
+        <w:rPr>
+          <w:rFonts w:hint="cs"/>
+          <w:rtl/>
+        </w:rPr>
+        <w:t xml:space="preserve">מבנה ההודעה הרצוי, לבצע </w:t>
+      </w:r>
+      <w:r>
+        <w:t>dispatch</w:t>
+      </w:r>
+      <w:r>
+        <w:rPr>
+          <w:rFonts w:hint="cs"/>
+          <w:rtl/>
+        </w:rPr>
+        <w:t xml:space="preserve"> למידע הגולמי המתקבל מה-</w:t>
+      </w:r>
+      <w:r>
+        <w:t>socket</w:t>
+      </w:r>
+      <w:r>
+        <w:rPr>
+          <w:rFonts w:hint="cs"/>
+          <w:rtl/>
+        </w:rPr>
         <w:t xml:space="preserve"> </w:t>
       </w:r>
-      <w:proofErr w:type="spellStart"/>
-      <w:r>
-        <w:rPr>
-          <w:rFonts w:hint="cs"/>
-          <w:rtl/>
-        </w:rPr>
-        <w:t>פקטות</w:t>
-      </w:r>
-      <w:proofErr w:type="spellEnd"/>
-      <w:r>
-        <w:rPr>
-          <w:rFonts w:hint="cs"/>
-          <w:rtl/>
-        </w:rPr>
-        <w:t xml:space="preserve"> השתמשנו בספרייה </w:t>
-      </w:r>
-      <w:proofErr w:type="spellStart"/>
-      <w:r>
-        <w:t>scapy</w:t>
-      </w:r>
-      <w:proofErr w:type="spellEnd"/>
-      <w:r>
-        <w:rPr>
-          <w:rFonts w:hint="cs"/>
-          <w:rtl/>
-        </w:rPr>
-        <w:t xml:space="preserve">, </w:t>
-      </w:r>
-      <w:r>
-        <w:rPr>
-          <w:rFonts w:hint="cs"/>
-          <w:rtl/>
-        </w:rPr>
-        <w:t xml:space="preserve">המאפשרת </w:t>
-      </w:r>
-      <w:r>
-        <w:rPr>
-          <w:rFonts w:hint="cs"/>
-          <w:rtl/>
-        </w:rPr>
-        <w:t xml:space="preserve">להגדיר </w:t>
-      </w:r>
-      <w:r>
-        <w:rPr>
-          <w:rFonts w:hint="cs"/>
-          <w:rtl/>
-        </w:rPr>
-        <w:t xml:space="preserve">פרוטוקול ייחודי </w:t>
-      </w:r>
-      <w:r>
-        <w:rPr>
-          <w:rFonts w:hint="cs"/>
-          <w:rtl/>
-        </w:rPr>
-        <w:t>ל</w:t>
-      </w:r>
-      <w:r>
-        <w:rPr>
-          <w:rFonts w:hint="cs"/>
-          <w:rtl/>
-        </w:rPr>
-        <w:t>הגדרת המתכנת.</w:t>
-      </w:r>
-      <w:r>
-        <w:rPr>
-          <w:rFonts w:hint="cs"/>
-          <w:rtl/>
-        </w:rPr>
-        <w:t xml:space="preserve"> הספרייה מאפשרת </w:t>
-      </w:r>
-      <w:r>
-        <w:rPr>
-          <w:rFonts w:hint="cs"/>
-          <w:rtl/>
-        </w:rPr>
-        <w:t xml:space="preserve">לייצר </w:t>
-      </w:r>
-      <w:r>
-        <w:rPr>
-          <w:rFonts w:hint="cs"/>
-          <w:rtl/>
-        </w:rPr>
-        <w:t xml:space="preserve">אובייקטים </w:t>
-      </w:r>
-      <w:r>
-        <w:rPr>
-          <w:rFonts w:hint="cs"/>
-          <w:rtl/>
-        </w:rPr>
-        <w:t xml:space="preserve">לפי </w:t>
-      </w:r>
-      <w:r>
-        <w:rPr>
-          <w:rFonts w:hint="cs"/>
-          <w:rtl/>
-        </w:rPr>
-        <w:t xml:space="preserve">מבנה ההודעה הרצוי, לבצע </w:t>
-      </w:r>
-      <w:r>
-        <w:t>dispatch</w:t>
-      </w:r>
-      <w:r>
-        <w:rPr>
-          <w:rFonts w:hint="cs"/>
-          <w:rtl/>
-        </w:rPr>
-        <w:t xml:space="preserve"> למידע הגולמי המתקבל מה-</w:t>
-      </w:r>
-      <w:r>
-        <w:t>socket</w:t>
+      <w:r>
+        <w:rPr>
+          <w:rFonts w:hint="cs"/>
+          <w:rtl/>
+        </w:rPr>
+        <w:t>ולהכניסו לתוך אותם אובייקטים וכן</w:t>
       </w:r>
       <w:r>
         <w:rPr>
@@ -2881,53 +4197,7 @@
           <w:rFonts w:hint="cs"/>
           <w:rtl/>
         </w:rPr>
-        <w:t>ולהכניסו לתוך אותם אובייקטים וכן</w:t>
-      </w:r>
-      <w:r>
-        <w:rPr>
-          <w:rFonts w:hint="cs"/>
-          <w:rtl/>
-        </w:rPr>
-        <w:t xml:space="preserve"> </w:t>
-      </w:r>
-      <w:r>
-        <w:rPr>
-          <w:rFonts w:hint="cs"/>
-          <w:rtl/>
-        </w:rPr>
-        <w:t xml:space="preserve">לבצע </w:t>
-      </w:r>
-      <w:proofErr w:type="spellStart"/>
-      <w:r>
-        <w:rPr>
-          <w:rFonts w:hint="cs"/>
-          <w:rtl/>
-        </w:rPr>
-        <w:t>סריאליזציה</w:t>
-      </w:r>
-      <w:proofErr w:type="spellEnd"/>
-      <w:r>
-        <w:rPr>
-          <w:rFonts w:hint="cs"/>
-          <w:rtl/>
-        </w:rPr>
-        <w:t xml:space="preserve"> של </w:t>
-      </w:r>
-      <w:proofErr w:type="spellStart"/>
-      <w:r>
-        <w:rPr>
-          <w:rFonts w:hint="cs"/>
-          <w:rtl/>
-        </w:rPr>
-        <w:t>האובייטקים</w:t>
-      </w:r>
-      <w:proofErr w:type="spellEnd"/>
-      <w:r>
-        <w:rPr>
-          <w:rFonts w:hint="cs"/>
-          <w:rtl/>
-        </w:rPr>
-        <w:t xml:space="preserve"> הללו </w:t>
+        <w:t xml:space="preserve">לבצע סריאליזציה של האובייטקים הללו </w:t>
       </w:r>
       <w:r>
         <w:rPr>
@@ -3654,21 +4924,12 @@
         </w:rPr>
         <w:t xml:space="preserve"> </w:t>
       </w:r>
-      <w:proofErr w:type="spellStart"/>
-      <w:r>
-        <w:rPr>
-          <w:rFonts w:hint="cs"/>
-          <w:rtl/>
-        </w:rPr>
-        <w:t>מסתנכרנים</w:t>
-      </w:r>
-      <w:proofErr w:type="spellEnd"/>
-      <w:r>
-        <w:rPr>
-          <w:rFonts w:hint="cs"/>
-          <w:rtl/>
-        </w:rPr>
-        <w:t xml:space="preserve"> מול שרת ה-</w:t>
+      <w:r>
+        <w:rPr>
+          <w:rFonts w:hint="cs"/>
+          <w:rtl/>
+        </w:rPr>
+        <w:t>מסתנכרנים מול שרת ה-</w:t>
       </w:r>
       <w:r>
         <w:rPr>
@@ -3788,6 +5049,7 @@
           <w:rtl/>
         </w:rPr>
       </w:pPr>
+      <w:bookmarkStart w:id="9" w:name="_Toc27433233"/>
       <w:r>
         <w:rPr>
           <w:rFonts w:hint="cs"/>
@@ -3795,6 +5057,7 @@
         </w:rPr>
         <w:t>מבנה מחלקות</w:t>
       </w:r>
+      <w:bookmarkEnd w:id="9"/>
     </w:p>
     <w:p>
       <w:pPr>
@@ -3876,6 +5139,7 @@
           <w:rtl/>
         </w:rPr>
       </w:pPr>
+      <w:bookmarkStart w:id="10" w:name="_Toc27433234"/>
       <w:r>
         <w:rPr>
           <w:rFonts w:hint="cs"/>
@@ -3884,6 +5148,7 @@
         <w:lastRenderedPageBreak/>
         <w:t>תיאור המחלקות</w:t>
       </w:r>
+      <w:bookmarkEnd w:id="10"/>
     </w:p>
     <w:p>
       <w:pPr>
@@ -3898,6 +5163,7 @@
           <w:rtl/>
         </w:rPr>
       </w:pPr>
+      <w:bookmarkStart w:id="11" w:name="_Toc27433235"/>
       <w:r>
         <w:rPr>
           <w:rFonts w:hint="cs"/>
@@ -3908,6 +5174,7 @@
       <w:r>
         <w:t>Common</w:t>
       </w:r>
+      <w:bookmarkEnd w:id="11"/>
     </w:p>
     <w:p>
       <w:pPr>
@@ -4029,15 +5296,82 @@
           <w:rFonts w:hint="cs"/>
           <w:rtl/>
         </w:rPr>
+        <w:t xml:space="preserve"> הפייתוני, </w:t>
+      </w:r>
+      <w:r>
+        <w:rPr>
+          <w:rFonts w:hint="cs"/>
+          <w:rtl/>
+        </w:rPr>
+        <w:t>ו</w:t>
+      </w:r>
+      <w:r>
+        <w:rPr>
+          <w:rFonts w:hint="cs"/>
+          <w:rtl/>
+        </w:rPr>
+        <w:t xml:space="preserve">משמשת לשליחה נוחה של </w:t>
+      </w:r>
+      <w:r>
+        <w:rPr>
+          <w:rFonts w:hint="cs"/>
+          <w:rtl/>
+        </w:rPr>
+        <w:t xml:space="preserve">הפרוטוקול </w:t>
+      </w:r>
+      <w:r>
+        <w:rPr>
+          <w:rFonts w:hint="cs"/>
+          <w:rtl/>
+        </w:rPr>
+        <w:t>שבשימוש המערכת</w:t>
+      </w:r>
+      <w:r>
+        <w:rPr>
+          <w:rFonts w:hint="cs"/>
+          <w:rtl/>
+        </w:rPr>
+        <w:t xml:space="preserve">. </w:t>
+      </w:r>
+      <w:r>
+        <w:rPr>
+          <w:rFonts w:hint="cs"/>
+          <w:rtl/>
+        </w:rPr>
+        <w:t xml:space="preserve">כל הודעה שנשלחת באמצעות </w:t>
+      </w:r>
+      <w:proofErr w:type="spellStart"/>
+      <w:r>
+        <w:t>LengthSocket</w:t>
+      </w:r>
+      <w:proofErr w:type="spellEnd"/>
+      <w:r>
+        <w:rPr>
+          <w:rFonts w:hint="cs"/>
+          <w:rtl/>
+        </w:rPr>
         <w:t xml:space="preserve"> </w:t>
       </w:r>
+      <w:r>
+        <w:rPr>
+          <w:rFonts w:hint="cs"/>
+          <w:rtl/>
+        </w:rPr>
+        <w:t>נעטפת ב-</w:t>
+      </w:r>
+      <w:r>
+        <w:t>header</w:t>
+      </w:r>
+      <w:r>
+        <w:rPr>
+          <w:rFonts w:hint="cs"/>
+          <w:rtl/>
+        </w:rPr>
+        <w:t xml:space="preserve"> המתאים (ראו </w:t>
+      </w:r>
       <w:proofErr w:type="spellStart"/>
       <w:r>
-        <w:rPr>
-          <w:rFonts w:hint="cs"/>
-          <w:rtl/>
-        </w:rPr>
-        <w:t>הפייתוני</w:t>
+        <w:t>GeneralPacket</w:t>
       </w:r>
       <w:proofErr w:type="spellEnd"/>
       <w:r>
@@ -4045,6 +5379,60 @@
           <w:rFonts w:hint="cs"/>
           <w:rtl/>
         </w:rPr>
+        <w:t xml:space="preserve">), </w:t>
+      </w:r>
+      <w:r>
+        <w:rPr>
+          <w:rFonts w:hint="cs"/>
+          <w:rtl/>
+        </w:rPr>
+        <w:t xml:space="preserve">ולפניו </w:t>
+      </w:r>
+      <w:r>
+        <w:rPr>
+          <w:rFonts w:hint="cs"/>
+          <w:rtl/>
+        </w:rPr>
+        <w:t xml:space="preserve">נשלח גודל </w:t>
+      </w:r>
+      <w:r>
+        <w:rPr>
+          <w:rFonts w:hint="cs"/>
+          <w:rtl/>
+        </w:rPr>
+        <w:t>ההודעה</w:t>
+      </w:r>
+      <w:r>
+        <w:rPr>
+          <w:rFonts w:hint="cs"/>
+          <w:rtl/>
+        </w:rPr>
+        <w:t xml:space="preserve">; </w:t>
+      </w:r>
+      <w:r>
+        <w:rPr>
+          <w:rFonts w:hint="cs"/>
+          <w:rtl/>
+        </w:rPr>
+        <w:t>בכל קבלה המתבצעת על ידי</w:t>
+      </w:r>
+      <w:r>
+        <w:rPr>
+          <w:rFonts w:hint="cs"/>
+          <w:rtl/>
+        </w:rPr>
+        <w:t xml:space="preserve"> </w:t>
+      </w:r>
+      <w:proofErr w:type="spellStart"/>
+      <w:r>
+        <w:t>LengthSocket</w:t>
+      </w:r>
+      <w:proofErr w:type="spellEnd"/>
+      <w:r>
+        <w:rPr>
+          <w:rFonts w:hint="cs"/>
+          <w:rtl/>
+        </w:rPr>
         <w:t xml:space="preserve">, </w:t>
       </w:r>
       <w:r>
@@ -4052,28 +5440,45 @@
           <w:rFonts w:hint="cs"/>
           <w:rtl/>
         </w:rPr>
-        <w:t>ו</w:t>
-      </w:r>
-      <w:r>
-        <w:rPr>
-          <w:rFonts w:hint="cs"/>
-          <w:rtl/>
-        </w:rPr>
-        <w:t xml:space="preserve">משמשת לשליחה נוחה של </w:t>
-      </w:r>
-      <w:r>
-        <w:rPr>
-          <w:rFonts w:hint="cs"/>
-          <w:rtl/>
-        </w:rPr>
-        <w:t xml:space="preserve">הפרוטוקול </w:t>
-      </w:r>
-      <w:r>
-        <w:rPr>
-          <w:rFonts w:hint="cs"/>
-          <w:rtl/>
-        </w:rPr>
-        <w:t>שבשימוש המערכת</w:t>
+        <w:t>נקרא מה-</w:t>
+      </w:r>
+      <w:r>
+        <w:t>socket</w:t>
+      </w:r>
+      <w:r>
+        <w:rPr>
+          <w:rFonts w:hint="cs"/>
+          <w:rtl/>
+        </w:rPr>
+        <w:t xml:space="preserve"> גודל ההודעה ול</w:t>
+      </w:r>
+      <w:r>
+        <w:rPr>
+          <w:rFonts w:hint="cs"/>
+          <w:rtl/>
+        </w:rPr>
+        <w:t>פיו</w:t>
+      </w:r>
+      <w:r>
+        <w:rPr>
+          <w:rFonts w:hint="cs"/>
+          <w:rtl/>
+        </w:rPr>
+        <w:t>,</w:t>
+      </w:r>
+      <w:r>
+        <w:rPr>
+          <w:rFonts w:hint="cs"/>
+          <w:rtl/>
+        </w:rPr>
+        <w:t xml:space="preserve"> </w:t>
+      </w:r>
+      <w:r>
+        <w:rPr>
+          <w:rFonts w:hint="cs"/>
+          <w:rtl/>
+        </w:rPr>
+        <w:t>ההודעה עצמה</w:t>
       </w:r>
       <w:r>
         <w:rPr>
@@ -4082,16 +5487,28 @@
         </w:rPr>
         <w:t xml:space="preserve">. </w:t>
       </w:r>
-      <w:r>
-        <w:rPr>
-          <w:rFonts w:hint="cs"/>
-          <w:rtl/>
-        </w:rPr>
-        <w:t xml:space="preserve">כל הודעה שנשלחת באמצעות </w:t>
+    </w:p>
+    <w:p>
+      <w:pPr>
+        <w:bidi/>
+        <w:spacing w:line="360" w:lineRule="auto"/>
+        <w:rPr>
+          <w:rtl/>
+        </w:rPr>
+      </w:pPr>
+      <w:r>
+        <w:rPr>
+          <w:rFonts w:hint="cs"/>
+          <w:rtl/>
+        </w:rPr>
+        <w:t xml:space="preserve">המחלקה חושפת שלוש פונקציות: </w:t>
+      </w:r>
+      <w:r>
+        <w:t xml:space="preserve">send, </w:t>
       </w:r>
       <w:proofErr w:type="spellStart"/>
       <w:r>
-        <w:t>LengthSocket</w:t>
+        <w:t>recv</w:t>
       </w:r>
       <w:proofErr w:type="spellEnd"/>
       <w:r>
@@ -4099,97 +5516,31 @@
           <w:rFonts w:hint="cs"/>
           <w:rtl/>
         </w:rPr>
-        <w:t xml:space="preserve"> </w:t>
-      </w:r>
-      <w:r>
-        <w:rPr>
-          <w:rFonts w:hint="cs"/>
-          <w:rtl/>
-        </w:rPr>
-        <w:t>נעטפת ב-</w:t>
-      </w:r>
-      <w:r>
-        <w:t>header</w:t>
-      </w:r>
-      <w:r>
-        <w:rPr>
-          <w:rFonts w:hint="cs"/>
-          <w:rtl/>
-        </w:rPr>
-        <w:t xml:space="preserve"> המתאים (ראו </w:t>
-      </w:r>
-      <w:proofErr w:type="spellStart"/>
-      <w:r>
-        <w:t>GeneralPacket</w:t>
-      </w:r>
-      <w:proofErr w:type="spellEnd"/>
-      <w:r>
-        <w:rPr>
-          <w:rFonts w:hint="cs"/>
-          <w:rtl/>
-        </w:rPr>
-        <w:t xml:space="preserve">), </w:t>
-      </w:r>
-      <w:r>
-        <w:rPr>
-          <w:rFonts w:hint="cs"/>
-          <w:rtl/>
-        </w:rPr>
-        <w:t xml:space="preserve">ולפניו </w:t>
-      </w:r>
-      <w:r>
-        <w:rPr>
-          <w:rFonts w:hint="cs"/>
-          <w:rtl/>
-        </w:rPr>
-        <w:t xml:space="preserve">נשלח גודל </w:t>
-      </w:r>
-      <w:r>
-        <w:rPr>
-          <w:rFonts w:hint="cs"/>
-          <w:rtl/>
-        </w:rPr>
-        <w:t>ההודעה</w:t>
-      </w:r>
-      <w:r>
-        <w:rPr>
-          <w:rFonts w:hint="cs"/>
-          <w:rtl/>
-        </w:rPr>
-        <w:t xml:space="preserve">; </w:t>
-      </w:r>
-      <w:r>
-        <w:rPr>
-          <w:rFonts w:hint="cs"/>
-          <w:rtl/>
-        </w:rPr>
-        <w:t>בכל קבלה המתבצעת על ידי</w:t>
-      </w:r>
-      <w:r>
-        <w:rPr>
-          <w:rFonts w:hint="cs"/>
-          <w:rtl/>
-        </w:rPr>
-        <w:t xml:space="preserve"> </w:t>
-      </w:r>
-      <w:proofErr w:type="spellStart"/>
-      <w:r>
-        <w:t>LengthSocket</w:t>
-      </w:r>
-      <w:proofErr w:type="spellEnd"/>
-      <w:r>
-        <w:rPr>
-          <w:rFonts w:hint="cs"/>
-          <w:rtl/>
-        </w:rPr>
-        <w:t xml:space="preserve">, </w:t>
-      </w:r>
-      <w:r>
-        <w:rPr>
-          <w:rFonts w:hint="cs"/>
-          <w:rtl/>
-        </w:rPr>
-        <w:t>נקרא מה-</w:t>
+        <w:t xml:space="preserve"> ו-</w:t>
+      </w:r>
+      <w:r>
+        <w:t>accept</w:t>
+      </w:r>
+      <w:r>
+        <w:rPr>
+          <w:rFonts w:hint="cs"/>
+          <w:rtl/>
+        </w:rPr>
+        <w:t xml:space="preserve">. </w:t>
+      </w:r>
+      <w:r>
+        <w:rPr>
+          <w:rFonts w:hint="cs"/>
+          <w:rtl/>
+        </w:rPr>
+        <w:t xml:space="preserve">פונקציות אלו דורסות את המימוש </w:t>
+      </w:r>
+      <w:r>
+        <w:rPr>
+          <w:rFonts w:hint="cs"/>
+          <w:rtl/>
+        </w:rPr>
+        <w:t xml:space="preserve">של </w:t>
       </w:r>
       <w:r>
         <w:t>socket</w:t>
@@ -4199,117 +5550,8 @@
           <w:rFonts w:hint="cs"/>
           <w:rtl/>
         </w:rPr>
-        <w:t xml:space="preserve"> גודל ההודעה ול</w:t>
-      </w:r>
-      <w:r>
-        <w:rPr>
-          <w:rFonts w:hint="cs"/>
-          <w:rtl/>
-        </w:rPr>
-        <w:t>פיו</w:t>
-      </w:r>
-      <w:r>
-        <w:rPr>
-          <w:rFonts w:hint="cs"/>
-          <w:rtl/>
-        </w:rPr>
-        <w:t>,</w:t>
-      </w:r>
-      <w:r>
-        <w:rPr>
-          <w:rFonts w:hint="cs"/>
-          <w:rtl/>
-        </w:rPr>
-        <w:t xml:space="preserve"> </w:t>
-      </w:r>
-      <w:r>
-        <w:rPr>
-          <w:rFonts w:hint="cs"/>
-          <w:rtl/>
-        </w:rPr>
-        <w:t>ההודעה עצמה</w:t>
-      </w:r>
-      <w:r>
-        <w:rPr>
-          <w:rFonts w:hint="cs"/>
-          <w:rtl/>
-        </w:rPr>
-        <w:t xml:space="preserve">. </w:t>
-      </w:r>
-    </w:p>
-    <w:p>
-      <w:pPr>
-        <w:bidi/>
-        <w:spacing w:line="360" w:lineRule="auto"/>
-        <w:rPr>
-          <w:rtl/>
-        </w:rPr>
-      </w:pPr>
-      <w:r>
-        <w:rPr>
-          <w:rFonts w:hint="cs"/>
-          <w:rtl/>
-        </w:rPr>
-        <w:t xml:space="preserve">המחלקה חושפת שלוש פונקציות: </w:t>
-      </w:r>
-      <w:r>
-        <w:t xml:space="preserve">send, </w:t>
-      </w:r>
-      <w:proofErr w:type="spellStart"/>
-      <w:r>
-        <w:t>recv</w:t>
-      </w:r>
-      <w:proofErr w:type="spellEnd"/>
-      <w:r>
-        <w:rPr>
-          <w:rFonts w:hint="cs"/>
-          <w:rtl/>
-        </w:rPr>
-        <w:t xml:space="preserve"> ו-</w:t>
-      </w:r>
-      <w:r>
-        <w:t>accept</w:t>
-      </w:r>
-      <w:r>
-        <w:rPr>
-          <w:rFonts w:hint="cs"/>
-          <w:rtl/>
-        </w:rPr>
-        <w:t xml:space="preserve">. </w:t>
-      </w:r>
-      <w:r>
-        <w:rPr>
-          <w:rFonts w:hint="cs"/>
-          <w:rtl/>
-        </w:rPr>
-        <w:t xml:space="preserve">פונקציות אלו דורסות את המימוש </w:t>
-      </w:r>
-      <w:r>
-        <w:rPr>
-          <w:rFonts w:hint="cs"/>
-          <w:rtl/>
-        </w:rPr>
-        <w:t xml:space="preserve">של </w:t>
-      </w:r>
-      <w:r>
-        <w:t>socket</w:t>
-      </w:r>
-      <w:r>
-        <w:rPr>
-          <w:rFonts w:hint="cs"/>
-          <w:rtl/>
-        </w:rPr>
-        <w:t xml:space="preserve"> </w:t>
-      </w:r>
-      <w:proofErr w:type="spellStart"/>
-      <w:r>
-        <w:rPr>
-          <w:rFonts w:hint="cs"/>
-          <w:rtl/>
-        </w:rPr>
-        <w:t>הפייתוני</w:t>
-      </w:r>
-      <w:proofErr w:type="spellEnd"/>
+        <w:t xml:space="preserve"> הפייתוני</w:t>
+      </w:r>
       <w:r>
         <w:rPr>
           <w:rFonts w:hint="cs"/>
@@ -4826,8 +6068,6 @@
       <w:r>
         <w:t>s</w:t>
       </w:r>
-      <w:bookmarkStart w:id="0" w:name="_GoBack"/>
-      <w:bookmarkEnd w:id="0"/>
       <w:proofErr w:type="spellEnd"/>
       <w:r>
         <w:rPr>
@@ -4960,15 +6200,21 @@
           <w:rFonts w:hint="cs"/>
           <w:rtl/>
         </w:rPr>
-        <w:t xml:space="preserve">יורשת אף היא </w:t>
+        <w:t xml:space="preserve">יורשת אף היא ממחקלת </w:t>
+      </w:r>
+      <w:r>
+        <w:t>Packet</w:t>
+      </w:r>
+      <w:r>
+        <w:rPr>
+          <w:rFonts w:hint="cs"/>
+          <w:rtl/>
+        </w:rPr>
+        <w:t xml:space="preserve"> ב-</w:t>
       </w:r>
       <w:proofErr w:type="spellStart"/>
       <w:r>
-        <w:rPr>
-          <w:rFonts w:hint="cs"/>
-          <w:rtl/>
-        </w:rPr>
-        <w:t>ממחקלת</w:t>
+        <w:t>scapy</w:t>
       </w:r>
       <w:proofErr w:type="spellEnd"/>
       <w:r>
@@ -4976,21 +6222,35 @@
           <w:rFonts w:hint="cs"/>
           <w:rtl/>
         </w:rPr>
-        <w:t xml:space="preserve"> </w:t>
-      </w:r>
-      <w:r>
-        <w:t>Packet</w:t>
-      </w:r>
-      <w:r>
-        <w:rPr>
-          <w:rFonts w:hint="cs"/>
-          <w:rtl/>
-        </w:rPr>
-        <w:t xml:space="preserve"> ב-</w:t>
+        <w:t xml:space="preserve">, ותפקידה להגדיר את מבנה </w:t>
+      </w:r>
+      <w:r>
+        <w:rPr>
+          <w:rFonts w:hint="cs"/>
+          <w:rtl/>
+        </w:rPr>
+        <w:t xml:space="preserve">ההודעות לשליחת איתותים בין השרת ללקוחות. </w:t>
+      </w:r>
+      <w:r>
+        <w:rPr>
+          <w:rFonts w:hint="cs"/>
+          <w:rtl/>
+        </w:rPr>
+        <w:t>ארבעת סוגי האיתותים האפשריים</w:t>
+      </w:r>
+      <w:r>
+        <w:rPr>
+          <w:rFonts w:hint="cs"/>
+          <w:rtl/>
+        </w:rPr>
+        <w:t xml:space="preserve"> הם: </w:t>
+      </w:r>
+      <w:r>
+        <w:t xml:space="preserve">play, stop, pause, </w:t>
       </w:r>
       <w:proofErr w:type="spellStart"/>
       <w:r>
-        <w:t>scapy</w:t>
+        <w:t>unpause</w:t>
       </w:r>
       <w:proofErr w:type="spellEnd"/>
       <w:r>
@@ -4998,42 +6258,6 @@
           <w:rFonts w:hint="cs"/>
           <w:rtl/>
         </w:rPr>
-        <w:t xml:space="preserve">, ותפקידה להגדיר את מבנה </w:t>
-      </w:r>
-      <w:r>
-        <w:rPr>
-          <w:rFonts w:hint="cs"/>
-          <w:rtl/>
-        </w:rPr>
-        <w:t xml:space="preserve">ההודעות לשליחת איתותים בין השרת ללקוחות. </w:t>
-      </w:r>
-      <w:r>
-        <w:rPr>
-          <w:rFonts w:hint="cs"/>
-          <w:rtl/>
-        </w:rPr>
-        <w:t>ארבעת סוגי האיתותים האפשריים</w:t>
-      </w:r>
-      <w:r>
-        <w:rPr>
-          <w:rFonts w:hint="cs"/>
-          <w:rtl/>
-        </w:rPr>
-        <w:t xml:space="preserve"> הם: </w:t>
-      </w:r>
-      <w:r>
-        <w:t xml:space="preserve">play, stop, pause, </w:t>
-      </w:r>
-      <w:proofErr w:type="spellStart"/>
-      <w:r>
-        <w:t>unpause</w:t>
-      </w:r>
-      <w:proofErr w:type="spellEnd"/>
-      <w:r>
-        <w:rPr>
-          <w:rFonts w:hint="cs"/>
-          <w:rtl/>
-        </w:rPr>
         <w:t>, ו</w:t>
       </w:r>
       <w:r>
@@ -5111,23 +6335,7 @@
           <w:rFonts w:hint="cs"/>
           <w:rtl/>
         </w:rPr>
-        <w:t xml:space="preserve">וכן ערכיהם </w:t>
-      </w:r>
-      <w:proofErr w:type="spellStart"/>
-      <w:r>
-        <w:rPr>
-          <w:rFonts w:hint="cs"/>
-          <w:rtl/>
-        </w:rPr>
-        <w:t>הדיפולטיים</w:t>
-      </w:r>
-      <w:proofErr w:type="spellEnd"/>
-      <w:r>
-        <w:rPr>
-          <w:rFonts w:hint="cs"/>
-          <w:rtl/>
-        </w:rPr>
-        <w:t>.</w:t>
+        <w:t>וכן ערכיהם הדיפולטיים.</w:t>
       </w:r>
     </w:p>
     <w:p>
@@ -5597,6 +6805,7 @@
           <w:rtl/>
         </w:rPr>
       </w:pPr>
+      <w:bookmarkStart w:id="12" w:name="_Toc27433236"/>
       <w:r>
         <w:rPr>
           <w:rFonts w:hint="cs"/>
@@ -5607,6 +6816,7 @@
       <w:r>
         <w:t>Server</w:t>
       </w:r>
+      <w:bookmarkEnd w:id="12"/>
     </w:p>
     <w:p>
       <w:pPr>
@@ -5697,23 +6907,7 @@
           <w:rFonts w:hint="cs"/>
           <w:rtl/>
         </w:rPr>
-        <w:t xml:space="preserve"> </w:t>
-      </w:r>
-      <w:proofErr w:type="spellStart"/>
-      <w:r>
-        <w:rPr>
-          <w:rFonts w:hint="cs"/>
-          <w:rtl/>
-        </w:rPr>
-        <w:t>הפייתונית</w:t>
-      </w:r>
-      <w:proofErr w:type="spellEnd"/>
-      <w:r>
-        <w:rPr>
-          <w:rFonts w:hint="cs"/>
-          <w:rtl/>
-        </w:rPr>
-        <w:t xml:space="preserve">. </w:t>
+        <w:t xml:space="preserve"> הפייתונית. </w:t>
       </w:r>
       <w:r>
         <w:rPr>
@@ -6593,7 +7787,6 @@
         <w:bidi/>
         <w:spacing w:line="360" w:lineRule="auto"/>
         <w:rPr>
-          <w:rFonts w:hint="cs"/>
           <w:rtl/>
         </w:rPr>
       </w:pPr>
@@ -6685,6 +7878,7 @@
           <w:rtl/>
         </w:rPr>
       </w:pPr>
+      <w:bookmarkStart w:id="13" w:name="_Toc27433237"/>
       <w:r>
         <w:rPr>
           <w:rFonts w:hint="cs"/>
@@ -6701,6 +7895,7 @@
       <w:r>
         <w:t>lient</w:t>
       </w:r>
+      <w:bookmarkEnd w:id="13"/>
     </w:p>
     <w:p>
       <w:pPr>
@@ -6837,23 +8032,7 @@
           <w:rFonts w:hint="cs"/>
           <w:rtl/>
         </w:rPr>
-        <w:t xml:space="preserve">, ומחזירה את התשובה </w:t>
-      </w:r>
-      <w:proofErr w:type="spellStart"/>
-      <w:r>
-        <w:rPr>
-          <w:rFonts w:hint="cs"/>
-          <w:rtl/>
-        </w:rPr>
-        <w:t>כאובייט</w:t>
-      </w:r>
-      <w:proofErr w:type="spellEnd"/>
-      <w:r>
-        <w:rPr>
-          <w:rFonts w:hint="cs"/>
-          <w:rtl/>
-        </w:rPr>
-        <w:t xml:space="preserve"> </w:t>
+        <w:t xml:space="preserve">, ומחזירה את התשובה כאובייט </w:t>
       </w:r>
       <w:r>
         <w:t>datetime</w:t>
@@ -6863,23 +8042,7 @@
           <w:rFonts w:hint="cs"/>
           <w:rtl/>
         </w:rPr>
-        <w:t xml:space="preserve"> </w:t>
-      </w:r>
-      <w:proofErr w:type="spellStart"/>
-      <w:r>
-        <w:rPr>
-          <w:rFonts w:hint="cs"/>
-          <w:rtl/>
-        </w:rPr>
-        <w:t>פייתוני</w:t>
-      </w:r>
-      <w:proofErr w:type="spellEnd"/>
-      <w:r>
-        <w:rPr>
-          <w:rFonts w:hint="cs"/>
-          <w:rtl/>
-        </w:rPr>
-        <w:t>.</w:t>
+        <w:t xml:space="preserve"> פייתוני.</w:t>
       </w:r>
     </w:p>
     <w:p>
@@ -6943,23 +8106,7 @@
           <w:rFonts w:hint="cs"/>
           <w:rtl/>
         </w:rPr>
-        <w:t xml:space="preserve"> באופן </w:t>
-      </w:r>
-      <w:proofErr w:type="spellStart"/>
-      <w:r>
-        <w:rPr>
-          <w:rFonts w:hint="cs"/>
-          <w:rtl/>
-        </w:rPr>
-        <w:t>מכוייל</w:t>
-      </w:r>
-      <w:proofErr w:type="spellEnd"/>
-      <w:r>
-        <w:rPr>
-          <w:rFonts w:hint="cs"/>
-          <w:rtl/>
-        </w:rPr>
-        <w:t xml:space="preserve"> למול שרת </w:t>
+        <w:t xml:space="preserve"> באופן מכוייל למול שרת </w:t>
       </w:r>
       <w:r>
         <w:rPr>
@@ -7007,17 +8154,8 @@
           <w:rFonts w:hint="cs"/>
           <w:rtl/>
         </w:rPr>
-        <w:t>(</w:t>
-      </w:r>
-      <w:proofErr w:type="spellStart"/>
-      <w:r>
-        <w:rPr>
-          <w:rFonts w:hint="cs"/>
-          <w:rtl/>
-        </w:rPr>
-        <w:t>נסמנו</w:t>
-      </w:r>
-      <w:proofErr w:type="spellEnd"/>
+        <w:t>(נסמנו</w:t>
+      </w:r>
       <w:r>
         <w:rPr>
           <w:rFonts w:hint="cs"/>
@@ -7332,23 +8470,7 @@
           <w:rFonts w:hint="cs"/>
           <w:rtl/>
         </w:rPr>
-        <w:t xml:space="preserve">המחלקה מממשת </w:t>
-      </w:r>
-      <w:proofErr w:type="spellStart"/>
-      <w:r>
-        <w:rPr>
-          <w:rFonts w:hint="cs"/>
-          <w:rtl/>
-        </w:rPr>
-        <w:t>לוגיקות</w:t>
-      </w:r>
-      <w:proofErr w:type="spellEnd"/>
-      <w:r>
-        <w:rPr>
-          <w:rFonts w:hint="cs"/>
-          <w:rtl/>
-        </w:rPr>
-        <w:t xml:space="preserve"> פנימיות </w:t>
+        <w:t xml:space="preserve">המחלקה מממשת לוגיקות פנימיות </w:t>
       </w:r>
       <w:r>
         <w:rPr>
@@ -7371,6 +8493,7 @@
           <w:rtl/>
         </w:rPr>
       </w:pPr>
+      <w:bookmarkStart w:id="14" w:name="_Toc27433238"/>
       <w:r>
         <w:rPr>
           <w:rFonts w:hint="cs"/>
@@ -7382,6 +8505,7 @@
       <w:r>
         <w:t>gui</w:t>
       </w:r>
+      <w:bookmarkEnd w:id="14"/>
       <w:proofErr w:type="spellEnd"/>
     </w:p>
     <w:p>
@@ -7430,6 +8554,7 @@
           <w:rtl/>
         </w:rPr>
       </w:pPr>
+      <w:bookmarkStart w:id="15" w:name="_Toc27433239"/>
       <w:r>
         <w:rPr>
           <w:rFonts w:hint="cs"/>
@@ -7440,13 +8565,13 @@
       <w:r>
         <w:t>main</w:t>
       </w:r>
-    </w:p>
-    <w:p>
-      <w:pPr>
-        <w:bidi/>
-        <w:spacing w:line="360" w:lineRule="auto"/>
-        <w:rPr>
-          <w:rFonts w:hint="cs"/>
+      <w:bookmarkEnd w:id="15"/>
+    </w:p>
+    <w:p>
+      <w:pPr>
+        <w:bidi/>
+        <w:spacing w:line="360" w:lineRule="auto"/>
+        <w:rPr>
           <w:rtl/>
         </w:rPr>
       </w:pPr>
@@ -7526,6 +8651,7 @@
           <w:rtl/>
         </w:rPr>
       </w:pPr>
+      <w:bookmarkStart w:id="16" w:name="_Toc27433240"/>
       <w:r>
         <w:rPr>
           <w:rFonts w:hint="cs"/>
@@ -7533,6 +8659,7 @@
         </w:rPr>
         <w:t>פרוטוקול התקשרות</w:t>
       </w:r>
+      <w:bookmarkEnd w:id="16"/>
     </w:p>
     <w:p>
       <w:pPr>
@@ -7561,23 +8688,7 @@
           <w:rFonts w:hint="cs"/>
           <w:rtl/>
         </w:rPr>
-        <w:t xml:space="preserve">המערכת הוא מבנה כוכב, בו כל הלקוחות מתחברים אל שרת מרכזי אחד, </w:t>
-      </w:r>
-      <w:proofErr w:type="spellStart"/>
-      <w:r>
-        <w:rPr>
-          <w:rFonts w:hint="cs"/>
-          <w:rtl/>
-        </w:rPr>
-        <w:t>מסתנכרנים</w:t>
-      </w:r>
-      <w:proofErr w:type="spellEnd"/>
-      <w:r>
-        <w:rPr>
-          <w:rFonts w:hint="cs"/>
-          <w:rtl/>
-        </w:rPr>
-        <w:t xml:space="preserve"> מולו ומקבלים ממנו פקודות לביצוע.</w:t>
+        <w:t>המערכת הוא מבנה כוכב, בו כל הלקוחות מתחברים אל שרת מרכזי אחד, מסתנכרנים מולו ומקבלים ממנו פקודות לביצוע.</w:t>
       </w:r>
       <w:r>
         <w:rPr>
@@ -7846,6 +8957,7 @@
           <w:rtl/>
         </w:rPr>
       </w:pPr>
+      <w:bookmarkStart w:id="17" w:name="_Toc27433241"/>
       <w:r>
         <w:rPr>
           <w:rFonts w:hint="cs"/>
@@ -7859,6 +8971,7 @@
         </w:rPr>
         <w:t>NTP</w:t>
       </w:r>
+      <w:bookmarkEnd w:id="17"/>
     </w:p>
     <w:p>
       <w:pPr>
@@ -8367,23 +9480,7 @@
           <w:rFonts w:cs="Arial"/>
           <w:rtl/>
         </w:rPr>
-        <w:t xml:space="preserve">. כאשר מחשב מבקש </w:t>
-      </w:r>
-      <w:proofErr w:type="spellStart"/>
-      <w:r>
-        <w:rPr>
-          <w:rFonts w:cs="Arial"/>
-          <w:rtl/>
-        </w:rPr>
-        <w:t>להסתנכרן</w:t>
-      </w:r>
-      <w:proofErr w:type="spellEnd"/>
-      <w:r>
-        <w:rPr>
-          <w:rFonts w:cs="Arial"/>
-          <w:rtl/>
-        </w:rPr>
-        <w:t xml:space="preserve"> מול שרת זמן הוא שולח לשרת הזמן את הבקשה ואת השעה המקומית אצלו. כאשר חוזר משרת הזמן שדר המכיל את השעה הנכונה יחד עם השעה שנשלחה על ידי השרת המבקש, מושווה השעה המקומית הנוכחית לשעה שנשלחה בשדר המקורי הקיימת גם בשדר שהוחזר ואז מבוצע חישוב של הזמן הממוצע שלוקח לשדר לעשות את המרחק משרת אחד למשנהו. הממוצע מתקבל לאחר שליחת בקשה לסנכרון מספר פעמים (לרוב 4).</w:t>
+        <w:t>. כאשר מחשב מבקש להסתנכרן מול שרת זמן הוא שולח לשרת הזמן את הבקשה ואת השעה המקומית אצלו. כאשר חוזר משרת הזמן שדר המכיל את השעה הנכונה יחד עם השעה שנשלחה על ידי השרת המבקש, מושווה השעה המקומית הנוכחית לשעה שנשלחה בשדר המקורי הקיימת גם בשדר שהוחזר ואז מבוצע חישוב של הזמן הממוצע שלוקח לשדר לעשות את המרחק משרת אחד למשנהו. הממוצע מתקבל לאחר שליחת בקשה לסנכרון מספר פעמים (לרוב 4).</w:t>
       </w:r>
     </w:p>
     <w:p>
@@ -8399,6 +9496,7 @@
           <w:rtl/>
         </w:rPr>
       </w:pPr>
+      <w:bookmarkStart w:id="18" w:name="_Toc27433242"/>
       <w:r>
         <w:rPr>
           <w:rFonts w:hint="cs"/>
@@ -8419,6 +9517,7 @@
         </w:rPr>
         <w:t xml:space="preserve"> העברת מסרים וקבצים</w:t>
       </w:r>
+      <w:bookmarkEnd w:id="18"/>
     </w:p>
     <w:p>
       <w:pPr>
@@ -10542,7 +11641,6 @@
         </w:rPr>
         <w:t xml:space="preserve"> כגון עיכובים, </w:t>
       </w:r>
-      <w:proofErr w:type="spellStart"/>
       <w:r>
         <w:rPr>
           <w:rFonts w:hint="cs"/>
@@ -10555,15 +11653,7 @@
           <w:rFonts w:hint="cs"/>
           <w:rtl/>
         </w:rPr>
-        <w:t>ים</w:t>
-      </w:r>
-      <w:proofErr w:type="spellEnd"/>
-      <w:r>
-        <w:rPr>
-          <w:rFonts w:hint="cs"/>
-          <w:rtl/>
-        </w:rPr>
-        <w:t xml:space="preserve"> וכיו"ב.</w:t>
+        <w:t>ים וכיו"ב.</w:t>
       </w:r>
     </w:p>
     <w:p>
@@ -11097,39 +12187,48 @@
           <w:rFonts w:eastAsiaTheme="minorEastAsia" w:hint="cs"/>
           <w:rtl/>
         </w:rPr>
-        <w:t xml:space="preserve">באמצעות זמן ההמתנה </w:t>
+        <w:t>באמצעות זמן ההמתנה המכוייל לזמני השרת.</w:t>
+      </w:r>
+    </w:p>
+    <w:p>
+      <w:pPr>
+        <w:bidi/>
+        <w:spacing w:line="360" w:lineRule="auto"/>
+        <w:rPr>
+          <w:rtl/>
+        </w:rPr>
+      </w:pPr>
+      <w:r>
+        <w:rPr>
+          <w:rFonts w:hint="cs"/>
+          <w:rtl/>
+        </w:rPr>
+        <w:t xml:space="preserve">כפי שצוין בסקירה, השרת משמש למעשה לשני תהליכים מרכזיים </w:t>
+      </w:r>
+      <w:r>
+        <w:rPr>
+          <w:rtl/>
+        </w:rPr>
+        <w:t>–</w:t>
+      </w:r>
+      <w:r>
+        <w:rPr>
+          <w:rFonts w:hint="cs"/>
+          <w:rtl/>
+        </w:rPr>
+        <w:t xml:space="preserve"> שרת מוזיקה (המחלקה </w:t>
       </w:r>
       <w:proofErr w:type="spellStart"/>
       <w:r>
-        <w:rPr>
-          <w:rFonts w:eastAsiaTheme="minorEastAsia" w:hint="cs"/>
-          <w:rtl/>
-        </w:rPr>
-        <w:t>המכוייל</w:t>
+        <w:t>MusicServer</w:t>
       </w:r>
       <w:proofErr w:type="spellEnd"/>
       <w:r>
         <w:rPr>
-          <w:rFonts w:eastAsiaTheme="minorEastAsia" w:hint="cs"/>
-          <w:rtl/>
-        </w:rPr>
-        <w:t xml:space="preserve"> לזמני השרת.</w:t>
-      </w:r>
-    </w:p>
-    <w:p>
-      <w:pPr>
-        <w:bidi/>
-        <w:spacing w:line="360" w:lineRule="auto"/>
-        <w:rPr>
-          <w:rtl/>
-        </w:rPr>
-      </w:pPr>
-      <w:r>
-        <w:rPr>
-          <w:rFonts w:hint="cs"/>
-          <w:rtl/>
-        </w:rPr>
-        <w:t xml:space="preserve">כפי שצוין בסקירה, השרת משמש למעשה לשני תהליכים מרכזיים </w:t>
+          <w:rFonts w:hint="cs"/>
+          <w:rtl/>
+        </w:rPr>
+        <w:t xml:space="preserve">) </w:t>
       </w:r>
       <w:r>
         <w:rPr>
@@ -11142,11 +12241,38 @@
           <w:rFonts w:hint="cs"/>
           <w:rtl/>
         </w:rPr>
-        <w:t xml:space="preserve"> שרת מוזיקה (המחלקה </w:t>
+        <w:t xml:space="preserve"> לסנכרון קבצים והעברת פקודות ללק</w:t>
+      </w:r>
+      <w:r>
+        <w:rPr>
+          <w:rFonts w:hint="cs"/>
+          <w:rtl/>
+        </w:rPr>
+        <w:t>ו</w:t>
+      </w:r>
+      <w:r>
+        <w:rPr>
+          <w:rFonts w:hint="cs"/>
+          <w:rtl/>
+        </w:rPr>
+        <w:t xml:space="preserve">חות, ושרת </w:t>
+      </w:r>
+      <w:r>
+        <w:rPr>
+          <w:rFonts w:hint="cs"/>
+        </w:rPr>
+        <w:t>NTP</w:t>
+      </w:r>
+      <w:r>
+        <w:rPr>
+          <w:rFonts w:hint="cs"/>
+          <w:rtl/>
+        </w:rPr>
+        <w:t xml:space="preserve"> (המחלקה </w:t>
       </w:r>
       <w:proofErr w:type="spellStart"/>
       <w:r>
-        <w:t>MusicServer</w:t>
+        <w:t>NTPServer</w:t>
       </w:r>
       <w:proofErr w:type="spellEnd"/>
       <w:r>
@@ -11167,46 +12293,63 @@
           <w:rFonts w:hint="cs"/>
           <w:rtl/>
         </w:rPr>
-        <w:t xml:space="preserve"> לסנכרון קבצים והעברת פקודות ללק</w:t>
-      </w:r>
-      <w:r>
-        <w:rPr>
-          <w:rFonts w:hint="cs"/>
-          <w:rtl/>
-        </w:rPr>
-        <w:t>ו</w:t>
-      </w:r>
-      <w:r>
-        <w:rPr>
-          <w:rFonts w:hint="cs"/>
-          <w:rtl/>
-        </w:rPr>
-        <w:t xml:space="preserve">חות, ושרת </w:t>
-      </w:r>
-      <w:r>
-        <w:rPr>
-          <w:rFonts w:hint="cs"/>
-        </w:rPr>
-        <w:t>NTP</w:t>
-      </w:r>
-      <w:r>
-        <w:rPr>
-          <w:rFonts w:hint="cs"/>
-          <w:rtl/>
-        </w:rPr>
-        <w:t xml:space="preserve"> (המחלקה </w:t>
-      </w:r>
-      <w:proofErr w:type="spellStart"/>
-      <w:r>
-        <w:t>NTPServer</w:t>
-      </w:r>
-      <w:proofErr w:type="spellEnd"/>
-      <w:r>
-        <w:rPr>
-          <w:rFonts w:hint="cs"/>
-          <w:rtl/>
-        </w:rPr>
-        <w:t xml:space="preserve">) </w:t>
+        <w:t xml:space="preserve"> לסנכרון זמנים בין הלקוחות.</w:t>
+      </w:r>
+      <w:r>
+        <w:rPr>
+          <w:rFonts w:hint="cs"/>
+          <w:rtl/>
+        </w:rPr>
+        <w:t xml:space="preserve"> </w:t>
+      </w:r>
+      <w:r>
+        <w:rPr>
+          <w:rFonts w:hint="cs"/>
+          <w:rtl/>
+        </w:rPr>
+        <w:t xml:space="preserve">כאשר </w:t>
+      </w:r>
+      <w:r>
+        <w:rPr>
+          <w:rFonts w:hint="cs"/>
+          <w:rtl/>
+        </w:rPr>
+        <w:t xml:space="preserve">לקוח </w:t>
+      </w:r>
+      <w:r>
+        <w:rPr>
+          <w:rFonts w:hint="cs"/>
+          <w:rtl/>
+        </w:rPr>
+        <w:t xml:space="preserve">מבקש לחשב את זמן ההמתנה </w:t>
+      </w:r>
+      <w:r>
+        <w:rPr>
+          <w:rFonts w:hint="cs"/>
+          <w:rtl/>
+        </w:rPr>
+        <w:t>הנכון בעבורו</w:t>
+      </w:r>
+      <w:r>
+        <w:rPr>
+          <w:rFonts w:hint="cs"/>
+          <w:rtl/>
+        </w:rPr>
+        <w:t xml:space="preserve">, </w:t>
+      </w:r>
+      <w:r>
+        <w:rPr>
+          <w:rFonts w:hint="cs"/>
+          <w:rtl/>
+        </w:rPr>
+        <w:t xml:space="preserve">הוא </w:t>
+      </w:r>
+      <w:r>
+        <w:rPr>
+          <w:rFonts w:hint="cs"/>
+          <w:rtl/>
+        </w:rPr>
+        <w:t xml:space="preserve">בודק מהו הזמן אצל השרת </w:t>
       </w:r>
       <w:r>
         <w:rPr>
@@ -11219,13 +12362,6 @@
           <w:rFonts w:hint="cs"/>
           <w:rtl/>
         </w:rPr>
-        <w:t xml:space="preserve"> לסנכרון זמנים בין הלקוחות.</w:t>
-      </w:r>
-      <w:r>
-        <w:rPr>
-          <w:rFonts w:hint="cs"/>
-          <w:rtl/>
-        </w:rPr>
         <w:t xml:space="preserve"> </w:t>
       </w:r>
       <w:r>
@@ -11233,68 +12369,6 @@
           <w:rFonts w:hint="cs"/>
           <w:rtl/>
         </w:rPr>
-        <w:t xml:space="preserve">כאשר </w:t>
-      </w:r>
-      <w:r>
-        <w:rPr>
-          <w:rFonts w:hint="cs"/>
-          <w:rtl/>
-        </w:rPr>
-        <w:t xml:space="preserve">לקוח </w:t>
-      </w:r>
-      <w:r>
-        <w:rPr>
-          <w:rFonts w:hint="cs"/>
-          <w:rtl/>
-        </w:rPr>
-        <w:t xml:space="preserve">מבקש לחשב את זמן ההמתנה </w:t>
-      </w:r>
-      <w:r>
-        <w:rPr>
-          <w:rFonts w:hint="cs"/>
-          <w:rtl/>
-        </w:rPr>
-        <w:t>הנכון בעבורו</w:t>
-      </w:r>
-      <w:r>
-        <w:rPr>
-          <w:rFonts w:hint="cs"/>
-          <w:rtl/>
-        </w:rPr>
-        <w:t xml:space="preserve">, </w:t>
-      </w:r>
-      <w:r>
-        <w:rPr>
-          <w:rFonts w:hint="cs"/>
-          <w:rtl/>
-        </w:rPr>
-        <w:t xml:space="preserve">הוא </w:t>
-      </w:r>
-      <w:r>
-        <w:rPr>
-          <w:rFonts w:hint="cs"/>
-          <w:rtl/>
-        </w:rPr>
-        <w:t xml:space="preserve">בודק מהו הזמן אצל השרת </w:t>
-      </w:r>
-      <w:r>
-        <w:rPr>
-          <w:rtl/>
-        </w:rPr>
-        <w:t>–</w:t>
-      </w:r>
-      <w:r>
-        <w:rPr>
-          <w:rFonts w:hint="cs"/>
-          <w:rtl/>
-        </w:rPr>
-        <w:t xml:space="preserve"> </w:t>
-      </w:r>
-      <w:r>
-        <w:rPr>
-          <w:rFonts w:hint="cs"/>
-          <w:rtl/>
-        </w:rPr>
         <w:t xml:space="preserve">ולפיו מסיק את זמן קלת המסר אצלו. </w:t>
       </w:r>
       <w:r>
@@ -11353,23 +12427,7 @@
           <w:rFonts w:hint="cs"/>
           <w:rtl/>
         </w:rPr>
-        <w:t xml:space="preserve">תוך </w:t>
-      </w:r>
-      <w:proofErr w:type="spellStart"/>
-      <w:r>
-        <w:rPr>
-          <w:rFonts w:hint="cs"/>
-          <w:rtl/>
-        </w:rPr>
-        <w:t>סנכון</w:t>
-      </w:r>
-      <w:proofErr w:type="spellEnd"/>
-      <w:r>
-        <w:rPr>
-          <w:rFonts w:hint="cs"/>
-          <w:rtl/>
-        </w:rPr>
-        <w:t xml:space="preserve"> מול שרת ה-</w:t>
+        <w:t>תוך סנכון מול שרת ה-</w:t>
       </w:r>
       <w:r>
         <w:rPr>
@@ -13142,13 +14200,66 @@
     <w:name w:val="Hyperlink"/>
     <w:basedOn w:val="DefaultParagraphFont"/>
     <w:uiPriority w:val="99"/>
-    <w:semiHidden/>
     <w:unhideWhenUsed/>
     <w:rsid w:val="00264704"/>
     <w:rPr>
       <w:color w:val="0000FF"/>
       <w:u w:val="single"/>
     </w:rPr>
+  </w:style>
+  <w:style w:type="paragraph" w:styleId="TOCHeading">
+    <w:name w:val="TOC Heading"/>
+    <w:basedOn w:val="Heading1"/>
+    <w:next w:val="Normal"/>
+    <w:uiPriority w:val="39"/>
+    <w:unhideWhenUsed/>
+    <w:qFormat/>
+    <w:rsid w:val="00A5156C"/>
+    <w:pPr>
+      <w:jc w:val="left"/>
+      <w:outlineLvl w:val="9"/>
+    </w:pPr>
+    <w:rPr>
+      <w:lang w:bidi="ar-SA"/>
+    </w:rPr>
+  </w:style>
+  <w:style w:type="paragraph" w:styleId="TOC1">
+    <w:name w:val="toc 1"/>
+    <w:basedOn w:val="Normal"/>
+    <w:next w:val="Normal"/>
+    <w:autoRedefine/>
+    <w:uiPriority w:val="39"/>
+    <w:unhideWhenUsed/>
+    <w:rsid w:val="00A5156C"/>
+    <w:pPr>
+      <w:spacing w:after="100"/>
+    </w:pPr>
+  </w:style>
+  <w:style w:type="paragraph" w:styleId="TOC2">
+    <w:name w:val="toc 2"/>
+    <w:basedOn w:val="Normal"/>
+    <w:next w:val="Normal"/>
+    <w:autoRedefine/>
+    <w:uiPriority w:val="39"/>
+    <w:unhideWhenUsed/>
+    <w:rsid w:val="00A5156C"/>
+    <w:pPr>
+      <w:spacing w:after="100"/>
+      <w:ind w:left="220"/>
+    </w:pPr>
+  </w:style>
+  <w:style w:type="paragraph" w:styleId="TOC3">
+    <w:name w:val="toc 3"/>
+    <w:basedOn w:val="Normal"/>
+    <w:next w:val="Normal"/>
+    <w:autoRedefine/>
+    <w:uiPriority w:val="39"/>
+    <w:unhideWhenUsed/>
+    <w:rsid w:val="00A5156C"/>
+    <w:pPr>
+      <w:spacing w:after="100"/>
+      <w:ind w:left="440"/>
+    </w:pPr>
   </w:style>
 </w:styles>
 </file>
@@ -13453,7 +14564,7 @@
 </file>
 
 <file path=customXml/itemProps1.xml><?xml version="1.0" encoding="utf-8"?>
-<ds:datastoreItem xmlns:ds="http://schemas.openxmlformats.org/officeDocument/2006/customXml" ds:itemID="{6795D4AB-0C8D-47D0-9D7C-0652BA992ACD}">
+<ds:datastoreItem xmlns:ds="http://schemas.openxmlformats.org/officeDocument/2006/customXml" ds:itemID="{B1A931CB-DE61-43C7-9904-0D40C7EA04EE}">
   <ds:schemaRefs>
     <ds:schemaRef ds:uri="http://schemas.openxmlformats.org/officeDocument/2006/bibliography"/>
   </ds:schemaRefs>

</xml_diff>